<commit_message>
Additions, revisions; bump version number
</commit_message>
<xml_diff>
--- a/5.0 Software Requirements Specification.docx
+++ b/5.0 Software Requirements Specification.docx
@@ -94,7 +94,7 @@
           <w:szCs w:val="28"/>
           <w:rtl w:val="0"/>
         </w:rPr>
-        <w:t xml:space="preserve">1</w:t>
+        <w:t xml:space="preserve">2</w:t>
       </w:r>
       <w:r>
         <w:rPr>
@@ -274,7 +274,7 @@
           <w:szCs w:val="20"/>
           <w:rtl w:val="0"/>
         </w:rPr>
-        <w:t xml:space="preserve">17 October 2018</w:t>
+        <w:t xml:space="preserve">6 November 2018</w:t>
       </w:r>
       <w:r>
         <w:rPr>
@@ -1367,6 +1367,1999 @@
           <w:rtl w:val="0"/>
         </w:rPr>
         <w:t xml:space="preserve">The most important requirements are:</w:t>
+      </w:r>
+    </w:p>
+    <w:p>
+      <w:pPr>
+        <w:keepNext w:val="0"/>
+        <w:keepLines w:val="0"/>
+        <w:widowControl w:val="1"/>
+        <w:numPr>
+          <w:ilvl w:val="0"/>
+          <w:numId w:val="2"/>
+        </w:numPr>
+        <w:pBdr>
+          <w:top w:space="0" w:sz="0" w:val="nil"/>
+          <w:left w:space="0" w:sz="0" w:val="nil"/>
+          <w:bottom w:space="0" w:sz="0" w:val="nil"/>
+          <w:right w:space="0" w:sz="0" w:val="nil"/>
+          <w:between w:space="0" w:sz="0" w:val="nil"/>
+        </w:pBdr>
+        <w:shd w:fill="auto" w:val="clear"/>
+        <w:spacing w:after="0" w:before="0" w:line="240" w:lineRule="auto"/>
+        <w:ind w:left="720" w:right="0" w:hanging="360"/>
+        <w:contextualSpacing w:val="1"/>
+        <w:jc w:val="left"/>
+        <w:rPr>
+          <w:rFonts w:ascii="Arial" w:cs="Arial" w:eastAsia="Arial" w:hAnsi="Arial"/>
+          <w:sz w:val="20"/>
+          <w:szCs w:val="20"/>
+          <w:u w:val="none"/>
+        </w:rPr>
+      </w:pPr>
+      <w:r>
+        <w:rPr>
+          <w:rFonts w:ascii="Arial" w:cs="Arial" w:eastAsia="Arial" w:hAnsi="Arial"/>
+          <w:sz w:val="20"/>
+          <w:szCs w:val="20"/>
+          <w:rtl w:val="0"/>
+        </w:rPr>
+        <w:t xml:space="preserve">a software interface for the researchers/therapists to manage session conditions and user settings</w:t>
+      </w:r>
+    </w:p>
+    <w:p>
+      <w:pPr>
+        <w:keepNext w:val="0"/>
+        <w:keepLines w:val="0"/>
+        <w:widowControl w:val="1"/>
+        <w:numPr>
+          <w:ilvl w:val="0"/>
+          <w:numId w:val="2"/>
+        </w:numPr>
+        <w:pBdr>
+          <w:top w:space="0" w:sz="0" w:val="nil"/>
+          <w:left w:space="0" w:sz="0" w:val="nil"/>
+          <w:bottom w:space="0" w:sz="0" w:val="nil"/>
+          <w:right w:space="0" w:sz="0" w:val="nil"/>
+          <w:between w:space="0" w:sz="0" w:val="nil"/>
+        </w:pBdr>
+        <w:shd w:fill="auto" w:val="clear"/>
+        <w:spacing w:after="0" w:before="0" w:line="240" w:lineRule="auto"/>
+        <w:ind w:left="720" w:right="0" w:hanging="360"/>
+        <w:contextualSpacing w:val="1"/>
+        <w:jc w:val="left"/>
+        <w:rPr>
+          <w:rFonts w:ascii="Arial" w:cs="Arial" w:eastAsia="Arial" w:hAnsi="Arial"/>
+          <w:sz w:val="20"/>
+          <w:szCs w:val="20"/>
+          <w:u w:val="none"/>
+        </w:rPr>
+      </w:pPr>
+      <w:r>
+        <w:rPr>
+          <w:rFonts w:ascii="Arial" w:cs="Arial" w:eastAsia="Arial" w:hAnsi="Arial"/>
+          <w:sz w:val="20"/>
+          <w:szCs w:val="20"/>
+          <w:rtl w:val="0"/>
+        </w:rPr>
+        <w:t xml:space="preserve">a training mode to allow subjects to practice with the quasi-haptic feedback and researchers to collect data</w:t>
+      </w:r>
+    </w:p>
+    <w:p>
+      <w:pPr>
+        <w:keepNext w:val="0"/>
+        <w:keepLines w:val="0"/>
+        <w:widowControl w:val="1"/>
+        <w:numPr>
+          <w:ilvl w:val="0"/>
+          <w:numId w:val="2"/>
+        </w:numPr>
+        <w:pBdr>
+          <w:top w:space="0" w:sz="0" w:val="nil"/>
+          <w:left w:space="0" w:sz="0" w:val="nil"/>
+          <w:bottom w:space="0" w:sz="0" w:val="nil"/>
+          <w:right w:space="0" w:sz="0" w:val="nil"/>
+          <w:between w:space="0" w:sz="0" w:val="nil"/>
+        </w:pBdr>
+        <w:shd w:fill="auto" w:val="clear"/>
+        <w:spacing w:after="0" w:before="0" w:line="240" w:lineRule="auto"/>
+        <w:ind w:left="720" w:right="0" w:hanging="360"/>
+        <w:contextualSpacing w:val="1"/>
+        <w:jc w:val="left"/>
+        <w:rPr>
+          <w:rFonts w:ascii="Arial" w:cs="Arial" w:eastAsia="Arial" w:hAnsi="Arial"/>
+          <w:sz w:val="20"/>
+          <w:szCs w:val="20"/>
+          <w:u w:val="none"/>
+        </w:rPr>
+      </w:pPr>
+      <w:r>
+        <w:rPr>
+          <w:rFonts w:ascii="Arial" w:cs="Arial" w:eastAsia="Arial" w:hAnsi="Arial"/>
+          <w:sz w:val="20"/>
+          <w:szCs w:val="20"/>
+          <w:rtl w:val="0"/>
+        </w:rPr>
+        <w:t xml:space="preserve">a test mode to evaluate and collect data on subjects’ progress</w:t>
+      </w:r>
+    </w:p>
+    <w:p>
+      <w:pPr>
+        <w:keepNext w:val="0"/>
+        <w:keepLines w:val="0"/>
+        <w:widowControl w:val="1"/>
+        <w:pBdr>
+          <w:top w:space="0" w:sz="0" w:val="nil"/>
+          <w:left w:space="0" w:sz="0" w:val="nil"/>
+          <w:bottom w:space="0" w:sz="0" w:val="nil"/>
+          <w:right w:space="0" w:sz="0" w:val="nil"/>
+          <w:between w:space="0" w:sz="0" w:val="nil"/>
+        </w:pBdr>
+        <w:shd w:fill="auto" w:val="clear"/>
+        <w:spacing w:after="0" w:before="0" w:line="240" w:lineRule="auto"/>
+        <w:ind w:left="0" w:right="0" w:firstLine="0"/>
+        <w:contextualSpacing w:val="0"/>
+        <w:jc w:val="left"/>
+        <w:rPr>
+          <w:rFonts w:ascii="Arial" w:cs="Arial" w:eastAsia="Arial" w:hAnsi="Arial"/>
+          <w:sz w:val="20"/>
+          <w:szCs w:val="20"/>
+        </w:rPr>
+      </w:pPr>
+      <w:r>
+        <w:rPr>
+          <w:rtl w:val="0"/>
+        </w:rPr>
+      </w:r>
+    </w:p>
+    <w:p>
+      <w:pPr>
+        <w:keepNext w:val="0"/>
+        <w:keepLines w:val="0"/>
+        <w:widowControl w:val="1"/>
+        <w:pBdr>
+          <w:top w:space="0" w:sz="0" w:val="nil"/>
+          <w:left w:space="0" w:sz="0" w:val="nil"/>
+          <w:bottom w:space="0" w:sz="0" w:val="nil"/>
+          <w:right w:space="0" w:sz="0" w:val="nil"/>
+          <w:between w:space="0" w:sz="0" w:val="nil"/>
+        </w:pBdr>
+        <w:shd w:fill="auto" w:val="clear"/>
+        <w:spacing w:after="0" w:before="0" w:line="240" w:lineRule="auto"/>
+        <w:ind w:left="0" w:right="0" w:firstLine="0"/>
+        <w:contextualSpacing w:val="0"/>
+        <w:jc w:val="left"/>
+        <w:rPr>
+          <w:rFonts w:ascii="Arial" w:cs="Arial" w:eastAsia="Arial" w:hAnsi="Arial"/>
+          <w:b w:val="0"/>
+          <w:i w:val="0"/>
+          <w:smallCaps w:val="0"/>
+          <w:strike w:val="0"/>
+          <w:color w:val="000000"/>
+          <w:sz w:val="20"/>
+          <w:szCs w:val="20"/>
+          <w:u w:val="none"/>
+          <w:shd w:fill="auto" w:val="clear"/>
+          <w:vertAlign w:val="baseline"/>
+        </w:rPr>
+      </w:pPr>
+      <w:r>
+        <w:rPr>
+          <w:rtl w:val="0"/>
+        </w:rPr>
+      </w:r>
+    </w:p>
+    <w:p>
+      <w:pPr>
+        <w:keepNext w:val="0"/>
+        <w:keepLines w:val="0"/>
+        <w:widowControl w:val="1"/>
+        <w:pBdr>
+          <w:top w:space="0" w:sz="0" w:val="nil"/>
+          <w:left w:space="0" w:sz="0" w:val="nil"/>
+          <w:bottom w:color="000000" w:space="1" w:sz="4" w:val="single"/>
+          <w:right w:space="0" w:sz="0" w:val="nil"/>
+          <w:between w:space="0" w:sz="0" w:val="nil"/>
+        </w:pBdr>
+        <w:shd w:fill="auto" w:val="clear"/>
+        <w:spacing w:after="0" w:before="0" w:line="240" w:lineRule="auto"/>
+        <w:ind w:left="0" w:right="0" w:firstLine="0"/>
+        <w:contextualSpacing w:val="0"/>
+        <w:jc w:val="left"/>
+        <w:rPr>
+          <w:rFonts w:ascii="Arial" w:cs="Arial" w:eastAsia="Arial" w:hAnsi="Arial"/>
+          <w:b w:val="1"/>
+          <w:i w:val="0"/>
+          <w:smallCaps w:val="0"/>
+          <w:strike w:val="0"/>
+          <w:color w:val="000000"/>
+          <w:sz w:val="24"/>
+          <w:szCs w:val="24"/>
+          <w:u w:val="none"/>
+          <w:shd w:fill="auto" w:val="clear"/>
+          <w:vertAlign w:val="baseline"/>
+        </w:rPr>
+      </w:pPr>
+      <w:r>
+        <w:rPr>
+          <w:rFonts w:ascii="Arial" w:cs="Arial" w:eastAsia="Arial" w:hAnsi="Arial"/>
+          <w:b w:val="1"/>
+          <w:i w:val="0"/>
+          <w:smallCaps w:val="0"/>
+          <w:strike w:val="0"/>
+          <w:color w:val="000000"/>
+          <w:sz w:val="24"/>
+          <w:szCs w:val="24"/>
+          <w:u w:val="none"/>
+          <w:shd w:fill="auto" w:val="clear"/>
+          <w:vertAlign w:val="baseline"/>
+          <w:rtl w:val="0"/>
+        </w:rPr>
+        <w:t xml:space="preserve">2. General Description</w:t>
+      </w:r>
+    </w:p>
+    <w:p>
+      <w:pPr>
+        <w:spacing w:line="276" w:lineRule="auto"/>
+        <w:contextualSpacing w:val="0"/>
+        <w:rPr>
+          <w:rFonts w:ascii="Arial" w:cs="Arial" w:eastAsia="Arial" w:hAnsi="Arial"/>
+          <w:b w:val="0"/>
+          <w:i w:val="0"/>
+          <w:smallCaps w:val="0"/>
+          <w:strike w:val="0"/>
+          <w:color w:val="000000"/>
+          <w:sz w:val="20"/>
+          <w:szCs w:val="20"/>
+          <w:u w:val="none"/>
+          <w:shd w:fill="auto" w:val="clear"/>
+          <w:vertAlign w:val="baseline"/>
+        </w:rPr>
+      </w:pPr>
+      <w:r>
+        <w:rPr>
+          <w:rFonts w:ascii="Arial" w:cs="Arial" w:eastAsia="Arial" w:hAnsi="Arial"/>
+          <w:sz w:val="20"/>
+          <w:szCs w:val="20"/>
+          <w:rtl w:val="0"/>
+        </w:rPr>
+        <w:t xml:space="preserve">This section will give the reader an overview of the project, including why it was conceived, what it will do when complete, and the types of people we expect will use it. We also list constraints that were faced during development and assumptions we made about how we would proceed.</w:t>
+      </w:r>
+      <w:r>
+        <w:rPr>
+          <w:rtl w:val="0"/>
+        </w:rPr>
+      </w:r>
+    </w:p>
+    <w:p>
+      <w:pPr>
+        <w:keepNext w:val="0"/>
+        <w:keepLines w:val="0"/>
+        <w:widowControl w:val="1"/>
+        <w:pBdr>
+          <w:top w:space="0" w:sz="0" w:val="nil"/>
+          <w:left w:space="0" w:sz="0" w:val="nil"/>
+          <w:bottom w:space="0" w:sz="0" w:val="nil"/>
+          <w:right w:space="0" w:sz="0" w:val="nil"/>
+          <w:between w:space="0" w:sz="0" w:val="nil"/>
+        </w:pBdr>
+        <w:shd w:fill="auto" w:val="clear"/>
+        <w:spacing w:after="0" w:before="0" w:line="240" w:lineRule="auto"/>
+        <w:ind w:left="0" w:right="0" w:firstLine="0"/>
+        <w:contextualSpacing w:val="0"/>
+        <w:jc w:val="left"/>
+        <w:rPr>
+          <w:rFonts w:ascii="Arial" w:cs="Arial" w:eastAsia="Arial" w:hAnsi="Arial"/>
+          <w:b w:val="0"/>
+          <w:i w:val="0"/>
+          <w:smallCaps w:val="0"/>
+          <w:strike w:val="0"/>
+          <w:color w:val="000000"/>
+          <w:sz w:val="20"/>
+          <w:szCs w:val="20"/>
+          <w:u w:val="none"/>
+          <w:shd w:fill="auto" w:val="clear"/>
+          <w:vertAlign w:val="baseline"/>
+        </w:rPr>
+      </w:pPr>
+      <w:r>
+        <w:rPr>
+          <w:rtl w:val="0"/>
+        </w:rPr>
+      </w:r>
+    </w:p>
+    <w:p>
+      <w:pPr>
+        <w:keepNext w:val="0"/>
+        <w:keepLines w:val="0"/>
+        <w:widowControl w:val="1"/>
+        <w:pBdr>
+          <w:top w:space="0" w:sz="0" w:val="nil"/>
+          <w:left w:space="0" w:sz="0" w:val="nil"/>
+          <w:bottom w:space="0" w:sz="0" w:val="nil"/>
+          <w:right w:space="0" w:sz="0" w:val="nil"/>
+          <w:between w:space="0" w:sz="0" w:val="nil"/>
+        </w:pBdr>
+        <w:shd w:fill="auto" w:val="clear"/>
+        <w:spacing w:after="0" w:before="0" w:line="240" w:lineRule="auto"/>
+        <w:ind w:left="0" w:right="0" w:firstLine="0"/>
+        <w:contextualSpacing w:val="0"/>
+        <w:jc w:val="left"/>
+        <w:rPr>
+          <w:rFonts w:ascii="Arial" w:cs="Arial" w:eastAsia="Arial" w:hAnsi="Arial"/>
+          <w:b w:val="1"/>
+          <w:i w:val="0"/>
+          <w:smallCaps w:val="0"/>
+          <w:strike w:val="0"/>
+          <w:color w:val="000000"/>
+          <w:sz w:val="24"/>
+          <w:szCs w:val="24"/>
+          <w:u w:val="none"/>
+          <w:shd w:fill="auto" w:val="clear"/>
+          <w:vertAlign w:val="baseline"/>
+        </w:rPr>
+      </w:pPr>
+      <w:r>
+        <w:rPr>
+          <w:rFonts w:ascii="Arial" w:cs="Arial" w:eastAsia="Arial" w:hAnsi="Arial"/>
+          <w:b w:val="1"/>
+          <w:i w:val="0"/>
+          <w:smallCaps w:val="0"/>
+          <w:strike w:val="0"/>
+          <w:color w:val="000000"/>
+          <w:sz w:val="24"/>
+          <w:szCs w:val="24"/>
+          <w:u w:val="none"/>
+          <w:shd w:fill="auto" w:val="clear"/>
+          <w:vertAlign w:val="baseline"/>
+          <w:rtl w:val="0"/>
+        </w:rPr>
+        <w:t xml:space="preserve">2.1 Product Perspective</w:t>
+      </w:r>
+    </w:p>
+    <w:p>
+      <w:pPr>
+        <w:spacing w:line="276" w:lineRule="auto"/>
+        <w:contextualSpacing w:val="0"/>
+        <w:rPr>
+          <w:rFonts w:ascii="Arial" w:cs="Arial" w:eastAsia="Arial" w:hAnsi="Arial"/>
+          <w:b w:val="0"/>
+          <w:i w:val="0"/>
+          <w:smallCaps w:val="0"/>
+          <w:strike w:val="0"/>
+          <w:color w:val="ff0000"/>
+          <w:sz w:val="20"/>
+          <w:szCs w:val="20"/>
+          <w:u w:val="none"/>
+          <w:shd w:fill="auto" w:val="clear"/>
+          <w:vertAlign w:val="baseline"/>
+        </w:rPr>
+      </w:pPr>
+      <w:r>
+        <w:rPr>
+          <w:rFonts w:ascii="Arial" w:cs="Arial" w:eastAsia="Arial" w:hAnsi="Arial"/>
+          <w:sz w:val="20"/>
+          <w:szCs w:val="20"/>
+          <w:rtl w:val="0"/>
+        </w:rPr>
+        <w:t xml:space="preserve">We have chosen to develop this product because there is a significant need for a system that can provide a useful driving experience for people who might otherwise cause danger on the road.This project will be developed by Dr. Brendan Smith, Ph.D. and members of his staff. The final product should result in making driving rehabilitation experience more easily accessible.</w:t>
+      </w:r>
+      <w:r>
+        <w:rPr>
+          <w:rFonts w:ascii="Arial" w:cs="Arial" w:eastAsia="Arial" w:hAnsi="Arial"/>
+          <w:sz w:val="22"/>
+          <w:szCs w:val="22"/>
+          <w:rtl w:val="0"/>
+        </w:rPr>
+        <w:t xml:space="preserve"> </w:t>
+      </w:r>
+      <w:r>
+        <w:rPr>
+          <w:rtl w:val="0"/>
+        </w:rPr>
+      </w:r>
+    </w:p>
+    <w:p>
+      <w:pPr>
+        <w:keepNext w:val="0"/>
+        <w:keepLines w:val="0"/>
+        <w:widowControl w:val="1"/>
+        <w:pBdr>
+          <w:top w:space="0" w:sz="0" w:val="nil"/>
+          <w:left w:space="0" w:sz="0" w:val="nil"/>
+          <w:bottom w:space="0" w:sz="0" w:val="nil"/>
+          <w:right w:space="0" w:sz="0" w:val="nil"/>
+          <w:between w:space="0" w:sz="0" w:val="nil"/>
+        </w:pBdr>
+        <w:shd w:fill="auto" w:val="clear"/>
+        <w:spacing w:after="0" w:before="0" w:line="240" w:lineRule="auto"/>
+        <w:ind w:left="0" w:right="0" w:firstLine="0"/>
+        <w:contextualSpacing w:val="0"/>
+        <w:jc w:val="left"/>
+        <w:rPr>
+          <w:rFonts w:ascii="Arial" w:cs="Arial" w:eastAsia="Arial" w:hAnsi="Arial"/>
+          <w:b w:val="0"/>
+          <w:i w:val="0"/>
+          <w:smallCaps w:val="0"/>
+          <w:strike w:val="0"/>
+          <w:color w:val="000000"/>
+          <w:sz w:val="20"/>
+          <w:szCs w:val="20"/>
+          <w:u w:val="none"/>
+          <w:shd w:fill="auto" w:val="clear"/>
+          <w:vertAlign w:val="baseline"/>
+        </w:rPr>
+      </w:pPr>
+      <w:r>
+        <w:rPr>
+          <w:rtl w:val="0"/>
+        </w:rPr>
+      </w:r>
+    </w:p>
+    <w:p>
+      <w:pPr>
+        <w:keepNext w:val="0"/>
+        <w:keepLines w:val="0"/>
+        <w:widowControl w:val="1"/>
+        <w:pBdr>
+          <w:top w:space="0" w:sz="0" w:val="nil"/>
+          <w:left w:space="0" w:sz="0" w:val="nil"/>
+          <w:bottom w:space="0" w:sz="0" w:val="nil"/>
+          <w:right w:space="0" w:sz="0" w:val="nil"/>
+          <w:between w:space="0" w:sz="0" w:val="nil"/>
+        </w:pBdr>
+        <w:shd w:fill="auto" w:val="clear"/>
+        <w:spacing w:after="0" w:before="0" w:line="240" w:lineRule="auto"/>
+        <w:ind w:left="0" w:right="0" w:firstLine="0"/>
+        <w:contextualSpacing w:val="0"/>
+        <w:jc w:val="left"/>
+        <w:rPr>
+          <w:rFonts w:ascii="Arial" w:cs="Arial" w:eastAsia="Arial" w:hAnsi="Arial"/>
+          <w:b w:val="1"/>
+          <w:i w:val="0"/>
+          <w:smallCaps w:val="0"/>
+          <w:strike w:val="0"/>
+          <w:color w:val="000000"/>
+          <w:sz w:val="24"/>
+          <w:szCs w:val="24"/>
+          <w:u w:val="none"/>
+          <w:shd w:fill="auto" w:val="clear"/>
+          <w:vertAlign w:val="baseline"/>
+        </w:rPr>
+      </w:pPr>
+      <w:r>
+        <w:rPr>
+          <w:rFonts w:ascii="Arial" w:cs="Arial" w:eastAsia="Arial" w:hAnsi="Arial"/>
+          <w:b w:val="1"/>
+          <w:i w:val="0"/>
+          <w:smallCaps w:val="0"/>
+          <w:strike w:val="0"/>
+          <w:color w:val="000000"/>
+          <w:sz w:val="24"/>
+          <w:szCs w:val="24"/>
+          <w:u w:val="none"/>
+          <w:shd w:fill="auto" w:val="clear"/>
+          <w:vertAlign w:val="baseline"/>
+          <w:rtl w:val="0"/>
+        </w:rPr>
+        <w:t xml:space="preserve">2.2 Product Functions</w:t>
+      </w:r>
+    </w:p>
+    <w:p>
+      <w:pPr>
+        <w:spacing w:line="276" w:lineRule="auto"/>
+        <w:contextualSpacing w:val="0"/>
+        <w:rPr>
+          <w:rFonts w:ascii="Arial" w:cs="Arial" w:eastAsia="Arial" w:hAnsi="Arial"/>
+          <w:sz w:val="20"/>
+          <w:szCs w:val="20"/>
+        </w:rPr>
+      </w:pPr>
+      <w:r>
+        <w:rPr>
+          <w:rFonts w:ascii="Arial" w:cs="Arial" w:eastAsia="Arial" w:hAnsi="Arial"/>
+          <w:sz w:val="20"/>
+          <w:szCs w:val="20"/>
+          <w:rtl w:val="0"/>
+        </w:rPr>
+        <w:t xml:space="preserve">Our product will allow for a variety of driving environments which will test for multiple different skill sets. Users should be able to test specific skill sets, and have their performance recorded in a "subject profile." Users should be able to perform multiple different training scenarios, as well as be tested on a certain skill set that might or might not improve throughout those training scenarios.</w:t>
+      </w:r>
+    </w:p>
+    <w:p>
+      <w:pPr>
+        <w:keepNext w:val="0"/>
+        <w:keepLines w:val="0"/>
+        <w:widowControl w:val="1"/>
+        <w:pBdr>
+          <w:top w:space="0" w:sz="0" w:val="nil"/>
+          <w:left w:space="0" w:sz="0" w:val="nil"/>
+          <w:bottom w:space="0" w:sz="0" w:val="nil"/>
+          <w:right w:space="0" w:sz="0" w:val="nil"/>
+          <w:between w:space="0" w:sz="0" w:val="nil"/>
+        </w:pBdr>
+        <w:shd w:fill="auto" w:val="clear"/>
+        <w:spacing w:after="0" w:before="0" w:line="240" w:lineRule="auto"/>
+        <w:ind w:left="0" w:right="0" w:firstLine="0"/>
+        <w:contextualSpacing w:val="0"/>
+        <w:jc w:val="left"/>
+        <w:rPr>
+          <w:rFonts w:ascii="Arial" w:cs="Arial" w:eastAsia="Arial" w:hAnsi="Arial"/>
+          <w:sz w:val="20"/>
+          <w:szCs w:val="20"/>
+        </w:rPr>
+      </w:pPr>
+      <w:r>
+        <w:rPr>
+          <w:rtl w:val="0"/>
+        </w:rPr>
+      </w:r>
+    </w:p>
+    <w:p>
+      <w:pPr>
+        <w:keepNext w:val="0"/>
+        <w:keepLines w:val="0"/>
+        <w:widowControl w:val="1"/>
+        <w:pBdr>
+          <w:top w:space="0" w:sz="0" w:val="nil"/>
+          <w:left w:space="0" w:sz="0" w:val="nil"/>
+          <w:bottom w:space="0" w:sz="0" w:val="nil"/>
+          <w:right w:space="0" w:sz="0" w:val="nil"/>
+          <w:between w:space="0" w:sz="0" w:val="nil"/>
+        </w:pBdr>
+        <w:shd w:fill="auto" w:val="clear"/>
+        <w:spacing w:after="0" w:before="0" w:line="240" w:lineRule="auto"/>
+        <w:ind w:left="0" w:right="0" w:firstLine="0"/>
+        <w:contextualSpacing w:val="0"/>
+        <w:jc w:val="left"/>
+        <w:rPr>
+          <w:rFonts w:ascii="Arial" w:cs="Arial" w:eastAsia="Arial" w:hAnsi="Arial"/>
+          <w:b w:val="0"/>
+          <w:i w:val="0"/>
+          <w:smallCaps w:val="0"/>
+          <w:strike w:val="0"/>
+          <w:color w:val="000000"/>
+          <w:sz w:val="20"/>
+          <w:szCs w:val="20"/>
+          <w:u w:val="none"/>
+          <w:shd w:fill="auto" w:val="clear"/>
+          <w:vertAlign w:val="baseline"/>
+        </w:rPr>
+      </w:pPr>
+      <w:r>
+        <w:rPr>
+          <w:rtl w:val="0"/>
+        </w:rPr>
+      </w:r>
+    </w:p>
+    <w:p>
+      <w:pPr>
+        <w:keepNext w:val="0"/>
+        <w:keepLines w:val="0"/>
+        <w:widowControl w:val="1"/>
+        <w:pBdr>
+          <w:top w:space="0" w:sz="0" w:val="nil"/>
+          <w:left w:space="0" w:sz="0" w:val="nil"/>
+          <w:bottom w:space="0" w:sz="0" w:val="nil"/>
+          <w:right w:space="0" w:sz="0" w:val="nil"/>
+          <w:between w:space="0" w:sz="0" w:val="nil"/>
+        </w:pBdr>
+        <w:shd w:fill="auto" w:val="clear"/>
+        <w:spacing w:after="0" w:before="0" w:line="240" w:lineRule="auto"/>
+        <w:ind w:left="0" w:right="0" w:firstLine="0"/>
+        <w:contextualSpacing w:val="0"/>
+        <w:jc w:val="left"/>
+        <w:rPr>
+          <w:rFonts w:ascii="Arial" w:cs="Arial" w:eastAsia="Arial" w:hAnsi="Arial"/>
+          <w:b w:val="1"/>
+        </w:rPr>
+      </w:pPr>
+      <w:r>
+        <w:rPr>
+          <w:rFonts w:ascii="Arial" w:cs="Arial" w:eastAsia="Arial" w:hAnsi="Arial"/>
+          <w:b w:val="1"/>
+          <w:i w:val="0"/>
+          <w:smallCaps w:val="0"/>
+          <w:strike w:val="0"/>
+          <w:color w:val="000000"/>
+          <w:sz w:val="24"/>
+          <w:szCs w:val="24"/>
+          <w:u w:val="none"/>
+          <w:shd w:fill="auto" w:val="clear"/>
+          <w:vertAlign w:val="baseline"/>
+          <w:rtl w:val="0"/>
+        </w:rPr>
+        <w:t xml:space="preserve">2.3 User Characteristics</w:t>
+      </w:r>
+      <w:r>
+        <w:rPr>
+          <w:rtl w:val="0"/>
+        </w:rPr>
+      </w:r>
+    </w:p>
+    <w:p>
+      <w:pPr>
+        <w:keepNext w:val="0"/>
+        <w:keepLines w:val="0"/>
+        <w:widowControl w:val="1"/>
+        <w:pBdr>
+          <w:top w:space="0" w:sz="0" w:val="nil"/>
+          <w:left w:space="0" w:sz="0" w:val="nil"/>
+          <w:bottom w:space="0" w:sz="0" w:val="nil"/>
+          <w:right w:space="0" w:sz="0" w:val="nil"/>
+          <w:between w:space="0" w:sz="0" w:val="nil"/>
+        </w:pBdr>
+        <w:shd w:fill="auto" w:val="clear"/>
+        <w:spacing w:after="0" w:before="0" w:line="240" w:lineRule="auto"/>
+        <w:ind w:left="0" w:right="0" w:firstLine="0"/>
+        <w:contextualSpacing w:val="0"/>
+        <w:jc w:val="left"/>
+        <w:rPr>
+          <w:rFonts w:ascii="Arial" w:cs="Arial" w:eastAsia="Arial" w:hAnsi="Arial"/>
+          <w:sz w:val="20"/>
+          <w:szCs w:val="20"/>
+        </w:rPr>
+      </w:pPr>
+      <w:r>
+        <w:rPr>
+          <w:rFonts w:ascii="Arial" w:cs="Arial" w:eastAsia="Arial" w:hAnsi="Arial"/>
+          <w:sz w:val="20"/>
+          <w:szCs w:val="20"/>
+          <w:rtl w:val="0"/>
+        </w:rPr>
+        <w:t xml:space="preserve">Our finished product is intended to be used in 2 specific contexts:</w:t>
+      </w:r>
+    </w:p>
+    <w:p>
+      <w:pPr>
+        <w:keepNext w:val="0"/>
+        <w:keepLines w:val="0"/>
+        <w:widowControl w:val="1"/>
+        <w:pBdr>
+          <w:top w:space="0" w:sz="0" w:val="nil"/>
+          <w:left w:space="0" w:sz="0" w:val="nil"/>
+          <w:bottom w:space="0" w:sz="0" w:val="nil"/>
+          <w:right w:space="0" w:sz="0" w:val="nil"/>
+          <w:between w:space="0" w:sz="0" w:val="nil"/>
+        </w:pBdr>
+        <w:shd w:fill="auto" w:val="clear"/>
+        <w:spacing w:after="0" w:before="0" w:line="240" w:lineRule="auto"/>
+        <w:ind w:left="0" w:right="0" w:firstLine="0"/>
+        <w:contextualSpacing w:val="0"/>
+        <w:jc w:val="left"/>
+        <w:rPr>
+          <w:rFonts w:ascii="Arial" w:cs="Arial" w:eastAsia="Arial" w:hAnsi="Arial"/>
+          <w:sz w:val="20"/>
+          <w:szCs w:val="20"/>
+        </w:rPr>
+      </w:pPr>
+      <w:r>
+        <w:rPr>
+          <w:rtl w:val="0"/>
+        </w:rPr>
+      </w:r>
+    </w:p>
+    <w:p>
+      <w:pPr>
+        <w:keepNext w:val="0"/>
+        <w:keepLines w:val="0"/>
+        <w:widowControl w:val="1"/>
+        <w:pBdr>
+          <w:top w:space="0" w:sz="0" w:val="nil"/>
+          <w:left w:space="0" w:sz="0" w:val="nil"/>
+          <w:bottom w:space="0" w:sz="0" w:val="nil"/>
+          <w:right w:space="0" w:sz="0" w:val="nil"/>
+          <w:between w:space="0" w:sz="0" w:val="nil"/>
+        </w:pBdr>
+        <w:shd w:fill="auto" w:val="clear"/>
+        <w:spacing w:after="0" w:before="0" w:line="240" w:lineRule="auto"/>
+        <w:ind w:left="0" w:right="0" w:firstLine="0"/>
+        <w:contextualSpacing w:val="0"/>
+        <w:jc w:val="left"/>
+        <w:rPr>
+          <w:rFonts w:ascii="Arial" w:cs="Arial" w:eastAsia="Arial" w:hAnsi="Arial"/>
+          <w:b w:val="1"/>
+          <w:sz w:val="20"/>
+          <w:szCs w:val="20"/>
+        </w:rPr>
+      </w:pPr>
+      <w:r>
+        <w:rPr>
+          <w:rFonts w:ascii="Arial" w:cs="Arial" w:eastAsia="Arial" w:hAnsi="Arial"/>
+          <w:b w:val="1"/>
+          <w:sz w:val="20"/>
+          <w:szCs w:val="20"/>
+          <w:rtl w:val="0"/>
+        </w:rPr>
+        <w:t xml:space="preserve">2.3.1 Medical Facilities</w:t>
+      </w:r>
+    </w:p>
+    <w:p>
+      <w:pPr>
+        <w:spacing w:line="276" w:lineRule="auto"/>
+        <w:contextualSpacing w:val="0"/>
+        <w:rPr>
+          <w:rFonts w:ascii="Arial" w:cs="Arial" w:eastAsia="Arial" w:hAnsi="Arial"/>
+          <w:sz w:val="20"/>
+          <w:szCs w:val="20"/>
+        </w:rPr>
+      </w:pPr>
+      <w:r>
+        <w:rPr>
+          <w:rFonts w:ascii="Arial" w:cs="Arial" w:eastAsia="Arial" w:hAnsi="Arial"/>
+          <w:sz w:val="20"/>
+          <w:szCs w:val="20"/>
+          <w:rtl w:val="0"/>
+        </w:rPr>
+        <w:t xml:space="preserve">The primary purpose of our product is for specialized rehabilitation professionals to aid in the recovery of stroke victims. As these medical professionals' core expertise is in the medical field rather than computer technology, the goal is to build an interface that will minimize any such obstacles that may arise so that they would not need to acquire any special skills.</w:t>
+      </w:r>
+      <w:r>
+        <w:rPr>
+          <w:rtl w:val="0"/>
+        </w:rPr>
+      </w:r>
+    </w:p>
+    <w:p>
+      <w:pPr>
+        <w:keepNext w:val="0"/>
+        <w:keepLines w:val="0"/>
+        <w:widowControl w:val="1"/>
+        <w:pBdr>
+          <w:top w:space="0" w:sz="0" w:val="nil"/>
+          <w:left w:space="0" w:sz="0" w:val="nil"/>
+          <w:bottom w:space="0" w:sz="0" w:val="nil"/>
+          <w:right w:space="0" w:sz="0" w:val="nil"/>
+          <w:between w:space="0" w:sz="0" w:val="nil"/>
+        </w:pBdr>
+        <w:shd w:fill="auto" w:val="clear"/>
+        <w:spacing w:after="0" w:before="0" w:line="240" w:lineRule="auto"/>
+        <w:ind w:left="0" w:right="0" w:firstLine="0"/>
+        <w:contextualSpacing w:val="0"/>
+        <w:jc w:val="left"/>
+        <w:rPr>
+          <w:rFonts w:ascii="Arial" w:cs="Arial" w:eastAsia="Arial" w:hAnsi="Arial"/>
+          <w:sz w:val="20"/>
+          <w:szCs w:val="20"/>
+        </w:rPr>
+      </w:pPr>
+      <w:r>
+        <w:rPr>
+          <w:rtl w:val="0"/>
+        </w:rPr>
+      </w:r>
+    </w:p>
+    <w:p>
+      <w:pPr>
+        <w:keepNext w:val="0"/>
+        <w:keepLines w:val="0"/>
+        <w:widowControl w:val="1"/>
+        <w:pBdr>
+          <w:top w:space="0" w:sz="0" w:val="nil"/>
+          <w:left w:space="0" w:sz="0" w:val="nil"/>
+          <w:bottom w:space="0" w:sz="0" w:val="nil"/>
+          <w:right w:space="0" w:sz="0" w:val="nil"/>
+          <w:between w:space="0" w:sz="0" w:val="nil"/>
+        </w:pBdr>
+        <w:shd w:fill="auto" w:val="clear"/>
+        <w:spacing w:after="0" w:before="0" w:line="240" w:lineRule="auto"/>
+        <w:ind w:left="0" w:right="0" w:firstLine="0"/>
+        <w:contextualSpacing w:val="0"/>
+        <w:jc w:val="left"/>
+        <w:rPr>
+          <w:rFonts w:ascii="Arial" w:cs="Arial" w:eastAsia="Arial" w:hAnsi="Arial"/>
+          <w:b w:val="1"/>
+          <w:sz w:val="20"/>
+          <w:szCs w:val="20"/>
+        </w:rPr>
+      </w:pPr>
+      <w:r>
+        <w:rPr>
+          <w:rFonts w:ascii="Arial" w:cs="Arial" w:eastAsia="Arial" w:hAnsi="Arial"/>
+          <w:b w:val="1"/>
+          <w:sz w:val="20"/>
+          <w:szCs w:val="20"/>
+          <w:rtl w:val="0"/>
+        </w:rPr>
+        <w:t xml:space="preserve">2.3.2 Research</w:t>
+      </w:r>
+    </w:p>
+    <w:p>
+      <w:pPr>
+        <w:spacing w:line="276" w:lineRule="auto"/>
+        <w:contextualSpacing w:val="0"/>
+        <w:rPr>
+          <w:rFonts w:ascii="Arial" w:cs="Arial" w:eastAsia="Arial" w:hAnsi="Arial"/>
+          <w:sz w:val="20"/>
+          <w:szCs w:val="20"/>
+        </w:rPr>
+      </w:pPr>
+      <w:r>
+        <w:rPr>
+          <w:rFonts w:ascii="Arial" w:cs="Arial" w:eastAsia="Arial" w:hAnsi="Arial"/>
+          <w:sz w:val="20"/>
+          <w:szCs w:val="20"/>
+          <w:rtl w:val="0"/>
+        </w:rPr>
+        <w:t xml:space="preserve">A secondary goal of the project is to conduct research on optimal ways in which rehabilitation regimes can be refined. These research professionals likely will not require any additional expertise beyond any existing experience they have with Windows machines.</w:t>
+      </w:r>
+      <w:r>
+        <w:rPr>
+          <w:rtl w:val="0"/>
+        </w:rPr>
+      </w:r>
+    </w:p>
+    <w:p>
+      <w:pPr>
+        <w:keepNext w:val="0"/>
+        <w:keepLines w:val="0"/>
+        <w:widowControl w:val="1"/>
+        <w:pBdr>
+          <w:top w:space="0" w:sz="0" w:val="nil"/>
+          <w:left w:space="0" w:sz="0" w:val="nil"/>
+          <w:bottom w:space="0" w:sz="0" w:val="nil"/>
+          <w:right w:space="0" w:sz="0" w:val="nil"/>
+          <w:between w:space="0" w:sz="0" w:val="nil"/>
+        </w:pBdr>
+        <w:shd w:fill="auto" w:val="clear"/>
+        <w:spacing w:after="0" w:before="0" w:line="240" w:lineRule="auto"/>
+        <w:ind w:left="0" w:right="0" w:firstLine="0"/>
+        <w:contextualSpacing w:val="0"/>
+        <w:jc w:val="left"/>
+        <w:rPr>
+          <w:rFonts w:ascii="Arial" w:cs="Arial" w:eastAsia="Arial" w:hAnsi="Arial"/>
+          <w:b w:val="0"/>
+          <w:i w:val="0"/>
+          <w:smallCaps w:val="0"/>
+          <w:strike w:val="0"/>
+          <w:color w:val="000000"/>
+          <w:sz w:val="20"/>
+          <w:szCs w:val="20"/>
+          <w:u w:val="none"/>
+          <w:shd w:fill="auto" w:val="clear"/>
+          <w:vertAlign w:val="baseline"/>
+        </w:rPr>
+      </w:pPr>
+      <w:r>
+        <w:rPr>
+          <w:rtl w:val="0"/>
+        </w:rPr>
+      </w:r>
+    </w:p>
+    <w:p>
+      <w:pPr>
+        <w:keepNext w:val="0"/>
+        <w:keepLines w:val="0"/>
+        <w:widowControl w:val="1"/>
+        <w:pBdr>
+          <w:top w:space="0" w:sz="0" w:val="nil"/>
+          <w:left w:space="0" w:sz="0" w:val="nil"/>
+          <w:bottom w:space="0" w:sz="0" w:val="nil"/>
+          <w:right w:space="0" w:sz="0" w:val="nil"/>
+          <w:between w:space="0" w:sz="0" w:val="nil"/>
+        </w:pBdr>
+        <w:shd w:fill="auto" w:val="clear"/>
+        <w:spacing w:after="0" w:before="0" w:line="240" w:lineRule="auto"/>
+        <w:ind w:left="0" w:right="0" w:firstLine="0"/>
+        <w:contextualSpacing w:val="0"/>
+        <w:jc w:val="left"/>
+        <w:rPr>
+          <w:rFonts w:ascii="Arial" w:cs="Arial" w:eastAsia="Arial" w:hAnsi="Arial"/>
+          <w:b w:val="1"/>
+          <w:i w:val="0"/>
+          <w:smallCaps w:val="0"/>
+          <w:strike w:val="0"/>
+          <w:color w:val="000000"/>
+          <w:sz w:val="24"/>
+          <w:szCs w:val="24"/>
+          <w:u w:val="none"/>
+          <w:shd w:fill="auto" w:val="clear"/>
+          <w:vertAlign w:val="baseline"/>
+        </w:rPr>
+      </w:pPr>
+      <w:r>
+        <w:rPr>
+          <w:rFonts w:ascii="Arial" w:cs="Arial" w:eastAsia="Arial" w:hAnsi="Arial"/>
+          <w:b w:val="1"/>
+          <w:i w:val="0"/>
+          <w:smallCaps w:val="0"/>
+          <w:strike w:val="0"/>
+          <w:color w:val="000000"/>
+          <w:sz w:val="24"/>
+          <w:szCs w:val="24"/>
+          <w:u w:val="none"/>
+          <w:shd w:fill="auto" w:val="clear"/>
+          <w:vertAlign w:val="baseline"/>
+          <w:rtl w:val="0"/>
+        </w:rPr>
+        <w:t xml:space="preserve">2.4 General Constraints</w:t>
+      </w:r>
+    </w:p>
+    <w:p>
+      <w:pPr>
+        <w:contextualSpacing w:val="0"/>
+        <w:rPr>
+          <w:rFonts w:ascii="Arial" w:cs="Arial" w:eastAsia="Arial" w:hAnsi="Arial"/>
+          <w:b w:val="0"/>
+          <w:smallCaps w:val="0"/>
+          <w:strike w:val="0"/>
+          <w:sz w:val="20"/>
+          <w:szCs w:val="20"/>
+          <w:u w:val="none"/>
+          <w:shd w:fill="auto" w:val="clear"/>
+          <w:vertAlign w:val="baseline"/>
+        </w:rPr>
+      </w:pPr>
+      <w:r>
+        <w:rPr>
+          <w:rFonts w:ascii="Arial" w:cs="Arial" w:eastAsia="Arial" w:hAnsi="Arial"/>
+          <w:sz w:val="20"/>
+          <w:szCs w:val="20"/>
+          <w:rtl w:val="0"/>
+        </w:rPr>
+        <w:t xml:space="preserve">Our project requires the use of customized SimGear driving simulator hardware running on the Windows 10 operating system. All software must therefore remain compatible with both the Windows development and runtime environments and the SimCommander and SimTools motion control software which connects the hardware and the front-end software.</w:t>
+      </w:r>
+      <w:r>
+        <w:rPr>
+          <w:rtl w:val="0"/>
+        </w:rPr>
+      </w:r>
+    </w:p>
+    <w:p>
+      <w:pPr>
+        <w:keepNext w:val="0"/>
+        <w:keepLines w:val="0"/>
+        <w:widowControl w:val="1"/>
+        <w:pBdr>
+          <w:top w:space="0" w:sz="0" w:val="nil"/>
+          <w:left w:space="0" w:sz="0" w:val="nil"/>
+          <w:bottom w:space="0" w:sz="0" w:val="nil"/>
+          <w:right w:space="0" w:sz="0" w:val="nil"/>
+          <w:between w:space="0" w:sz="0" w:val="nil"/>
+        </w:pBdr>
+        <w:shd w:fill="auto" w:val="clear"/>
+        <w:spacing w:after="0" w:before="0" w:line="240" w:lineRule="auto"/>
+        <w:ind w:left="0" w:right="0" w:firstLine="0"/>
+        <w:contextualSpacing w:val="0"/>
+        <w:jc w:val="left"/>
+        <w:rPr>
+          <w:rFonts w:ascii="Arial" w:cs="Arial" w:eastAsia="Arial" w:hAnsi="Arial"/>
+          <w:b w:val="0"/>
+          <w:i w:val="0"/>
+          <w:smallCaps w:val="0"/>
+          <w:strike w:val="0"/>
+          <w:color w:val="000000"/>
+          <w:sz w:val="20"/>
+          <w:szCs w:val="20"/>
+          <w:u w:val="none"/>
+          <w:shd w:fill="auto" w:val="clear"/>
+          <w:vertAlign w:val="baseline"/>
+        </w:rPr>
+      </w:pPr>
+      <w:r>
+        <w:rPr>
+          <w:rtl w:val="0"/>
+        </w:rPr>
+      </w:r>
+    </w:p>
+    <w:p>
+      <w:pPr>
+        <w:keepNext w:val="0"/>
+        <w:keepLines w:val="0"/>
+        <w:widowControl w:val="1"/>
+        <w:pBdr>
+          <w:top w:space="0" w:sz="0" w:val="nil"/>
+          <w:left w:space="0" w:sz="0" w:val="nil"/>
+          <w:bottom w:space="0" w:sz="0" w:val="nil"/>
+          <w:right w:space="0" w:sz="0" w:val="nil"/>
+          <w:between w:space="0" w:sz="0" w:val="nil"/>
+        </w:pBdr>
+        <w:shd w:fill="auto" w:val="clear"/>
+        <w:spacing w:after="0" w:before="0" w:line="240" w:lineRule="auto"/>
+        <w:ind w:left="0" w:right="0" w:firstLine="0"/>
+        <w:contextualSpacing w:val="0"/>
+        <w:jc w:val="left"/>
+        <w:rPr>
+          <w:rFonts w:ascii="Arial" w:cs="Arial" w:eastAsia="Arial" w:hAnsi="Arial"/>
+          <w:b w:val="0"/>
+          <w:i w:val="1"/>
+          <w:smallCaps w:val="0"/>
+          <w:strike w:val="0"/>
+          <w:color w:val="ff0000"/>
+          <w:sz w:val="20"/>
+          <w:szCs w:val="20"/>
+          <w:u w:val="none"/>
+          <w:shd w:fill="auto" w:val="clear"/>
+          <w:vertAlign w:val="baseline"/>
+        </w:rPr>
+      </w:pPr>
+      <w:r>
+        <w:rPr>
+          <w:rFonts w:ascii="Arial" w:cs="Arial" w:eastAsia="Arial" w:hAnsi="Arial"/>
+          <w:b w:val="1"/>
+          <w:i w:val="0"/>
+          <w:smallCaps w:val="0"/>
+          <w:strike w:val="0"/>
+          <w:color w:val="000000"/>
+          <w:sz w:val="24"/>
+          <w:szCs w:val="24"/>
+          <w:u w:val="none"/>
+          <w:shd w:fill="auto" w:val="clear"/>
+          <w:vertAlign w:val="baseline"/>
+          <w:rtl w:val="0"/>
+        </w:rPr>
+        <w:t xml:space="preserve">2.5 Assumptions and Dependencies</w:t>
+      </w:r>
+      <w:r>
+        <w:rPr>
+          <w:rtl w:val="0"/>
+        </w:rPr>
+      </w:r>
+    </w:p>
+    <w:p>
+      <w:pPr>
+        <w:keepNext w:val="0"/>
+        <w:keepLines w:val="0"/>
+        <w:widowControl w:val="1"/>
+        <w:pBdr>
+          <w:top w:space="0" w:sz="0" w:val="nil"/>
+          <w:left w:space="0" w:sz="0" w:val="nil"/>
+          <w:bottom w:space="0" w:sz="0" w:val="nil"/>
+          <w:right w:space="0" w:sz="0" w:val="nil"/>
+          <w:between w:space="0" w:sz="0" w:val="nil"/>
+        </w:pBdr>
+        <w:shd w:fill="auto" w:val="clear"/>
+        <w:spacing w:after="0" w:before="0" w:line="240" w:lineRule="auto"/>
+        <w:ind w:left="0" w:right="0" w:firstLine="0"/>
+        <w:contextualSpacing w:val="0"/>
+        <w:jc w:val="left"/>
+        <w:rPr>
+          <w:rFonts w:ascii="Arial" w:cs="Arial" w:eastAsia="Arial" w:hAnsi="Arial"/>
+          <w:sz w:val="20"/>
+          <w:szCs w:val="20"/>
+        </w:rPr>
+      </w:pPr>
+      <w:r>
+        <w:rPr>
+          <w:rFonts w:ascii="Arial" w:cs="Arial" w:eastAsia="Arial" w:hAnsi="Arial"/>
+          <w:sz w:val="20"/>
+          <w:szCs w:val="20"/>
+          <w:rtl w:val="0"/>
+        </w:rPr>
+        <w:t xml:space="preserve">As discussed in </w:t>
+      </w:r>
+      <w:r>
+        <w:rPr>
+          <w:rFonts w:ascii="Arial" w:cs="Arial" w:eastAsia="Arial" w:hAnsi="Arial"/>
+          <w:b w:val="1"/>
+          <w:sz w:val="20"/>
+          <w:szCs w:val="20"/>
+          <w:rtl w:val="0"/>
+        </w:rPr>
+        <w:t xml:space="preserve">2.4</w:t>
+      </w:r>
+      <w:r>
+        <w:rPr>
+          <w:rFonts w:ascii="Arial" w:cs="Arial" w:eastAsia="Arial" w:hAnsi="Arial"/>
+          <w:sz w:val="20"/>
+          <w:szCs w:val="20"/>
+          <w:rtl w:val="0"/>
+        </w:rPr>
+        <w:t xml:space="preserve">, our project depends upon the particular technical infrastructure of the SimGear simulator hardware and the Windows 10 operating system, and it use requires an administrator qualified to oversee human social and behavioral research and/or rehabilitation.</w:t>
+      </w:r>
+    </w:p>
+    <w:p>
+      <w:pPr>
+        <w:keepNext w:val="0"/>
+        <w:keepLines w:val="0"/>
+        <w:widowControl w:val="1"/>
+        <w:pBdr>
+          <w:top w:space="0" w:sz="0" w:val="nil"/>
+          <w:left w:space="0" w:sz="0" w:val="nil"/>
+          <w:bottom w:space="0" w:sz="0" w:val="nil"/>
+          <w:right w:space="0" w:sz="0" w:val="nil"/>
+          <w:between w:space="0" w:sz="0" w:val="nil"/>
+        </w:pBdr>
+        <w:shd w:fill="auto" w:val="clear"/>
+        <w:spacing w:after="0" w:before="0" w:line="240" w:lineRule="auto"/>
+        <w:ind w:left="0" w:right="0" w:firstLine="0"/>
+        <w:contextualSpacing w:val="0"/>
+        <w:jc w:val="left"/>
+        <w:rPr>
+          <w:rFonts w:ascii="Arial" w:cs="Arial" w:eastAsia="Arial" w:hAnsi="Arial"/>
+          <w:sz w:val="20"/>
+          <w:szCs w:val="20"/>
+        </w:rPr>
+      </w:pPr>
+      <w:r>
+        <w:rPr>
+          <w:rtl w:val="0"/>
+        </w:rPr>
+      </w:r>
+    </w:p>
+    <w:p>
+      <w:pPr>
+        <w:contextualSpacing w:val="0"/>
+        <w:rPr>
+          <w:rFonts w:ascii="Arial" w:cs="Arial" w:eastAsia="Arial" w:hAnsi="Arial"/>
+          <w:sz w:val="20"/>
+          <w:szCs w:val="20"/>
+        </w:rPr>
+      </w:pPr>
+      <w:r>
+        <w:rPr>
+          <w:rFonts w:ascii="Arial" w:cs="Arial" w:eastAsia="Arial" w:hAnsi="Arial"/>
+          <w:sz w:val="20"/>
+          <w:szCs w:val="20"/>
+          <w:rtl w:val="0"/>
+        </w:rPr>
+        <w:t xml:space="preserve">The simulator itself is composed of an off-the-shelf performance car seat mounted on a platform with actuators, an array of 3 HD monitors, an XBox-branded steering column with game buttons (including paddle shifters) and minimal adjustment, and an array of hydraulic pedals. s</w:t>
+      </w:r>
+    </w:p>
+    <w:p>
+      <w:pPr>
+        <w:keepNext w:val="0"/>
+        <w:keepLines w:val="0"/>
+        <w:widowControl w:val="1"/>
+        <w:pBdr>
+          <w:top w:space="0" w:sz="0" w:val="nil"/>
+          <w:left w:space="0" w:sz="0" w:val="nil"/>
+          <w:bottom w:space="0" w:sz="0" w:val="nil"/>
+          <w:right w:space="0" w:sz="0" w:val="nil"/>
+          <w:between w:space="0" w:sz="0" w:val="nil"/>
+        </w:pBdr>
+        <w:shd w:fill="auto" w:val="clear"/>
+        <w:spacing w:after="0" w:before="0" w:line="240" w:lineRule="auto"/>
+        <w:ind w:left="0" w:right="0" w:firstLine="0"/>
+        <w:contextualSpacing w:val="0"/>
+        <w:jc w:val="left"/>
+        <w:rPr>
+          <w:rFonts w:ascii="Arial" w:cs="Arial" w:eastAsia="Arial" w:hAnsi="Arial"/>
+          <w:sz w:val="20"/>
+          <w:szCs w:val="20"/>
+        </w:rPr>
+      </w:pPr>
+      <w:r>
+        <w:rPr>
+          <w:rtl w:val="0"/>
+        </w:rPr>
+      </w:r>
+    </w:p>
+    <w:p>
+      <w:pPr>
+        <w:keepNext w:val="0"/>
+        <w:keepLines w:val="0"/>
+        <w:widowControl w:val="1"/>
+        <w:pBdr>
+          <w:top w:space="0" w:sz="0" w:val="nil"/>
+          <w:left w:space="0" w:sz="0" w:val="nil"/>
+          <w:bottom w:space="0" w:sz="0" w:val="nil"/>
+          <w:right w:space="0" w:sz="0" w:val="nil"/>
+          <w:between w:space="0" w:sz="0" w:val="nil"/>
+        </w:pBdr>
+        <w:shd w:fill="auto" w:val="clear"/>
+        <w:spacing w:after="0" w:before="0" w:line="240" w:lineRule="auto"/>
+        <w:ind w:left="0" w:right="0" w:firstLine="0"/>
+        <w:contextualSpacing w:val="0"/>
+        <w:jc w:val="left"/>
+        <w:rPr>
+          <w:rFonts w:ascii="Arial" w:cs="Arial" w:eastAsia="Arial" w:hAnsi="Arial"/>
+          <w:b w:val="0"/>
+          <w:i w:val="0"/>
+          <w:smallCaps w:val="0"/>
+          <w:strike w:val="0"/>
+          <w:color w:val="000000"/>
+          <w:sz w:val="20"/>
+          <w:szCs w:val="20"/>
+          <w:u w:val="none"/>
+          <w:shd w:fill="auto" w:val="clear"/>
+          <w:vertAlign w:val="baseline"/>
+        </w:rPr>
+      </w:pPr>
+      <w:r>
+        <w:rPr>
+          <w:rtl w:val="0"/>
+        </w:rPr>
+      </w:r>
+    </w:p>
+    <w:p>
+      <w:pPr>
+        <w:keepNext w:val="0"/>
+        <w:keepLines w:val="0"/>
+        <w:widowControl w:val="1"/>
+        <w:pBdr>
+          <w:top w:space="0" w:sz="0" w:val="nil"/>
+          <w:left w:space="0" w:sz="0" w:val="nil"/>
+          <w:bottom w:color="000000" w:space="1" w:sz="4" w:val="single"/>
+          <w:right w:space="0" w:sz="0" w:val="nil"/>
+          <w:between w:space="0" w:sz="0" w:val="nil"/>
+        </w:pBdr>
+        <w:shd w:fill="auto" w:val="clear"/>
+        <w:spacing w:after="0" w:before="0" w:line="240" w:lineRule="auto"/>
+        <w:ind w:left="0" w:right="0" w:firstLine="0"/>
+        <w:contextualSpacing w:val="0"/>
+        <w:jc w:val="left"/>
+        <w:rPr>
+          <w:rFonts w:ascii="Arial" w:cs="Arial" w:eastAsia="Arial" w:hAnsi="Arial"/>
+          <w:b w:val="1"/>
+          <w:i w:val="0"/>
+          <w:smallCaps w:val="0"/>
+          <w:strike w:val="0"/>
+          <w:color w:val="000000"/>
+          <w:sz w:val="24"/>
+          <w:szCs w:val="24"/>
+          <w:u w:val="none"/>
+          <w:shd w:fill="auto" w:val="clear"/>
+          <w:vertAlign w:val="baseline"/>
+        </w:rPr>
+      </w:pPr>
+      <w:r>
+        <w:rPr>
+          <w:rFonts w:ascii="Arial" w:cs="Arial" w:eastAsia="Arial" w:hAnsi="Arial"/>
+          <w:b w:val="1"/>
+          <w:i w:val="0"/>
+          <w:smallCaps w:val="0"/>
+          <w:strike w:val="0"/>
+          <w:color w:val="000000"/>
+          <w:sz w:val="24"/>
+          <w:szCs w:val="24"/>
+          <w:u w:val="none"/>
+          <w:shd w:fill="auto" w:val="clear"/>
+          <w:vertAlign w:val="baseline"/>
+          <w:rtl w:val="0"/>
+        </w:rPr>
+        <w:t xml:space="preserve">3. Specific Requirements </w:t>
+      </w:r>
+    </w:p>
+    <w:p>
+      <w:pPr>
+        <w:keepNext w:val="0"/>
+        <w:keepLines w:val="0"/>
+        <w:widowControl w:val="1"/>
+        <w:pBdr>
+          <w:top w:space="0" w:sz="0" w:val="nil"/>
+          <w:left w:space="0" w:sz="0" w:val="nil"/>
+          <w:bottom w:space="0" w:sz="0" w:val="nil"/>
+          <w:right w:space="0" w:sz="0" w:val="nil"/>
+          <w:between w:space="0" w:sz="0" w:val="nil"/>
+        </w:pBdr>
+        <w:shd w:fill="auto" w:val="clear"/>
+        <w:spacing w:after="0" w:before="0" w:line="240" w:lineRule="auto"/>
+        <w:ind w:left="0" w:right="0" w:firstLine="0"/>
+        <w:contextualSpacing w:val="0"/>
+        <w:jc w:val="left"/>
+        <w:rPr>
+          <w:rFonts w:ascii="Arial" w:cs="Arial" w:eastAsia="Arial" w:hAnsi="Arial"/>
+          <w:b w:val="0"/>
+          <w:i w:val="0"/>
+          <w:smallCaps w:val="0"/>
+          <w:strike w:val="0"/>
+          <w:color w:val="000000"/>
+          <w:sz w:val="20"/>
+          <w:szCs w:val="20"/>
+          <w:u w:val="none"/>
+          <w:shd w:fill="auto" w:val="clear"/>
+          <w:vertAlign w:val="baseline"/>
+        </w:rPr>
+      </w:pPr>
+      <w:r>
+        <w:rPr>
+          <w:rFonts w:ascii="Arial" w:cs="Arial" w:eastAsia="Arial" w:hAnsi="Arial"/>
+          <w:b w:val="0"/>
+          <w:i w:val="0"/>
+          <w:smallCaps w:val="0"/>
+          <w:strike w:val="0"/>
+          <w:color w:val="000000"/>
+          <w:sz w:val="20"/>
+          <w:szCs w:val="20"/>
+          <w:u w:val="none"/>
+          <w:shd w:fill="auto" w:val="clear"/>
+          <w:vertAlign w:val="baseline"/>
+          <w:rtl w:val="0"/>
+        </w:rPr>
+        <w:t xml:space="preserve">This section of the document lists specific requirements for </w:t>
+      </w:r>
+      <w:r>
+        <w:rPr>
+          <w:rFonts w:ascii="Arial" w:cs="Arial" w:eastAsia="Arial" w:hAnsi="Arial"/>
+          <w:sz w:val="20"/>
+          <w:szCs w:val="20"/>
+          <w:rtl w:val="0"/>
+        </w:rPr>
+        <w:t xml:space="preserve">Rehabilitation Driving Simulator</w:t>
+      </w:r>
+      <w:r>
+        <w:rPr>
+          <w:rFonts w:ascii="Arial" w:cs="Arial" w:eastAsia="Arial" w:hAnsi="Arial"/>
+          <w:b w:val="0"/>
+          <w:i w:val="0"/>
+          <w:smallCaps w:val="0"/>
+          <w:strike w:val="0"/>
+          <w:color w:val="000000"/>
+          <w:sz w:val="20"/>
+          <w:szCs w:val="20"/>
+          <w:u w:val="none"/>
+          <w:shd w:fill="auto" w:val="clear"/>
+          <w:vertAlign w:val="baseline"/>
+          <w:rtl w:val="0"/>
+        </w:rPr>
+        <w:t xml:space="preserve">. Requirements are divided into the following sections:</w:t>
+      </w:r>
+    </w:p>
+    <w:p>
+      <w:pPr>
+        <w:keepNext w:val="0"/>
+        <w:keepLines w:val="0"/>
+        <w:widowControl w:val="1"/>
+        <w:numPr>
+          <w:ilvl w:val="0"/>
+          <w:numId w:val="3"/>
+        </w:numPr>
+        <w:pBdr>
+          <w:top w:space="0" w:sz="0" w:val="nil"/>
+          <w:left w:space="0" w:sz="0" w:val="nil"/>
+          <w:bottom w:space="0" w:sz="0" w:val="nil"/>
+          <w:right w:space="0" w:sz="0" w:val="nil"/>
+          <w:between w:space="0" w:sz="0" w:val="nil"/>
+        </w:pBdr>
+        <w:shd w:fill="auto" w:val="clear"/>
+        <w:spacing w:after="0" w:before="0" w:line="240" w:lineRule="auto"/>
+        <w:ind w:left="720" w:right="0" w:hanging="360"/>
+        <w:contextualSpacing w:val="0"/>
+        <w:jc w:val="left"/>
+        <w:rPr>
+          <w:rFonts w:ascii="Arial" w:cs="Arial" w:eastAsia="Arial" w:hAnsi="Arial"/>
+          <w:b w:val="0"/>
+          <w:i w:val="0"/>
+          <w:smallCaps w:val="0"/>
+          <w:strike w:val="0"/>
+          <w:color w:val="000000"/>
+          <w:sz w:val="20"/>
+          <w:szCs w:val="20"/>
+          <w:u w:val="none"/>
+          <w:shd w:fill="auto" w:val="clear"/>
+        </w:rPr>
+      </w:pPr>
+      <w:r>
+        <w:rPr>
+          <w:rFonts w:ascii="Arial" w:cs="Arial" w:eastAsia="Arial" w:hAnsi="Arial"/>
+          <w:b w:val="0"/>
+          <w:i w:val="0"/>
+          <w:smallCaps w:val="0"/>
+          <w:strike w:val="0"/>
+          <w:color w:val="000000"/>
+          <w:sz w:val="20"/>
+          <w:szCs w:val="20"/>
+          <w:u w:val="none"/>
+          <w:shd w:fill="auto" w:val="clear"/>
+          <w:vertAlign w:val="baseline"/>
+          <w:rtl w:val="0"/>
+        </w:rPr>
+        <w:t xml:space="preserve">User requirements. These are requirements written from the point of view of end users, usually expressed in narrative form.</w:t>
+      </w:r>
+    </w:p>
+    <w:p>
+      <w:pPr>
+        <w:keepNext w:val="0"/>
+        <w:keepLines w:val="0"/>
+        <w:widowControl w:val="1"/>
+        <w:numPr>
+          <w:ilvl w:val="0"/>
+          <w:numId w:val="3"/>
+        </w:numPr>
+        <w:pBdr>
+          <w:top w:space="0" w:sz="0" w:val="nil"/>
+          <w:left w:space="0" w:sz="0" w:val="nil"/>
+          <w:bottom w:space="0" w:sz="0" w:val="nil"/>
+          <w:right w:space="0" w:sz="0" w:val="nil"/>
+          <w:between w:space="0" w:sz="0" w:val="nil"/>
+        </w:pBdr>
+        <w:shd w:fill="auto" w:val="clear"/>
+        <w:spacing w:after="0" w:before="0" w:line="240" w:lineRule="auto"/>
+        <w:ind w:left="720" w:right="0" w:hanging="360"/>
+        <w:contextualSpacing w:val="0"/>
+        <w:jc w:val="left"/>
+        <w:rPr>
+          <w:rFonts w:ascii="Arial" w:cs="Arial" w:eastAsia="Arial" w:hAnsi="Arial"/>
+          <w:b w:val="0"/>
+          <w:i w:val="0"/>
+          <w:smallCaps w:val="0"/>
+          <w:strike w:val="0"/>
+          <w:color w:val="000000"/>
+          <w:sz w:val="20"/>
+          <w:szCs w:val="20"/>
+          <w:u w:val="none"/>
+          <w:shd w:fill="auto" w:val="clear"/>
+        </w:rPr>
+      </w:pPr>
+      <w:r>
+        <w:rPr>
+          <w:rFonts w:ascii="Arial" w:cs="Arial" w:eastAsia="Arial" w:hAnsi="Arial"/>
+          <w:sz w:val="20"/>
+          <w:szCs w:val="20"/>
+          <w:rtl w:val="0"/>
+        </w:rPr>
+        <w:t xml:space="preserve">Subs</w:t>
+      </w:r>
+      <w:r>
+        <w:rPr>
+          <w:rFonts w:ascii="Arial" w:cs="Arial" w:eastAsia="Arial" w:hAnsi="Arial"/>
+          <w:b w:val="0"/>
+          <w:i w:val="0"/>
+          <w:smallCaps w:val="0"/>
+          <w:strike w:val="0"/>
+          <w:color w:val="000000"/>
+          <w:sz w:val="20"/>
+          <w:szCs w:val="20"/>
+          <w:u w:val="none"/>
+          <w:shd w:fill="auto" w:val="clear"/>
+          <w:vertAlign w:val="baseline"/>
+          <w:rtl w:val="0"/>
+        </w:rPr>
+        <w:t xml:space="preserve">ystem </w:t>
+      </w:r>
+      <w:r>
+        <w:rPr>
+          <w:rFonts w:ascii="Arial" w:cs="Arial" w:eastAsia="Arial" w:hAnsi="Arial"/>
+          <w:sz w:val="20"/>
+          <w:szCs w:val="20"/>
+          <w:rtl w:val="0"/>
+        </w:rPr>
+        <w:t xml:space="preserve">divisions</w:t>
+      </w:r>
+      <w:r>
+        <w:rPr>
+          <w:rFonts w:ascii="Arial" w:cs="Arial" w:eastAsia="Arial" w:hAnsi="Arial"/>
+          <w:b w:val="0"/>
+          <w:i w:val="0"/>
+          <w:smallCaps w:val="0"/>
+          <w:strike w:val="0"/>
+          <w:color w:val="000000"/>
+          <w:sz w:val="20"/>
+          <w:szCs w:val="20"/>
+          <w:u w:val="none"/>
+          <w:shd w:fill="auto" w:val="clear"/>
+          <w:vertAlign w:val="baseline"/>
+          <w:rtl w:val="0"/>
+        </w:rPr>
+        <w:t xml:space="preserve">. </w:t>
+      </w:r>
+    </w:p>
+    <w:p>
+      <w:pPr>
+        <w:keepNext w:val="0"/>
+        <w:keepLines w:val="0"/>
+        <w:widowControl w:val="1"/>
+        <w:numPr>
+          <w:ilvl w:val="0"/>
+          <w:numId w:val="3"/>
+        </w:numPr>
+        <w:pBdr>
+          <w:top w:space="0" w:sz="0" w:val="nil"/>
+          <w:left w:space="0" w:sz="0" w:val="nil"/>
+          <w:bottom w:space="0" w:sz="0" w:val="nil"/>
+          <w:right w:space="0" w:sz="0" w:val="nil"/>
+          <w:between w:space="0" w:sz="0" w:val="nil"/>
+        </w:pBdr>
+        <w:shd w:fill="auto" w:val="clear"/>
+        <w:spacing w:after="0" w:before="0" w:line="240" w:lineRule="auto"/>
+        <w:ind w:left="720" w:right="0" w:hanging="360"/>
+        <w:contextualSpacing w:val="0"/>
+        <w:jc w:val="left"/>
+        <w:rPr>
+          <w:rFonts w:ascii="Arial" w:cs="Arial" w:eastAsia="Arial" w:hAnsi="Arial"/>
+          <w:b w:val="0"/>
+          <w:i w:val="0"/>
+          <w:smallCaps w:val="0"/>
+          <w:strike w:val="0"/>
+          <w:color w:val="000000"/>
+          <w:sz w:val="20"/>
+          <w:szCs w:val="20"/>
+          <w:u w:val="none"/>
+          <w:shd w:fill="auto" w:val="clear"/>
+        </w:rPr>
+      </w:pPr>
+      <w:r>
+        <w:rPr>
+          <w:rFonts w:ascii="Arial" w:cs="Arial" w:eastAsia="Arial" w:hAnsi="Arial"/>
+          <w:sz w:val="20"/>
+          <w:szCs w:val="20"/>
+          <w:rtl w:val="0"/>
+        </w:rPr>
+        <w:t xml:space="preserve">Experiment scheduler. </w:t>
+      </w:r>
+      <w:r>
+        <w:rPr>
+          <w:rFonts w:ascii="Arial" w:cs="Arial" w:eastAsia="Arial" w:hAnsi="Arial"/>
+          <w:b w:val="0"/>
+          <w:i w:val="0"/>
+          <w:smallCaps w:val="0"/>
+          <w:strike w:val="0"/>
+          <w:color w:val="000000"/>
+          <w:sz w:val="20"/>
+          <w:szCs w:val="20"/>
+          <w:u w:val="none"/>
+          <w:shd w:fill="auto" w:val="clear"/>
+          <w:vertAlign w:val="baseline"/>
+          <w:rtl w:val="0"/>
+        </w:rPr>
+        <w:t xml:space="preserve">These are detailed specifications describing the functions the system interface must be capable of doing.</w:t>
+      </w:r>
+    </w:p>
+    <w:p>
+      <w:pPr>
+        <w:keepNext w:val="0"/>
+        <w:keepLines w:val="0"/>
+        <w:widowControl w:val="1"/>
+        <w:numPr>
+          <w:ilvl w:val="0"/>
+          <w:numId w:val="3"/>
+        </w:numPr>
+        <w:pBdr>
+          <w:top w:space="0" w:sz="0" w:val="nil"/>
+          <w:left w:space="0" w:sz="0" w:val="nil"/>
+          <w:bottom w:space="0" w:sz="0" w:val="nil"/>
+          <w:right w:space="0" w:sz="0" w:val="nil"/>
+          <w:between w:space="0" w:sz="0" w:val="nil"/>
+        </w:pBdr>
+        <w:shd w:fill="auto" w:val="clear"/>
+        <w:spacing w:after="0" w:before="0" w:line="240" w:lineRule="auto"/>
+        <w:ind w:left="720" w:right="0" w:hanging="360"/>
+        <w:contextualSpacing w:val="0"/>
+        <w:jc w:val="left"/>
+        <w:rPr>
+          <w:rFonts w:ascii="Arial" w:cs="Arial" w:eastAsia="Arial" w:hAnsi="Arial"/>
+          <w:b w:val="0"/>
+          <w:i w:val="0"/>
+          <w:smallCaps w:val="0"/>
+          <w:strike w:val="0"/>
+          <w:color w:val="000000"/>
+          <w:sz w:val="20"/>
+          <w:szCs w:val="20"/>
+          <w:u w:val="none"/>
+          <w:shd w:fill="auto" w:val="clear"/>
+        </w:rPr>
+      </w:pPr>
+      <w:r>
+        <w:rPr>
+          <w:rFonts w:ascii="Arial" w:cs="Arial" w:eastAsia="Arial" w:hAnsi="Arial"/>
+          <w:sz w:val="20"/>
+          <w:szCs w:val="20"/>
+          <w:rtl w:val="0"/>
+        </w:rPr>
+        <w:t xml:space="preserve">Training scenarios</w:t>
+      </w:r>
+      <w:r>
+        <w:rPr>
+          <w:rFonts w:ascii="Arial" w:cs="Arial" w:eastAsia="Arial" w:hAnsi="Arial"/>
+          <w:b w:val="0"/>
+          <w:i w:val="0"/>
+          <w:smallCaps w:val="0"/>
+          <w:strike w:val="0"/>
+          <w:color w:val="000000"/>
+          <w:sz w:val="20"/>
+          <w:szCs w:val="20"/>
+          <w:u w:val="none"/>
+          <w:shd w:fill="auto" w:val="clear"/>
+          <w:vertAlign w:val="baseline"/>
+          <w:rtl w:val="0"/>
+        </w:rPr>
+        <w:t xml:space="preserve">. These are detailed requirements </w:t>
+      </w:r>
+      <w:r>
+        <w:rPr>
+          <w:rFonts w:ascii="Arial" w:cs="Arial" w:eastAsia="Arial" w:hAnsi="Arial"/>
+          <w:sz w:val="20"/>
+          <w:szCs w:val="20"/>
+          <w:rtl w:val="0"/>
+        </w:rPr>
+        <w:t xml:space="preserve">relating to </w:t>
+      </w:r>
+      <w:r>
+        <w:rPr>
+          <w:rFonts w:ascii="Arial" w:cs="Arial" w:eastAsia="Arial" w:hAnsi="Arial"/>
+          <w:b w:val="0"/>
+          <w:i w:val="0"/>
+          <w:smallCaps w:val="0"/>
+          <w:strike w:val="0"/>
+          <w:color w:val="000000"/>
+          <w:sz w:val="20"/>
+          <w:szCs w:val="20"/>
+          <w:u w:val="none"/>
+          <w:shd w:fill="auto" w:val="clear"/>
+          <w:vertAlign w:val="baseline"/>
+          <w:rtl w:val="0"/>
+        </w:rPr>
+        <w:t xml:space="preserve">the </w:t>
+      </w:r>
+      <w:r>
+        <w:rPr>
+          <w:rFonts w:ascii="Arial" w:cs="Arial" w:eastAsia="Arial" w:hAnsi="Arial"/>
+          <w:sz w:val="20"/>
+          <w:szCs w:val="20"/>
+          <w:rtl w:val="0"/>
+        </w:rPr>
+        <w:t xml:space="preserve">software’s training mode</w:t>
+      </w:r>
+      <w:r>
+        <w:rPr>
+          <w:rFonts w:ascii="Arial" w:cs="Arial" w:eastAsia="Arial" w:hAnsi="Arial"/>
+          <w:b w:val="0"/>
+          <w:i w:val="0"/>
+          <w:smallCaps w:val="0"/>
+          <w:strike w:val="0"/>
+          <w:color w:val="000000"/>
+          <w:sz w:val="20"/>
+          <w:szCs w:val="20"/>
+          <w:u w:val="none"/>
+          <w:shd w:fill="auto" w:val="clear"/>
+          <w:vertAlign w:val="baseline"/>
+          <w:rtl w:val="0"/>
+        </w:rPr>
+        <w:t xml:space="preserve">.</w:t>
+      </w:r>
+    </w:p>
+    <w:p>
+      <w:pPr>
+        <w:keepNext w:val="0"/>
+        <w:keepLines w:val="0"/>
+        <w:widowControl w:val="1"/>
+        <w:numPr>
+          <w:ilvl w:val="0"/>
+          <w:numId w:val="3"/>
+        </w:numPr>
+        <w:pBdr>
+          <w:top w:space="0" w:sz="0" w:val="nil"/>
+          <w:left w:space="0" w:sz="0" w:val="nil"/>
+          <w:bottom w:space="0" w:sz="0" w:val="nil"/>
+          <w:right w:space="0" w:sz="0" w:val="nil"/>
+          <w:between w:space="0" w:sz="0" w:val="nil"/>
+        </w:pBdr>
+        <w:shd w:fill="auto" w:val="clear"/>
+        <w:spacing w:after="0" w:before="0" w:line="240" w:lineRule="auto"/>
+        <w:ind w:left="720" w:right="0" w:hanging="360"/>
+        <w:contextualSpacing w:val="0"/>
+        <w:jc w:val="left"/>
+        <w:rPr>
+          <w:rFonts w:ascii="Arial" w:cs="Arial" w:eastAsia="Arial" w:hAnsi="Arial"/>
+          <w:sz w:val="20"/>
+          <w:szCs w:val="20"/>
+          <w:u w:val="none"/>
+        </w:rPr>
+      </w:pPr>
+      <w:r>
+        <w:rPr>
+          <w:rFonts w:ascii="Arial" w:cs="Arial" w:eastAsia="Arial" w:hAnsi="Arial"/>
+          <w:sz w:val="20"/>
+          <w:szCs w:val="20"/>
+          <w:rtl w:val="0"/>
+        </w:rPr>
+        <w:t xml:space="preserve">Test scenarios. These are detailed requirements relating to the software’s evaluation system.</w:t>
+      </w:r>
+    </w:p>
+    <w:p>
+      <w:pPr>
+        <w:keepNext w:val="0"/>
+        <w:keepLines w:val="0"/>
+        <w:widowControl w:val="1"/>
+        <w:numPr>
+          <w:ilvl w:val="0"/>
+          <w:numId w:val="3"/>
+        </w:numPr>
+        <w:pBdr>
+          <w:top w:space="0" w:sz="0" w:val="nil"/>
+          <w:left w:space="0" w:sz="0" w:val="nil"/>
+          <w:bottom w:space="0" w:sz="0" w:val="nil"/>
+          <w:right w:space="0" w:sz="0" w:val="nil"/>
+          <w:between w:space="0" w:sz="0" w:val="nil"/>
+        </w:pBdr>
+        <w:shd w:fill="auto" w:val="clear"/>
+        <w:spacing w:after="0" w:before="0" w:line="240" w:lineRule="auto"/>
+        <w:ind w:left="720" w:right="0" w:hanging="360"/>
+        <w:contextualSpacing w:val="0"/>
+        <w:jc w:val="left"/>
+        <w:rPr>
+          <w:rFonts w:ascii="Arial" w:cs="Arial" w:eastAsia="Arial" w:hAnsi="Arial"/>
+          <w:sz w:val="20"/>
+          <w:szCs w:val="20"/>
+          <w:u w:val="none"/>
+        </w:rPr>
+      </w:pPr>
+      <w:r>
+        <w:rPr>
+          <w:rFonts w:ascii="Arial" w:cs="Arial" w:eastAsia="Arial" w:hAnsi="Arial"/>
+          <w:sz w:val="20"/>
+          <w:szCs w:val="20"/>
+          <w:rtl w:val="0"/>
+        </w:rPr>
+        <w:t xml:space="preserve">Data acquisition. These are detailed specifications describing the software’s capacity to interact with files and other applications.</w:t>
+      </w:r>
+      <w:r>
+        <w:rPr>
+          <w:rtl w:val="0"/>
+        </w:rPr>
+      </w:r>
+    </w:p>
+    <w:p>
+      <w:pPr>
+        <w:keepNext w:val="0"/>
+        <w:keepLines w:val="0"/>
+        <w:widowControl w:val="1"/>
+        <w:pBdr>
+          <w:top w:space="0" w:sz="0" w:val="nil"/>
+          <w:left w:space="0" w:sz="0" w:val="nil"/>
+          <w:bottom w:space="0" w:sz="0" w:val="nil"/>
+          <w:right w:space="0" w:sz="0" w:val="nil"/>
+          <w:between w:space="0" w:sz="0" w:val="nil"/>
+        </w:pBdr>
+        <w:shd w:fill="auto" w:val="clear"/>
+        <w:spacing w:after="0" w:before="0" w:line="240" w:lineRule="auto"/>
+        <w:ind w:left="0" w:right="0" w:firstLine="0"/>
+        <w:contextualSpacing w:val="0"/>
+        <w:jc w:val="left"/>
+        <w:rPr>
+          <w:rFonts w:ascii="Arial" w:cs="Arial" w:eastAsia="Arial" w:hAnsi="Arial"/>
+          <w:b w:val="1"/>
+        </w:rPr>
+      </w:pPr>
+      <w:r>
+        <w:rPr>
+          <w:rtl w:val="0"/>
+        </w:rPr>
+      </w:r>
+    </w:p>
+    <w:p>
+      <w:pPr>
+        <w:keepNext w:val="0"/>
+        <w:keepLines w:val="0"/>
+        <w:widowControl w:val="1"/>
+        <w:pBdr>
+          <w:top w:space="0" w:sz="0" w:val="nil"/>
+          <w:left w:space="0" w:sz="0" w:val="nil"/>
+          <w:bottom w:space="0" w:sz="0" w:val="nil"/>
+          <w:right w:space="0" w:sz="0" w:val="nil"/>
+          <w:between w:space="0" w:sz="0" w:val="nil"/>
+        </w:pBdr>
+        <w:shd w:fill="auto" w:val="clear"/>
+        <w:spacing w:after="0" w:before="0" w:line="240" w:lineRule="auto"/>
+        <w:ind w:left="0" w:right="0" w:firstLine="0"/>
+        <w:contextualSpacing w:val="0"/>
+        <w:jc w:val="left"/>
+        <w:rPr>
+          <w:rFonts w:ascii="Arial" w:cs="Arial" w:eastAsia="Arial" w:hAnsi="Arial"/>
+          <w:b w:val="1"/>
+          <w:i w:val="0"/>
+          <w:smallCaps w:val="0"/>
+          <w:strike w:val="0"/>
+          <w:color w:val="000000"/>
+          <w:sz w:val="24"/>
+          <w:szCs w:val="24"/>
+          <w:u w:val="none"/>
+          <w:shd w:fill="auto" w:val="clear"/>
+          <w:vertAlign w:val="baseline"/>
+        </w:rPr>
+      </w:pPr>
+      <w:r>
+        <w:rPr>
+          <w:rFonts w:ascii="Arial" w:cs="Arial" w:eastAsia="Arial" w:hAnsi="Arial"/>
+          <w:b w:val="1"/>
+          <w:i w:val="0"/>
+          <w:smallCaps w:val="0"/>
+          <w:strike w:val="0"/>
+          <w:color w:val="000000"/>
+          <w:sz w:val="24"/>
+          <w:szCs w:val="24"/>
+          <w:u w:val="none"/>
+          <w:shd w:fill="auto" w:val="clear"/>
+          <w:vertAlign w:val="baseline"/>
+          <w:rtl w:val="0"/>
+        </w:rPr>
+        <w:t xml:space="preserve">3.1 User Requirements</w:t>
+      </w:r>
+    </w:p>
+    <w:p>
+      <w:pPr>
+        <w:spacing w:line="276" w:lineRule="auto"/>
+        <w:contextualSpacing w:val="0"/>
+        <w:rPr>
+          <w:rFonts w:ascii="Arial" w:cs="Arial" w:eastAsia="Arial" w:hAnsi="Arial"/>
+          <w:sz w:val="20"/>
+          <w:szCs w:val="20"/>
+        </w:rPr>
+      </w:pPr>
+      <w:r>
+        <w:rPr>
+          <w:rFonts w:ascii="Arial" w:cs="Arial" w:eastAsia="Arial" w:hAnsi="Arial"/>
+          <w:sz w:val="20"/>
+          <w:szCs w:val="20"/>
+          <w:rtl w:val="0"/>
+        </w:rPr>
+        <w:t xml:space="preserve">3.1.1</w:t>
+        <w:tab/>
+        <w:t xml:space="preserve">Users shall be informed of operating instructions prior to operating the simulator.</w:t>
+      </w:r>
+    </w:p>
+    <w:p>
+      <w:pPr>
+        <w:spacing w:line="276" w:lineRule="auto"/>
+        <w:contextualSpacing w:val="0"/>
+        <w:rPr>
+          <w:rFonts w:ascii="Arial" w:cs="Arial" w:eastAsia="Arial" w:hAnsi="Arial"/>
+          <w:sz w:val="20"/>
+          <w:szCs w:val="20"/>
+        </w:rPr>
+      </w:pPr>
+      <w:r>
+        <w:rPr>
+          <w:rFonts w:ascii="Arial" w:cs="Arial" w:eastAsia="Arial" w:hAnsi="Arial"/>
+          <w:sz w:val="20"/>
+          <w:szCs w:val="20"/>
+          <w:rtl w:val="0"/>
+        </w:rPr>
+        <w:t xml:space="preserve">3.1.2</w:t>
+        <w:tab/>
+        <w:t xml:space="preserve">Users shall be provided the opportunity for signed consent prior to using the simulator.</w:t>
+      </w:r>
+    </w:p>
+    <w:p>
+      <w:pPr>
+        <w:spacing w:line="276" w:lineRule="auto"/>
+        <w:contextualSpacing w:val="0"/>
+        <w:rPr>
+          <w:rFonts w:ascii="Arial" w:cs="Arial" w:eastAsia="Arial" w:hAnsi="Arial"/>
+          <w:sz w:val="20"/>
+          <w:szCs w:val="20"/>
+        </w:rPr>
+      </w:pPr>
+      <w:r>
+        <w:rPr>
+          <w:rFonts w:ascii="Arial" w:cs="Arial" w:eastAsia="Arial" w:hAnsi="Arial"/>
+          <w:sz w:val="20"/>
+          <w:szCs w:val="20"/>
+          <w:rtl w:val="0"/>
+        </w:rPr>
+        <w:t xml:space="preserve">3.1.3</w:t>
+        <w:tab/>
+        <w:t xml:space="preserve">Users shall be made aware of safety precautions and protocols involved with operation.</w:t>
+      </w:r>
+    </w:p>
+    <w:p>
+      <w:pPr>
+        <w:spacing w:line="276" w:lineRule="auto"/>
+        <w:ind w:left="720" w:firstLine="0"/>
+        <w:contextualSpacing w:val="0"/>
+        <w:rPr>
+          <w:rFonts w:ascii="Arial" w:cs="Arial" w:eastAsia="Arial" w:hAnsi="Arial"/>
+          <w:sz w:val="16"/>
+          <w:szCs w:val="16"/>
+        </w:rPr>
+      </w:pPr>
+      <w:r>
+        <w:rPr>
+          <w:rFonts w:ascii="Arial" w:cs="Arial" w:eastAsia="Arial" w:hAnsi="Arial"/>
+          <w:sz w:val="16"/>
+          <w:szCs w:val="16"/>
+          <w:rtl w:val="0"/>
+        </w:rPr>
+        <w:t xml:space="preserve">Researchers will share and inform users of all precautions and protocols prior to operation.</w:t>
+      </w:r>
+    </w:p>
+    <w:p>
+      <w:pPr>
+        <w:spacing w:line="276" w:lineRule="auto"/>
+        <w:contextualSpacing w:val="0"/>
+        <w:rPr>
+          <w:rFonts w:ascii="Arial" w:cs="Arial" w:eastAsia="Arial" w:hAnsi="Arial"/>
+          <w:sz w:val="20"/>
+          <w:szCs w:val="20"/>
+        </w:rPr>
+      </w:pPr>
+      <w:r>
+        <w:rPr>
+          <w:rFonts w:ascii="Arial" w:cs="Arial" w:eastAsia="Arial" w:hAnsi="Arial"/>
+          <w:sz w:val="20"/>
+          <w:szCs w:val="20"/>
+          <w:rtl w:val="0"/>
+        </w:rPr>
+        <w:t xml:space="preserve">3.1.4</w:t>
+        <w:tab/>
+        <w:t xml:space="preserve">Users shall be informed that some jolting will occur when the simulator is in operation.</w:t>
+      </w:r>
+    </w:p>
+    <w:p>
+      <w:pPr>
+        <w:spacing w:line="276" w:lineRule="auto"/>
+        <w:ind w:left="720" w:firstLine="0"/>
+        <w:contextualSpacing w:val="0"/>
+        <w:rPr>
+          <w:rFonts w:ascii="Arial" w:cs="Arial" w:eastAsia="Arial" w:hAnsi="Arial"/>
+          <w:sz w:val="16"/>
+          <w:szCs w:val="16"/>
+        </w:rPr>
+      </w:pPr>
+      <w:r>
+        <w:rPr>
+          <w:rFonts w:ascii="Arial" w:cs="Arial" w:eastAsia="Arial" w:hAnsi="Arial"/>
+          <w:sz w:val="16"/>
+          <w:szCs w:val="16"/>
+          <w:rtl w:val="0"/>
+        </w:rPr>
+        <w:t xml:space="preserve">The purpose of the simulator is to mimic all aspects of actual driving on a real road. The actions the users make and the jolting the users feel will also reflect on the way the user drives.</w:t>
+      </w:r>
+    </w:p>
+    <w:p>
+      <w:pPr>
+        <w:keepNext w:val="0"/>
+        <w:keepLines w:val="0"/>
+        <w:widowControl w:val="1"/>
+        <w:pBdr>
+          <w:top w:space="0" w:sz="0" w:val="nil"/>
+          <w:left w:space="0" w:sz="0" w:val="nil"/>
+          <w:bottom w:space="0" w:sz="0" w:val="nil"/>
+          <w:right w:space="0" w:sz="0" w:val="nil"/>
+          <w:between w:space="0" w:sz="0" w:val="nil"/>
+        </w:pBdr>
+        <w:shd w:fill="auto" w:val="clear"/>
+        <w:spacing w:after="0" w:before="0" w:line="240" w:lineRule="auto"/>
+        <w:ind w:left="720" w:right="0" w:hanging="720"/>
+        <w:contextualSpacing w:val="0"/>
+        <w:jc w:val="left"/>
+        <w:rPr>
+          <w:rFonts w:ascii="Arial" w:cs="Arial" w:eastAsia="Arial" w:hAnsi="Arial"/>
+          <w:sz w:val="20"/>
+          <w:szCs w:val="20"/>
+        </w:rPr>
+      </w:pPr>
+      <w:r>
+        <w:rPr>
+          <w:rFonts w:ascii="Arial" w:cs="Arial" w:eastAsia="Arial" w:hAnsi="Arial"/>
+          <w:sz w:val="20"/>
+          <w:szCs w:val="20"/>
+          <w:rtl w:val="0"/>
+        </w:rPr>
+        <w:t xml:space="preserve">3.1.5</w:t>
+        <w:tab/>
+        <w:t xml:space="preserve">The simulator shall reflect the user’s operation by performing actions which are similar to real driving.</w:t>
+      </w:r>
+    </w:p>
+    <w:p>
+      <w:pPr>
+        <w:keepNext w:val="0"/>
+        <w:keepLines w:val="0"/>
+        <w:widowControl w:val="1"/>
+        <w:pBdr>
+          <w:top w:space="0" w:sz="0" w:val="nil"/>
+          <w:left w:space="0" w:sz="0" w:val="nil"/>
+          <w:bottom w:space="0" w:sz="0" w:val="nil"/>
+          <w:right w:space="0" w:sz="0" w:val="nil"/>
+          <w:between w:space="0" w:sz="0" w:val="nil"/>
+        </w:pBdr>
+        <w:shd w:fill="auto" w:val="clear"/>
+        <w:spacing w:after="0" w:before="0" w:line="240" w:lineRule="auto"/>
+        <w:ind w:left="720" w:right="0" w:hanging="720"/>
+        <w:contextualSpacing w:val="0"/>
+        <w:jc w:val="left"/>
+        <w:rPr>
+          <w:rFonts w:ascii="Arial" w:cs="Arial" w:eastAsia="Arial" w:hAnsi="Arial"/>
+          <w:sz w:val="16"/>
+          <w:szCs w:val="16"/>
+        </w:rPr>
+      </w:pPr>
+      <w:r>
+        <w:rPr>
+          <w:rFonts w:ascii="Arial" w:cs="Arial" w:eastAsia="Arial" w:hAnsi="Arial"/>
+          <w:sz w:val="20"/>
+          <w:szCs w:val="20"/>
+          <w:rtl w:val="0"/>
+        </w:rPr>
+        <w:tab/>
+      </w:r>
+      <w:r>
+        <w:rPr>
+          <w:rFonts w:ascii="Arial" w:cs="Arial" w:eastAsia="Arial" w:hAnsi="Arial"/>
+          <w:sz w:val="16"/>
+          <w:szCs w:val="16"/>
+          <w:rtl w:val="0"/>
+        </w:rPr>
+        <w:t xml:space="preserve">Such actions will include but not be limited to:</w:t>
       </w:r>
     </w:p>
     <w:p>
@@ -1387,24 +3380,24 @@
         </w:pBdr>
         <w:shd w:fill="auto" w:val="clear"/>
         <w:spacing w:after="0" w:before="0" w:line="240" w:lineRule="auto"/>
-        <w:ind w:left="720" w:right="0" w:hanging="360"/>
+        <w:ind w:left="1080" w:right="0" w:hanging="360"/>
         <w:contextualSpacing w:val="1"/>
         <w:jc w:val="left"/>
         <w:rPr>
           <w:rFonts w:ascii="Arial" w:cs="Arial" w:eastAsia="Arial" w:hAnsi="Arial"/>
-          <w:sz w:val="20"/>
-          <w:szCs w:val="20"/>
-          <w:u w:val="none"/>
-        </w:rPr>
-      </w:pPr>
-      <w:r>
-        <w:rPr>
-          <w:rFonts w:ascii="Arial" w:cs="Arial" w:eastAsia="Arial" w:hAnsi="Arial"/>
-          <w:sz w:val="20"/>
-          <w:szCs w:val="20"/>
-          <w:rtl w:val="0"/>
-        </w:rPr>
-        <w:t xml:space="preserve">a software interface for the researchers/therapists to manage session conditions and user settings</w:t>
+          <w:sz w:val="16"/>
+          <w:szCs w:val="16"/>
+          <w:u w:val="none"/>
+        </w:rPr>
+      </w:pPr>
+      <w:r>
+        <w:rPr>
+          <w:rFonts w:ascii="Arial" w:cs="Arial" w:eastAsia="Arial" w:hAnsi="Arial"/>
+          <w:sz w:val="16"/>
+          <w:szCs w:val="16"/>
+          <w:rtl w:val="0"/>
+        </w:rPr>
+        <w:t xml:space="preserve">acceleration</w:t>
       </w:r>
     </w:p>
     <w:p>
@@ -1425,24 +3418,24 @@
         </w:pBdr>
         <w:shd w:fill="auto" w:val="clear"/>
         <w:spacing w:after="0" w:before="0" w:line="240" w:lineRule="auto"/>
-        <w:ind w:left="720" w:right="0" w:hanging="360"/>
+        <w:ind w:left="1080" w:right="0" w:hanging="360"/>
         <w:contextualSpacing w:val="1"/>
         <w:jc w:val="left"/>
         <w:rPr>
           <w:rFonts w:ascii="Arial" w:cs="Arial" w:eastAsia="Arial" w:hAnsi="Arial"/>
-          <w:sz w:val="20"/>
-          <w:szCs w:val="20"/>
-          <w:u w:val="none"/>
-        </w:rPr>
-      </w:pPr>
-      <w:r>
-        <w:rPr>
-          <w:rFonts w:ascii="Arial" w:cs="Arial" w:eastAsia="Arial" w:hAnsi="Arial"/>
-          <w:sz w:val="20"/>
-          <w:szCs w:val="20"/>
-          <w:rtl w:val="0"/>
-        </w:rPr>
-        <w:t xml:space="preserve">a training mode to allow subjects to practice with the quasi-haptic feedback and researchers to collect data</w:t>
+          <w:sz w:val="16"/>
+          <w:szCs w:val="16"/>
+          <w:u w:val="none"/>
+        </w:rPr>
+      </w:pPr>
+      <w:r>
+        <w:rPr>
+          <w:rFonts w:ascii="Arial" w:cs="Arial" w:eastAsia="Arial" w:hAnsi="Arial"/>
+          <w:sz w:val="16"/>
+          <w:szCs w:val="16"/>
+          <w:rtl w:val="0"/>
+        </w:rPr>
+        <w:t xml:space="preserve">braking</w:t>
       </w:r>
     </w:p>
     <w:p>
@@ -1463,1225 +3456,24 @@
         </w:pBdr>
         <w:shd w:fill="auto" w:val="clear"/>
         <w:spacing w:after="0" w:before="0" w:line="240" w:lineRule="auto"/>
-        <w:ind w:left="720" w:right="0" w:hanging="360"/>
+        <w:ind w:left="1080" w:right="0" w:hanging="360"/>
         <w:contextualSpacing w:val="1"/>
         <w:jc w:val="left"/>
         <w:rPr>
           <w:rFonts w:ascii="Arial" w:cs="Arial" w:eastAsia="Arial" w:hAnsi="Arial"/>
-          <w:sz w:val="20"/>
-          <w:szCs w:val="20"/>
-          <w:u w:val="none"/>
-        </w:rPr>
-      </w:pPr>
-      <w:r>
-        <w:rPr>
-          <w:rFonts w:ascii="Arial" w:cs="Arial" w:eastAsia="Arial" w:hAnsi="Arial"/>
-          <w:sz w:val="20"/>
-          <w:szCs w:val="20"/>
-          <w:rtl w:val="0"/>
-        </w:rPr>
-        <w:t xml:space="preserve">a test mode to evaluate and collect data on subjects’ progress</w:t>
-      </w:r>
-    </w:p>
-    <w:p>
-      <w:pPr>
-        <w:keepNext w:val="0"/>
-        <w:keepLines w:val="0"/>
-        <w:widowControl w:val="1"/>
-        <w:pBdr>
-          <w:top w:space="0" w:sz="0" w:val="nil"/>
-          <w:left w:space="0" w:sz="0" w:val="nil"/>
-          <w:bottom w:space="0" w:sz="0" w:val="nil"/>
-          <w:right w:space="0" w:sz="0" w:val="nil"/>
-          <w:between w:space="0" w:sz="0" w:val="nil"/>
-        </w:pBdr>
-        <w:shd w:fill="auto" w:val="clear"/>
-        <w:spacing w:after="0" w:before="0" w:line="240" w:lineRule="auto"/>
-        <w:ind w:left="0" w:right="0" w:firstLine="0"/>
-        <w:contextualSpacing w:val="0"/>
-        <w:jc w:val="left"/>
-        <w:rPr>
-          <w:rFonts w:ascii="Arial" w:cs="Arial" w:eastAsia="Arial" w:hAnsi="Arial"/>
-          <w:sz w:val="20"/>
-          <w:szCs w:val="20"/>
-        </w:rPr>
-      </w:pPr>
-      <w:r>
-        <w:rPr>
-          <w:rtl w:val="0"/>
-        </w:rPr>
-      </w:r>
-    </w:p>
-    <w:p>
-      <w:pPr>
-        <w:keepNext w:val="0"/>
-        <w:keepLines w:val="0"/>
-        <w:widowControl w:val="1"/>
-        <w:pBdr>
-          <w:top w:space="0" w:sz="0" w:val="nil"/>
-          <w:left w:space="0" w:sz="0" w:val="nil"/>
-          <w:bottom w:space="0" w:sz="0" w:val="nil"/>
-          <w:right w:space="0" w:sz="0" w:val="nil"/>
-          <w:between w:space="0" w:sz="0" w:val="nil"/>
-        </w:pBdr>
-        <w:shd w:fill="auto" w:val="clear"/>
-        <w:spacing w:after="0" w:before="0" w:line="240" w:lineRule="auto"/>
-        <w:ind w:left="0" w:right="0" w:firstLine="0"/>
-        <w:contextualSpacing w:val="0"/>
-        <w:jc w:val="left"/>
-        <w:rPr>
-          <w:rFonts w:ascii="Arial" w:cs="Arial" w:eastAsia="Arial" w:hAnsi="Arial"/>
-          <w:b w:val="0"/>
-          <w:i w:val="0"/>
-          <w:smallCaps w:val="0"/>
-          <w:strike w:val="0"/>
-          <w:color w:val="000000"/>
-          <w:sz w:val="20"/>
-          <w:szCs w:val="20"/>
-          <w:u w:val="none"/>
-          <w:shd w:fill="auto" w:val="clear"/>
-          <w:vertAlign w:val="baseline"/>
-        </w:rPr>
-      </w:pPr>
-      <w:r>
-        <w:rPr>
-          <w:rtl w:val="0"/>
-        </w:rPr>
-      </w:r>
-    </w:p>
-    <w:p>
-      <w:pPr>
-        <w:keepNext w:val="0"/>
-        <w:keepLines w:val="0"/>
-        <w:widowControl w:val="1"/>
-        <w:pBdr>
-          <w:top w:space="0" w:sz="0" w:val="nil"/>
-          <w:left w:space="0" w:sz="0" w:val="nil"/>
-          <w:bottom w:color="000000" w:space="1" w:sz="4" w:val="single"/>
-          <w:right w:space="0" w:sz="0" w:val="nil"/>
-          <w:between w:space="0" w:sz="0" w:val="nil"/>
-        </w:pBdr>
-        <w:shd w:fill="auto" w:val="clear"/>
-        <w:spacing w:after="0" w:before="0" w:line="240" w:lineRule="auto"/>
-        <w:ind w:left="0" w:right="0" w:firstLine="0"/>
-        <w:contextualSpacing w:val="0"/>
-        <w:jc w:val="left"/>
-        <w:rPr>
-          <w:rFonts w:ascii="Arial" w:cs="Arial" w:eastAsia="Arial" w:hAnsi="Arial"/>
-          <w:b w:val="1"/>
-          <w:i w:val="0"/>
-          <w:smallCaps w:val="0"/>
-          <w:strike w:val="0"/>
-          <w:color w:val="000000"/>
-          <w:sz w:val="24"/>
-          <w:szCs w:val="24"/>
-          <w:u w:val="none"/>
-          <w:shd w:fill="auto" w:val="clear"/>
-          <w:vertAlign w:val="baseline"/>
-        </w:rPr>
-      </w:pPr>
-      <w:r>
-        <w:rPr>
-          <w:rFonts w:ascii="Arial" w:cs="Arial" w:eastAsia="Arial" w:hAnsi="Arial"/>
-          <w:b w:val="1"/>
-          <w:i w:val="0"/>
-          <w:smallCaps w:val="0"/>
-          <w:strike w:val="0"/>
-          <w:color w:val="000000"/>
-          <w:sz w:val="24"/>
-          <w:szCs w:val="24"/>
-          <w:u w:val="none"/>
-          <w:shd w:fill="auto" w:val="clear"/>
-          <w:vertAlign w:val="baseline"/>
-          <w:rtl w:val="0"/>
-        </w:rPr>
-        <w:t xml:space="preserve">2. General Description</w:t>
-      </w:r>
-    </w:p>
-    <w:p>
-      <w:pPr>
-        <w:spacing w:line="276" w:lineRule="auto"/>
-        <w:contextualSpacing w:val="0"/>
-        <w:rPr>
-          <w:rFonts w:ascii="Arial" w:cs="Arial" w:eastAsia="Arial" w:hAnsi="Arial"/>
-          <w:b w:val="0"/>
-          <w:i w:val="0"/>
-          <w:smallCaps w:val="0"/>
-          <w:strike w:val="0"/>
-          <w:color w:val="000000"/>
-          <w:sz w:val="20"/>
-          <w:szCs w:val="20"/>
-          <w:u w:val="none"/>
-          <w:shd w:fill="auto" w:val="clear"/>
-          <w:vertAlign w:val="baseline"/>
-        </w:rPr>
-      </w:pPr>
-      <w:r>
-        <w:rPr>
-          <w:rFonts w:ascii="Arial" w:cs="Arial" w:eastAsia="Arial" w:hAnsi="Arial"/>
-          <w:sz w:val="20"/>
-          <w:szCs w:val="20"/>
-          <w:rtl w:val="0"/>
-        </w:rPr>
-        <w:t xml:space="preserve">This section will give the reader an overview of the project, including why it was conceived, what it will do when complete, and the types of people we expect will use it. We also list constraints that were faced during development and assumptions we made about how we would proceed.</w:t>
-      </w:r>
-      <w:r>
-        <w:rPr>
-          <w:rtl w:val="0"/>
-        </w:rPr>
-      </w:r>
-    </w:p>
-    <w:p>
-      <w:pPr>
-        <w:keepNext w:val="0"/>
-        <w:keepLines w:val="0"/>
-        <w:widowControl w:val="1"/>
-        <w:pBdr>
-          <w:top w:space="0" w:sz="0" w:val="nil"/>
-          <w:left w:space="0" w:sz="0" w:val="nil"/>
-          <w:bottom w:space="0" w:sz="0" w:val="nil"/>
-          <w:right w:space="0" w:sz="0" w:val="nil"/>
-          <w:between w:space="0" w:sz="0" w:val="nil"/>
-        </w:pBdr>
-        <w:shd w:fill="auto" w:val="clear"/>
-        <w:spacing w:after="0" w:before="0" w:line="240" w:lineRule="auto"/>
-        <w:ind w:left="0" w:right="0" w:firstLine="0"/>
-        <w:contextualSpacing w:val="0"/>
-        <w:jc w:val="left"/>
-        <w:rPr>
-          <w:rFonts w:ascii="Arial" w:cs="Arial" w:eastAsia="Arial" w:hAnsi="Arial"/>
-          <w:b w:val="0"/>
-          <w:i w:val="0"/>
-          <w:smallCaps w:val="0"/>
-          <w:strike w:val="0"/>
-          <w:color w:val="000000"/>
-          <w:sz w:val="20"/>
-          <w:szCs w:val="20"/>
-          <w:u w:val="none"/>
-          <w:shd w:fill="auto" w:val="clear"/>
-          <w:vertAlign w:val="baseline"/>
-        </w:rPr>
-      </w:pPr>
-      <w:r>
-        <w:rPr>
-          <w:rtl w:val="0"/>
-        </w:rPr>
-      </w:r>
-    </w:p>
-    <w:p>
-      <w:pPr>
-        <w:keepNext w:val="0"/>
-        <w:keepLines w:val="0"/>
-        <w:widowControl w:val="1"/>
-        <w:pBdr>
-          <w:top w:space="0" w:sz="0" w:val="nil"/>
-          <w:left w:space="0" w:sz="0" w:val="nil"/>
-          <w:bottom w:space="0" w:sz="0" w:val="nil"/>
-          <w:right w:space="0" w:sz="0" w:val="nil"/>
-          <w:between w:space="0" w:sz="0" w:val="nil"/>
-        </w:pBdr>
-        <w:shd w:fill="auto" w:val="clear"/>
-        <w:spacing w:after="0" w:before="0" w:line="240" w:lineRule="auto"/>
-        <w:ind w:left="0" w:right="0" w:firstLine="0"/>
-        <w:contextualSpacing w:val="0"/>
-        <w:jc w:val="left"/>
-        <w:rPr>
-          <w:rFonts w:ascii="Arial" w:cs="Arial" w:eastAsia="Arial" w:hAnsi="Arial"/>
-          <w:b w:val="1"/>
-          <w:i w:val="0"/>
-          <w:smallCaps w:val="0"/>
-          <w:strike w:val="0"/>
-          <w:color w:val="000000"/>
-          <w:sz w:val="24"/>
-          <w:szCs w:val="24"/>
-          <w:u w:val="none"/>
-          <w:shd w:fill="auto" w:val="clear"/>
-          <w:vertAlign w:val="baseline"/>
-        </w:rPr>
-      </w:pPr>
-      <w:r>
-        <w:rPr>
-          <w:rFonts w:ascii="Arial" w:cs="Arial" w:eastAsia="Arial" w:hAnsi="Arial"/>
-          <w:b w:val="1"/>
-          <w:i w:val="0"/>
-          <w:smallCaps w:val="0"/>
-          <w:strike w:val="0"/>
-          <w:color w:val="000000"/>
-          <w:sz w:val="24"/>
-          <w:szCs w:val="24"/>
-          <w:u w:val="none"/>
-          <w:shd w:fill="auto" w:val="clear"/>
-          <w:vertAlign w:val="baseline"/>
-          <w:rtl w:val="0"/>
-        </w:rPr>
-        <w:t xml:space="preserve">2.1 Product Perspective</w:t>
-      </w:r>
-    </w:p>
-    <w:p>
-      <w:pPr>
-        <w:spacing w:line="276" w:lineRule="auto"/>
-        <w:contextualSpacing w:val="0"/>
-        <w:rPr>
-          <w:rFonts w:ascii="Arial" w:cs="Arial" w:eastAsia="Arial" w:hAnsi="Arial"/>
-          <w:b w:val="0"/>
-          <w:i w:val="0"/>
-          <w:smallCaps w:val="0"/>
-          <w:strike w:val="0"/>
-          <w:color w:val="ff0000"/>
-          <w:sz w:val="20"/>
-          <w:szCs w:val="20"/>
-          <w:u w:val="none"/>
-          <w:shd w:fill="auto" w:val="clear"/>
-          <w:vertAlign w:val="baseline"/>
-        </w:rPr>
-      </w:pPr>
-      <w:r>
-        <w:rPr>
-          <w:rFonts w:ascii="Arial" w:cs="Arial" w:eastAsia="Arial" w:hAnsi="Arial"/>
-          <w:sz w:val="20"/>
-          <w:szCs w:val="20"/>
-          <w:rtl w:val="0"/>
-        </w:rPr>
-        <w:t xml:space="preserve">We have chosen to develop this product because there is a significant need for a system that can provide a useful driving experience for people who might otherwise cause danger on the road.This project will be developed by Dr. Brendan Smith, Ph.D. and members of his staff. The final product should result in making driving rehabilitation experience more easily accessible.</w:t>
-      </w:r>
-      <w:r>
-        <w:rPr>
-          <w:rFonts w:ascii="Arial" w:cs="Arial" w:eastAsia="Arial" w:hAnsi="Arial"/>
-          <w:sz w:val="22"/>
-          <w:szCs w:val="22"/>
-          <w:rtl w:val="0"/>
-        </w:rPr>
-        <w:t xml:space="preserve"> </w:t>
-      </w:r>
-      <w:r>
-        <w:rPr>
-          <w:rtl w:val="0"/>
-        </w:rPr>
-      </w:r>
-    </w:p>
-    <w:p>
-      <w:pPr>
-        <w:keepNext w:val="0"/>
-        <w:keepLines w:val="0"/>
-        <w:widowControl w:val="1"/>
-        <w:pBdr>
-          <w:top w:space="0" w:sz="0" w:val="nil"/>
-          <w:left w:space="0" w:sz="0" w:val="nil"/>
-          <w:bottom w:space="0" w:sz="0" w:val="nil"/>
-          <w:right w:space="0" w:sz="0" w:val="nil"/>
-          <w:between w:space="0" w:sz="0" w:val="nil"/>
-        </w:pBdr>
-        <w:shd w:fill="auto" w:val="clear"/>
-        <w:spacing w:after="0" w:before="0" w:line="240" w:lineRule="auto"/>
-        <w:ind w:left="0" w:right="0" w:firstLine="0"/>
-        <w:contextualSpacing w:val="0"/>
-        <w:jc w:val="left"/>
-        <w:rPr>
-          <w:rFonts w:ascii="Arial" w:cs="Arial" w:eastAsia="Arial" w:hAnsi="Arial"/>
-          <w:b w:val="0"/>
-          <w:i w:val="0"/>
-          <w:smallCaps w:val="0"/>
-          <w:strike w:val="0"/>
-          <w:color w:val="000000"/>
-          <w:sz w:val="20"/>
-          <w:szCs w:val="20"/>
-          <w:u w:val="none"/>
-          <w:shd w:fill="auto" w:val="clear"/>
-          <w:vertAlign w:val="baseline"/>
-        </w:rPr>
-      </w:pPr>
-      <w:r>
-        <w:rPr>
-          <w:rtl w:val="0"/>
-        </w:rPr>
-      </w:r>
-    </w:p>
-    <w:p>
-      <w:pPr>
-        <w:keepNext w:val="0"/>
-        <w:keepLines w:val="0"/>
-        <w:widowControl w:val="1"/>
-        <w:pBdr>
-          <w:top w:space="0" w:sz="0" w:val="nil"/>
-          <w:left w:space="0" w:sz="0" w:val="nil"/>
-          <w:bottom w:space="0" w:sz="0" w:val="nil"/>
-          <w:right w:space="0" w:sz="0" w:val="nil"/>
-          <w:between w:space="0" w:sz="0" w:val="nil"/>
-        </w:pBdr>
-        <w:shd w:fill="auto" w:val="clear"/>
-        <w:spacing w:after="0" w:before="0" w:line="240" w:lineRule="auto"/>
-        <w:ind w:left="0" w:right="0" w:firstLine="0"/>
-        <w:contextualSpacing w:val="0"/>
-        <w:jc w:val="left"/>
-        <w:rPr>
-          <w:rFonts w:ascii="Arial" w:cs="Arial" w:eastAsia="Arial" w:hAnsi="Arial"/>
-          <w:b w:val="1"/>
-          <w:i w:val="0"/>
-          <w:smallCaps w:val="0"/>
-          <w:strike w:val="0"/>
-          <w:color w:val="000000"/>
-          <w:sz w:val="24"/>
-          <w:szCs w:val="24"/>
-          <w:u w:val="none"/>
-          <w:shd w:fill="auto" w:val="clear"/>
-          <w:vertAlign w:val="baseline"/>
-        </w:rPr>
-      </w:pPr>
-      <w:r>
-        <w:rPr>
-          <w:rFonts w:ascii="Arial" w:cs="Arial" w:eastAsia="Arial" w:hAnsi="Arial"/>
-          <w:b w:val="1"/>
-          <w:i w:val="0"/>
-          <w:smallCaps w:val="0"/>
-          <w:strike w:val="0"/>
-          <w:color w:val="000000"/>
-          <w:sz w:val="24"/>
-          <w:szCs w:val="24"/>
-          <w:u w:val="none"/>
-          <w:shd w:fill="auto" w:val="clear"/>
-          <w:vertAlign w:val="baseline"/>
-          <w:rtl w:val="0"/>
-        </w:rPr>
-        <w:t xml:space="preserve">2.2 Product Functions</w:t>
-      </w:r>
-    </w:p>
-    <w:p>
-      <w:pPr>
-        <w:spacing w:line="276" w:lineRule="auto"/>
-        <w:contextualSpacing w:val="0"/>
-        <w:rPr>
-          <w:rFonts w:ascii="Arial" w:cs="Arial" w:eastAsia="Arial" w:hAnsi="Arial"/>
-          <w:sz w:val="20"/>
-          <w:szCs w:val="20"/>
-        </w:rPr>
-      </w:pPr>
-      <w:r>
-        <w:rPr>
-          <w:rFonts w:ascii="Arial" w:cs="Arial" w:eastAsia="Arial" w:hAnsi="Arial"/>
-          <w:sz w:val="20"/>
-          <w:szCs w:val="20"/>
-          <w:rtl w:val="0"/>
-        </w:rPr>
-        <w:t xml:space="preserve">Our product will allow for a variety of driving environments which will test for multiple different skill sets. Users should be able to test specific skill sets, and have their performance recorded in a "subject profile." Users should be able to perform multiple different training scenarios, as well as be tested on a certain skill set that might or might not improve throughout those training scenarios.</w:t>
-      </w:r>
-    </w:p>
-    <w:p>
-      <w:pPr>
-        <w:keepNext w:val="0"/>
-        <w:keepLines w:val="0"/>
-        <w:widowControl w:val="1"/>
-        <w:pBdr>
-          <w:top w:space="0" w:sz="0" w:val="nil"/>
-          <w:left w:space="0" w:sz="0" w:val="nil"/>
-          <w:bottom w:space="0" w:sz="0" w:val="nil"/>
-          <w:right w:space="0" w:sz="0" w:val="nil"/>
-          <w:between w:space="0" w:sz="0" w:val="nil"/>
-        </w:pBdr>
-        <w:shd w:fill="auto" w:val="clear"/>
-        <w:spacing w:after="0" w:before="0" w:line="240" w:lineRule="auto"/>
-        <w:ind w:left="0" w:right="0" w:firstLine="0"/>
-        <w:contextualSpacing w:val="0"/>
-        <w:jc w:val="left"/>
-        <w:rPr>
-          <w:rFonts w:ascii="Arial" w:cs="Arial" w:eastAsia="Arial" w:hAnsi="Arial"/>
-          <w:sz w:val="20"/>
-          <w:szCs w:val="20"/>
-        </w:rPr>
-      </w:pPr>
-      <w:r>
-        <w:rPr>
-          <w:rtl w:val="0"/>
-        </w:rPr>
-      </w:r>
-    </w:p>
-    <w:p>
-      <w:pPr>
-        <w:keepNext w:val="0"/>
-        <w:keepLines w:val="0"/>
-        <w:widowControl w:val="1"/>
-        <w:pBdr>
-          <w:top w:space="0" w:sz="0" w:val="nil"/>
-          <w:left w:space="0" w:sz="0" w:val="nil"/>
-          <w:bottom w:space="0" w:sz="0" w:val="nil"/>
-          <w:right w:space="0" w:sz="0" w:val="nil"/>
-          <w:between w:space="0" w:sz="0" w:val="nil"/>
-        </w:pBdr>
-        <w:shd w:fill="auto" w:val="clear"/>
-        <w:spacing w:after="0" w:before="0" w:line="240" w:lineRule="auto"/>
-        <w:ind w:left="0" w:right="0" w:firstLine="0"/>
-        <w:contextualSpacing w:val="0"/>
-        <w:jc w:val="left"/>
-        <w:rPr>
-          <w:rFonts w:ascii="Arial" w:cs="Arial" w:eastAsia="Arial" w:hAnsi="Arial"/>
-          <w:b w:val="0"/>
-          <w:i w:val="0"/>
-          <w:smallCaps w:val="0"/>
-          <w:strike w:val="0"/>
-          <w:color w:val="000000"/>
-          <w:sz w:val="20"/>
-          <w:szCs w:val="20"/>
-          <w:u w:val="none"/>
-          <w:shd w:fill="auto" w:val="clear"/>
-          <w:vertAlign w:val="baseline"/>
-        </w:rPr>
-      </w:pPr>
-      <w:r>
-        <w:rPr>
-          <w:rtl w:val="0"/>
-        </w:rPr>
-      </w:r>
-    </w:p>
-    <w:p>
-      <w:pPr>
-        <w:keepNext w:val="0"/>
-        <w:keepLines w:val="0"/>
-        <w:widowControl w:val="1"/>
-        <w:pBdr>
-          <w:top w:space="0" w:sz="0" w:val="nil"/>
-          <w:left w:space="0" w:sz="0" w:val="nil"/>
-          <w:bottom w:space="0" w:sz="0" w:val="nil"/>
-          <w:right w:space="0" w:sz="0" w:val="nil"/>
-          <w:between w:space="0" w:sz="0" w:val="nil"/>
-        </w:pBdr>
-        <w:shd w:fill="auto" w:val="clear"/>
-        <w:spacing w:after="0" w:before="0" w:line="240" w:lineRule="auto"/>
-        <w:ind w:left="0" w:right="0" w:firstLine="0"/>
-        <w:contextualSpacing w:val="0"/>
-        <w:jc w:val="left"/>
-        <w:rPr>
-          <w:rFonts w:ascii="Arial" w:cs="Arial" w:eastAsia="Arial" w:hAnsi="Arial"/>
-          <w:b w:val="1"/>
-        </w:rPr>
-      </w:pPr>
-      <w:r>
-        <w:rPr>
-          <w:rFonts w:ascii="Arial" w:cs="Arial" w:eastAsia="Arial" w:hAnsi="Arial"/>
-          <w:b w:val="1"/>
-          <w:i w:val="0"/>
-          <w:smallCaps w:val="0"/>
-          <w:strike w:val="0"/>
-          <w:color w:val="000000"/>
-          <w:sz w:val="24"/>
-          <w:szCs w:val="24"/>
-          <w:u w:val="none"/>
-          <w:shd w:fill="auto" w:val="clear"/>
-          <w:vertAlign w:val="baseline"/>
-          <w:rtl w:val="0"/>
-        </w:rPr>
-        <w:t xml:space="preserve">2.3 User Characteristics</w:t>
-      </w:r>
-      <w:r>
-        <w:rPr>
-          <w:rtl w:val="0"/>
-        </w:rPr>
-      </w:r>
-    </w:p>
-    <w:p>
-      <w:pPr>
-        <w:keepNext w:val="0"/>
-        <w:keepLines w:val="0"/>
-        <w:widowControl w:val="1"/>
-        <w:pBdr>
-          <w:top w:space="0" w:sz="0" w:val="nil"/>
-          <w:left w:space="0" w:sz="0" w:val="nil"/>
-          <w:bottom w:space="0" w:sz="0" w:val="nil"/>
-          <w:right w:space="0" w:sz="0" w:val="nil"/>
-          <w:between w:space="0" w:sz="0" w:val="nil"/>
-        </w:pBdr>
-        <w:shd w:fill="auto" w:val="clear"/>
-        <w:spacing w:after="0" w:before="0" w:line="240" w:lineRule="auto"/>
-        <w:ind w:left="0" w:right="0" w:firstLine="0"/>
-        <w:contextualSpacing w:val="0"/>
-        <w:jc w:val="left"/>
-        <w:rPr>
-          <w:rFonts w:ascii="Arial" w:cs="Arial" w:eastAsia="Arial" w:hAnsi="Arial"/>
-          <w:sz w:val="20"/>
-          <w:szCs w:val="20"/>
-        </w:rPr>
-      </w:pPr>
-      <w:r>
-        <w:rPr>
-          <w:rFonts w:ascii="Arial" w:cs="Arial" w:eastAsia="Arial" w:hAnsi="Arial"/>
-          <w:sz w:val="20"/>
-          <w:szCs w:val="20"/>
-          <w:rtl w:val="0"/>
-        </w:rPr>
-        <w:t xml:space="preserve">Our finished product is intended to be used in 2 specific contexts:</w:t>
-      </w:r>
-    </w:p>
-    <w:p>
-      <w:pPr>
-        <w:keepNext w:val="0"/>
-        <w:keepLines w:val="0"/>
-        <w:widowControl w:val="1"/>
-        <w:pBdr>
-          <w:top w:space="0" w:sz="0" w:val="nil"/>
-          <w:left w:space="0" w:sz="0" w:val="nil"/>
-          <w:bottom w:space="0" w:sz="0" w:val="nil"/>
-          <w:right w:space="0" w:sz="0" w:val="nil"/>
-          <w:between w:space="0" w:sz="0" w:val="nil"/>
-        </w:pBdr>
-        <w:shd w:fill="auto" w:val="clear"/>
-        <w:spacing w:after="0" w:before="0" w:line="240" w:lineRule="auto"/>
-        <w:ind w:left="0" w:right="0" w:firstLine="0"/>
-        <w:contextualSpacing w:val="0"/>
-        <w:jc w:val="left"/>
-        <w:rPr>
-          <w:rFonts w:ascii="Arial" w:cs="Arial" w:eastAsia="Arial" w:hAnsi="Arial"/>
-          <w:sz w:val="20"/>
-          <w:szCs w:val="20"/>
-        </w:rPr>
-      </w:pPr>
-      <w:r>
-        <w:rPr>
-          <w:rtl w:val="0"/>
-        </w:rPr>
-      </w:r>
-    </w:p>
-    <w:p>
-      <w:pPr>
-        <w:keepNext w:val="0"/>
-        <w:keepLines w:val="0"/>
-        <w:widowControl w:val="1"/>
-        <w:pBdr>
-          <w:top w:space="0" w:sz="0" w:val="nil"/>
-          <w:left w:space="0" w:sz="0" w:val="nil"/>
-          <w:bottom w:space="0" w:sz="0" w:val="nil"/>
-          <w:right w:space="0" w:sz="0" w:val="nil"/>
-          <w:between w:space="0" w:sz="0" w:val="nil"/>
-        </w:pBdr>
-        <w:shd w:fill="auto" w:val="clear"/>
-        <w:spacing w:after="0" w:before="0" w:line="240" w:lineRule="auto"/>
-        <w:ind w:left="0" w:right="0" w:firstLine="0"/>
-        <w:contextualSpacing w:val="0"/>
-        <w:jc w:val="left"/>
-        <w:rPr>
-          <w:rFonts w:ascii="Arial" w:cs="Arial" w:eastAsia="Arial" w:hAnsi="Arial"/>
-          <w:b w:val="1"/>
-          <w:sz w:val="20"/>
-          <w:szCs w:val="20"/>
-        </w:rPr>
-      </w:pPr>
-      <w:r>
-        <w:rPr>
-          <w:rFonts w:ascii="Arial" w:cs="Arial" w:eastAsia="Arial" w:hAnsi="Arial"/>
-          <w:b w:val="1"/>
-          <w:sz w:val="20"/>
-          <w:szCs w:val="20"/>
-          <w:rtl w:val="0"/>
-        </w:rPr>
-        <w:t xml:space="preserve">2.3.1 Medical Facilities</w:t>
-      </w:r>
-    </w:p>
-    <w:p>
-      <w:pPr>
-        <w:spacing w:line="276" w:lineRule="auto"/>
-        <w:contextualSpacing w:val="0"/>
-        <w:rPr>
-          <w:rFonts w:ascii="Arial" w:cs="Arial" w:eastAsia="Arial" w:hAnsi="Arial"/>
-          <w:sz w:val="20"/>
-          <w:szCs w:val="20"/>
-        </w:rPr>
-      </w:pPr>
-      <w:r>
-        <w:rPr>
-          <w:rFonts w:ascii="Arial" w:cs="Arial" w:eastAsia="Arial" w:hAnsi="Arial"/>
-          <w:sz w:val="20"/>
-          <w:szCs w:val="20"/>
-          <w:rtl w:val="0"/>
-        </w:rPr>
-        <w:t xml:space="preserve">The primary purpose of our product is for specialized rehabilitation professionals to aid in the recovery of stroke victims. As these medical professionals' core expertise is in the medical field rather than computer technology, the goal is to build an interface that will minimize any such obstacles that may arise so that they would not need to acquire any special skills.</w:t>
-      </w:r>
-      <w:r>
-        <w:rPr>
-          <w:rtl w:val="0"/>
-        </w:rPr>
-      </w:r>
-    </w:p>
-    <w:p>
-      <w:pPr>
-        <w:keepNext w:val="0"/>
-        <w:keepLines w:val="0"/>
-        <w:widowControl w:val="1"/>
-        <w:pBdr>
-          <w:top w:space="0" w:sz="0" w:val="nil"/>
-          <w:left w:space="0" w:sz="0" w:val="nil"/>
-          <w:bottom w:space="0" w:sz="0" w:val="nil"/>
-          <w:right w:space="0" w:sz="0" w:val="nil"/>
-          <w:between w:space="0" w:sz="0" w:val="nil"/>
-        </w:pBdr>
-        <w:shd w:fill="auto" w:val="clear"/>
-        <w:spacing w:after="0" w:before="0" w:line="240" w:lineRule="auto"/>
-        <w:ind w:left="0" w:right="0" w:firstLine="0"/>
-        <w:contextualSpacing w:val="0"/>
-        <w:jc w:val="left"/>
-        <w:rPr>
-          <w:rFonts w:ascii="Arial" w:cs="Arial" w:eastAsia="Arial" w:hAnsi="Arial"/>
-          <w:sz w:val="20"/>
-          <w:szCs w:val="20"/>
-        </w:rPr>
-      </w:pPr>
-      <w:r>
-        <w:rPr>
-          <w:rtl w:val="0"/>
-        </w:rPr>
-      </w:r>
-    </w:p>
-    <w:p>
-      <w:pPr>
-        <w:keepNext w:val="0"/>
-        <w:keepLines w:val="0"/>
-        <w:widowControl w:val="1"/>
-        <w:pBdr>
-          <w:top w:space="0" w:sz="0" w:val="nil"/>
-          <w:left w:space="0" w:sz="0" w:val="nil"/>
-          <w:bottom w:space="0" w:sz="0" w:val="nil"/>
-          <w:right w:space="0" w:sz="0" w:val="nil"/>
-          <w:between w:space="0" w:sz="0" w:val="nil"/>
-        </w:pBdr>
-        <w:shd w:fill="auto" w:val="clear"/>
-        <w:spacing w:after="0" w:before="0" w:line="240" w:lineRule="auto"/>
-        <w:ind w:left="0" w:right="0" w:firstLine="0"/>
-        <w:contextualSpacing w:val="0"/>
-        <w:jc w:val="left"/>
-        <w:rPr>
-          <w:rFonts w:ascii="Arial" w:cs="Arial" w:eastAsia="Arial" w:hAnsi="Arial"/>
-          <w:b w:val="1"/>
-          <w:sz w:val="20"/>
-          <w:szCs w:val="20"/>
-        </w:rPr>
-      </w:pPr>
-      <w:r>
-        <w:rPr>
-          <w:rFonts w:ascii="Arial" w:cs="Arial" w:eastAsia="Arial" w:hAnsi="Arial"/>
-          <w:b w:val="1"/>
-          <w:sz w:val="20"/>
-          <w:szCs w:val="20"/>
-          <w:rtl w:val="0"/>
-        </w:rPr>
-        <w:t xml:space="preserve">2.3.2 Research</w:t>
-      </w:r>
-    </w:p>
-    <w:p>
-      <w:pPr>
-        <w:spacing w:line="276" w:lineRule="auto"/>
-        <w:contextualSpacing w:val="0"/>
-        <w:rPr>
-          <w:rFonts w:ascii="Arial" w:cs="Arial" w:eastAsia="Arial" w:hAnsi="Arial"/>
-          <w:sz w:val="20"/>
-          <w:szCs w:val="20"/>
-        </w:rPr>
-      </w:pPr>
-      <w:r>
-        <w:rPr>
-          <w:rFonts w:ascii="Arial" w:cs="Arial" w:eastAsia="Arial" w:hAnsi="Arial"/>
-          <w:sz w:val="20"/>
-          <w:szCs w:val="20"/>
-          <w:rtl w:val="0"/>
-        </w:rPr>
-        <w:t xml:space="preserve">A secondary goal of the project is to conduct research on optimal ways in which rehabilitation regimes can be refined. These research professionals likely will not require any additional expertise beyond any existing experience they have with Windows machines.</w:t>
-      </w:r>
-      <w:r>
-        <w:rPr>
-          <w:rtl w:val="0"/>
-        </w:rPr>
-      </w:r>
-    </w:p>
-    <w:p>
-      <w:pPr>
-        <w:keepNext w:val="0"/>
-        <w:keepLines w:val="0"/>
-        <w:widowControl w:val="1"/>
-        <w:pBdr>
-          <w:top w:space="0" w:sz="0" w:val="nil"/>
-          <w:left w:space="0" w:sz="0" w:val="nil"/>
-          <w:bottom w:space="0" w:sz="0" w:val="nil"/>
-          <w:right w:space="0" w:sz="0" w:val="nil"/>
-          <w:between w:space="0" w:sz="0" w:val="nil"/>
-        </w:pBdr>
-        <w:shd w:fill="auto" w:val="clear"/>
-        <w:spacing w:after="0" w:before="0" w:line="240" w:lineRule="auto"/>
-        <w:ind w:left="0" w:right="0" w:firstLine="0"/>
-        <w:contextualSpacing w:val="0"/>
-        <w:jc w:val="left"/>
-        <w:rPr>
-          <w:rFonts w:ascii="Arial" w:cs="Arial" w:eastAsia="Arial" w:hAnsi="Arial"/>
-          <w:b w:val="0"/>
-          <w:i w:val="0"/>
-          <w:smallCaps w:val="0"/>
-          <w:strike w:val="0"/>
-          <w:color w:val="000000"/>
-          <w:sz w:val="20"/>
-          <w:szCs w:val="20"/>
-          <w:u w:val="none"/>
-          <w:shd w:fill="auto" w:val="clear"/>
-          <w:vertAlign w:val="baseline"/>
-        </w:rPr>
-      </w:pPr>
-      <w:r>
-        <w:rPr>
-          <w:rtl w:val="0"/>
-        </w:rPr>
-      </w:r>
-    </w:p>
-    <w:p>
-      <w:pPr>
-        <w:keepNext w:val="0"/>
-        <w:keepLines w:val="0"/>
-        <w:widowControl w:val="1"/>
-        <w:pBdr>
-          <w:top w:space="0" w:sz="0" w:val="nil"/>
-          <w:left w:space="0" w:sz="0" w:val="nil"/>
-          <w:bottom w:space="0" w:sz="0" w:val="nil"/>
-          <w:right w:space="0" w:sz="0" w:val="nil"/>
-          <w:between w:space="0" w:sz="0" w:val="nil"/>
-        </w:pBdr>
-        <w:shd w:fill="auto" w:val="clear"/>
-        <w:spacing w:after="0" w:before="0" w:line="240" w:lineRule="auto"/>
-        <w:ind w:left="0" w:right="0" w:firstLine="0"/>
-        <w:contextualSpacing w:val="0"/>
-        <w:jc w:val="left"/>
-        <w:rPr>
-          <w:rFonts w:ascii="Arial" w:cs="Arial" w:eastAsia="Arial" w:hAnsi="Arial"/>
-          <w:b w:val="1"/>
-          <w:i w:val="0"/>
-          <w:smallCaps w:val="0"/>
-          <w:strike w:val="0"/>
-          <w:color w:val="000000"/>
-          <w:sz w:val="24"/>
-          <w:szCs w:val="24"/>
-          <w:u w:val="none"/>
-          <w:shd w:fill="auto" w:val="clear"/>
-          <w:vertAlign w:val="baseline"/>
-        </w:rPr>
-      </w:pPr>
-      <w:r>
-        <w:rPr>
-          <w:rFonts w:ascii="Arial" w:cs="Arial" w:eastAsia="Arial" w:hAnsi="Arial"/>
-          <w:b w:val="1"/>
-          <w:i w:val="0"/>
-          <w:smallCaps w:val="0"/>
-          <w:strike w:val="0"/>
-          <w:color w:val="000000"/>
-          <w:sz w:val="24"/>
-          <w:szCs w:val="24"/>
-          <w:u w:val="none"/>
-          <w:shd w:fill="auto" w:val="clear"/>
-          <w:vertAlign w:val="baseline"/>
-          <w:rtl w:val="0"/>
-        </w:rPr>
-        <w:t xml:space="preserve">2.4 General Constraints</w:t>
-      </w:r>
-    </w:p>
-    <w:p>
-      <w:pPr>
-        <w:contextualSpacing w:val="0"/>
-        <w:rPr>
-          <w:rFonts w:ascii="Arial" w:cs="Arial" w:eastAsia="Arial" w:hAnsi="Arial"/>
-          <w:b w:val="0"/>
-          <w:smallCaps w:val="0"/>
-          <w:strike w:val="0"/>
-          <w:sz w:val="20"/>
-          <w:szCs w:val="20"/>
-          <w:u w:val="none"/>
-          <w:shd w:fill="auto" w:val="clear"/>
-          <w:vertAlign w:val="baseline"/>
-        </w:rPr>
-      </w:pPr>
-      <w:r>
-        <w:rPr>
-          <w:rFonts w:ascii="Arial" w:cs="Arial" w:eastAsia="Arial" w:hAnsi="Arial"/>
-          <w:sz w:val="20"/>
-          <w:szCs w:val="20"/>
-          <w:rtl w:val="0"/>
-        </w:rPr>
-        <w:t xml:space="preserve">Our project requires the use of customized SimGear driving simulator hardware running on the Windows 10 operating system. All software must therefore remain compatible with both the Windows development and runtime environments and the SimCommander and SimTools motion control software which connects the hardware and the front-end software.</w:t>
-      </w:r>
-      <w:r>
-        <w:rPr>
-          <w:rtl w:val="0"/>
-        </w:rPr>
-      </w:r>
-    </w:p>
-    <w:p>
-      <w:pPr>
-        <w:keepNext w:val="0"/>
-        <w:keepLines w:val="0"/>
-        <w:widowControl w:val="1"/>
-        <w:pBdr>
-          <w:top w:space="0" w:sz="0" w:val="nil"/>
-          <w:left w:space="0" w:sz="0" w:val="nil"/>
-          <w:bottom w:space="0" w:sz="0" w:val="nil"/>
-          <w:right w:space="0" w:sz="0" w:val="nil"/>
-          <w:between w:space="0" w:sz="0" w:val="nil"/>
-        </w:pBdr>
-        <w:shd w:fill="auto" w:val="clear"/>
-        <w:spacing w:after="0" w:before="0" w:line="240" w:lineRule="auto"/>
-        <w:ind w:left="0" w:right="0" w:firstLine="0"/>
-        <w:contextualSpacing w:val="0"/>
-        <w:jc w:val="left"/>
-        <w:rPr>
-          <w:rFonts w:ascii="Arial" w:cs="Arial" w:eastAsia="Arial" w:hAnsi="Arial"/>
-          <w:b w:val="0"/>
-          <w:i w:val="0"/>
-          <w:smallCaps w:val="0"/>
-          <w:strike w:val="0"/>
-          <w:color w:val="000000"/>
-          <w:sz w:val="20"/>
-          <w:szCs w:val="20"/>
-          <w:u w:val="none"/>
-          <w:shd w:fill="auto" w:val="clear"/>
-          <w:vertAlign w:val="baseline"/>
-        </w:rPr>
-      </w:pPr>
-      <w:r>
-        <w:rPr>
-          <w:rtl w:val="0"/>
-        </w:rPr>
-      </w:r>
-    </w:p>
-    <w:p>
-      <w:pPr>
-        <w:keepNext w:val="0"/>
-        <w:keepLines w:val="0"/>
-        <w:widowControl w:val="1"/>
-        <w:pBdr>
-          <w:top w:space="0" w:sz="0" w:val="nil"/>
-          <w:left w:space="0" w:sz="0" w:val="nil"/>
-          <w:bottom w:space="0" w:sz="0" w:val="nil"/>
-          <w:right w:space="0" w:sz="0" w:val="nil"/>
-          <w:between w:space="0" w:sz="0" w:val="nil"/>
-        </w:pBdr>
-        <w:shd w:fill="auto" w:val="clear"/>
-        <w:spacing w:after="0" w:before="0" w:line="240" w:lineRule="auto"/>
-        <w:ind w:left="0" w:right="0" w:firstLine="0"/>
-        <w:contextualSpacing w:val="0"/>
-        <w:jc w:val="left"/>
-        <w:rPr>
-          <w:rFonts w:ascii="Arial" w:cs="Arial" w:eastAsia="Arial" w:hAnsi="Arial"/>
-          <w:b w:val="0"/>
-          <w:i w:val="1"/>
-          <w:smallCaps w:val="0"/>
-          <w:strike w:val="0"/>
-          <w:color w:val="ff0000"/>
-          <w:sz w:val="20"/>
-          <w:szCs w:val="20"/>
-          <w:u w:val="none"/>
-          <w:shd w:fill="auto" w:val="clear"/>
-          <w:vertAlign w:val="baseline"/>
-        </w:rPr>
-      </w:pPr>
-      <w:r>
-        <w:rPr>
-          <w:rFonts w:ascii="Arial" w:cs="Arial" w:eastAsia="Arial" w:hAnsi="Arial"/>
-          <w:b w:val="1"/>
-          <w:i w:val="0"/>
-          <w:smallCaps w:val="0"/>
-          <w:strike w:val="0"/>
-          <w:color w:val="000000"/>
-          <w:sz w:val="24"/>
-          <w:szCs w:val="24"/>
-          <w:u w:val="none"/>
-          <w:shd w:fill="auto" w:val="clear"/>
-          <w:vertAlign w:val="baseline"/>
-          <w:rtl w:val="0"/>
-        </w:rPr>
-        <w:t xml:space="preserve">2.5 Assumptions and Dependencies</w:t>
-      </w:r>
-      <w:r>
-        <w:rPr>
-          <w:rtl w:val="0"/>
-        </w:rPr>
-      </w:r>
-    </w:p>
-    <w:p>
-      <w:pPr>
-        <w:keepNext w:val="0"/>
-        <w:keepLines w:val="0"/>
-        <w:widowControl w:val="1"/>
-        <w:pBdr>
-          <w:top w:space="0" w:sz="0" w:val="nil"/>
-          <w:left w:space="0" w:sz="0" w:val="nil"/>
-          <w:bottom w:space="0" w:sz="0" w:val="nil"/>
-          <w:right w:space="0" w:sz="0" w:val="nil"/>
-          <w:between w:space="0" w:sz="0" w:val="nil"/>
-        </w:pBdr>
-        <w:shd w:fill="auto" w:val="clear"/>
-        <w:spacing w:after="0" w:before="0" w:line="240" w:lineRule="auto"/>
-        <w:ind w:left="0" w:right="0" w:firstLine="0"/>
-        <w:contextualSpacing w:val="0"/>
-        <w:jc w:val="left"/>
-        <w:rPr>
-          <w:rFonts w:ascii="Arial" w:cs="Arial" w:eastAsia="Arial" w:hAnsi="Arial"/>
-          <w:sz w:val="20"/>
-          <w:szCs w:val="20"/>
-        </w:rPr>
-      </w:pPr>
-      <w:r>
-        <w:rPr>
-          <w:rFonts w:ascii="Arial" w:cs="Arial" w:eastAsia="Arial" w:hAnsi="Arial"/>
-          <w:sz w:val="20"/>
-          <w:szCs w:val="20"/>
-          <w:rtl w:val="0"/>
-        </w:rPr>
-        <w:t xml:space="preserve">As discussed in </w:t>
-      </w:r>
-      <w:r>
-        <w:rPr>
-          <w:rFonts w:ascii="Arial" w:cs="Arial" w:eastAsia="Arial" w:hAnsi="Arial"/>
-          <w:b w:val="1"/>
-          <w:sz w:val="20"/>
-          <w:szCs w:val="20"/>
-          <w:rtl w:val="0"/>
-        </w:rPr>
-        <w:t xml:space="preserve">2.4</w:t>
-      </w:r>
-      <w:r>
-        <w:rPr>
-          <w:rFonts w:ascii="Arial" w:cs="Arial" w:eastAsia="Arial" w:hAnsi="Arial"/>
-          <w:sz w:val="20"/>
-          <w:szCs w:val="20"/>
-          <w:rtl w:val="0"/>
-        </w:rPr>
-        <w:t xml:space="preserve">, our project depends upon the particular technical infrastructure of the SimGear simulator hardware and the Windows 10 operating system, and it use requires an administrator qualified to oversee human social and behavioral research and/or rehabilitation.</w:t>
-      </w:r>
-    </w:p>
-    <w:p>
-      <w:pPr>
-        <w:keepNext w:val="0"/>
-        <w:keepLines w:val="0"/>
-        <w:widowControl w:val="1"/>
-        <w:pBdr>
-          <w:top w:space="0" w:sz="0" w:val="nil"/>
-          <w:left w:space="0" w:sz="0" w:val="nil"/>
-          <w:bottom w:space="0" w:sz="0" w:val="nil"/>
-          <w:right w:space="0" w:sz="0" w:val="nil"/>
-          <w:between w:space="0" w:sz="0" w:val="nil"/>
-        </w:pBdr>
-        <w:shd w:fill="auto" w:val="clear"/>
-        <w:spacing w:after="0" w:before="0" w:line="240" w:lineRule="auto"/>
-        <w:ind w:left="0" w:right="0" w:firstLine="0"/>
-        <w:contextualSpacing w:val="0"/>
-        <w:jc w:val="left"/>
-        <w:rPr>
-          <w:rFonts w:ascii="Arial" w:cs="Arial" w:eastAsia="Arial" w:hAnsi="Arial"/>
-          <w:sz w:val="20"/>
-          <w:szCs w:val="20"/>
-        </w:rPr>
-      </w:pPr>
-      <w:r>
-        <w:rPr>
-          <w:rtl w:val="0"/>
-        </w:rPr>
-      </w:r>
-    </w:p>
-    <w:p>
-      <w:pPr>
-        <w:contextualSpacing w:val="0"/>
-        <w:rPr>
-          <w:rFonts w:ascii="Arial" w:cs="Arial" w:eastAsia="Arial" w:hAnsi="Arial"/>
-          <w:sz w:val="20"/>
-          <w:szCs w:val="20"/>
-        </w:rPr>
-      </w:pPr>
-      <w:r>
-        <w:rPr>
-          <w:rFonts w:ascii="Arial" w:cs="Arial" w:eastAsia="Arial" w:hAnsi="Arial"/>
-          <w:sz w:val="20"/>
-          <w:szCs w:val="20"/>
-          <w:rtl w:val="0"/>
-        </w:rPr>
-        <w:t xml:space="preserve">The simulator itself is composed of an off-the-shelf performance car seat mounted on a platform with actuators, an array of 3 HD monitors, an XBox-branded steering column with game buttons (including paddle shifters) and minimal adjustment, and an array of hydraulic pedals. s</w:t>
-      </w:r>
-    </w:p>
-    <w:p>
-      <w:pPr>
-        <w:keepNext w:val="0"/>
-        <w:keepLines w:val="0"/>
-        <w:widowControl w:val="1"/>
-        <w:pBdr>
-          <w:top w:space="0" w:sz="0" w:val="nil"/>
-          <w:left w:space="0" w:sz="0" w:val="nil"/>
-          <w:bottom w:space="0" w:sz="0" w:val="nil"/>
-          <w:right w:space="0" w:sz="0" w:val="nil"/>
-          <w:between w:space="0" w:sz="0" w:val="nil"/>
-        </w:pBdr>
-        <w:shd w:fill="auto" w:val="clear"/>
-        <w:spacing w:after="0" w:before="0" w:line="240" w:lineRule="auto"/>
-        <w:ind w:left="0" w:right="0" w:firstLine="0"/>
-        <w:contextualSpacing w:val="0"/>
-        <w:jc w:val="left"/>
-        <w:rPr>
-          <w:rFonts w:ascii="Arial" w:cs="Arial" w:eastAsia="Arial" w:hAnsi="Arial"/>
-          <w:sz w:val="20"/>
-          <w:szCs w:val="20"/>
-        </w:rPr>
-      </w:pPr>
-      <w:r>
-        <w:rPr>
-          <w:rtl w:val="0"/>
-        </w:rPr>
-      </w:r>
-    </w:p>
-    <w:p>
-      <w:pPr>
-        <w:keepNext w:val="0"/>
-        <w:keepLines w:val="0"/>
-        <w:widowControl w:val="1"/>
-        <w:pBdr>
-          <w:top w:space="0" w:sz="0" w:val="nil"/>
-          <w:left w:space="0" w:sz="0" w:val="nil"/>
-          <w:bottom w:space="0" w:sz="0" w:val="nil"/>
-          <w:right w:space="0" w:sz="0" w:val="nil"/>
-          <w:between w:space="0" w:sz="0" w:val="nil"/>
-        </w:pBdr>
-        <w:shd w:fill="auto" w:val="clear"/>
-        <w:spacing w:after="0" w:before="0" w:line="240" w:lineRule="auto"/>
-        <w:ind w:left="0" w:right="0" w:firstLine="0"/>
-        <w:contextualSpacing w:val="0"/>
-        <w:jc w:val="left"/>
-        <w:rPr>
-          <w:rFonts w:ascii="Arial" w:cs="Arial" w:eastAsia="Arial" w:hAnsi="Arial"/>
-          <w:b w:val="0"/>
-          <w:i w:val="0"/>
-          <w:smallCaps w:val="0"/>
-          <w:strike w:val="0"/>
-          <w:color w:val="000000"/>
-          <w:sz w:val="20"/>
-          <w:szCs w:val="20"/>
-          <w:u w:val="none"/>
-          <w:shd w:fill="auto" w:val="clear"/>
-          <w:vertAlign w:val="baseline"/>
-        </w:rPr>
-      </w:pPr>
-      <w:r>
-        <w:rPr>
-          <w:rtl w:val="0"/>
-        </w:rPr>
-      </w:r>
-    </w:p>
-    <w:p>
-      <w:pPr>
-        <w:keepNext w:val="0"/>
-        <w:keepLines w:val="0"/>
-        <w:widowControl w:val="1"/>
-        <w:pBdr>
-          <w:top w:space="0" w:sz="0" w:val="nil"/>
-          <w:left w:space="0" w:sz="0" w:val="nil"/>
-          <w:bottom w:color="000000" w:space="1" w:sz="4" w:val="single"/>
-          <w:right w:space="0" w:sz="0" w:val="nil"/>
-          <w:between w:space="0" w:sz="0" w:val="nil"/>
-        </w:pBdr>
-        <w:shd w:fill="auto" w:val="clear"/>
-        <w:spacing w:after="0" w:before="0" w:line="240" w:lineRule="auto"/>
-        <w:ind w:left="0" w:right="0" w:firstLine="0"/>
-        <w:contextualSpacing w:val="0"/>
-        <w:jc w:val="left"/>
-        <w:rPr>
-          <w:rFonts w:ascii="Arial" w:cs="Arial" w:eastAsia="Arial" w:hAnsi="Arial"/>
-          <w:b w:val="1"/>
-          <w:i w:val="0"/>
-          <w:smallCaps w:val="0"/>
-          <w:strike w:val="0"/>
-          <w:color w:val="000000"/>
-          <w:sz w:val="24"/>
-          <w:szCs w:val="24"/>
-          <w:u w:val="none"/>
-          <w:shd w:fill="auto" w:val="clear"/>
-          <w:vertAlign w:val="baseline"/>
-        </w:rPr>
-      </w:pPr>
-      <w:r>
-        <w:rPr>
-          <w:rFonts w:ascii="Arial" w:cs="Arial" w:eastAsia="Arial" w:hAnsi="Arial"/>
-          <w:b w:val="1"/>
-          <w:i w:val="0"/>
-          <w:smallCaps w:val="0"/>
-          <w:strike w:val="0"/>
-          <w:color w:val="000000"/>
-          <w:sz w:val="24"/>
-          <w:szCs w:val="24"/>
-          <w:u w:val="none"/>
-          <w:shd w:fill="auto" w:val="clear"/>
-          <w:vertAlign w:val="baseline"/>
-          <w:rtl w:val="0"/>
-        </w:rPr>
-        <w:t xml:space="preserve">3. Specific Requirements </w:t>
-      </w:r>
-    </w:p>
-    <w:p>
-      <w:pPr>
-        <w:keepNext w:val="0"/>
-        <w:keepLines w:val="0"/>
-        <w:widowControl w:val="1"/>
-        <w:pBdr>
-          <w:top w:space="0" w:sz="0" w:val="nil"/>
-          <w:left w:space="0" w:sz="0" w:val="nil"/>
-          <w:bottom w:space="0" w:sz="0" w:val="nil"/>
-          <w:right w:space="0" w:sz="0" w:val="nil"/>
-          <w:between w:space="0" w:sz="0" w:val="nil"/>
-        </w:pBdr>
-        <w:shd w:fill="auto" w:val="clear"/>
-        <w:spacing w:after="0" w:before="0" w:line="240" w:lineRule="auto"/>
-        <w:ind w:left="0" w:right="0" w:firstLine="0"/>
-        <w:contextualSpacing w:val="0"/>
-        <w:jc w:val="left"/>
-        <w:rPr>
-          <w:rFonts w:ascii="Arial" w:cs="Arial" w:eastAsia="Arial" w:hAnsi="Arial"/>
-          <w:b w:val="0"/>
-          <w:i w:val="0"/>
-          <w:smallCaps w:val="0"/>
-          <w:strike w:val="0"/>
-          <w:color w:val="000000"/>
-          <w:sz w:val="20"/>
-          <w:szCs w:val="20"/>
-          <w:u w:val="none"/>
-          <w:shd w:fill="auto" w:val="clear"/>
-          <w:vertAlign w:val="baseline"/>
-        </w:rPr>
-      </w:pPr>
-      <w:r>
-        <w:rPr>
-          <w:rFonts w:ascii="Arial" w:cs="Arial" w:eastAsia="Arial" w:hAnsi="Arial"/>
-          <w:b w:val="0"/>
-          <w:i w:val="0"/>
-          <w:smallCaps w:val="0"/>
-          <w:strike w:val="0"/>
-          <w:color w:val="000000"/>
-          <w:sz w:val="20"/>
-          <w:szCs w:val="20"/>
-          <w:u w:val="none"/>
-          <w:shd w:fill="auto" w:val="clear"/>
-          <w:vertAlign w:val="baseline"/>
-          <w:rtl w:val="0"/>
-        </w:rPr>
-        <w:t xml:space="preserve">This section of the document lists specific requirements for </w:t>
-      </w:r>
-      <w:r>
-        <w:rPr>
-          <w:rFonts w:ascii="Arial" w:cs="Arial" w:eastAsia="Arial" w:hAnsi="Arial"/>
-          <w:sz w:val="20"/>
-          <w:szCs w:val="20"/>
-          <w:rtl w:val="0"/>
-        </w:rPr>
-        <w:t xml:space="preserve">Rehabilitation Driving Simulator</w:t>
-      </w:r>
-      <w:r>
-        <w:rPr>
-          <w:rFonts w:ascii="Arial" w:cs="Arial" w:eastAsia="Arial" w:hAnsi="Arial"/>
-          <w:b w:val="0"/>
-          <w:i w:val="0"/>
-          <w:smallCaps w:val="0"/>
-          <w:strike w:val="0"/>
-          <w:color w:val="000000"/>
-          <w:sz w:val="20"/>
-          <w:szCs w:val="20"/>
-          <w:u w:val="none"/>
-          <w:shd w:fill="auto" w:val="clear"/>
-          <w:vertAlign w:val="baseline"/>
-          <w:rtl w:val="0"/>
-        </w:rPr>
-        <w:t xml:space="preserve">. Requirements are divided into the following sections:</w:t>
+          <w:sz w:val="16"/>
+          <w:szCs w:val="16"/>
+          <w:u w:val="none"/>
+        </w:rPr>
+      </w:pPr>
+      <w:r>
+        <w:rPr>
+          <w:rFonts w:ascii="Arial" w:cs="Arial" w:eastAsia="Arial" w:hAnsi="Arial"/>
+          <w:sz w:val="16"/>
+          <w:szCs w:val="16"/>
+          <w:rtl w:val="0"/>
+        </w:rPr>
+        <w:t xml:space="preserve">turning left and right</w:t>
       </w:r>
     </w:p>
     <w:p>
@@ -2691,7 +3483,7 @@
         <w:widowControl w:val="1"/>
         <w:numPr>
           <w:ilvl w:val="0"/>
-          <w:numId w:val="2"/>
+          <w:numId w:val="1"/>
         </w:numPr>
         <w:pBdr>
           <w:top w:space="0" w:sz="0" w:val="nil"/>
@@ -2702,38 +3494,24 @@
         </w:pBdr>
         <w:shd w:fill="auto" w:val="clear"/>
         <w:spacing w:after="0" w:before="0" w:line="240" w:lineRule="auto"/>
-        <w:ind w:left="720" w:right="0" w:hanging="360"/>
-        <w:contextualSpacing w:val="0"/>
-        <w:jc w:val="left"/>
-        <w:rPr>
-          <w:rFonts w:ascii="Arial" w:cs="Arial" w:eastAsia="Arial" w:hAnsi="Arial"/>
-          <w:b w:val="0"/>
-          <w:i w:val="0"/>
-          <w:smallCaps w:val="0"/>
-          <w:strike w:val="0"/>
-          <w:color w:val="000000"/>
-          <w:sz w:val="20"/>
-          <w:szCs w:val="20"/>
-          <w:u w:val="none"/>
-          <w:shd w:fill="auto" w:val="clear"/>
-        </w:rPr>
-      </w:pPr>
-      <w:r>
-        <w:rPr>
-          <w:rFonts w:ascii="Arial" w:cs="Arial" w:eastAsia="Arial" w:hAnsi="Arial"/>
-          <w:b w:val="0"/>
-          <w:i w:val="0"/>
-          <w:smallCaps w:val="0"/>
-          <w:strike w:val="0"/>
-          <w:color w:val="000000"/>
-          <w:sz w:val="20"/>
-          <w:szCs w:val="20"/>
-          <w:u w:val="none"/>
-          <w:shd w:fill="auto" w:val="clear"/>
-          <w:vertAlign w:val="baseline"/>
-          <w:rtl w:val="0"/>
-        </w:rPr>
-        <w:t xml:space="preserve">User requirements. These are requirements written from the point of view of end users, usually expressed in narrative form.</w:t>
+        <w:ind w:left="1080" w:right="0" w:hanging="360"/>
+        <w:contextualSpacing w:val="1"/>
+        <w:jc w:val="left"/>
+        <w:rPr>
+          <w:rFonts w:ascii="Arial" w:cs="Arial" w:eastAsia="Arial" w:hAnsi="Arial"/>
+          <w:sz w:val="16"/>
+          <w:szCs w:val="16"/>
+          <w:u w:val="none"/>
+        </w:rPr>
+      </w:pPr>
+      <w:r>
+        <w:rPr>
+          <w:rFonts w:ascii="Arial" w:cs="Arial" w:eastAsia="Arial" w:hAnsi="Arial"/>
+          <w:sz w:val="16"/>
+          <w:szCs w:val="16"/>
+          <w:rtl w:val="0"/>
+        </w:rPr>
+        <w:t xml:space="preserve">driving on smooth/bumpy/slick surfaces</w:t>
       </w:r>
     </w:p>
     <w:p>
@@ -2743,7 +3521,7 @@
         <w:widowControl w:val="1"/>
         <w:numPr>
           <w:ilvl w:val="0"/>
-          <w:numId w:val="2"/>
+          <w:numId w:val="1"/>
         </w:numPr>
         <w:pBdr>
           <w:top w:space="0" w:sz="0" w:val="nil"/>
@@ -2754,482 +3532,14 @@
         </w:pBdr>
         <w:shd w:fill="auto" w:val="clear"/>
         <w:spacing w:after="0" w:before="0" w:line="240" w:lineRule="auto"/>
-        <w:ind w:left="720" w:right="0" w:hanging="360"/>
-        <w:contextualSpacing w:val="0"/>
-        <w:jc w:val="left"/>
-        <w:rPr>
-          <w:rFonts w:ascii="Arial" w:cs="Arial" w:eastAsia="Arial" w:hAnsi="Arial"/>
-          <w:b w:val="0"/>
-          <w:i w:val="0"/>
-          <w:smallCaps w:val="0"/>
-          <w:strike w:val="0"/>
-          <w:color w:val="000000"/>
-          <w:sz w:val="20"/>
-          <w:szCs w:val="20"/>
-          <w:u w:val="none"/>
-          <w:shd w:fill="auto" w:val="clear"/>
-        </w:rPr>
-      </w:pPr>
-      <w:r>
-        <w:rPr>
-          <w:rFonts w:ascii="Arial" w:cs="Arial" w:eastAsia="Arial" w:hAnsi="Arial"/>
-          <w:sz w:val="20"/>
-          <w:szCs w:val="20"/>
-          <w:rtl w:val="0"/>
-        </w:rPr>
-        <w:t xml:space="preserve">Subs</w:t>
-      </w:r>
-      <w:r>
-        <w:rPr>
-          <w:rFonts w:ascii="Arial" w:cs="Arial" w:eastAsia="Arial" w:hAnsi="Arial"/>
-          <w:b w:val="0"/>
-          <w:i w:val="0"/>
-          <w:smallCaps w:val="0"/>
-          <w:strike w:val="0"/>
-          <w:color w:val="000000"/>
-          <w:sz w:val="20"/>
-          <w:szCs w:val="20"/>
-          <w:u w:val="none"/>
-          <w:shd w:fill="auto" w:val="clear"/>
-          <w:vertAlign w:val="baseline"/>
-          <w:rtl w:val="0"/>
-        </w:rPr>
-        <w:t xml:space="preserve">ystem </w:t>
-      </w:r>
-      <w:r>
-        <w:rPr>
-          <w:rFonts w:ascii="Arial" w:cs="Arial" w:eastAsia="Arial" w:hAnsi="Arial"/>
-          <w:sz w:val="20"/>
-          <w:szCs w:val="20"/>
-          <w:rtl w:val="0"/>
-        </w:rPr>
-        <w:t xml:space="preserve">divisions</w:t>
-      </w:r>
-      <w:r>
-        <w:rPr>
-          <w:rFonts w:ascii="Arial" w:cs="Arial" w:eastAsia="Arial" w:hAnsi="Arial"/>
-          <w:b w:val="0"/>
-          <w:i w:val="0"/>
-          <w:smallCaps w:val="0"/>
-          <w:strike w:val="0"/>
-          <w:color w:val="000000"/>
-          <w:sz w:val="20"/>
-          <w:szCs w:val="20"/>
-          <w:u w:val="none"/>
-          <w:shd w:fill="auto" w:val="clear"/>
-          <w:vertAlign w:val="baseline"/>
-          <w:rtl w:val="0"/>
-        </w:rPr>
-        <w:t xml:space="preserve">. </w:t>
-      </w:r>
-    </w:p>
-    <w:p>
-      <w:pPr>
-        <w:keepNext w:val="0"/>
-        <w:keepLines w:val="0"/>
-        <w:widowControl w:val="1"/>
-        <w:numPr>
-          <w:ilvl w:val="0"/>
-          <w:numId w:val="2"/>
-        </w:numPr>
-        <w:pBdr>
-          <w:top w:space="0" w:sz="0" w:val="nil"/>
-          <w:left w:space="0" w:sz="0" w:val="nil"/>
-          <w:bottom w:space="0" w:sz="0" w:val="nil"/>
-          <w:right w:space="0" w:sz="0" w:val="nil"/>
-          <w:between w:space="0" w:sz="0" w:val="nil"/>
-        </w:pBdr>
-        <w:shd w:fill="auto" w:val="clear"/>
-        <w:spacing w:after="0" w:before="0" w:line="240" w:lineRule="auto"/>
-        <w:ind w:left="720" w:right="0" w:hanging="360"/>
-        <w:contextualSpacing w:val="0"/>
-        <w:jc w:val="left"/>
-        <w:rPr>
-          <w:rFonts w:ascii="Arial" w:cs="Arial" w:eastAsia="Arial" w:hAnsi="Arial"/>
-          <w:b w:val="0"/>
-          <w:i w:val="0"/>
-          <w:smallCaps w:val="0"/>
-          <w:strike w:val="0"/>
-          <w:color w:val="000000"/>
-          <w:sz w:val="20"/>
-          <w:szCs w:val="20"/>
-          <w:u w:val="none"/>
-          <w:shd w:fill="auto" w:val="clear"/>
-        </w:rPr>
-      </w:pPr>
-      <w:r>
-        <w:rPr>
-          <w:rFonts w:ascii="Arial" w:cs="Arial" w:eastAsia="Arial" w:hAnsi="Arial"/>
-          <w:sz w:val="20"/>
-          <w:szCs w:val="20"/>
-          <w:rtl w:val="0"/>
-        </w:rPr>
-        <w:t xml:space="preserve">Experiment scheduler. </w:t>
-      </w:r>
-      <w:r>
-        <w:rPr>
-          <w:rFonts w:ascii="Arial" w:cs="Arial" w:eastAsia="Arial" w:hAnsi="Arial"/>
-          <w:b w:val="0"/>
-          <w:i w:val="0"/>
-          <w:smallCaps w:val="0"/>
-          <w:strike w:val="0"/>
-          <w:color w:val="000000"/>
-          <w:sz w:val="20"/>
-          <w:szCs w:val="20"/>
-          <w:u w:val="none"/>
-          <w:shd w:fill="auto" w:val="clear"/>
-          <w:vertAlign w:val="baseline"/>
-          <w:rtl w:val="0"/>
-        </w:rPr>
-        <w:t xml:space="preserve">These are detailed specifications describing the functions the system interface must be capable of doing.</w:t>
-      </w:r>
-    </w:p>
-    <w:p>
-      <w:pPr>
-        <w:keepNext w:val="0"/>
-        <w:keepLines w:val="0"/>
-        <w:widowControl w:val="1"/>
-        <w:numPr>
-          <w:ilvl w:val="0"/>
-          <w:numId w:val="2"/>
-        </w:numPr>
-        <w:pBdr>
-          <w:top w:space="0" w:sz="0" w:val="nil"/>
-          <w:left w:space="0" w:sz="0" w:val="nil"/>
-          <w:bottom w:space="0" w:sz="0" w:val="nil"/>
-          <w:right w:space="0" w:sz="0" w:val="nil"/>
-          <w:between w:space="0" w:sz="0" w:val="nil"/>
-        </w:pBdr>
-        <w:shd w:fill="auto" w:val="clear"/>
-        <w:spacing w:after="0" w:before="0" w:line="240" w:lineRule="auto"/>
-        <w:ind w:left="720" w:right="0" w:hanging="360"/>
-        <w:contextualSpacing w:val="0"/>
-        <w:jc w:val="left"/>
-        <w:rPr>
-          <w:rFonts w:ascii="Arial" w:cs="Arial" w:eastAsia="Arial" w:hAnsi="Arial"/>
-          <w:b w:val="0"/>
-          <w:i w:val="0"/>
-          <w:smallCaps w:val="0"/>
-          <w:strike w:val="0"/>
-          <w:color w:val="000000"/>
-          <w:sz w:val="20"/>
-          <w:szCs w:val="20"/>
-          <w:u w:val="none"/>
-          <w:shd w:fill="auto" w:val="clear"/>
-        </w:rPr>
-      </w:pPr>
-      <w:r>
-        <w:rPr>
-          <w:rFonts w:ascii="Arial" w:cs="Arial" w:eastAsia="Arial" w:hAnsi="Arial"/>
-          <w:sz w:val="20"/>
-          <w:szCs w:val="20"/>
-          <w:rtl w:val="0"/>
-        </w:rPr>
-        <w:t xml:space="preserve">Training scenarios</w:t>
-      </w:r>
-      <w:r>
-        <w:rPr>
-          <w:rFonts w:ascii="Arial" w:cs="Arial" w:eastAsia="Arial" w:hAnsi="Arial"/>
-          <w:b w:val="0"/>
-          <w:i w:val="0"/>
-          <w:smallCaps w:val="0"/>
-          <w:strike w:val="0"/>
-          <w:color w:val="000000"/>
-          <w:sz w:val="20"/>
-          <w:szCs w:val="20"/>
-          <w:u w:val="none"/>
-          <w:shd w:fill="auto" w:val="clear"/>
-          <w:vertAlign w:val="baseline"/>
-          <w:rtl w:val="0"/>
-        </w:rPr>
-        <w:t xml:space="preserve">. These are detailed requirements </w:t>
-      </w:r>
-      <w:r>
-        <w:rPr>
-          <w:rFonts w:ascii="Arial" w:cs="Arial" w:eastAsia="Arial" w:hAnsi="Arial"/>
-          <w:sz w:val="20"/>
-          <w:szCs w:val="20"/>
-          <w:rtl w:val="0"/>
-        </w:rPr>
-        <w:t xml:space="preserve">relating to </w:t>
-      </w:r>
-      <w:r>
-        <w:rPr>
-          <w:rFonts w:ascii="Arial" w:cs="Arial" w:eastAsia="Arial" w:hAnsi="Arial"/>
-          <w:b w:val="0"/>
-          <w:i w:val="0"/>
-          <w:smallCaps w:val="0"/>
-          <w:strike w:val="0"/>
-          <w:color w:val="000000"/>
-          <w:sz w:val="20"/>
-          <w:szCs w:val="20"/>
-          <w:u w:val="none"/>
-          <w:shd w:fill="auto" w:val="clear"/>
-          <w:vertAlign w:val="baseline"/>
-          <w:rtl w:val="0"/>
-        </w:rPr>
-        <w:t xml:space="preserve">the </w:t>
-      </w:r>
-      <w:r>
-        <w:rPr>
-          <w:rFonts w:ascii="Arial" w:cs="Arial" w:eastAsia="Arial" w:hAnsi="Arial"/>
-          <w:sz w:val="20"/>
-          <w:szCs w:val="20"/>
-          <w:rtl w:val="0"/>
-        </w:rPr>
-        <w:t xml:space="preserve">software’s training mode</w:t>
-      </w:r>
-      <w:r>
-        <w:rPr>
-          <w:rFonts w:ascii="Arial" w:cs="Arial" w:eastAsia="Arial" w:hAnsi="Arial"/>
-          <w:b w:val="0"/>
-          <w:i w:val="0"/>
-          <w:smallCaps w:val="0"/>
-          <w:strike w:val="0"/>
-          <w:color w:val="000000"/>
-          <w:sz w:val="20"/>
-          <w:szCs w:val="20"/>
-          <w:u w:val="none"/>
-          <w:shd w:fill="auto" w:val="clear"/>
-          <w:vertAlign w:val="baseline"/>
-          <w:rtl w:val="0"/>
-        </w:rPr>
-        <w:t xml:space="preserve">.</w:t>
-      </w:r>
-    </w:p>
-    <w:p>
-      <w:pPr>
-        <w:keepNext w:val="0"/>
-        <w:keepLines w:val="0"/>
-        <w:widowControl w:val="1"/>
-        <w:numPr>
-          <w:ilvl w:val="0"/>
-          <w:numId w:val="2"/>
-        </w:numPr>
-        <w:pBdr>
-          <w:top w:space="0" w:sz="0" w:val="nil"/>
-          <w:left w:space="0" w:sz="0" w:val="nil"/>
-          <w:bottom w:space="0" w:sz="0" w:val="nil"/>
-          <w:right w:space="0" w:sz="0" w:val="nil"/>
-          <w:between w:space="0" w:sz="0" w:val="nil"/>
-        </w:pBdr>
-        <w:shd w:fill="auto" w:val="clear"/>
-        <w:spacing w:after="0" w:before="0" w:line="240" w:lineRule="auto"/>
-        <w:ind w:left="720" w:right="0" w:hanging="360"/>
-        <w:contextualSpacing w:val="0"/>
-        <w:jc w:val="left"/>
-        <w:rPr>
-          <w:rFonts w:ascii="Arial" w:cs="Arial" w:eastAsia="Arial" w:hAnsi="Arial"/>
-          <w:sz w:val="20"/>
-          <w:szCs w:val="20"/>
-          <w:u w:val="none"/>
-        </w:rPr>
-      </w:pPr>
-      <w:r>
-        <w:rPr>
-          <w:rFonts w:ascii="Arial" w:cs="Arial" w:eastAsia="Arial" w:hAnsi="Arial"/>
-          <w:sz w:val="20"/>
-          <w:szCs w:val="20"/>
-          <w:rtl w:val="0"/>
-        </w:rPr>
-        <w:t xml:space="preserve">Test scenarios. These are detailed requirements relating to the software’s evaluation system.</w:t>
-      </w:r>
-    </w:p>
-    <w:p>
-      <w:pPr>
-        <w:keepNext w:val="0"/>
-        <w:keepLines w:val="0"/>
-        <w:widowControl w:val="1"/>
-        <w:numPr>
-          <w:ilvl w:val="0"/>
-          <w:numId w:val="2"/>
-        </w:numPr>
-        <w:pBdr>
-          <w:top w:space="0" w:sz="0" w:val="nil"/>
-          <w:left w:space="0" w:sz="0" w:val="nil"/>
-          <w:bottom w:space="0" w:sz="0" w:val="nil"/>
-          <w:right w:space="0" w:sz="0" w:val="nil"/>
-          <w:between w:space="0" w:sz="0" w:val="nil"/>
-        </w:pBdr>
-        <w:shd w:fill="auto" w:val="clear"/>
-        <w:spacing w:after="0" w:before="0" w:line="240" w:lineRule="auto"/>
-        <w:ind w:left="720" w:right="0" w:hanging="360"/>
-        <w:contextualSpacing w:val="0"/>
-        <w:jc w:val="left"/>
-        <w:rPr>
-          <w:rFonts w:ascii="Arial" w:cs="Arial" w:eastAsia="Arial" w:hAnsi="Arial"/>
-          <w:sz w:val="20"/>
-          <w:szCs w:val="20"/>
-          <w:u w:val="none"/>
-        </w:rPr>
-      </w:pPr>
-      <w:r>
-        <w:rPr>
-          <w:rFonts w:ascii="Arial" w:cs="Arial" w:eastAsia="Arial" w:hAnsi="Arial"/>
-          <w:sz w:val="20"/>
-          <w:szCs w:val="20"/>
-          <w:rtl w:val="0"/>
-        </w:rPr>
-        <w:t xml:space="preserve">Data acquisition. These are detailed specifications describing the software’s capacity to interact with files and other applications.</w:t>
-      </w:r>
-      <w:r>
-        <w:rPr>
-          <w:rtl w:val="0"/>
-        </w:rPr>
-      </w:r>
-    </w:p>
-    <w:p>
-      <w:pPr>
-        <w:keepNext w:val="0"/>
-        <w:keepLines w:val="0"/>
-        <w:widowControl w:val="1"/>
-        <w:pBdr>
-          <w:top w:space="0" w:sz="0" w:val="nil"/>
-          <w:left w:space="0" w:sz="0" w:val="nil"/>
-          <w:bottom w:space="0" w:sz="0" w:val="nil"/>
-          <w:right w:space="0" w:sz="0" w:val="nil"/>
-          <w:between w:space="0" w:sz="0" w:val="nil"/>
-        </w:pBdr>
-        <w:shd w:fill="auto" w:val="clear"/>
-        <w:spacing w:after="0" w:before="0" w:line="240" w:lineRule="auto"/>
-        <w:ind w:left="0" w:right="0" w:firstLine="0"/>
-        <w:contextualSpacing w:val="0"/>
-        <w:jc w:val="left"/>
-        <w:rPr>
-          <w:rFonts w:ascii="Arial" w:cs="Arial" w:eastAsia="Arial" w:hAnsi="Arial"/>
-          <w:b w:val="1"/>
-        </w:rPr>
-      </w:pPr>
-      <w:r>
-        <w:rPr>
-          <w:rtl w:val="0"/>
-        </w:rPr>
-      </w:r>
-    </w:p>
-    <w:p>
-      <w:pPr>
-        <w:keepNext w:val="0"/>
-        <w:keepLines w:val="0"/>
-        <w:widowControl w:val="1"/>
-        <w:pBdr>
-          <w:top w:space="0" w:sz="0" w:val="nil"/>
-          <w:left w:space="0" w:sz="0" w:val="nil"/>
-          <w:bottom w:space="0" w:sz="0" w:val="nil"/>
-          <w:right w:space="0" w:sz="0" w:val="nil"/>
-          <w:between w:space="0" w:sz="0" w:val="nil"/>
-        </w:pBdr>
-        <w:shd w:fill="auto" w:val="clear"/>
-        <w:spacing w:after="0" w:before="0" w:line="240" w:lineRule="auto"/>
-        <w:ind w:left="0" w:right="0" w:firstLine="0"/>
-        <w:contextualSpacing w:val="0"/>
-        <w:jc w:val="left"/>
-        <w:rPr>
-          <w:rFonts w:ascii="Arial" w:cs="Arial" w:eastAsia="Arial" w:hAnsi="Arial"/>
-          <w:b w:val="1"/>
-          <w:i w:val="0"/>
-          <w:smallCaps w:val="0"/>
-          <w:strike w:val="0"/>
-          <w:color w:val="000000"/>
-          <w:sz w:val="24"/>
-          <w:szCs w:val="24"/>
-          <w:u w:val="none"/>
-          <w:shd w:fill="auto" w:val="clear"/>
-          <w:vertAlign w:val="baseline"/>
-        </w:rPr>
-      </w:pPr>
-      <w:r>
-        <w:rPr>
-          <w:rFonts w:ascii="Arial" w:cs="Arial" w:eastAsia="Arial" w:hAnsi="Arial"/>
-          <w:b w:val="1"/>
-          <w:i w:val="0"/>
-          <w:smallCaps w:val="0"/>
-          <w:strike w:val="0"/>
-          <w:color w:val="000000"/>
-          <w:sz w:val="24"/>
-          <w:szCs w:val="24"/>
-          <w:u w:val="none"/>
-          <w:shd w:fill="auto" w:val="clear"/>
-          <w:vertAlign w:val="baseline"/>
-          <w:rtl w:val="0"/>
-        </w:rPr>
-        <w:t xml:space="preserve">3.1 User Requirements</w:t>
-      </w:r>
-    </w:p>
-    <w:p>
-      <w:pPr>
-        <w:spacing w:line="276" w:lineRule="auto"/>
-        <w:contextualSpacing w:val="0"/>
-        <w:rPr>
-          <w:rFonts w:ascii="Arial" w:cs="Arial" w:eastAsia="Arial" w:hAnsi="Arial"/>
-          <w:sz w:val="20"/>
-          <w:szCs w:val="20"/>
-        </w:rPr>
-      </w:pPr>
-      <w:r>
-        <w:rPr>
-          <w:rFonts w:ascii="Arial" w:cs="Arial" w:eastAsia="Arial" w:hAnsi="Arial"/>
-          <w:sz w:val="20"/>
-          <w:szCs w:val="20"/>
-          <w:rtl w:val="0"/>
-        </w:rPr>
-        <w:t xml:space="preserve">3.1.1</w:t>
-        <w:tab/>
-        <w:t xml:space="preserve">Users shall be informed of operating instructions prior to operating the simulator.</w:t>
-      </w:r>
-    </w:p>
-    <w:p>
-      <w:pPr>
-        <w:spacing w:line="276" w:lineRule="auto"/>
-        <w:contextualSpacing w:val="0"/>
-        <w:rPr>
-          <w:rFonts w:ascii="Arial" w:cs="Arial" w:eastAsia="Arial" w:hAnsi="Arial"/>
-          <w:sz w:val="20"/>
-          <w:szCs w:val="20"/>
-        </w:rPr>
-      </w:pPr>
-      <w:r>
-        <w:rPr>
-          <w:rFonts w:ascii="Arial" w:cs="Arial" w:eastAsia="Arial" w:hAnsi="Arial"/>
-          <w:sz w:val="20"/>
-          <w:szCs w:val="20"/>
-          <w:rtl w:val="0"/>
-        </w:rPr>
-        <w:t xml:space="preserve">3.1.2</w:t>
-        <w:tab/>
-        <w:t xml:space="preserve">Users shall be provided the opportunity for signed consent prior to using the simulator.</w:t>
-      </w:r>
-    </w:p>
-    <w:p>
-      <w:pPr>
-        <w:spacing w:line="276" w:lineRule="auto"/>
-        <w:contextualSpacing w:val="0"/>
-        <w:rPr>
-          <w:rFonts w:ascii="Arial" w:cs="Arial" w:eastAsia="Arial" w:hAnsi="Arial"/>
-          <w:sz w:val="20"/>
-          <w:szCs w:val="20"/>
-        </w:rPr>
-      </w:pPr>
-      <w:r>
-        <w:rPr>
-          <w:rFonts w:ascii="Arial" w:cs="Arial" w:eastAsia="Arial" w:hAnsi="Arial"/>
-          <w:sz w:val="20"/>
-          <w:szCs w:val="20"/>
-          <w:rtl w:val="0"/>
-        </w:rPr>
-        <w:t xml:space="preserve">3.1.3</w:t>
-        <w:tab/>
-        <w:t xml:space="preserve">Users shall be made aware of safety precautions and protocols involved with operation.</w:t>
-      </w:r>
-    </w:p>
-    <w:p>
-      <w:pPr>
-        <w:spacing w:line="276" w:lineRule="auto"/>
-        <w:ind w:left="720" w:firstLine="0"/>
-        <w:contextualSpacing w:val="0"/>
+        <w:ind w:left="1080" w:right="0" w:hanging="360"/>
+        <w:contextualSpacing w:val="1"/>
+        <w:jc w:val="left"/>
         <w:rPr>
           <w:rFonts w:ascii="Arial" w:cs="Arial" w:eastAsia="Arial" w:hAnsi="Arial"/>
           <w:sz w:val="16"/>
           <w:szCs w:val="16"/>
+          <w:u w:val="none"/>
         </w:rPr>
       </w:pPr>
       <w:r>
@@ -3239,50 +3549,7 @@
           <w:szCs w:val="16"/>
           <w:rtl w:val="0"/>
         </w:rPr>
-        <w:t xml:space="preserve">Researchers will share and inform users of all precautions and protocols prior to operation.</w:t>
-      </w:r>
-    </w:p>
-    <w:p>
-      <w:pPr>
-        <w:spacing w:line="276" w:lineRule="auto"/>
-        <w:contextualSpacing w:val="0"/>
-        <w:rPr>
-          <w:rFonts w:ascii="Arial" w:cs="Arial" w:eastAsia="Arial" w:hAnsi="Arial"/>
-          <w:sz w:val="20"/>
-          <w:szCs w:val="20"/>
-        </w:rPr>
-      </w:pPr>
-      <w:r>
-        <w:rPr>
-          <w:rFonts w:ascii="Arial" w:cs="Arial" w:eastAsia="Arial" w:hAnsi="Arial"/>
-          <w:sz w:val="20"/>
-          <w:szCs w:val="20"/>
-          <w:rtl w:val="0"/>
-        </w:rPr>
-        <w:t xml:space="preserve">3.1.4</w:t>
-        <w:tab/>
-        <w:t xml:space="preserve">Users shall be informed that some jolting will occur when the simulator is in operation.</w:t>
-      </w:r>
-    </w:p>
-    <w:p>
-      <w:pPr>
-        <w:spacing w:line="276" w:lineRule="auto"/>
-        <w:ind w:left="720" w:firstLine="0"/>
-        <w:contextualSpacing w:val="0"/>
-        <w:rPr>
-          <w:rFonts w:ascii="Arial" w:cs="Arial" w:eastAsia="Arial" w:hAnsi="Arial"/>
-          <w:sz w:val="16"/>
-          <w:szCs w:val="16"/>
-        </w:rPr>
-      </w:pPr>
-      <w:r>
-        <w:rPr>
-          <w:rFonts w:ascii="Arial" w:cs="Arial" w:eastAsia="Arial" w:hAnsi="Arial"/>
-          <w:sz w:val="16"/>
-          <w:szCs w:val="16"/>
-          <w:rtl w:val="0"/>
-        </w:rPr>
-        <w:t xml:space="preserve">The purpose of the simulator is to mimic all aspects of actual driving on a real road. The actions the users make and the jolting the users feel will also reflect on the way the user drives.</w:t>
+        <w:t xml:space="preserve">going uphill/downhill</w:t>
       </w:r>
     </w:p>
     <w:p>
@@ -4216,12 +4483,30 @@
           <w:szCs w:val="20"/>
           <w:rtl w:val="0"/>
         </w:rPr>
-        <w:t xml:space="preserve">3.5.1  Test scenarios shall include looping courses or challenges to test a user’s ability.</w:t>
-      </w:r>
-    </w:p>
-    <w:p>
-      <w:pPr>
-        <w:ind w:left="900" w:hanging="270"/>
+        <w:t xml:space="preserve">3.5.1</w:t>
+      </w:r>
+      <w:r>
+        <w:rPr>
+          <w:rFonts w:ascii="Arial" w:cs="Arial" w:eastAsia="Arial" w:hAnsi="Arial"/>
+          <w:sz w:val="20"/>
+          <w:szCs w:val="20"/>
+          <w:rtl w:val="0"/>
+        </w:rPr>
+        <w:t xml:space="preserve">  </w:t>
+      </w:r>
+      <w:r>
+        <w:rPr>
+          <w:rFonts w:ascii="Arial" w:cs="Arial" w:eastAsia="Arial" w:hAnsi="Arial"/>
+          <w:sz w:val="20"/>
+          <w:szCs w:val="20"/>
+          <w:rtl w:val="0"/>
+        </w:rPr>
+        <w:t xml:space="preserve">Test scenarios shall include looping courses or challenges to test a user’s ability.</w:t>
+      </w:r>
+    </w:p>
+    <w:p>
+      <w:pPr>
+        <w:ind w:left="900" w:hanging="360"/>
         <w:contextualSpacing w:val="0"/>
         <w:rPr>
           <w:rFonts w:ascii="Arial" w:cs="Arial" w:eastAsia="Arial" w:hAnsi="Arial"/>
@@ -4256,12 +4541,12 @@
           <w:szCs w:val="20"/>
           <w:rtl w:val="0"/>
         </w:rPr>
-        <w:t xml:space="preserve">3.5.2  During test scenarios, the software shall collect more detailed data. For example: stopping distance, following distance, reaction time, lane position, and g-force.</w:t>
-      </w:r>
-    </w:p>
-    <w:p>
-      <w:pPr>
-        <w:ind w:left="900" w:hanging="270"/>
+        <w:t xml:space="preserve">3.5.2  During test scenarios, the software shall collect more detailed data.</w:t>
+      </w:r>
+    </w:p>
+    <w:p>
+      <w:pPr>
+        <w:ind w:left="900" w:hanging="360"/>
         <w:contextualSpacing w:val="0"/>
         <w:rPr>
           <w:rFonts w:ascii="Arial" w:cs="Arial" w:eastAsia="Arial" w:hAnsi="Arial"/>
@@ -4276,61 +4561,7 @@
           <w:szCs w:val="16"/>
           <w:rtl w:val="0"/>
         </w:rPr>
-        <w:t xml:space="preserve">Test scenarios will take place in the simulator, no custom or extra interfaces will be built.</w:t>
-      </w:r>
-    </w:p>
-    <w:p>
-      <w:pPr>
-        <w:ind w:left="900" w:hanging="900"/>
-        <w:contextualSpacing w:val="0"/>
-        <w:rPr>
-          <w:rFonts w:ascii="Arial" w:cs="Arial" w:eastAsia="Arial" w:hAnsi="Arial"/>
-          <w:sz w:val="20"/>
-          <w:szCs w:val="20"/>
-        </w:rPr>
-      </w:pPr>
-      <w:r>
-        <w:rPr>
-          <w:rtl w:val="0"/>
-        </w:rPr>
-      </w:r>
-    </w:p>
-    <w:p>
-      <w:pPr>
-        <w:ind w:left="900" w:hanging="900"/>
-        <w:contextualSpacing w:val="0"/>
-        <w:rPr>
-          <w:rFonts w:ascii="Arial" w:cs="Arial" w:eastAsia="Arial" w:hAnsi="Arial"/>
-          <w:b w:val="1"/>
-        </w:rPr>
-      </w:pPr>
-      <w:r>
-        <w:rPr>
-          <w:rFonts w:ascii="Arial" w:cs="Arial" w:eastAsia="Arial" w:hAnsi="Arial"/>
-          <w:b w:val="1"/>
-          <w:rtl w:val="0"/>
-        </w:rPr>
-        <w:t xml:space="preserve">3.6 Data Acquisition</w:t>
-      </w:r>
-    </w:p>
-    <w:p>
-      <w:pPr>
-        <w:ind w:left="900" w:hanging="900"/>
-        <w:contextualSpacing w:val="0"/>
-        <w:rPr>
-          <w:rFonts w:ascii="Arial" w:cs="Arial" w:eastAsia="Arial" w:hAnsi="Arial"/>
-          <w:sz w:val="20"/>
-          <w:szCs w:val="20"/>
-        </w:rPr>
-      </w:pPr>
-      <w:r>
-        <w:rPr>
-          <w:rFonts w:ascii="Arial" w:cs="Arial" w:eastAsia="Arial" w:hAnsi="Arial"/>
-          <w:sz w:val="20"/>
-          <w:szCs w:val="20"/>
-          <w:rtl w:val="0"/>
-        </w:rPr>
-        <w:t xml:space="preserve">3.6.1 Data from each session shall be saved, exported, and remain associated with the user.</w:t>
+        <w:t xml:space="preserve">Data collected will include stopping distance, following distance, reaction time, lane position, and g-force.</w:t>
       </w:r>
     </w:p>
     <w:p>
@@ -4350,52 +4581,105 @@
           <w:szCs w:val="16"/>
           <w:rtl w:val="0"/>
         </w:rPr>
-        <w:t xml:space="preserve">Data will be exported as “TBD.”</w:t>
-      </w:r>
-    </w:p>
-    <w:p>
-      <w:pPr>
-        <w:ind w:left="540" w:hanging="540"/>
-        <w:contextualSpacing w:val="0"/>
-        <w:rPr>
-          <w:rFonts w:ascii="Arial" w:cs="Arial" w:eastAsia="Arial" w:hAnsi="Arial"/>
-          <w:b w:val="1"/>
-          <w:sz w:val="20"/>
-          <w:szCs w:val="20"/>
-        </w:rPr>
-      </w:pPr>
-      <w:r>
-        <w:rPr>
-          <w:rFonts w:ascii="Arial" w:cs="Arial" w:eastAsia="Arial" w:hAnsi="Arial"/>
-          <w:sz w:val="20"/>
-          <w:szCs w:val="20"/>
-          <w:rtl w:val="0"/>
-        </w:rPr>
-        <w:t xml:space="preserve">3.6.2 The software shall communicate with and monitor the hardware actuators via SimCommander and SimTools.</w:t>
-      </w:r>
-      <w:r>
-        <w:rPr>
-          <w:rtl w:val="0"/>
-        </w:rPr>
-      </w:r>
-    </w:p>
-    <w:p>
-      <w:pPr>
-        <w:keepNext w:val="0"/>
-        <w:keepLines w:val="0"/>
-        <w:widowControl w:val="1"/>
-        <w:pBdr>
-          <w:top w:space="0" w:sz="0" w:val="nil"/>
-          <w:left w:space="0" w:sz="0" w:val="nil"/>
-          <w:bottom w:space="0" w:sz="0" w:val="nil"/>
-          <w:right w:space="0" w:sz="0" w:val="nil"/>
-          <w:between w:space="0" w:sz="0" w:val="nil"/>
-        </w:pBdr>
-        <w:shd w:fill="auto" w:val="clear"/>
-        <w:spacing w:after="0" w:before="0" w:line="240" w:lineRule="auto"/>
-        <w:ind w:left="540" w:right="0" w:firstLine="0"/>
-        <w:contextualSpacing w:val="0"/>
-        <w:jc w:val="left"/>
+        <w:t xml:space="preserve">Test scenarios will take place in the simulator, no custom or extra interfaces will be built.</w:t>
+      </w:r>
+    </w:p>
+    <w:p>
+      <w:pPr>
+        <w:ind w:left="540"/>
+        <w:contextualSpacing w:val="0"/>
+        <w:rPr>
+          <w:rFonts w:ascii="Arial" w:cs="Arial" w:eastAsia="Arial" w:hAnsi="Arial"/>
+          <w:sz w:val="20"/>
+          <w:szCs w:val="20"/>
+        </w:rPr>
+      </w:pPr>
+      <w:r>
+        <w:rPr>
+          <w:rFonts w:ascii="Arial" w:cs="Arial" w:eastAsia="Arial" w:hAnsi="Arial"/>
+          <w:sz w:val="20"/>
+          <w:szCs w:val="20"/>
+          <w:rtl w:val="0"/>
+        </w:rPr>
+        <w:t xml:space="preserve">3.5.3  After test scenarios, results shall be shared with the user.</w:t>
+      </w:r>
+    </w:p>
+    <w:p>
+      <w:pPr>
+        <w:ind w:left="900" w:hanging="900"/>
+        <w:contextualSpacing w:val="0"/>
+        <w:rPr>
+          <w:rFonts w:ascii="Arial" w:cs="Arial" w:eastAsia="Arial" w:hAnsi="Arial"/>
+          <w:sz w:val="20"/>
+          <w:szCs w:val="20"/>
+        </w:rPr>
+      </w:pPr>
+      <w:r>
+        <w:rPr>
+          <w:rtl w:val="0"/>
+        </w:rPr>
+      </w:r>
+    </w:p>
+    <w:p>
+      <w:pPr>
+        <w:ind w:left="900" w:hanging="900"/>
+        <w:contextualSpacing w:val="0"/>
+        <w:rPr>
+          <w:rFonts w:ascii="Arial" w:cs="Arial" w:eastAsia="Arial" w:hAnsi="Arial"/>
+          <w:b w:val="1"/>
+        </w:rPr>
+      </w:pPr>
+      <w:r>
+        <w:rPr>
+          <w:rFonts w:ascii="Arial" w:cs="Arial" w:eastAsia="Arial" w:hAnsi="Arial"/>
+          <w:b w:val="1"/>
+          <w:rtl w:val="0"/>
+        </w:rPr>
+        <w:t xml:space="preserve">3.6 Data Acquisition</w:t>
+      </w:r>
+    </w:p>
+    <w:p>
+      <w:pPr>
+        <w:ind w:left="900" w:hanging="900"/>
+        <w:contextualSpacing w:val="0"/>
+        <w:rPr>
+          <w:rFonts w:ascii="Arial" w:cs="Arial" w:eastAsia="Arial" w:hAnsi="Arial"/>
+          <w:sz w:val="20"/>
+          <w:szCs w:val="20"/>
+        </w:rPr>
+      </w:pPr>
+      <w:r>
+        <w:rPr>
+          <w:rFonts w:ascii="Arial" w:cs="Arial" w:eastAsia="Arial" w:hAnsi="Arial"/>
+          <w:sz w:val="20"/>
+          <w:szCs w:val="20"/>
+          <w:rtl w:val="0"/>
+        </w:rPr>
+        <w:t xml:space="preserve">3.6.1</w:t>
+      </w:r>
+      <w:r>
+        <w:rPr>
+          <w:rFonts w:ascii="Arial" w:cs="Arial" w:eastAsia="Arial" w:hAnsi="Arial"/>
+          <w:sz w:val="20"/>
+          <w:szCs w:val="20"/>
+          <w:rtl w:val="0"/>
+        </w:rPr>
+        <w:t xml:space="preserve"> </w:t>
+      </w:r>
+      <w:r>
+        <w:rPr>
+          <w:rFonts w:ascii="Arial" w:cs="Arial" w:eastAsia="Arial" w:hAnsi="Arial"/>
+          <w:sz w:val="20"/>
+          <w:szCs w:val="20"/>
+          <w:rtl w:val="0"/>
+        </w:rPr>
+        <w:t xml:space="preserve">Data from each session shall be saved and exported</w:t>
+      </w:r>
+    </w:p>
+    <w:p>
+      <w:pPr>
+        <w:ind w:left="900" w:hanging="360"/>
+        <w:contextualSpacing w:val="0"/>
         <w:rPr>
           <w:rFonts w:ascii="Arial" w:cs="Arial" w:eastAsia="Arial" w:hAnsi="Arial"/>
           <w:sz w:val="16"/>
@@ -4409,7 +4693,158 @@
           <w:szCs w:val="16"/>
           <w:rtl w:val="0"/>
         </w:rPr>
+        <w:t xml:space="preserve">Data will be exported as “TBD.”</w:t>
+      </w:r>
+    </w:p>
+    <w:p>
+      <w:pPr>
+        <w:ind w:left="540" w:hanging="540"/>
+        <w:contextualSpacing w:val="0"/>
+        <w:rPr>
+          <w:rFonts w:ascii="Arial" w:cs="Arial" w:eastAsia="Arial" w:hAnsi="Arial"/>
+          <w:sz w:val="20"/>
+          <w:szCs w:val="20"/>
+        </w:rPr>
+      </w:pPr>
+      <w:r>
+        <w:rPr>
+          <w:rFonts w:ascii="Arial" w:cs="Arial" w:eastAsia="Arial" w:hAnsi="Arial"/>
+          <w:sz w:val="20"/>
+          <w:szCs w:val="20"/>
+          <w:rtl w:val="0"/>
+        </w:rPr>
+        <w:t xml:space="preserve">3.6.2</w:t>
+        <w:tab/>
+        <w:t xml:space="preserve">Data saved and exported from each session shall remain associated with the user.</w:t>
+      </w:r>
+    </w:p>
+    <w:p>
+      <w:pPr>
+        <w:ind w:left="900" w:hanging="360"/>
+        <w:contextualSpacing w:val="0"/>
+        <w:rPr>
+          <w:rFonts w:ascii="Arial" w:cs="Arial" w:eastAsia="Arial" w:hAnsi="Arial"/>
+          <w:sz w:val="20"/>
+          <w:szCs w:val="20"/>
+        </w:rPr>
+      </w:pPr>
+      <w:r>
+        <w:rPr>
+          <w:rFonts w:ascii="Arial" w:cs="Arial" w:eastAsia="Arial" w:hAnsi="Arial"/>
+          <w:sz w:val="16"/>
+          <w:szCs w:val="16"/>
+          <w:rtl w:val="0"/>
+        </w:rPr>
+        <w:t xml:space="preserve">Data will be saved within a user profile managed by the scheduler.</w:t>
+      </w:r>
+      <w:r>
+        <w:rPr>
+          <w:rtl w:val="0"/>
+        </w:rPr>
+      </w:r>
+    </w:p>
+    <w:p>
+      <w:pPr>
+        <w:ind w:left="540" w:hanging="540"/>
+        <w:contextualSpacing w:val="0"/>
+        <w:rPr>
+          <w:rFonts w:ascii="Arial" w:cs="Arial" w:eastAsia="Arial" w:hAnsi="Arial"/>
+          <w:b w:val="1"/>
+          <w:sz w:val="20"/>
+          <w:szCs w:val="20"/>
+        </w:rPr>
+      </w:pPr>
+      <w:r>
+        <w:rPr>
+          <w:rFonts w:ascii="Arial" w:cs="Arial" w:eastAsia="Arial" w:hAnsi="Arial"/>
+          <w:sz w:val="20"/>
+          <w:szCs w:val="20"/>
+          <w:rtl w:val="0"/>
+        </w:rPr>
+        <w:t xml:space="preserve">3.6.3 The software shall communicate with and monitor the hardware actuators via SimCommander and SimTools.</w:t>
+      </w:r>
+      <w:r>
+        <w:rPr>
+          <w:rtl w:val="0"/>
+        </w:rPr>
+      </w:r>
+    </w:p>
+    <w:p>
+      <w:pPr>
+        <w:keepNext w:val="0"/>
+        <w:keepLines w:val="0"/>
+        <w:widowControl w:val="1"/>
+        <w:pBdr>
+          <w:top w:space="0" w:sz="0" w:val="nil"/>
+          <w:left w:space="0" w:sz="0" w:val="nil"/>
+          <w:bottom w:space="0" w:sz="0" w:val="nil"/>
+          <w:right w:space="0" w:sz="0" w:val="nil"/>
+          <w:between w:space="0" w:sz="0" w:val="nil"/>
+        </w:pBdr>
+        <w:shd w:fill="auto" w:val="clear"/>
+        <w:spacing w:after="0" w:before="0" w:line="240" w:lineRule="auto"/>
+        <w:ind w:left="540" w:right="0" w:firstLine="0"/>
+        <w:contextualSpacing w:val="0"/>
+        <w:jc w:val="left"/>
+        <w:rPr>
+          <w:rFonts w:ascii="Arial" w:cs="Arial" w:eastAsia="Arial" w:hAnsi="Arial"/>
+          <w:sz w:val="16"/>
+          <w:szCs w:val="16"/>
+        </w:rPr>
+      </w:pPr>
+      <w:r>
+        <w:rPr>
+          <w:rFonts w:ascii="Arial" w:cs="Arial" w:eastAsia="Arial" w:hAnsi="Arial"/>
+          <w:sz w:val="16"/>
+          <w:szCs w:val="16"/>
+          <w:rtl w:val="0"/>
+        </w:rPr>
         <w:t xml:space="preserve">The project should incorporate an additional monitor so the researcher can see real-time hardware data.</w:t>
+      </w:r>
+    </w:p>
+    <w:p>
+      <w:pPr>
+        <w:contextualSpacing w:val="0"/>
+        <w:rPr>
+          <w:rFonts w:ascii="Arial" w:cs="Arial" w:eastAsia="Arial" w:hAnsi="Arial"/>
+          <w:sz w:val="20"/>
+          <w:szCs w:val="20"/>
+        </w:rPr>
+      </w:pPr>
+      <w:r>
+        <w:rPr>
+          <w:rtl w:val="0"/>
+        </w:rPr>
+      </w:r>
+    </w:p>
+    <w:p>
+      <w:pPr>
+        <w:contextualSpacing w:val="0"/>
+        <w:rPr>
+          <w:rFonts w:ascii="Arial" w:cs="Arial" w:eastAsia="Arial" w:hAnsi="Arial"/>
+          <w:sz w:val="20"/>
+          <w:szCs w:val="20"/>
+        </w:rPr>
+      </w:pPr>
+      <w:r>
+        <w:rPr>
+          <w:rtl w:val="0"/>
+        </w:rPr>
+      </w:r>
+    </w:p>
+    <w:p>
+      <w:pPr>
+        <w:contextualSpacing w:val="0"/>
+        <w:rPr>
+          <w:rFonts w:ascii="Arial" w:cs="Arial" w:eastAsia="Arial" w:hAnsi="Arial"/>
+          <w:sz w:val="20"/>
+          <w:szCs w:val="20"/>
+        </w:rPr>
+      </w:pPr>
+      <w:r>
+        <w:rPr>
+          <w:rtl w:val="0"/>
+        </w:rPr>
       </w:r>
     </w:p>
     <w:p>
@@ -5112,7 +5547,33 @@
         <w:vertAlign w:val="baseline"/>
         <w:rtl w:val="0"/>
       </w:rPr>
-      <w:t xml:space="preserve">: Requirements Document (version 1.0)</w:t>
+      <w:t xml:space="preserve">: Requirements Document (version 1.</w:t>
+    </w:r>
+    <w:r>
+      <w:rPr>
+        <w:rFonts w:ascii="Arial" w:cs="Arial" w:eastAsia="Arial" w:hAnsi="Arial"/>
+        <w:sz w:val="16"/>
+        <w:szCs w:val="16"/>
+        <w:rtl w:val="0"/>
+      </w:rPr>
+      <w:t xml:space="preserve">2</w:t>
+    </w:r>
+    <w:r>
+      <w:rPr>
+        <w:rFonts w:ascii="Arial" w:cs="Arial" w:eastAsia="Arial" w:hAnsi="Arial"/>
+        <w:b w:val="0"/>
+        <w:i w:val="0"/>
+        <w:smallCaps w:val="0"/>
+        <w:strike w:val="0"/>
+        <w:color w:val="000000"/>
+        <w:sz w:val="16"/>
+        <w:szCs w:val="16"/>
+        <w:u w:val="none"/>
+        <w:shd w:fill="auto" w:val="clear"/>
+        <w:vertAlign w:val="baseline"/>
+        <w:rtl w:val="0"/>
+      </w:rPr>
+      <w:t xml:space="preserve">)</w:t>
       <w:tab/>
       <w:tab/>
       <w:tab/>
@@ -5153,8 +5614,8 @@
   <w:abstractNum w:abstractNumId="1">
     <w:lvl w:ilvl="0">
       <w:start w:val="1"/>
-      <w:numFmt w:val="decimal"/>
-      <w:lvlText w:val="%1."/>
+      <w:numFmt w:val="bullet"/>
+      <w:lvlText w:val="●"/>
       <w:lvlJc w:val="left"/>
       <w:pPr>
         <w:ind w:left="720" w:hanging="360"/>
@@ -5165,8 +5626,8 @@
     </w:lvl>
     <w:lvl w:ilvl="1">
       <w:start w:val="1"/>
-      <w:numFmt w:val="lowerLetter"/>
-      <w:lvlText w:val="%2."/>
+      <w:numFmt w:val="bullet"/>
+      <w:lvlText w:val="○"/>
       <w:lvlJc w:val="left"/>
       <w:pPr>
         <w:ind w:left="1440" w:hanging="360"/>
@@ -5177,9 +5638,9 @@
     </w:lvl>
     <w:lvl w:ilvl="2">
       <w:start w:val="1"/>
-      <w:numFmt w:val="lowerRoman"/>
-      <w:lvlText w:val="%3."/>
-      <w:lvlJc w:val="right"/>
+      <w:numFmt w:val="bullet"/>
+      <w:lvlText w:val="■"/>
+      <w:lvlJc w:val="left"/>
       <w:pPr>
         <w:ind w:left="2160" w:hanging="360"/>
       </w:pPr>
@@ -5189,8 +5650,8 @@
     </w:lvl>
     <w:lvl w:ilvl="3">
       <w:start w:val="1"/>
-      <w:numFmt w:val="decimal"/>
-      <w:lvlText w:val="%4."/>
+      <w:numFmt w:val="bullet"/>
+      <w:lvlText w:val="●"/>
       <w:lvlJc w:val="left"/>
       <w:pPr>
         <w:ind w:left="2880" w:hanging="360"/>
@@ -5201,8 +5662,8 @@
     </w:lvl>
     <w:lvl w:ilvl="4">
       <w:start w:val="1"/>
-      <w:numFmt w:val="lowerLetter"/>
-      <w:lvlText w:val="%5."/>
+      <w:numFmt w:val="bullet"/>
+      <w:lvlText w:val="○"/>
       <w:lvlJc w:val="left"/>
       <w:pPr>
         <w:ind w:left="3600" w:hanging="360"/>
@@ -5213,9 +5674,9 @@
     </w:lvl>
     <w:lvl w:ilvl="5">
       <w:start w:val="1"/>
-      <w:numFmt w:val="lowerRoman"/>
-      <w:lvlText w:val="%6."/>
-      <w:lvlJc w:val="right"/>
+      <w:numFmt w:val="bullet"/>
+      <w:lvlText w:val="■"/>
+      <w:lvlJc w:val="left"/>
       <w:pPr>
         <w:ind w:left="4320" w:hanging="360"/>
       </w:pPr>
@@ -5225,8 +5686,8 @@
     </w:lvl>
     <w:lvl w:ilvl="6">
       <w:start w:val="1"/>
-      <w:numFmt w:val="decimal"/>
-      <w:lvlText w:val="%7."/>
+      <w:numFmt w:val="bullet"/>
+      <w:lvlText w:val="●"/>
       <w:lvlJc w:val="left"/>
       <w:pPr>
         <w:ind w:left="5040" w:hanging="360"/>
@@ -5237,8 +5698,8 @@
     </w:lvl>
     <w:lvl w:ilvl="7">
       <w:start w:val="1"/>
-      <w:numFmt w:val="lowerLetter"/>
-      <w:lvlText w:val="%8."/>
+      <w:numFmt w:val="bullet"/>
+      <w:lvlText w:val="○"/>
       <w:lvlJc w:val="left"/>
       <w:pPr>
         <w:ind w:left="5760" w:hanging="360"/>
@@ -5249,9 +5710,9 @@
     </w:lvl>
     <w:lvl w:ilvl="8">
       <w:start w:val="1"/>
-      <w:numFmt w:val="lowerRoman"/>
-      <w:lvlText w:val="%9."/>
-      <w:lvlJc w:val="right"/>
+      <w:numFmt w:val="bullet"/>
+      <w:lvlText w:val="■"/>
+      <w:lvlJc w:val="left"/>
       <w:pPr>
         <w:ind w:left="6480" w:hanging="360"/>
       </w:pPr>
@@ -5270,6 +5731,116 @@
         <w:ind w:left="720" w:hanging="360"/>
       </w:pPr>
       <w:rPr>
+        <w:u w:val="none"/>
+      </w:rPr>
+    </w:lvl>
+    <w:lvl w:ilvl="1">
+      <w:start w:val="1"/>
+      <w:numFmt w:val="lowerLetter"/>
+      <w:lvlText w:val="%2."/>
+      <w:lvlJc w:val="left"/>
+      <w:pPr>
+        <w:ind w:left="1440" w:hanging="360"/>
+      </w:pPr>
+      <w:rPr>
+        <w:u w:val="none"/>
+      </w:rPr>
+    </w:lvl>
+    <w:lvl w:ilvl="2">
+      <w:start w:val="1"/>
+      <w:numFmt w:val="lowerRoman"/>
+      <w:lvlText w:val="%3."/>
+      <w:lvlJc w:val="right"/>
+      <w:pPr>
+        <w:ind w:left="2160" w:hanging="360"/>
+      </w:pPr>
+      <w:rPr>
+        <w:u w:val="none"/>
+      </w:rPr>
+    </w:lvl>
+    <w:lvl w:ilvl="3">
+      <w:start w:val="1"/>
+      <w:numFmt w:val="decimal"/>
+      <w:lvlText w:val="%4."/>
+      <w:lvlJc w:val="left"/>
+      <w:pPr>
+        <w:ind w:left="2880" w:hanging="360"/>
+      </w:pPr>
+      <w:rPr>
+        <w:u w:val="none"/>
+      </w:rPr>
+    </w:lvl>
+    <w:lvl w:ilvl="4">
+      <w:start w:val="1"/>
+      <w:numFmt w:val="lowerLetter"/>
+      <w:lvlText w:val="%5."/>
+      <w:lvlJc w:val="left"/>
+      <w:pPr>
+        <w:ind w:left="3600" w:hanging="360"/>
+      </w:pPr>
+      <w:rPr>
+        <w:u w:val="none"/>
+      </w:rPr>
+    </w:lvl>
+    <w:lvl w:ilvl="5">
+      <w:start w:val="1"/>
+      <w:numFmt w:val="lowerRoman"/>
+      <w:lvlText w:val="%6."/>
+      <w:lvlJc w:val="right"/>
+      <w:pPr>
+        <w:ind w:left="4320" w:hanging="360"/>
+      </w:pPr>
+      <w:rPr>
+        <w:u w:val="none"/>
+      </w:rPr>
+    </w:lvl>
+    <w:lvl w:ilvl="6">
+      <w:start w:val="1"/>
+      <w:numFmt w:val="decimal"/>
+      <w:lvlText w:val="%7."/>
+      <w:lvlJc w:val="left"/>
+      <w:pPr>
+        <w:ind w:left="5040" w:hanging="360"/>
+      </w:pPr>
+      <w:rPr>
+        <w:u w:val="none"/>
+      </w:rPr>
+    </w:lvl>
+    <w:lvl w:ilvl="7">
+      <w:start w:val="1"/>
+      <w:numFmt w:val="lowerLetter"/>
+      <w:lvlText w:val="%8."/>
+      <w:lvlJc w:val="left"/>
+      <w:pPr>
+        <w:ind w:left="5760" w:hanging="360"/>
+      </w:pPr>
+      <w:rPr>
+        <w:u w:val="none"/>
+      </w:rPr>
+    </w:lvl>
+    <w:lvl w:ilvl="8">
+      <w:start w:val="1"/>
+      <w:numFmt w:val="lowerRoman"/>
+      <w:lvlText w:val="%9."/>
+      <w:lvlJc w:val="right"/>
+      <w:pPr>
+        <w:ind w:left="6480" w:hanging="360"/>
+      </w:pPr>
+      <w:rPr>
+        <w:u w:val="none"/>
+      </w:rPr>
+    </w:lvl>
+  </w:abstractNum>
+  <w:abstractNum w:abstractNumId="3">
+    <w:lvl w:ilvl="0">
+      <w:start w:val="1"/>
+      <w:numFmt w:val="decimal"/>
+      <w:lvlText w:val="%1."/>
+      <w:lvlJc w:val="left"/>
+      <w:pPr>
+        <w:ind w:left="720" w:hanging="360"/>
+      </w:pPr>
+      <w:rPr>
         <w:vertAlign w:val="baseline"/>
       </w:rPr>
     </w:lvl>
@@ -5375,6 +5946,9 @@
   </w:num>
   <w:num w:numId="2">
     <w:abstractNumId w:val="2"/>
+  </w:num>
+  <w:num w:numId="3">
+    <w:abstractNumId w:val="3"/>
   </w:num>
 </w:numbering>
 </file>

</xml_diff>

<commit_message>
Grammar/style, formatting; substantial revision to 1.1
</commit_message>
<xml_diff>
--- a/5.0 Software Requirements Specification.docx
+++ b/5.0 Software Requirements Specification.docx
@@ -60,7 +60,7 @@
           <w:sz w:val="28"/>
           <w:szCs w:val="28"/>
         </w:rPr>
-        <w:t>3</w:t>
+        <w:t>4</w:t>
       </w:r>
       <w:r>
         <w:rPr>
@@ -154,7 +154,17 @@
           <w:sz w:val="20"/>
           <w:szCs w:val="20"/>
         </w:rPr>
-        <w:t xml:space="preserve">6 </w:t>
+        <w:t>7</w:t>
+      </w:r>
+      <w:bookmarkStart w:id="0" w:name="_GoBack"/>
+      <w:bookmarkEnd w:id="0"/>
+      <w:r>
+        <w:rPr>
+          <w:rFonts w:ascii="Arial" w:eastAsia="Arial" w:hAnsi="Arial" w:cs="Arial"/>
+          <w:sz w:val="20"/>
+          <w:szCs w:val="20"/>
+        </w:rPr>
+        <w:t xml:space="preserve"> </w:t>
       </w:r>
       <w:r>
         <w:rPr>
@@ -304,7 +314,23 @@
           <w:sz w:val="20"/>
           <w:szCs w:val="20"/>
         </w:rPr>
-        <w:t xml:space="preserve">This document contains the system requirements for Rehabilitation Driving Simulator. These requirements </w:t>
+        <w:t xml:space="preserve">This document contains the requirements for </w:t>
+      </w:r>
+      <w:r>
+        <w:rPr>
+          <w:rFonts w:ascii="Arial" w:eastAsia="Arial" w:hAnsi="Arial" w:cs="Arial"/>
+          <w:sz w:val="20"/>
+          <w:szCs w:val="20"/>
+        </w:rPr>
+        <w:t xml:space="preserve">the </w:t>
+      </w:r>
+      <w:r>
+        <w:rPr>
+          <w:rFonts w:ascii="Arial" w:eastAsia="Arial" w:hAnsi="Arial" w:cs="Arial"/>
+          <w:sz w:val="20"/>
+          <w:szCs w:val="20"/>
+        </w:rPr>
+        <w:t xml:space="preserve">Rehabilitation Driving Simulator. These requirements </w:t>
       </w:r>
       <w:r>
         <w:rPr>
@@ -546,23 +572,127 @@
           <w:sz w:val="20"/>
           <w:szCs w:val="20"/>
         </w:rPr>
-        <w:t xml:space="preserve"> too stressful for the </w:t>
-      </w:r>
-      <w:r>
-        <w:rPr>
-          <w:rFonts w:ascii="Arial" w:eastAsia="Arial" w:hAnsi="Arial" w:cs="Arial"/>
-          <w:sz w:val="20"/>
-          <w:szCs w:val="20"/>
-        </w:rPr>
-        <w:t>compromised</w:t>
-      </w:r>
-      <w:r>
-        <w:rPr>
-          <w:rFonts w:ascii="Arial" w:eastAsia="Arial" w:hAnsi="Arial" w:cs="Arial"/>
-          <w:sz w:val="20"/>
-          <w:szCs w:val="20"/>
-        </w:rPr>
-        <w:t xml:space="preserve"> driver.  Instead, the simulator will be "quasi-haptic," modified to simulate the physical forces of driving by inflating/deflating pneumatic bladders within the seat to give the driver the feeling of turning, bumps, acceleration, and braking.  </w:t>
+        <w:t xml:space="preserve"> too stressful for </w:t>
+      </w:r>
+      <w:r>
+        <w:rPr>
+          <w:rFonts w:ascii="Arial" w:eastAsia="Arial" w:hAnsi="Arial" w:cs="Arial"/>
+          <w:sz w:val="20"/>
+          <w:szCs w:val="20"/>
+        </w:rPr>
+        <w:t>an injur</w:t>
+      </w:r>
+      <w:r>
+        <w:rPr>
+          <w:rFonts w:ascii="Arial" w:eastAsia="Arial" w:hAnsi="Arial" w:cs="Arial"/>
+          <w:sz w:val="20"/>
+          <w:szCs w:val="20"/>
+        </w:rPr>
+        <w:t>ed</w:t>
+      </w:r>
+      <w:r>
+        <w:rPr>
+          <w:rFonts w:ascii="Arial" w:eastAsia="Arial" w:hAnsi="Arial" w:cs="Arial"/>
+          <w:sz w:val="20"/>
+          <w:szCs w:val="20"/>
+        </w:rPr>
+        <w:t xml:space="preserve"> driver.  </w:t>
+      </w:r>
+      <w:r>
+        <w:rPr>
+          <w:rFonts w:ascii="Arial" w:eastAsia="Arial" w:hAnsi="Arial" w:cs="Arial"/>
+          <w:sz w:val="20"/>
+          <w:szCs w:val="20"/>
+        </w:rPr>
+        <w:t>T</w:t>
+      </w:r>
+      <w:r>
+        <w:rPr>
+          <w:rFonts w:ascii="Arial" w:eastAsia="Arial" w:hAnsi="Arial" w:cs="Arial"/>
+          <w:sz w:val="20"/>
+          <w:szCs w:val="20"/>
+        </w:rPr>
+        <w:t xml:space="preserve">he simulator </w:t>
+      </w:r>
+      <w:r>
+        <w:rPr>
+          <w:rFonts w:ascii="Arial" w:eastAsia="Arial" w:hAnsi="Arial" w:cs="Arial"/>
+          <w:sz w:val="20"/>
+          <w:szCs w:val="20"/>
+        </w:rPr>
+        <w:t xml:space="preserve">haptics </w:t>
+      </w:r>
+      <w:r>
+        <w:rPr>
+          <w:rFonts w:ascii="Arial" w:eastAsia="Arial" w:hAnsi="Arial" w:cs="Arial"/>
+          <w:sz w:val="20"/>
+          <w:szCs w:val="20"/>
+        </w:rPr>
+        <w:t>will be</w:t>
+      </w:r>
+      <w:r>
+        <w:rPr>
+          <w:rFonts w:ascii="Arial" w:eastAsia="Arial" w:hAnsi="Arial" w:cs="Arial"/>
+          <w:sz w:val="20"/>
+          <w:szCs w:val="20"/>
+        </w:rPr>
+        <w:t xml:space="preserve"> reduced, but still </w:t>
+      </w:r>
+      <w:r>
+        <w:rPr>
+          <w:rFonts w:ascii="Arial" w:eastAsia="Arial" w:hAnsi="Arial" w:cs="Arial"/>
+          <w:sz w:val="20"/>
+          <w:szCs w:val="20"/>
+        </w:rPr>
+        <w:t>simulate the physical forces of driving by giv</w:t>
+      </w:r>
+      <w:r>
+        <w:rPr>
+          <w:rFonts w:ascii="Arial" w:eastAsia="Arial" w:hAnsi="Arial" w:cs="Arial"/>
+          <w:sz w:val="20"/>
+          <w:szCs w:val="20"/>
+        </w:rPr>
+        <w:t>ing</w:t>
+      </w:r>
+      <w:r>
+        <w:rPr>
+          <w:rFonts w:ascii="Arial" w:eastAsia="Arial" w:hAnsi="Arial" w:cs="Arial"/>
+          <w:sz w:val="20"/>
+          <w:szCs w:val="20"/>
+        </w:rPr>
+        <w:t xml:space="preserve"> the driver the </w:t>
+      </w:r>
+      <w:r>
+        <w:rPr>
+          <w:rFonts w:ascii="Arial" w:eastAsia="Arial" w:hAnsi="Arial" w:cs="Arial"/>
+          <w:sz w:val="20"/>
+          <w:szCs w:val="20"/>
+        </w:rPr>
+        <w:t>sensation</w:t>
+      </w:r>
+      <w:r>
+        <w:rPr>
+          <w:rFonts w:ascii="Arial" w:eastAsia="Arial" w:hAnsi="Arial" w:cs="Arial"/>
+          <w:sz w:val="20"/>
+          <w:szCs w:val="20"/>
+        </w:rPr>
+        <w:t xml:space="preserve"> of turn</w:t>
+      </w:r>
+      <w:r>
+        <w:rPr>
+          <w:rFonts w:ascii="Arial" w:eastAsia="Arial" w:hAnsi="Arial" w:cs="Arial"/>
+          <w:sz w:val="20"/>
+          <w:szCs w:val="20"/>
+        </w:rPr>
+        <w:t>s</w:t>
+      </w:r>
+      <w:r>
+        <w:rPr>
+          <w:rFonts w:ascii="Arial" w:eastAsia="Arial" w:hAnsi="Arial" w:cs="Arial"/>
+          <w:sz w:val="20"/>
+          <w:szCs w:val="20"/>
+        </w:rPr>
+        <w:t xml:space="preserve">, bumps, acceleration, and braking.  </w:t>
       </w:r>
       <w:r>
         <w:rPr>
@@ -996,7 +1126,39 @@
           <w:sz w:val="20"/>
           <w:szCs w:val="20"/>
         </w:rPr>
-        <w:t xml:space="preserve">be used in assisting the recovery of victims of brain injury and in research to that effect. It should help compromised users regain the ability to perform complex motor coordination tasks, including relearning how to drive, and the haptic feedback should </w:t>
+        <w:t>be used in assisting recover</w:t>
+      </w:r>
+      <w:r>
+        <w:rPr>
+          <w:rFonts w:ascii="Arial" w:eastAsia="Arial" w:hAnsi="Arial" w:cs="Arial"/>
+          <w:sz w:val="20"/>
+          <w:szCs w:val="20"/>
+        </w:rPr>
+        <w:t xml:space="preserve">ing </w:t>
+      </w:r>
+      <w:r>
+        <w:rPr>
+          <w:rFonts w:ascii="Arial" w:eastAsia="Arial" w:hAnsi="Arial" w:cs="Arial"/>
+          <w:sz w:val="20"/>
+          <w:szCs w:val="20"/>
+        </w:rPr>
+        <w:t xml:space="preserve">brain injury </w:t>
+      </w:r>
+      <w:r>
+        <w:rPr>
+          <w:rFonts w:ascii="Arial" w:eastAsia="Arial" w:hAnsi="Arial" w:cs="Arial"/>
+          <w:sz w:val="20"/>
+          <w:szCs w:val="20"/>
+        </w:rPr>
+        <w:t xml:space="preserve">victims </w:t>
+      </w:r>
+      <w:r>
+        <w:rPr>
+          <w:rFonts w:ascii="Arial" w:eastAsia="Arial" w:hAnsi="Arial" w:cs="Arial"/>
+          <w:sz w:val="20"/>
+          <w:szCs w:val="20"/>
+        </w:rPr>
+        <w:t xml:space="preserve">and in research to that effect. It should help compromised users regain the ability to perform complex motor coordination tasks, including relearning how to drive, and the haptic feedback should </w:t>
       </w:r>
       <w:r>
         <w:rPr>
@@ -1137,46 +1299,46 @@
           <w:b/>
           <w:color w:val="000000"/>
         </w:rPr>
+        <w:t>1.</w:t>
+      </w:r>
+      <w:r>
+        <w:rPr>
+          <w:rFonts w:ascii="Arial" w:eastAsia="Arial" w:hAnsi="Arial" w:cs="Arial"/>
+          <w:b/>
+        </w:rPr>
+        <w:t>4</w:t>
+      </w:r>
+      <w:r>
+        <w:rPr>
+          <w:rFonts w:ascii="Arial" w:eastAsia="Arial" w:hAnsi="Arial" w:cs="Arial"/>
+          <w:b/>
+          <w:color w:val="000000"/>
+        </w:rPr>
+        <w:t xml:space="preserve"> Overview of the Requirements Document</w:t>
+      </w:r>
+    </w:p>
+    <w:p>
+      <w:pPr>
+        <w:pBdr>
+          <w:top w:val="nil"/>
+          <w:left w:val="nil"/>
+          <w:bottom w:val="nil"/>
+          <w:right w:val="nil"/>
+          <w:between w:val="nil"/>
+        </w:pBdr>
+        <w:rPr>
+          <w:rFonts w:ascii="Arial" w:eastAsia="Arial" w:hAnsi="Arial" w:cs="Arial"/>
+          <w:sz w:val="20"/>
+          <w:szCs w:val="20"/>
+        </w:rPr>
+      </w:pPr>
+      <w:r>
+        <w:rPr>
+          <w:rFonts w:ascii="Arial" w:eastAsia="Arial" w:hAnsi="Arial" w:cs="Arial"/>
+          <w:sz w:val="20"/>
+          <w:szCs w:val="20"/>
+        </w:rPr>
         <w:lastRenderedPageBreak/>
-        <w:t>1.</w:t>
-      </w:r>
-      <w:r>
-        <w:rPr>
-          <w:rFonts w:ascii="Arial" w:eastAsia="Arial" w:hAnsi="Arial" w:cs="Arial"/>
-          <w:b/>
-        </w:rPr>
-        <w:t>4</w:t>
-      </w:r>
-      <w:r>
-        <w:rPr>
-          <w:rFonts w:ascii="Arial" w:eastAsia="Arial" w:hAnsi="Arial" w:cs="Arial"/>
-          <w:b/>
-          <w:color w:val="000000"/>
-        </w:rPr>
-        <w:t xml:space="preserve"> Overview of the Requirements Document</w:t>
-      </w:r>
-    </w:p>
-    <w:p>
-      <w:pPr>
-        <w:pBdr>
-          <w:top w:val="nil"/>
-          <w:left w:val="nil"/>
-          <w:bottom w:val="nil"/>
-          <w:right w:val="nil"/>
-          <w:between w:val="nil"/>
-        </w:pBdr>
-        <w:rPr>
-          <w:rFonts w:ascii="Arial" w:eastAsia="Arial" w:hAnsi="Arial" w:cs="Arial"/>
-          <w:sz w:val="20"/>
-          <w:szCs w:val="20"/>
-        </w:rPr>
-      </w:pPr>
-      <w:r>
-        <w:rPr>
-          <w:rFonts w:ascii="Arial" w:eastAsia="Arial" w:hAnsi="Arial" w:cs="Arial"/>
-          <w:sz w:val="20"/>
-          <w:szCs w:val="20"/>
-        </w:rPr>
         <w:t>The most important requirements are:</w:t>
       </w:r>
     </w:p>
@@ -1269,6 +1431,35 @@
     </w:p>
     <w:p>
       <w:pPr>
+        <w:numPr>
+          <w:ilvl w:val="0"/>
+          <w:numId w:val="2"/>
+        </w:numPr>
+        <w:pBdr>
+          <w:top w:val="nil"/>
+          <w:left w:val="nil"/>
+          <w:bottom w:val="nil"/>
+          <w:right w:val="nil"/>
+          <w:between w:val="nil"/>
+        </w:pBdr>
+        <w:contextualSpacing/>
+        <w:rPr>
+          <w:rFonts w:ascii="Arial" w:eastAsia="Arial" w:hAnsi="Arial" w:cs="Arial"/>
+          <w:sz w:val="20"/>
+          <w:szCs w:val="20"/>
+        </w:rPr>
+      </w:pPr>
+      <w:r>
+        <w:rPr>
+          <w:rFonts w:ascii="Arial" w:eastAsia="Arial" w:hAnsi="Arial" w:cs="Arial"/>
+          <w:sz w:val="20"/>
+          <w:szCs w:val="20"/>
+        </w:rPr>
+        <w:t>a data management module to handle the data collected during trials</w:t>
+      </w:r>
+    </w:p>
+    <w:p>
+      <w:pPr>
         <w:pBdr>
           <w:top w:val="nil"/>
           <w:left w:val="nil"/>
@@ -1356,7 +1547,23 @@
           <w:sz w:val="20"/>
           <w:szCs w:val="20"/>
         </w:rPr>
-        <w:t xml:space="preserve"> the reader an overview of the project, including why it was conceived, what it will do when complete, and the types of people we expect will use it. </w:t>
+        <w:t xml:space="preserve"> the reader an overview of the project, including why it was conceived, what it will do when complete, and the types of people expect</w:t>
+      </w:r>
+      <w:r>
+        <w:rPr>
+          <w:rFonts w:ascii="Arial" w:eastAsia="Arial" w:hAnsi="Arial" w:cs="Arial"/>
+          <w:sz w:val="20"/>
+          <w:szCs w:val="20"/>
+        </w:rPr>
+        <w:t xml:space="preserve">ed to </w:t>
+      </w:r>
+      <w:r>
+        <w:rPr>
+          <w:rFonts w:ascii="Arial" w:eastAsia="Arial" w:hAnsi="Arial" w:cs="Arial"/>
+          <w:sz w:val="20"/>
+          <w:szCs w:val="20"/>
+        </w:rPr>
+        <w:t xml:space="preserve">use it. </w:t>
       </w:r>
       <w:r>
         <w:rPr>
@@ -1488,39 +1695,39 @@
           <w:sz w:val="20"/>
           <w:szCs w:val="20"/>
         </w:rPr>
-        <w:t xml:space="preserve"> a useful driving experience for people who might otherwise </w:t>
-      </w:r>
-      <w:r>
-        <w:rPr>
-          <w:rFonts w:ascii="Arial" w:eastAsia="Arial" w:hAnsi="Arial" w:cs="Arial"/>
-          <w:sz w:val="20"/>
-          <w:szCs w:val="20"/>
-        </w:rPr>
-        <w:t>be</w:t>
-      </w:r>
-      <w:r>
-        <w:rPr>
-          <w:rFonts w:ascii="Arial" w:eastAsia="Arial" w:hAnsi="Arial" w:cs="Arial"/>
-          <w:sz w:val="20"/>
-          <w:szCs w:val="20"/>
-        </w:rPr>
-        <w:t xml:space="preserve"> danger</w:t>
-      </w:r>
-      <w:r>
-        <w:rPr>
-          <w:rFonts w:ascii="Arial" w:eastAsia="Arial" w:hAnsi="Arial" w:cs="Arial"/>
-          <w:sz w:val="20"/>
-          <w:szCs w:val="20"/>
-        </w:rPr>
-        <w:t>ous</w:t>
-      </w:r>
-      <w:r>
-        <w:rPr>
-          <w:rFonts w:ascii="Arial" w:eastAsia="Arial" w:hAnsi="Arial" w:cs="Arial"/>
-          <w:sz w:val="20"/>
-          <w:szCs w:val="20"/>
-        </w:rPr>
-        <w:t xml:space="preserve"> on the road. The final product should </w:t>
+        <w:t xml:space="preserve"> a useful driving experience for people</w:t>
+      </w:r>
+      <w:r>
+        <w:rPr>
+          <w:rFonts w:ascii="Arial" w:eastAsia="Arial" w:hAnsi="Arial" w:cs="Arial"/>
+          <w:sz w:val="20"/>
+          <w:szCs w:val="20"/>
+        </w:rPr>
+        <w:t xml:space="preserve"> suffering from brain trauma</w:t>
+      </w:r>
+      <w:r>
+        <w:rPr>
+          <w:rFonts w:ascii="Arial" w:eastAsia="Arial" w:hAnsi="Arial" w:cs="Arial"/>
+          <w:sz w:val="20"/>
+          <w:szCs w:val="20"/>
+        </w:rPr>
+        <w:t xml:space="preserve"> who might otherwise </w:t>
+      </w:r>
+      <w:r>
+        <w:rPr>
+          <w:rFonts w:ascii="Arial" w:eastAsia="Arial" w:hAnsi="Arial" w:cs="Arial"/>
+          <w:sz w:val="20"/>
+          <w:szCs w:val="20"/>
+        </w:rPr>
+        <w:t>pose a</w:t>
+      </w:r>
+      <w:r>
+        <w:rPr>
+          <w:rFonts w:ascii="Arial" w:eastAsia="Arial" w:hAnsi="Arial" w:cs="Arial"/>
+          <w:sz w:val="20"/>
+          <w:szCs w:val="20"/>
+        </w:rPr>
+        <w:t xml:space="preserve"> danger on the road. The final product should </w:t>
       </w:r>
       <w:r>
         <w:rPr>
@@ -1603,7 +1810,31 @@
           <w:sz w:val="20"/>
           <w:szCs w:val="20"/>
         </w:rPr>
-        <w:t>Our product will allow for a variety of driving environments which will test for multiple different skill sets. Users should be able to test specific skill sets, and have their performance recorded in a "subject profile." Users should be able to perform multiple different training scenarios, as well as be tested on a certain skill set that might or might not improve throughout those training scenarios.</w:t>
+        <w:t>The</w:t>
+      </w:r>
+      <w:r>
+        <w:rPr>
+          <w:rFonts w:ascii="Arial" w:eastAsia="Arial" w:hAnsi="Arial" w:cs="Arial"/>
+          <w:sz w:val="20"/>
+          <w:szCs w:val="20"/>
+        </w:rPr>
+        <w:t xml:space="preserve"> product will </w:t>
+      </w:r>
+      <w:r>
+        <w:rPr>
+          <w:rFonts w:ascii="Arial" w:eastAsia="Arial" w:hAnsi="Arial" w:cs="Arial"/>
+          <w:sz w:val="20"/>
+          <w:szCs w:val="20"/>
+        </w:rPr>
+        <w:t>simulate</w:t>
+      </w:r>
+      <w:r>
+        <w:rPr>
+          <w:rFonts w:ascii="Arial" w:eastAsia="Arial" w:hAnsi="Arial" w:cs="Arial"/>
+          <w:sz w:val="20"/>
+          <w:szCs w:val="20"/>
+        </w:rPr>
+        <w:t xml:space="preserve"> a variety of driving environments which will test different skill sets. Users should be able to test specific skill sets, and have their performance recorded in a "subject profile." Users should be able to perform multiple different training scenarios, as well as be tested on a certain skill set that might or might not improve throughout those training scenarios.</w:t>
       </w:r>
     </w:p>
     <w:p>
@@ -1963,7 +2194,23 @@
           <w:sz w:val="20"/>
           <w:szCs w:val="20"/>
         </w:rPr>
-        <w:t xml:space="preserve"> motion control software which connects the hardware and the front-end software.</w:t>
+        <w:t xml:space="preserve"> motion control software </w:t>
+      </w:r>
+      <w:r>
+        <w:rPr>
+          <w:rFonts w:ascii="Arial" w:eastAsia="Arial" w:hAnsi="Arial" w:cs="Arial"/>
+          <w:sz w:val="20"/>
+          <w:szCs w:val="20"/>
+        </w:rPr>
+        <w:t>that</w:t>
+      </w:r>
+      <w:r>
+        <w:rPr>
+          <w:rFonts w:ascii="Arial" w:eastAsia="Arial" w:hAnsi="Arial" w:cs="Arial"/>
+          <w:sz w:val="20"/>
+          <w:szCs w:val="20"/>
+        </w:rPr>
+        <w:t xml:space="preserve"> connects the hardware and the front-end software.</w:t>
       </w:r>
     </w:p>
     <w:p>
@@ -2063,7 +2310,31 @@
           <w:sz w:val="20"/>
           <w:szCs w:val="20"/>
         </w:rPr>
-        <w:t xml:space="preserve"> project depends upon the particular technical infrastructure of the </w:t>
+        <w:t xml:space="preserve"> project depends upon </w:t>
+      </w:r>
+      <w:r>
+        <w:rPr>
+          <w:rFonts w:ascii="Arial" w:eastAsia="Arial" w:hAnsi="Arial" w:cs="Arial"/>
+          <w:sz w:val="20"/>
+          <w:szCs w:val="20"/>
+        </w:rPr>
+        <w:t>a</w:t>
+      </w:r>
+      <w:r>
+        <w:rPr>
+          <w:rFonts w:ascii="Arial" w:eastAsia="Arial" w:hAnsi="Arial" w:cs="Arial"/>
+          <w:sz w:val="20"/>
+          <w:szCs w:val="20"/>
+        </w:rPr>
+        <w:t xml:space="preserve"> particular technical infrastructure </w:t>
+      </w:r>
+      <w:r>
+        <w:rPr>
+          <w:rFonts w:ascii="Arial" w:eastAsia="Arial" w:hAnsi="Arial" w:cs="Arial"/>
+          <w:sz w:val="20"/>
+          <w:szCs w:val="20"/>
+        </w:rPr>
+        <w:t>(</w:t>
       </w:r>
       <w:proofErr w:type="spellStart"/>
       <w:r>
@@ -2081,40 +2352,89 @@
           <w:sz w:val="20"/>
           <w:szCs w:val="20"/>
         </w:rPr>
-        <w:t xml:space="preserve"> simulator hardware and the Windows 10 operating system, and it use requires an administrator qualified to oversee human social and behavioral research and/or rehabilitation.</w:t>
-      </w:r>
-    </w:p>
-    <w:p>
-      <w:pPr>
-        <w:pBdr>
-          <w:top w:val="nil"/>
-          <w:left w:val="nil"/>
-          <w:bottom w:val="nil"/>
-          <w:right w:val="nil"/>
-          <w:between w:val="nil"/>
-        </w:pBdr>
-        <w:rPr>
-          <w:rFonts w:ascii="Arial" w:eastAsia="Arial" w:hAnsi="Arial" w:cs="Arial"/>
-          <w:sz w:val="20"/>
-          <w:szCs w:val="20"/>
-        </w:rPr>
-      </w:pPr>
-    </w:p>
-    <w:p>
-      <w:pPr>
-        <w:rPr>
-          <w:rFonts w:ascii="Arial" w:eastAsia="Arial" w:hAnsi="Arial" w:cs="Arial"/>
-          <w:sz w:val="20"/>
-          <w:szCs w:val="20"/>
-        </w:rPr>
-      </w:pPr>
-      <w:r>
-        <w:rPr>
-          <w:rFonts w:ascii="Arial" w:eastAsia="Arial" w:hAnsi="Arial" w:cs="Arial"/>
-          <w:sz w:val="20"/>
-          <w:szCs w:val="20"/>
-        </w:rPr>
-        <w:t xml:space="preserve">The simulator itself is composed of an off-the-shelf performance car seat mounted on a platform with actuators, an array of 3 HD monitors, an </w:t>
+        <w:t xml:space="preserve"> simulator hardware and Windows 10 operating system</w:t>
+      </w:r>
+      <w:r>
+        <w:rPr>
+          <w:rFonts w:ascii="Arial" w:eastAsia="Arial" w:hAnsi="Arial" w:cs="Arial"/>
+          <w:sz w:val="20"/>
+          <w:szCs w:val="20"/>
+        </w:rPr>
+        <w:t>)</w:t>
+      </w:r>
+      <w:r>
+        <w:rPr>
+          <w:rFonts w:ascii="Arial" w:eastAsia="Arial" w:hAnsi="Arial" w:cs="Arial"/>
+          <w:sz w:val="20"/>
+          <w:szCs w:val="20"/>
+        </w:rPr>
+        <w:t>, and it</w:t>
+      </w:r>
+      <w:r>
+        <w:rPr>
+          <w:rFonts w:ascii="Arial" w:eastAsia="Arial" w:hAnsi="Arial" w:cs="Arial"/>
+          <w:sz w:val="20"/>
+          <w:szCs w:val="20"/>
+        </w:rPr>
+        <w:t>s</w:t>
+      </w:r>
+      <w:r>
+        <w:rPr>
+          <w:rFonts w:ascii="Arial" w:eastAsia="Arial" w:hAnsi="Arial" w:cs="Arial"/>
+          <w:sz w:val="20"/>
+          <w:szCs w:val="20"/>
+        </w:rPr>
+        <w:t xml:space="preserve"> use requires an administrator qualified to oversee human social and behavioral research and/or rehabilitation.</w:t>
+      </w:r>
+    </w:p>
+    <w:p>
+      <w:pPr>
+        <w:pBdr>
+          <w:top w:val="nil"/>
+          <w:left w:val="nil"/>
+          <w:bottom w:val="nil"/>
+          <w:right w:val="nil"/>
+          <w:between w:val="nil"/>
+        </w:pBdr>
+        <w:rPr>
+          <w:rFonts w:ascii="Arial" w:eastAsia="Arial" w:hAnsi="Arial" w:cs="Arial"/>
+          <w:sz w:val="20"/>
+          <w:szCs w:val="20"/>
+        </w:rPr>
+      </w:pPr>
+    </w:p>
+    <w:p>
+      <w:pPr>
+        <w:rPr>
+          <w:rFonts w:ascii="Arial" w:eastAsia="Arial" w:hAnsi="Arial" w:cs="Arial"/>
+          <w:sz w:val="20"/>
+          <w:szCs w:val="20"/>
+        </w:rPr>
+      </w:pPr>
+      <w:r>
+        <w:rPr>
+          <w:rFonts w:ascii="Arial" w:eastAsia="Arial" w:hAnsi="Arial" w:cs="Arial"/>
+          <w:sz w:val="20"/>
+          <w:szCs w:val="20"/>
+        </w:rPr>
+        <w:lastRenderedPageBreak/>
+        <w:t xml:space="preserve">The simulator itself is composed of an off-the-shelf performance car seat mounted on a platform </w:t>
+      </w:r>
+      <w:r>
+        <w:rPr>
+          <w:rFonts w:ascii="Arial" w:eastAsia="Arial" w:hAnsi="Arial" w:cs="Arial"/>
+          <w:sz w:val="20"/>
+          <w:szCs w:val="20"/>
+        </w:rPr>
+        <w:t xml:space="preserve">by two screw </w:t>
+      </w:r>
+      <w:r>
+        <w:rPr>
+          <w:rFonts w:ascii="Arial" w:eastAsia="Arial" w:hAnsi="Arial" w:cs="Arial"/>
+          <w:sz w:val="20"/>
+          <w:szCs w:val="20"/>
+        </w:rPr>
+        <w:t xml:space="preserve">actuators, an array of 3 HD monitors, an </w:t>
       </w:r>
       <w:proofErr w:type="spellStart"/>
       <w:r>
@@ -2132,7 +2452,23 @@
           <w:sz w:val="20"/>
           <w:szCs w:val="20"/>
         </w:rPr>
-        <w:t>-branded steering column with game buttons (including paddle shifters) and minimal adjustment, and an array of hydraulic pedals. s</w:t>
+        <w:t>-branded steering column with game buttons (including paddle shifters) and minimal adjustment, an array of hydraulic pedals</w:t>
+      </w:r>
+      <w:r>
+        <w:rPr>
+          <w:rFonts w:ascii="Arial" w:eastAsia="Arial" w:hAnsi="Arial" w:cs="Arial"/>
+          <w:sz w:val="20"/>
+          <w:szCs w:val="20"/>
+        </w:rPr>
+        <w:t>, and a Windows 10 PC</w:t>
+      </w:r>
+      <w:r>
+        <w:rPr>
+          <w:rFonts w:ascii="Arial" w:eastAsia="Arial" w:hAnsi="Arial" w:cs="Arial"/>
+          <w:sz w:val="20"/>
+          <w:szCs w:val="20"/>
+        </w:rPr>
+        <w:t>.</w:t>
       </w:r>
     </w:p>
     <w:p>
@@ -3915,8 +4251,6 @@
           <w:szCs w:val="20"/>
         </w:rPr>
       </w:pPr>
-      <w:bookmarkStart w:id="0" w:name="_GoBack"/>
-      <w:bookmarkEnd w:id="0"/>
     </w:p>
     <w:p>
       <w:pPr>
@@ -3973,6 +4307,67 @@
           <w:sz w:val="20"/>
           <w:szCs w:val="20"/>
         </w:rPr>
+        <w:t>Haptics:</w:t>
+      </w:r>
+      <w:r>
+        <w:rPr>
+          <w:rFonts w:ascii="Arial" w:eastAsia="Arial" w:hAnsi="Arial" w:cs="Arial"/>
+          <w:b/>
+          <w:sz w:val="20"/>
+          <w:szCs w:val="20"/>
+        </w:rPr>
+        <w:tab/>
+      </w:r>
+      <w:r>
+        <w:rPr>
+          <w:rFonts w:ascii="Arial" w:eastAsia="Arial" w:hAnsi="Arial" w:cs="Arial"/>
+          <w:sz w:val="20"/>
+          <w:szCs w:val="20"/>
+        </w:rPr>
+        <w:t>Relating to the sense of touch, specifically relating to the perception and manipulation of objects using the senses of touch or proprioception (the sensation of the body’s position).</w:t>
+      </w:r>
+    </w:p>
+    <w:p>
+      <w:pPr>
+        <w:pBdr>
+          <w:top w:val="nil"/>
+          <w:left w:val="nil"/>
+          <w:bottom w:val="nil"/>
+          <w:right w:val="nil"/>
+          <w:between w:val="nil"/>
+        </w:pBdr>
+        <w:ind w:left="1620" w:hanging="1620"/>
+        <w:rPr>
+          <w:rFonts w:ascii="Arial" w:eastAsia="Arial" w:hAnsi="Arial" w:cs="Arial"/>
+          <w:b/>
+          <w:sz w:val="20"/>
+          <w:szCs w:val="20"/>
+        </w:rPr>
+      </w:pPr>
+    </w:p>
+    <w:p>
+      <w:pPr>
+        <w:pBdr>
+          <w:top w:val="nil"/>
+          <w:left w:val="nil"/>
+          <w:bottom w:val="nil"/>
+          <w:right w:val="nil"/>
+          <w:between w:val="nil"/>
+        </w:pBdr>
+        <w:ind w:left="1620" w:hanging="1620"/>
+        <w:rPr>
+          <w:rFonts w:ascii="Arial" w:eastAsia="Arial" w:hAnsi="Arial" w:cs="Arial"/>
+          <w:sz w:val="20"/>
+          <w:szCs w:val="20"/>
+        </w:rPr>
+      </w:pPr>
+      <w:r>
+        <w:rPr>
+          <w:rFonts w:ascii="Arial" w:eastAsia="Arial" w:hAnsi="Arial" w:cs="Arial"/>
+          <w:b/>
+          <w:sz w:val="20"/>
+          <w:szCs w:val="20"/>
+        </w:rPr>
         <w:t>Subject Profile</w:t>
       </w:r>
       <w:r>
@@ -3981,18 +4376,80 @@
           <w:sz w:val="20"/>
           <w:szCs w:val="20"/>
         </w:rPr>
-        <w:t xml:space="preserve">:   Individual profile which will be assigned to all of our participants, in which, all of   said subject’s </w:t>
-      </w:r>
-      <w:proofErr w:type="spellStart"/>
-      <w:r>
-        <w:rPr>
-          <w:rFonts w:ascii="Arial" w:eastAsia="Arial" w:hAnsi="Arial" w:cs="Arial"/>
-          <w:sz w:val="20"/>
-          <w:szCs w:val="20"/>
-        </w:rPr>
-        <w:t>pretinant</w:t>
-      </w:r>
-      <w:proofErr w:type="spellEnd"/>
+        <w:t xml:space="preserve">:   Individual profile which will be assigned to all </w:t>
+      </w:r>
+      <w:r>
+        <w:rPr>
+          <w:rFonts w:ascii="Arial" w:eastAsia="Arial" w:hAnsi="Arial" w:cs="Arial"/>
+          <w:sz w:val="20"/>
+          <w:szCs w:val="20"/>
+        </w:rPr>
+        <w:t>simulator users</w:t>
+      </w:r>
+      <w:r>
+        <w:rPr>
+          <w:rFonts w:ascii="Arial" w:eastAsia="Arial" w:hAnsi="Arial" w:cs="Arial"/>
+          <w:sz w:val="20"/>
+          <w:szCs w:val="20"/>
+        </w:rPr>
+        <w:t xml:space="preserve">, </w:t>
+      </w:r>
+      <w:r>
+        <w:rPr>
+          <w:rFonts w:ascii="Arial" w:eastAsia="Arial" w:hAnsi="Arial" w:cs="Arial"/>
+          <w:sz w:val="20"/>
+          <w:szCs w:val="20"/>
+        </w:rPr>
+        <w:t>within</w:t>
+      </w:r>
+      <w:r>
+        <w:rPr>
+          <w:rFonts w:ascii="Arial" w:eastAsia="Arial" w:hAnsi="Arial" w:cs="Arial"/>
+          <w:sz w:val="20"/>
+          <w:szCs w:val="20"/>
+        </w:rPr>
+        <w:t xml:space="preserve"> which</w:t>
+      </w:r>
+      <w:r>
+        <w:rPr>
+          <w:rFonts w:ascii="Arial" w:eastAsia="Arial" w:hAnsi="Arial" w:cs="Arial"/>
+          <w:sz w:val="20"/>
+          <w:szCs w:val="20"/>
+        </w:rPr>
+        <w:t xml:space="preserve"> </w:t>
+      </w:r>
+      <w:r>
+        <w:rPr>
+          <w:rFonts w:ascii="Arial" w:eastAsia="Arial" w:hAnsi="Arial" w:cs="Arial"/>
+          <w:sz w:val="20"/>
+          <w:szCs w:val="20"/>
+        </w:rPr>
+        <w:t xml:space="preserve">all of </w:t>
+      </w:r>
+      <w:r>
+        <w:rPr>
+          <w:rFonts w:ascii="Arial" w:eastAsia="Arial" w:hAnsi="Arial" w:cs="Arial"/>
+          <w:sz w:val="20"/>
+          <w:szCs w:val="20"/>
+        </w:rPr>
+        <w:t>each participant’s</w:t>
+      </w:r>
+      <w:r>
+        <w:rPr>
+          <w:rFonts w:ascii="Arial" w:eastAsia="Arial" w:hAnsi="Arial" w:cs="Arial"/>
+          <w:sz w:val="20"/>
+          <w:szCs w:val="20"/>
+        </w:rPr>
+        <w:t xml:space="preserve"> </w:t>
+      </w:r>
+      <w:r>
+        <w:rPr>
+          <w:rFonts w:ascii="Arial" w:eastAsia="Arial" w:hAnsi="Arial" w:cs="Arial"/>
+          <w:sz w:val="20"/>
+          <w:szCs w:val="20"/>
+        </w:rPr>
+        <w:t>pertinent</w:t>
+      </w:r>
       <w:r>
         <w:rPr>
           <w:rFonts w:ascii="Arial" w:eastAsia="Arial" w:hAnsi="Arial" w:cs="Arial"/>
@@ -4051,65 +4508,13 @@
         </w:rPr>
         <w:t>:             A component of a machine that is responsible for moving and controlling a mechanism or system</w:t>
       </w:r>
-    </w:p>
-    <w:p>
-      <w:pPr>
-        <w:pBdr>
-          <w:top w:val="nil"/>
-          <w:left w:val="nil"/>
-          <w:bottom w:val="nil"/>
-          <w:right w:val="nil"/>
-          <w:between w:val="nil"/>
-        </w:pBdr>
-        <w:ind w:left="1620" w:hanging="1620"/>
-        <w:rPr>
-          <w:rFonts w:ascii="Arial" w:eastAsia="Arial" w:hAnsi="Arial" w:cs="Arial"/>
-          <w:sz w:val="20"/>
-          <w:szCs w:val="20"/>
-        </w:rPr>
-      </w:pPr>
-    </w:p>
-    <w:p>
-      <w:pPr>
-        <w:pBdr>
-          <w:top w:val="nil"/>
-          <w:left w:val="nil"/>
-          <w:bottom w:val="nil"/>
-          <w:right w:val="nil"/>
-          <w:between w:val="nil"/>
-        </w:pBdr>
-        <w:ind w:left="1620" w:hanging="1620"/>
-        <w:rPr>
-          <w:rFonts w:ascii="Arial" w:eastAsia="Arial" w:hAnsi="Arial" w:cs="Arial"/>
-          <w:sz w:val="20"/>
-          <w:szCs w:val="20"/>
-        </w:rPr>
-      </w:pPr>
-      <w:r>
-        <w:rPr>
-          <w:rFonts w:ascii="Arial" w:eastAsia="Arial" w:hAnsi="Arial" w:cs="Arial"/>
-          <w:b/>
-          <w:sz w:val="20"/>
-          <w:szCs w:val="20"/>
-        </w:rPr>
-        <w:t>Haptics:</w:t>
-      </w:r>
-      <w:r>
-        <w:rPr>
-          <w:rFonts w:ascii="Arial" w:eastAsia="Arial" w:hAnsi="Arial" w:cs="Arial"/>
-          <w:b/>
-          <w:sz w:val="20"/>
-          <w:szCs w:val="20"/>
-        </w:rPr>
-        <w:tab/>
-      </w:r>
-      <w:r>
-        <w:rPr>
-          <w:rFonts w:ascii="Arial" w:eastAsia="Arial" w:hAnsi="Arial" w:cs="Arial"/>
-          <w:sz w:val="20"/>
-          <w:szCs w:val="20"/>
-        </w:rPr>
-        <w:t>Relating to the sense of touch, specifically relating to the perception and manipulation of objects using the senses of touch or proprioception (the sensation of the body’s position).</w:t>
+      <w:r>
+        <w:rPr>
+          <w:rFonts w:ascii="Arial" w:eastAsia="Arial" w:hAnsi="Arial" w:cs="Arial"/>
+          <w:sz w:val="20"/>
+          <w:szCs w:val="20"/>
+        </w:rPr>
+        <w:t>.</w:t>
       </w:r>
     </w:p>
     <w:p>
@@ -4413,7 +4818,7 @@
         <w:sz w:val="16"/>
         <w:szCs w:val="16"/>
       </w:rPr>
-      <w:t>3</w:t>
+      <w:t>4</w:t>
     </w:r>
     <w:r>
       <w:rPr>

</xml_diff>

<commit_message>
Lots of updates. YUGE updates. The best updates.
</commit_message>
<xml_diff>
--- a/5.0 Software Requirements Specification.docx
+++ b/5.0 Software Requirements Specification.docx
@@ -52,15 +52,7 @@
           <w:sz w:val="28"/>
           <w:szCs w:val="28"/>
         </w:rPr>
-        <w:t xml:space="preserve"> 1.</w:t>
-      </w:r>
-      <w:r>
-        <w:rPr>
-          <w:rFonts w:ascii="Arial" w:eastAsia="Arial" w:hAnsi="Arial" w:cs="Arial"/>
-          <w:sz w:val="28"/>
-          <w:szCs w:val="28"/>
-        </w:rPr>
-        <w:t>4</w:t>
+        <w:t xml:space="preserve"> </w:t>
       </w:r>
       <w:r>
         <w:rPr>
@@ -69,6 +61,15 @@
           <w:sz w:val="28"/>
           <w:szCs w:val="28"/>
         </w:rPr>
+        <w:t>2.0</w:t>
+      </w:r>
+      <w:r>
+        <w:rPr>
+          <w:rFonts w:ascii="Arial" w:eastAsia="Arial" w:hAnsi="Arial" w:cs="Arial"/>
+          <w:color w:val="000000"/>
+          <w:sz w:val="28"/>
+          <w:szCs w:val="28"/>
+        </w:rPr>
         <w:t>)</w:t>
       </w:r>
     </w:p>
@@ -154,10 +155,8 @@
           <w:sz w:val="20"/>
           <w:szCs w:val="20"/>
         </w:rPr>
-        <w:t>7</w:t>
-      </w:r>
-      <w:bookmarkStart w:id="0" w:name="_GoBack"/>
-      <w:bookmarkEnd w:id="0"/>
+        <w:t>11</w:t>
+      </w:r>
       <w:r>
         <w:rPr>
           <w:rFonts w:ascii="Arial" w:eastAsia="Arial" w:hAnsi="Arial" w:cs="Arial"/>
@@ -2849,6 +2848,21 @@
         <w:rPr>
           <w:rFonts w:ascii="Arial" w:eastAsia="Arial" w:hAnsi="Arial" w:cs="Arial"/>
           <w:b/>
+        </w:rPr>
+      </w:pPr>
+    </w:p>
+    <w:p>
+      <w:pPr>
+        <w:pBdr>
+          <w:top w:val="nil"/>
+          <w:left w:val="nil"/>
+          <w:bottom w:val="nil"/>
+          <w:right w:val="nil"/>
+          <w:between w:val="nil"/>
+        </w:pBdr>
+        <w:rPr>
+          <w:rFonts w:ascii="Arial" w:eastAsia="Arial" w:hAnsi="Arial" w:cs="Arial"/>
+          <w:b/>
           <w:color w:val="000000"/>
         </w:rPr>
       </w:pPr>
@@ -2885,6 +2899,21 @@
           <w:szCs w:val="20"/>
         </w:rPr>
         <w:tab/>
+      </w:r>
+      <w:r>
+        <w:rPr>
+          <w:rFonts w:ascii="Arial" w:eastAsia="Arial" w:hAnsi="Arial" w:cs="Arial"/>
+          <w:sz w:val="20"/>
+          <w:szCs w:val="20"/>
+        </w:rPr>
+        <w:t xml:space="preserve"> </w:t>
+      </w:r>
+      <w:r>
+        <w:rPr>
+          <w:rFonts w:ascii="Arial" w:eastAsia="Arial" w:hAnsi="Arial" w:cs="Arial"/>
+          <w:sz w:val="20"/>
+          <w:szCs w:val="20"/>
+        </w:rPr>
         <w:t>Users shall be informed of operating instructions prior to operating the simulator.</w:t>
       </w:r>
     </w:p>
@@ -2912,6 +2941,21 @@
           <w:szCs w:val="20"/>
         </w:rPr>
         <w:tab/>
+      </w:r>
+      <w:r>
+        <w:rPr>
+          <w:rFonts w:ascii="Arial" w:eastAsia="Arial" w:hAnsi="Arial" w:cs="Arial"/>
+          <w:sz w:val="20"/>
+          <w:szCs w:val="20"/>
+        </w:rPr>
+        <w:t xml:space="preserve"> </w:t>
+      </w:r>
+      <w:r>
+        <w:rPr>
+          <w:rFonts w:ascii="Arial" w:eastAsia="Arial" w:hAnsi="Arial" w:cs="Arial"/>
+          <w:sz w:val="20"/>
+          <w:szCs w:val="20"/>
+        </w:rPr>
         <w:t>Users shall be provided the opportunity for signed consent prior to using the simulator.</w:t>
       </w:r>
     </w:p>
@@ -2939,6 +2983,21 @@
           <w:szCs w:val="20"/>
         </w:rPr>
         <w:tab/>
+      </w:r>
+      <w:r>
+        <w:rPr>
+          <w:rFonts w:ascii="Arial" w:eastAsia="Arial" w:hAnsi="Arial" w:cs="Arial"/>
+          <w:sz w:val="20"/>
+          <w:szCs w:val="20"/>
+        </w:rPr>
+        <w:t xml:space="preserve"> </w:t>
+      </w:r>
+      <w:r>
+        <w:rPr>
+          <w:rFonts w:ascii="Arial" w:eastAsia="Arial" w:hAnsi="Arial" w:cs="Arial"/>
+          <w:sz w:val="20"/>
+          <w:szCs w:val="20"/>
+        </w:rPr>
         <w:t>Users shall be made aware of safety precautions and protocols involved with operation.</w:t>
       </w:r>
     </w:p>
@@ -2958,52 +3017,75 @@
           <w:sz w:val="16"/>
           <w:szCs w:val="16"/>
         </w:rPr>
-        <w:t>Researchers will share and inform users of all precautions and protocols prior to operation.</w:t>
-      </w:r>
-    </w:p>
-    <w:p>
-      <w:pPr>
-        <w:spacing w:line="276" w:lineRule="auto"/>
-        <w:rPr>
-          <w:rFonts w:ascii="Arial" w:eastAsia="Arial" w:hAnsi="Arial" w:cs="Arial"/>
-          <w:sz w:val="20"/>
-          <w:szCs w:val="20"/>
-        </w:rPr>
-      </w:pPr>
-      <w:r>
-        <w:rPr>
-          <w:rFonts w:ascii="Arial" w:eastAsia="Arial" w:hAnsi="Arial" w:cs="Arial"/>
-          <w:sz w:val="20"/>
-          <w:szCs w:val="20"/>
-        </w:rPr>
-        <w:t>3.1.4</w:t>
-      </w:r>
-      <w:r>
-        <w:rPr>
-          <w:rFonts w:ascii="Arial" w:eastAsia="Arial" w:hAnsi="Arial" w:cs="Arial"/>
-          <w:sz w:val="20"/>
-          <w:szCs w:val="20"/>
-        </w:rPr>
-        <w:tab/>
-        <w:t>Users shall be informed that some jolting will occur when the simulator is in operation.</w:t>
-      </w:r>
-    </w:p>
-    <w:p>
-      <w:pPr>
-        <w:spacing w:line="276" w:lineRule="auto"/>
-        <w:ind w:left="720"/>
+        <w:t xml:space="preserve"> </w:t>
+      </w:r>
+      <w:r>
         <w:rPr>
           <w:rFonts w:ascii="Arial" w:eastAsia="Arial" w:hAnsi="Arial" w:cs="Arial"/>
           <w:sz w:val="16"/>
           <w:szCs w:val="16"/>
         </w:rPr>
-      </w:pPr>
-      <w:r>
+        <w:t>Researchers will share and inform users of all precautions and protocols prior to operation.</w:t>
+      </w:r>
+    </w:p>
+    <w:p>
+      <w:pPr>
+        <w:spacing w:line="276" w:lineRule="auto"/>
+        <w:rPr>
+          <w:rFonts w:ascii="Arial" w:eastAsia="Arial" w:hAnsi="Arial" w:cs="Arial"/>
+          <w:sz w:val="20"/>
+          <w:szCs w:val="20"/>
+        </w:rPr>
+      </w:pPr>
+      <w:r>
+        <w:rPr>
+          <w:rFonts w:ascii="Arial" w:eastAsia="Arial" w:hAnsi="Arial" w:cs="Arial"/>
+          <w:sz w:val="20"/>
+          <w:szCs w:val="20"/>
+        </w:rPr>
+        <w:t>3.1.4</w:t>
+      </w:r>
+      <w:r>
+        <w:rPr>
+          <w:rFonts w:ascii="Arial" w:eastAsia="Arial" w:hAnsi="Arial" w:cs="Arial"/>
+          <w:sz w:val="20"/>
+          <w:szCs w:val="20"/>
+        </w:rPr>
+        <w:tab/>
+      </w:r>
+      <w:r>
+        <w:rPr>
+          <w:rFonts w:ascii="Arial" w:eastAsia="Arial" w:hAnsi="Arial" w:cs="Arial"/>
+          <w:sz w:val="20"/>
+          <w:szCs w:val="20"/>
+        </w:rPr>
+        <w:t xml:space="preserve"> </w:t>
+      </w:r>
+      <w:r>
+        <w:rPr>
+          <w:rFonts w:ascii="Arial" w:eastAsia="Arial" w:hAnsi="Arial" w:cs="Arial"/>
+          <w:sz w:val="20"/>
+          <w:szCs w:val="20"/>
+        </w:rPr>
+        <w:t>Users shall be informed that some jolting will occur when the simulator is in operation.</w:t>
+      </w:r>
+    </w:p>
+    <w:p>
+      <w:pPr>
+        <w:spacing w:line="276" w:lineRule="auto"/>
+        <w:ind w:left="810"/>
         <w:rPr>
           <w:rFonts w:ascii="Arial" w:eastAsia="Arial" w:hAnsi="Arial" w:cs="Arial"/>
           <w:sz w:val="16"/>
           <w:szCs w:val="16"/>
         </w:rPr>
+      </w:pPr>
+      <w:r>
+        <w:rPr>
+          <w:rFonts w:ascii="Arial" w:eastAsia="Arial" w:hAnsi="Arial" w:cs="Arial"/>
+          <w:sz w:val="16"/>
+          <w:szCs w:val="16"/>
+        </w:rPr>
         <w:t>The purpose of the simulator is to mimic all aspects of actual driving on a real road. The actions the users make and the jolting the users feel will also reflect on the way the user drives.</w:t>
       </w:r>
     </w:p>
@@ -3016,7 +3098,7 @@
           <w:right w:val="nil"/>
           <w:between w:val="nil"/>
         </w:pBdr>
-        <w:ind w:left="720" w:hanging="720"/>
+        <w:ind w:left="810" w:hanging="810"/>
         <w:rPr>
           <w:rFonts w:ascii="Arial" w:eastAsia="Arial" w:hAnsi="Arial" w:cs="Arial"/>
           <w:sz w:val="20"/>
@@ -3064,6 +3146,14 @@
           <w:szCs w:val="20"/>
         </w:rPr>
         <w:tab/>
+      </w:r>
+      <w:r>
+        <w:rPr>
+          <w:rFonts w:ascii="Arial" w:eastAsia="Arial" w:hAnsi="Arial" w:cs="Arial"/>
+          <w:sz w:val="20"/>
+          <w:szCs w:val="20"/>
+        </w:rPr>
+        <w:t xml:space="preserve"> </w:t>
       </w:r>
       <w:r>
         <w:rPr>
@@ -3087,7 +3177,7 @@
           <w:right w:val="nil"/>
           <w:between w:val="nil"/>
         </w:pBdr>
-        <w:ind w:left="1080"/>
+        <w:ind w:left="1170"/>
         <w:contextualSpacing/>
         <w:rPr>
           <w:rFonts w:ascii="Arial" w:eastAsia="Arial" w:hAnsi="Arial" w:cs="Arial"/>
@@ -3117,7 +3207,7 @@
           <w:right w:val="nil"/>
           <w:between w:val="nil"/>
         </w:pBdr>
-        <w:ind w:left="1080"/>
+        <w:ind w:left="1170"/>
         <w:contextualSpacing/>
         <w:rPr>
           <w:rFonts w:ascii="Arial" w:eastAsia="Arial" w:hAnsi="Arial" w:cs="Arial"/>
@@ -3147,7 +3237,7 @@
           <w:right w:val="nil"/>
           <w:between w:val="nil"/>
         </w:pBdr>
-        <w:ind w:left="1080"/>
+        <w:ind w:left="1170"/>
         <w:contextualSpacing/>
         <w:rPr>
           <w:rFonts w:ascii="Arial" w:eastAsia="Arial" w:hAnsi="Arial" w:cs="Arial"/>
@@ -3177,7 +3267,7 @@
           <w:right w:val="nil"/>
           <w:between w:val="nil"/>
         </w:pBdr>
-        <w:ind w:left="1080"/>
+        <w:ind w:left="1170"/>
         <w:contextualSpacing/>
         <w:rPr>
           <w:rFonts w:ascii="Arial" w:eastAsia="Arial" w:hAnsi="Arial" w:cs="Arial"/>
@@ -3207,7 +3297,7 @@
           <w:right w:val="nil"/>
           <w:between w:val="nil"/>
         </w:pBdr>
-        <w:ind w:left="1080"/>
+        <w:ind w:left="1170"/>
         <w:contextualSpacing/>
         <w:rPr>
           <w:rFonts w:ascii="Arial" w:eastAsia="Arial" w:hAnsi="Arial" w:cs="Arial"/>
@@ -3286,7 +3376,39 @@
           <w:sz w:val="20"/>
           <w:szCs w:val="20"/>
         </w:rPr>
-        <w:t>3.2.1    The Rehabilitation Driving Simulator shall have four main subsystems.</w:t>
+        <w:t xml:space="preserve">3.2.1    </w:t>
+      </w:r>
+      <w:r>
+        <w:rPr>
+          <w:rFonts w:ascii="Arial" w:eastAsia="Arial" w:hAnsi="Arial" w:cs="Arial"/>
+          <w:sz w:val="20"/>
+          <w:szCs w:val="20"/>
+        </w:rPr>
+        <w:t xml:space="preserve"> </w:t>
+      </w:r>
+      <w:r>
+        <w:rPr>
+          <w:rFonts w:ascii="Arial" w:eastAsia="Arial" w:hAnsi="Arial" w:cs="Arial"/>
+          <w:sz w:val="20"/>
+          <w:szCs w:val="20"/>
+        </w:rPr>
+        <w:t xml:space="preserve">The Rehabilitation Driving Simulator shall have </w:t>
+      </w:r>
+      <w:r>
+        <w:rPr>
+          <w:rFonts w:ascii="Arial" w:eastAsia="Arial" w:hAnsi="Arial" w:cs="Arial"/>
+          <w:sz w:val="20"/>
+          <w:szCs w:val="20"/>
+        </w:rPr>
+        <w:t>five</w:t>
+      </w:r>
+      <w:r>
+        <w:rPr>
+          <w:rFonts w:ascii="Arial" w:eastAsia="Arial" w:hAnsi="Arial" w:cs="Arial"/>
+          <w:sz w:val="20"/>
+          <w:szCs w:val="20"/>
+        </w:rPr>
+        <w:t xml:space="preserve"> main subsystems.</w:t>
       </w:r>
     </w:p>
     <w:p>
@@ -3304,7 +3426,23 @@
           <w:sz w:val="20"/>
           <w:szCs w:val="20"/>
         </w:rPr>
-        <w:t>3.2.2    The first subsystem shall be the Experiment Scheduler.</w:t>
+        <w:t xml:space="preserve">3.2.2    </w:t>
+      </w:r>
+      <w:r>
+        <w:rPr>
+          <w:rFonts w:ascii="Arial" w:eastAsia="Arial" w:hAnsi="Arial" w:cs="Arial"/>
+          <w:sz w:val="20"/>
+          <w:szCs w:val="20"/>
+        </w:rPr>
+        <w:t xml:space="preserve"> </w:t>
+      </w:r>
+      <w:r>
+        <w:rPr>
+          <w:rFonts w:ascii="Arial" w:eastAsia="Arial" w:hAnsi="Arial" w:cs="Arial"/>
+          <w:sz w:val="20"/>
+          <w:szCs w:val="20"/>
+        </w:rPr>
+        <w:t>The first subsystem shall be the Experiment Scheduler.</w:t>
       </w:r>
     </w:p>
     <w:p>
@@ -3323,44 +3461,93 @@
           <w:sz w:val="16"/>
           <w:szCs w:val="16"/>
         </w:rPr>
-        <w:t xml:space="preserve"> The Experiment Scheduler will be responsible for the organization and execution of experiments.</w:t>
+        <w:t xml:space="preserve"> </w:t>
+      </w:r>
+      <w:r>
+        <w:rPr>
+          <w:rFonts w:ascii="Arial" w:eastAsia="Arial" w:hAnsi="Arial" w:cs="Arial"/>
+          <w:sz w:val="16"/>
+          <w:szCs w:val="16"/>
+        </w:rPr>
+        <w:t xml:space="preserve"> </w:t>
+      </w:r>
+      <w:r>
+        <w:rPr>
+          <w:rFonts w:ascii="Arial" w:eastAsia="Arial" w:hAnsi="Arial" w:cs="Arial"/>
+          <w:sz w:val="16"/>
+          <w:szCs w:val="16"/>
+        </w:rPr>
+        <w:t>The Experiment Scheduler will be responsible for the organization and execution of experiments.</w:t>
       </w:r>
     </w:p>
     <w:p>
       <w:pPr>
         <w:spacing w:line="276" w:lineRule="auto"/>
-        <w:ind w:left="720" w:hanging="720"/>
-        <w:rPr>
-          <w:rFonts w:ascii="Arial" w:eastAsia="Arial" w:hAnsi="Arial" w:cs="Arial"/>
-          <w:sz w:val="20"/>
-          <w:szCs w:val="20"/>
-        </w:rPr>
-      </w:pPr>
-      <w:r>
-        <w:rPr>
-          <w:rFonts w:ascii="Arial" w:eastAsia="Arial" w:hAnsi="Arial" w:cs="Arial"/>
-          <w:sz w:val="20"/>
-          <w:szCs w:val="20"/>
-        </w:rPr>
-        <w:t>3.2.3    The second subsystem, Training Scenarios, shall provide long-duration practice sessions that simulate real-world driving.</w:t>
+        <w:ind w:left="810" w:hanging="810"/>
+        <w:rPr>
+          <w:rFonts w:ascii="Arial" w:eastAsia="Arial" w:hAnsi="Arial" w:cs="Arial"/>
+          <w:sz w:val="20"/>
+          <w:szCs w:val="20"/>
+        </w:rPr>
+      </w:pPr>
+      <w:r>
+        <w:rPr>
+          <w:rFonts w:ascii="Arial" w:eastAsia="Arial" w:hAnsi="Arial" w:cs="Arial"/>
+          <w:sz w:val="20"/>
+          <w:szCs w:val="20"/>
+        </w:rPr>
+        <w:t xml:space="preserve">3.2.3    </w:t>
+      </w:r>
+      <w:r>
+        <w:rPr>
+          <w:rFonts w:ascii="Arial" w:eastAsia="Arial" w:hAnsi="Arial" w:cs="Arial"/>
+          <w:sz w:val="20"/>
+          <w:szCs w:val="20"/>
+        </w:rPr>
+        <w:t xml:space="preserve"> </w:t>
+      </w:r>
+      <w:r>
+        <w:rPr>
+          <w:rFonts w:ascii="Arial" w:eastAsia="Arial" w:hAnsi="Arial" w:cs="Arial"/>
+          <w:sz w:val="20"/>
+          <w:szCs w:val="20"/>
+        </w:rPr>
+        <w:t>The second subsystem, Training Scenarios, shall provide long-duration practice sessions that simulate real-world driving.</w:t>
       </w:r>
     </w:p>
     <w:p>
       <w:pPr>
         <w:spacing w:line="276" w:lineRule="auto"/>
-        <w:rPr>
-          <w:rFonts w:ascii="Arial" w:eastAsia="Arial" w:hAnsi="Arial" w:cs="Arial"/>
-          <w:sz w:val="20"/>
-          <w:szCs w:val="20"/>
-        </w:rPr>
-      </w:pPr>
-      <w:r>
-        <w:rPr>
-          <w:rFonts w:ascii="Arial" w:eastAsia="Arial" w:hAnsi="Arial" w:cs="Arial"/>
-          <w:sz w:val="20"/>
-          <w:szCs w:val="20"/>
-        </w:rPr>
-        <w:t>3.2.4    The third subsystem, Test Scenarios shall evaluate users’ skills in post-training scenarios. 3.2.5    The fourth subsystem shall be Data Acquisition.</w:t>
+        <w:ind w:left="810" w:hanging="810"/>
+        <w:rPr>
+          <w:rFonts w:ascii="Arial" w:eastAsia="Arial" w:hAnsi="Arial" w:cs="Arial"/>
+          <w:sz w:val="20"/>
+          <w:szCs w:val="20"/>
+        </w:rPr>
+      </w:pPr>
+      <w:r>
+        <w:rPr>
+          <w:rFonts w:ascii="Arial" w:eastAsia="Arial" w:hAnsi="Arial" w:cs="Arial"/>
+          <w:sz w:val="20"/>
+          <w:szCs w:val="20"/>
+        </w:rPr>
+        <w:t xml:space="preserve">3.2.4    </w:t>
+      </w:r>
+      <w:r>
+        <w:rPr>
+          <w:rFonts w:ascii="Arial" w:eastAsia="Arial" w:hAnsi="Arial" w:cs="Arial"/>
+          <w:sz w:val="20"/>
+          <w:szCs w:val="20"/>
+        </w:rPr>
+        <w:t xml:space="preserve"> </w:t>
+      </w:r>
+      <w:r>
+        <w:rPr>
+          <w:rFonts w:ascii="Arial" w:eastAsia="Arial" w:hAnsi="Arial" w:cs="Arial"/>
+          <w:sz w:val="20"/>
+          <w:szCs w:val="20"/>
+        </w:rPr>
+        <w:t>The third subsystem, Test Scenarios shall evaluate users’ skills in post-training scenarios.</w:t>
       </w:r>
     </w:p>
     <w:p>
@@ -3378,7 +3565,23 @@
           <w:sz w:val="20"/>
           <w:szCs w:val="20"/>
         </w:rPr>
-        <w:t>3.2.5.1 Data Acquisition shall provide a means of evaluation</w:t>
+        <w:t xml:space="preserve">3.2.5    </w:t>
+      </w:r>
+      <w:r>
+        <w:rPr>
+          <w:rFonts w:ascii="Arial" w:eastAsia="Arial" w:hAnsi="Arial" w:cs="Arial"/>
+          <w:sz w:val="20"/>
+          <w:szCs w:val="20"/>
+        </w:rPr>
+        <w:t xml:space="preserve"> </w:t>
+      </w:r>
+      <w:r>
+        <w:rPr>
+          <w:rFonts w:ascii="Arial" w:eastAsia="Arial" w:hAnsi="Arial" w:cs="Arial"/>
+          <w:sz w:val="20"/>
+          <w:szCs w:val="20"/>
+        </w:rPr>
+        <w:t>The fourth subsystem shall be Data Acquisition.</w:t>
       </w:r>
     </w:p>
     <w:p>
@@ -3390,13 +3593,142 @@
           <w:szCs w:val="20"/>
         </w:rPr>
       </w:pPr>
-      <w:r>
-        <w:rPr>
-          <w:rFonts w:ascii="Arial" w:eastAsia="Arial" w:hAnsi="Arial" w:cs="Arial"/>
-          <w:sz w:val="20"/>
-          <w:szCs w:val="20"/>
-        </w:rPr>
-        <w:t>3.2.5.2 Data Acquisition shall provide a means of monitoring systems.</w:t>
+      <w:proofErr w:type="gramStart"/>
+      <w:r>
+        <w:rPr>
+          <w:rFonts w:ascii="Arial" w:eastAsia="Arial" w:hAnsi="Arial" w:cs="Arial"/>
+          <w:sz w:val="20"/>
+          <w:szCs w:val="20"/>
+        </w:rPr>
+        <w:t xml:space="preserve">3.2.5.1 </w:t>
+      </w:r>
+      <w:r>
+        <w:rPr>
+          <w:rFonts w:ascii="Arial" w:eastAsia="Arial" w:hAnsi="Arial" w:cs="Arial"/>
+          <w:sz w:val="20"/>
+          <w:szCs w:val="20"/>
+        </w:rPr>
+        <w:t xml:space="preserve"> </w:t>
+      </w:r>
+      <w:r>
+        <w:rPr>
+          <w:rFonts w:ascii="Arial" w:eastAsia="Arial" w:hAnsi="Arial" w:cs="Arial"/>
+          <w:sz w:val="20"/>
+          <w:szCs w:val="20"/>
+        </w:rPr>
+        <w:t>Data</w:t>
+      </w:r>
+      <w:proofErr w:type="gramEnd"/>
+      <w:r>
+        <w:rPr>
+          <w:rFonts w:ascii="Arial" w:eastAsia="Arial" w:hAnsi="Arial" w:cs="Arial"/>
+          <w:sz w:val="20"/>
+          <w:szCs w:val="20"/>
+        </w:rPr>
+        <w:t xml:space="preserve"> Acquisition shall provide a means of evaluation</w:t>
+      </w:r>
+    </w:p>
+    <w:p>
+      <w:pPr>
+        <w:spacing w:line="276" w:lineRule="auto"/>
+        <w:rPr>
+          <w:rFonts w:ascii="Arial" w:eastAsia="Arial" w:hAnsi="Arial" w:cs="Arial"/>
+          <w:sz w:val="20"/>
+          <w:szCs w:val="20"/>
+        </w:rPr>
+      </w:pPr>
+      <w:proofErr w:type="gramStart"/>
+      <w:r>
+        <w:rPr>
+          <w:rFonts w:ascii="Arial" w:eastAsia="Arial" w:hAnsi="Arial" w:cs="Arial"/>
+          <w:sz w:val="20"/>
+          <w:szCs w:val="20"/>
+        </w:rPr>
+        <w:t xml:space="preserve">3.2.5.2 </w:t>
+      </w:r>
+      <w:r>
+        <w:rPr>
+          <w:rFonts w:ascii="Arial" w:eastAsia="Arial" w:hAnsi="Arial" w:cs="Arial"/>
+          <w:sz w:val="20"/>
+          <w:szCs w:val="20"/>
+        </w:rPr>
+        <w:t xml:space="preserve"> </w:t>
+      </w:r>
+      <w:r>
+        <w:rPr>
+          <w:rFonts w:ascii="Arial" w:eastAsia="Arial" w:hAnsi="Arial" w:cs="Arial"/>
+          <w:sz w:val="20"/>
+          <w:szCs w:val="20"/>
+        </w:rPr>
+        <w:t>Data</w:t>
+      </w:r>
+      <w:proofErr w:type="gramEnd"/>
+      <w:r>
+        <w:rPr>
+          <w:rFonts w:ascii="Arial" w:eastAsia="Arial" w:hAnsi="Arial" w:cs="Arial"/>
+          <w:sz w:val="20"/>
+          <w:szCs w:val="20"/>
+        </w:rPr>
+        <w:t xml:space="preserve"> Acquisition shall provide a means of monitoring systems.</w:t>
+      </w:r>
+    </w:p>
+    <w:p>
+      <w:pPr>
+        <w:spacing w:line="276" w:lineRule="auto"/>
+        <w:ind w:left="810" w:hanging="810"/>
+        <w:rPr>
+          <w:rFonts w:ascii="Arial" w:eastAsia="Arial" w:hAnsi="Arial" w:cs="Arial"/>
+          <w:sz w:val="20"/>
+          <w:szCs w:val="20"/>
+        </w:rPr>
+      </w:pPr>
+      <w:r>
+        <w:rPr>
+          <w:rFonts w:ascii="Arial" w:eastAsia="Arial" w:hAnsi="Arial" w:cs="Arial"/>
+          <w:sz w:val="20"/>
+          <w:szCs w:val="20"/>
+        </w:rPr>
+        <w:t>3.2.6</w:t>
+      </w:r>
+      <w:r>
+        <w:rPr>
+          <w:rFonts w:ascii="Arial" w:eastAsia="Arial" w:hAnsi="Arial" w:cs="Arial"/>
+          <w:sz w:val="20"/>
+          <w:szCs w:val="20"/>
+        </w:rPr>
+        <w:t xml:space="preserve">    </w:t>
+      </w:r>
+      <w:r>
+        <w:rPr>
+          <w:rFonts w:ascii="Arial" w:eastAsia="Arial" w:hAnsi="Arial" w:cs="Arial"/>
+          <w:sz w:val="20"/>
+          <w:szCs w:val="20"/>
+        </w:rPr>
+        <w:t xml:space="preserve"> </w:t>
+      </w:r>
+      <w:r>
+        <w:rPr>
+          <w:rFonts w:ascii="Arial" w:eastAsia="Arial" w:hAnsi="Arial" w:cs="Arial"/>
+          <w:sz w:val="20"/>
+          <w:szCs w:val="20"/>
+        </w:rPr>
+        <w:t xml:space="preserve">The fifth subsystem, the Experiment App, shall provide researchers a means of recording </w:t>
+      </w:r>
+      <w:r>
+        <w:rPr>
+          <w:rFonts w:ascii="Arial" w:eastAsia="Arial" w:hAnsi="Arial" w:cs="Arial"/>
+          <w:sz w:val="20"/>
+          <w:szCs w:val="20"/>
+        </w:rPr>
+        <w:t xml:space="preserve">observed </w:t>
+      </w:r>
+      <w:r>
+        <w:rPr>
+          <w:rFonts w:ascii="Arial" w:eastAsia="Arial" w:hAnsi="Arial" w:cs="Arial"/>
+          <w:sz w:val="20"/>
+          <w:szCs w:val="20"/>
+        </w:rPr>
+        <w:t>data during sessions.</w:t>
       </w:r>
     </w:p>
     <w:p>
@@ -3539,7 +3871,6 @@
           <w:sz w:val="16"/>
           <w:szCs w:val="16"/>
         </w:rPr>
-        <w:lastRenderedPageBreak/>
         <w:t>This custom-built application will present the researchers with a user’s profile, current experiment, and upcoming experiments.</w:t>
       </w:r>
     </w:p>
@@ -3682,6 +4013,17 @@
           <w:szCs w:val="20"/>
         </w:rPr>
       </w:pPr>
+    </w:p>
+    <w:p>
+      <w:pPr>
+        <w:ind w:left="900" w:hanging="900"/>
+        <w:rPr>
+          <w:rFonts w:ascii="Arial" w:eastAsia="Arial" w:hAnsi="Arial" w:cs="Arial"/>
+          <w:b/>
+          <w:sz w:val="20"/>
+          <w:szCs w:val="20"/>
+        </w:rPr>
+      </w:pPr>
       <w:r>
         <w:rPr>
           <w:rFonts w:ascii="Arial" w:eastAsia="Arial" w:hAnsi="Arial" w:cs="Arial"/>
@@ -3899,6 +4241,17 @@
         <w:rPr>
           <w:rFonts w:ascii="Arial" w:eastAsia="Arial" w:hAnsi="Arial" w:cs="Arial"/>
           <w:b/>
+          <w:sz w:val="20"/>
+          <w:szCs w:val="20"/>
+        </w:rPr>
+      </w:pPr>
+    </w:p>
+    <w:p>
+      <w:pPr>
+        <w:ind w:left="900" w:hanging="900"/>
+        <w:rPr>
+          <w:rFonts w:ascii="Arial" w:eastAsia="Arial" w:hAnsi="Arial" w:cs="Arial"/>
+          <w:b/>
         </w:rPr>
       </w:pPr>
       <w:r>
@@ -3911,35 +4264,41 @@
     </w:p>
     <w:p>
       <w:pPr>
-        <w:ind w:left="900" w:hanging="900"/>
-        <w:rPr>
-          <w:rFonts w:ascii="Arial" w:eastAsia="Arial" w:hAnsi="Arial" w:cs="Arial"/>
-          <w:sz w:val="20"/>
-          <w:szCs w:val="20"/>
-        </w:rPr>
-      </w:pPr>
-      <w:proofErr w:type="gramStart"/>
-      <w:r>
-        <w:rPr>
-          <w:rFonts w:ascii="Arial" w:eastAsia="Arial" w:hAnsi="Arial" w:cs="Arial"/>
-          <w:sz w:val="20"/>
-          <w:szCs w:val="20"/>
-        </w:rPr>
-        <w:t>3.5.1  Test</w:t>
-      </w:r>
-      <w:proofErr w:type="gramEnd"/>
-      <w:r>
-        <w:rPr>
-          <w:rFonts w:ascii="Arial" w:eastAsia="Arial" w:hAnsi="Arial" w:cs="Arial"/>
-          <w:sz w:val="20"/>
-          <w:szCs w:val="20"/>
-        </w:rPr>
-        <w:t xml:space="preserve"> scenarios shall include looping courses or challenges to test a user’s ability.</w:t>
-      </w:r>
-    </w:p>
-    <w:p>
-      <w:pPr>
-        <w:ind w:left="900" w:hanging="360"/>
+        <w:ind w:left="720" w:hanging="720"/>
+        <w:rPr>
+          <w:rFonts w:ascii="Arial" w:eastAsia="Arial" w:hAnsi="Arial" w:cs="Arial"/>
+          <w:sz w:val="20"/>
+          <w:szCs w:val="20"/>
+        </w:rPr>
+      </w:pPr>
+      <w:r>
+        <w:rPr>
+          <w:rFonts w:ascii="Arial" w:eastAsia="Arial" w:hAnsi="Arial" w:cs="Arial"/>
+          <w:sz w:val="20"/>
+          <w:szCs w:val="20"/>
+        </w:rPr>
+        <w:t xml:space="preserve">3.5.1  </w:t>
+      </w:r>
+      <w:r>
+        <w:rPr>
+          <w:rFonts w:ascii="Arial" w:eastAsia="Arial" w:hAnsi="Arial" w:cs="Arial"/>
+          <w:sz w:val="20"/>
+          <w:szCs w:val="20"/>
+        </w:rPr>
+        <w:t xml:space="preserve">  </w:t>
+      </w:r>
+      <w:r>
+        <w:rPr>
+          <w:rFonts w:ascii="Arial" w:eastAsia="Arial" w:hAnsi="Arial" w:cs="Arial"/>
+          <w:sz w:val="20"/>
+          <w:szCs w:val="20"/>
+        </w:rPr>
+        <w:t>Test scenarios shall include looping courses or challenges to test a user’s ability.</w:t>
+      </w:r>
+    </w:p>
+    <w:p>
+      <w:pPr>
+        <w:ind w:left="720"/>
         <w:rPr>
           <w:rFonts w:ascii="Arial" w:eastAsia="Arial" w:hAnsi="Arial" w:cs="Arial"/>
           <w:sz w:val="16"/>
@@ -3957,35 +4316,49 @@
     </w:p>
     <w:p>
       <w:pPr>
-        <w:ind w:left="540" w:hanging="540"/>
-        <w:rPr>
-          <w:rFonts w:ascii="Arial" w:eastAsia="Arial" w:hAnsi="Arial" w:cs="Arial"/>
-          <w:sz w:val="20"/>
-          <w:szCs w:val="20"/>
-        </w:rPr>
-      </w:pPr>
-      <w:proofErr w:type="gramStart"/>
-      <w:r>
-        <w:rPr>
-          <w:rFonts w:ascii="Arial" w:eastAsia="Arial" w:hAnsi="Arial" w:cs="Arial"/>
-          <w:sz w:val="20"/>
-          <w:szCs w:val="20"/>
-        </w:rPr>
-        <w:t>3.5.2  During</w:t>
-      </w:r>
-      <w:proofErr w:type="gramEnd"/>
-      <w:r>
-        <w:rPr>
-          <w:rFonts w:ascii="Arial" w:eastAsia="Arial" w:hAnsi="Arial" w:cs="Arial"/>
-          <w:sz w:val="20"/>
-          <w:szCs w:val="20"/>
-        </w:rPr>
-        <w:t xml:space="preserve"> test scenarios, the software shall collect more detailed data.</w:t>
-      </w:r>
-    </w:p>
-    <w:p>
-      <w:pPr>
-        <w:ind w:left="900" w:hanging="360"/>
+        <w:ind w:left="720" w:hanging="720"/>
+        <w:rPr>
+          <w:rFonts w:ascii="Arial" w:eastAsia="Arial" w:hAnsi="Arial" w:cs="Arial"/>
+          <w:sz w:val="20"/>
+          <w:szCs w:val="20"/>
+        </w:rPr>
+      </w:pPr>
+      <w:r>
+        <w:rPr>
+          <w:rFonts w:ascii="Arial" w:eastAsia="Arial" w:hAnsi="Arial" w:cs="Arial"/>
+          <w:sz w:val="20"/>
+          <w:szCs w:val="20"/>
+        </w:rPr>
+        <w:t xml:space="preserve">3.5.2  </w:t>
+      </w:r>
+      <w:r>
+        <w:rPr>
+          <w:rFonts w:ascii="Arial" w:eastAsia="Arial" w:hAnsi="Arial" w:cs="Arial"/>
+          <w:sz w:val="20"/>
+          <w:szCs w:val="20"/>
+        </w:rPr>
+        <w:t xml:space="preserve"> </w:t>
+      </w:r>
+      <w:r>
+        <w:rPr>
+          <w:rFonts w:ascii="Arial" w:eastAsia="Arial" w:hAnsi="Arial" w:cs="Arial"/>
+          <w:sz w:val="20"/>
+          <w:szCs w:val="20"/>
+        </w:rPr>
+        <w:t xml:space="preserve"> </w:t>
+      </w:r>
+      <w:r>
+        <w:rPr>
+          <w:rFonts w:ascii="Arial" w:eastAsia="Arial" w:hAnsi="Arial" w:cs="Arial"/>
+          <w:sz w:val="20"/>
+          <w:szCs w:val="20"/>
+        </w:rPr>
+        <w:t>During test scenarios, the software shall collect more detailed data.</w:t>
+      </w:r>
+    </w:p>
+    <w:p>
+      <w:pPr>
+        <w:ind w:left="720"/>
         <w:rPr>
           <w:rFonts w:ascii="Arial" w:eastAsia="Arial" w:hAnsi="Arial" w:cs="Arial"/>
           <w:sz w:val="16"/>
@@ -4003,7 +4376,7 @@
     </w:p>
     <w:p>
       <w:pPr>
-        <w:ind w:left="900" w:hanging="360"/>
+        <w:ind w:left="720"/>
         <w:rPr>
           <w:rFonts w:ascii="Arial" w:eastAsia="Arial" w:hAnsi="Arial" w:cs="Arial"/>
           <w:sz w:val="16"/>
@@ -4021,30 +4394,43 @@
     </w:p>
     <w:p>
       <w:pPr>
-        <w:ind w:left="540"/>
-        <w:rPr>
-          <w:rFonts w:ascii="Arial" w:eastAsia="Arial" w:hAnsi="Arial" w:cs="Arial"/>
-          <w:sz w:val="20"/>
-          <w:szCs w:val="20"/>
-        </w:rPr>
-      </w:pPr>
-      <w:proofErr w:type="gramStart"/>
-      <w:r>
-        <w:rPr>
-          <w:rFonts w:ascii="Arial" w:eastAsia="Arial" w:hAnsi="Arial" w:cs="Arial"/>
-          <w:sz w:val="20"/>
-          <w:szCs w:val="20"/>
-        </w:rPr>
-        <w:t>3.5.3  After</w:t>
-      </w:r>
-      <w:proofErr w:type="gramEnd"/>
-      <w:r>
-        <w:rPr>
-          <w:rFonts w:ascii="Arial" w:eastAsia="Arial" w:hAnsi="Arial" w:cs="Arial"/>
-          <w:sz w:val="20"/>
-          <w:szCs w:val="20"/>
-        </w:rPr>
-        <w:t xml:space="preserve"> test scenarios, results shall be shared with the user.</w:t>
+        <w:rPr>
+          <w:rFonts w:ascii="Arial" w:eastAsia="Arial" w:hAnsi="Arial" w:cs="Arial"/>
+          <w:sz w:val="20"/>
+          <w:szCs w:val="20"/>
+        </w:rPr>
+      </w:pPr>
+      <w:r>
+        <w:rPr>
+          <w:rFonts w:ascii="Arial" w:eastAsia="Arial" w:hAnsi="Arial" w:cs="Arial"/>
+          <w:sz w:val="20"/>
+          <w:szCs w:val="20"/>
+        </w:rPr>
+        <w:t xml:space="preserve">3.5.3  </w:t>
+      </w:r>
+      <w:r>
+        <w:rPr>
+          <w:rFonts w:ascii="Arial" w:eastAsia="Arial" w:hAnsi="Arial" w:cs="Arial"/>
+          <w:sz w:val="20"/>
+          <w:szCs w:val="20"/>
+        </w:rPr>
+        <w:t xml:space="preserve"> </w:t>
+      </w:r>
+      <w:r>
+        <w:rPr>
+          <w:rFonts w:ascii="Arial" w:eastAsia="Arial" w:hAnsi="Arial" w:cs="Arial"/>
+          <w:sz w:val="20"/>
+          <w:szCs w:val="20"/>
+        </w:rPr>
+        <w:t xml:space="preserve"> </w:t>
+      </w:r>
+      <w:r>
+        <w:rPr>
+          <w:rFonts w:ascii="Arial" w:eastAsia="Arial" w:hAnsi="Arial" w:cs="Arial"/>
+          <w:sz w:val="20"/>
+          <w:szCs w:val="20"/>
+        </w:rPr>
+        <w:t>After test scenarios, results shall be shared with the user.</w:t>
       </w:r>
     </w:p>
     <w:p>
@@ -4062,6 +4448,16 @@
         <w:ind w:left="900" w:hanging="900"/>
         <w:rPr>
           <w:rFonts w:ascii="Arial" w:eastAsia="Arial" w:hAnsi="Arial" w:cs="Arial"/>
+          <w:sz w:val="20"/>
+          <w:szCs w:val="20"/>
+        </w:rPr>
+      </w:pPr>
+    </w:p>
+    <w:p>
+      <w:pPr>
+        <w:ind w:left="900" w:hanging="900"/>
+        <w:rPr>
+          <w:rFonts w:ascii="Arial" w:eastAsia="Arial" w:hAnsi="Arial" w:cs="Arial"/>
           <w:b/>
         </w:rPr>
       </w:pPr>
@@ -4075,25 +4471,41 @@
     </w:p>
     <w:p>
       <w:pPr>
-        <w:ind w:left="900" w:hanging="900"/>
-        <w:rPr>
-          <w:rFonts w:ascii="Arial" w:eastAsia="Arial" w:hAnsi="Arial" w:cs="Arial"/>
-          <w:sz w:val="20"/>
-          <w:szCs w:val="20"/>
-        </w:rPr>
-      </w:pPr>
-      <w:r>
-        <w:rPr>
-          <w:rFonts w:ascii="Arial" w:eastAsia="Arial" w:hAnsi="Arial" w:cs="Arial"/>
-          <w:sz w:val="20"/>
-          <w:szCs w:val="20"/>
-        </w:rPr>
-        <w:t>3.6.1 Data from each session shall be saved and exported</w:t>
-      </w:r>
-    </w:p>
-    <w:p>
-      <w:pPr>
-        <w:ind w:left="900" w:hanging="360"/>
+        <w:ind w:left="720" w:hanging="720"/>
+        <w:rPr>
+          <w:rFonts w:ascii="Arial" w:eastAsia="Arial" w:hAnsi="Arial" w:cs="Arial"/>
+          <w:sz w:val="20"/>
+          <w:szCs w:val="20"/>
+        </w:rPr>
+      </w:pPr>
+      <w:r>
+        <w:rPr>
+          <w:rFonts w:ascii="Arial" w:eastAsia="Arial" w:hAnsi="Arial" w:cs="Arial"/>
+          <w:sz w:val="20"/>
+          <w:szCs w:val="20"/>
+        </w:rPr>
+        <w:t xml:space="preserve">3.6.1 </w:t>
+      </w:r>
+      <w:r>
+        <w:rPr>
+          <w:rFonts w:ascii="Arial" w:eastAsia="Arial" w:hAnsi="Arial" w:cs="Arial"/>
+          <w:sz w:val="20"/>
+          <w:szCs w:val="20"/>
+        </w:rPr>
+        <w:t xml:space="preserve">   </w:t>
+      </w:r>
+      <w:r>
+        <w:rPr>
+          <w:rFonts w:ascii="Arial" w:eastAsia="Arial" w:hAnsi="Arial" w:cs="Arial"/>
+          <w:sz w:val="20"/>
+          <w:szCs w:val="20"/>
+        </w:rPr>
+        <w:t>Data from each session shall be saved and exported</w:t>
+      </w:r>
+    </w:p>
+    <w:p>
+      <w:pPr>
+        <w:ind w:left="1170" w:hanging="450"/>
         <w:rPr>
           <w:rFonts w:ascii="Arial" w:eastAsia="Arial" w:hAnsi="Arial" w:cs="Arial"/>
           <w:sz w:val="16"/>
@@ -4106,124 +4518,67 @@
           <w:sz w:val="16"/>
           <w:szCs w:val="16"/>
         </w:rPr>
-        <w:t>Data will be exported as “TBD.”</w:t>
-      </w:r>
-    </w:p>
-    <w:p>
-      <w:pPr>
-        <w:ind w:left="540" w:hanging="540"/>
-        <w:rPr>
-          <w:rFonts w:ascii="Arial" w:eastAsia="Arial" w:hAnsi="Arial" w:cs="Arial"/>
-          <w:sz w:val="20"/>
-          <w:szCs w:val="20"/>
-        </w:rPr>
-      </w:pPr>
-      <w:r>
-        <w:rPr>
-          <w:rFonts w:ascii="Arial" w:eastAsia="Arial" w:hAnsi="Arial" w:cs="Arial"/>
-          <w:sz w:val="20"/>
-          <w:szCs w:val="20"/>
-        </w:rPr>
-        <w:t>3.6.2</w:t>
-      </w:r>
-      <w:r>
-        <w:rPr>
-          <w:rFonts w:ascii="Arial" w:eastAsia="Arial" w:hAnsi="Arial" w:cs="Arial"/>
-          <w:sz w:val="20"/>
-          <w:szCs w:val="20"/>
-        </w:rPr>
-        <w:tab/>
-        <w:t>Data saved and exported from each session shall remain associated with the user.</w:t>
-      </w:r>
-    </w:p>
-    <w:p>
-      <w:pPr>
-        <w:ind w:left="900" w:hanging="360"/>
-        <w:rPr>
-          <w:rFonts w:ascii="Arial" w:eastAsia="Arial" w:hAnsi="Arial" w:cs="Arial"/>
-          <w:sz w:val="20"/>
-          <w:szCs w:val="20"/>
-        </w:rPr>
-      </w:pPr>
+        <w:t xml:space="preserve">Data will be exported as </w:t>
+      </w:r>
       <w:r>
         <w:rPr>
           <w:rFonts w:ascii="Arial" w:eastAsia="Arial" w:hAnsi="Arial" w:cs="Arial"/>
           <w:sz w:val="16"/>
           <w:szCs w:val="16"/>
         </w:rPr>
-        <w:t>Data will be saved within a user profile managed by the scheduler.</w:t>
-      </w:r>
-    </w:p>
-    <w:p>
-      <w:pPr>
-        <w:ind w:left="540" w:hanging="540"/>
-        <w:rPr>
-          <w:rFonts w:ascii="Arial" w:eastAsia="Arial" w:hAnsi="Arial" w:cs="Arial"/>
-          <w:b/>
-          <w:sz w:val="20"/>
-          <w:szCs w:val="20"/>
-        </w:rPr>
-      </w:pPr>
-      <w:r>
-        <w:rPr>
-          <w:rFonts w:ascii="Arial" w:eastAsia="Arial" w:hAnsi="Arial" w:cs="Arial"/>
-          <w:sz w:val="20"/>
-          <w:szCs w:val="20"/>
-        </w:rPr>
-        <w:t xml:space="preserve">3.6.3 The software shall communicate with and monitor the hardware actuators via </w:t>
-      </w:r>
-      <w:proofErr w:type="spellStart"/>
-      <w:r>
-        <w:rPr>
-          <w:rFonts w:ascii="Arial" w:eastAsia="Arial" w:hAnsi="Arial" w:cs="Arial"/>
-          <w:sz w:val="20"/>
-          <w:szCs w:val="20"/>
-        </w:rPr>
-        <w:t>SimCommander</w:t>
-      </w:r>
-      <w:proofErr w:type="spellEnd"/>
-      <w:r>
-        <w:rPr>
-          <w:rFonts w:ascii="Arial" w:eastAsia="Arial" w:hAnsi="Arial" w:cs="Arial"/>
-          <w:sz w:val="20"/>
-          <w:szCs w:val="20"/>
-        </w:rPr>
-        <w:t xml:space="preserve"> and </w:t>
-      </w:r>
-      <w:proofErr w:type="spellStart"/>
-      <w:r>
-        <w:rPr>
-          <w:rFonts w:ascii="Arial" w:eastAsia="Arial" w:hAnsi="Arial" w:cs="Arial"/>
-          <w:sz w:val="20"/>
-          <w:szCs w:val="20"/>
-        </w:rPr>
-        <w:t>SimTools</w:t>
-      </w:r>
-      <w:proofErr w:type="spellEnd"/>
-      <w:r>
-        <w:rPr>
-          <w:rFonts w:ascii="Arial" w:eastAsia="Arial" w:hAnsi="Arial" w:cs="Arial"/>
-          <w:sz w:val="20"/>
-          <w:szCs w:val="20"/>
-        </w:rPr>
-        <w:t>.</w:t>
-      </w:r>
-    </w:p>
-    <w:p>
-      <w:pPr>
-        <w:pBdr>
-          <w:top w:val="nil"/>
-          <w:left w:val="nil"/>
-          <w:bottom w:val="nil"/>
-          <w:right w:val="nil"/>
-          <w:between w:val="nil"/>
-        </w:pBdr>
-        <w:ind w:left="540"/>
+        <w:t>.CSV</w:t>
+      </w:r>
+      <w:r>
         <w:rPr>
           <w:rFonts w:ascii="Arial" w:eastAsia="Arial" w:hAnsi="Arial" w:cs="Arial"/>
           <w:sz w:val="16"/>
           <w:szCs w:val="16"/>
         </w:rPr>
+        <w:t>.</w:t>
+      </w:r>
+    </w:p>
+    <w:p>
+      <w:pPr>
+        <w:ind w:left="540" w:hanging="540"/>
+        <w:rPr>
+          <w:rFonts w:ascii="Arial" w:eastAsia="Arial" w:hAnsi="Arial" w:cs="Arial"/>
+          <w:sz w:val="20"/>
+          <w:szCs w:val="20"/>
+        </w:rPr>
+      </w:pPr>
+      <w:r>
+        <w:rPr>
+          <w:rFonts w:ascii="Arial" w:eastAsia="Arial" w:hAnsi="Arial" w:cs="Arial"/>
+          <w:sz w:val="20"/>
+          <w:szCs w:val="20"/>
+        </w:rPr>
+        <w:t>3.6.2</w:t>
+      </w:r>
+      <w:r>
+        <w:rPr>
+          <w:rFonts w:ascii="Arial" w:eastAsia="Arial" w:hAnsi="Arial" w:cs="Arial"/>
+          <w:sz w:val="20"/>
+          <w:szCs w:val="20"/>
+        </w:rPr>
+        <w:t xml:space="preserve">    </w:t>
+      </w:r>
+      <w:r>
+        <w:rPr>
+          <w:rFonts w:ascii="Arial" w:eastAsia="Arial" w:hAnsi="Arial" w:cs="Arial"/>
+          <w:sz w:val="20"/>
+          <w:szCs w:val="20"/>
+        </w:rPr>
+        <w:t>Data saved and exported from each session shall remain associated with the user.</w:t>
+      </w:r>
+    </w:p>
+    <w:p>
+      <w:pPr>
+        <w:ind w:left="1080" w:hanging="360"/>
+        <w:rPr>
+          <w:rFonts w:ascii="Arial" w:eastAsia="Arial" w:hAnsi="Arial" w:cs="Arial"/>
+          <w:sz w:val="20"/>
+          <w:szCs w:val="20"/>
+        </w:rPr>
       </w:pPr>
       <w:r>
         <w:rPr>
@@ -4231,24 +4586,974 @@
           <w:sz w:val="16"/>
           <w:szCs w:val="16"/>
         </w:rPr>
+        <w:t>Data will be saved within a user profile managed by the scheduler.</w:t>
+      </w:r>
+    </w:p>
+    <w:p>
+      <w:pPr>
+        <w:ind w:left="720" w:hanging="720"/>
+        <w:rPr>
+          <w:rFonts w:ascii="Arial" w:eastAsia="Arial" w:hAnsi="Arial" w:cs="Arial"/>
+          <w:b/>
+          <w:sz w:val="20"/>
+          <w:szCs w:val="20"/>
+        </w:rPr>
+      </w:pPr>
+      <w:r>
+        <w:rPr>
+          <w:rFonts w:ascii="Arial" w:eastAsia="Arial" w:hAnsi="Arial" w:cs="Arial"/>
+          <w:sz w:val="20"/>
+          <w:szCs w:val="20"/>
+        </w:rPr>
+        <w:t>3.6.3</w:t>
+      </w:r>
+      <w:r>
+        <w:rPr>
+          <w:rFonts w:ascii="Arial" w:eastAsia="Arial" w:hAnsi="Arial" w:cs="Arial"/>
+          <w:sz w:val="20"/>
+          <w:szCs w:val="20"/>
+        </w:rPr>
+        <w:t xml:space="preserve">    </w:t>
+      </w:r>
+      <w:r>
+        <w:rPr>
+          <w:rFonts w:ascii="Arial" w:eastAsia="Arial" w:hAnsi="Arial" w:cs="Arial"/>
+          <w:sz w:val="20"/>
+          <w:szCs w:val="20"/>
+        </w:rPr>
+        <w:t xml:space="preserve">The software shall communicate with and monitor the hardware actuators via </w:t>
+      </w:r>
+      <w:proofErr w:type="spellStart"/>
+      <w:r>
+        <w:rPr>
+          <w:rFonts w:ascii="Arial" w:eastAsia="Arial" w:hAnsi="Arial" w:cs="Arial"/>
+          <w:sz w:val="20"/>
+          <w:szCs w:val="20"/>
+        </w:rPr>
+        <w:t>SimCommander</w:t>
+      </w:r>
+      <w:proofErr w:type="spellEnd"/>
+      <w:r>
+        <w:rPr>
+          <w:rFonts w:ascii="Arial" w:eastAsia="Arial" w:hAnsi="Arial" w:cs="Arial"/>
+          <w:sz w:val="20"/>
+          <w:szCs w:val="20"/>
+        </w:rPr>
+        <w:t xml:space="preserve"> and </w:t>
+      </w:r>
+      <w:proofErr w:type="spellStart"/>
+      <w:r>
+        <w:rPr>
+          <w:rFonts w:ascii="Arial" w:eastAsia="Arial" w:hAnsi="Arial" w:cs="Arial"/>
+          <w:sz w:val="20"/>
+          <w:szCs w:val="20"/>
+        </w:rPr>
+        <w:t>SimTools</w:t>
+      </w:r>
+      <w:proofErr w:type="spellEnd"/>
+      <w:r>
+        <w:rPr>
+          <w:rFonts w:ascii="Arial" w:eastAsia="Arial" w:hAnsi="Arial" w:cs="Arial"/>
+          <w:sz w:val="20"/>
+          <w:szCs w:val="20"/>
+        </w:rPr>
+        <w:t>.</w:t>
+      </w:r>
+    </w:p>
+    <w:p>
+      <w:pPr>
+        <w:pBdr>
+          <w:top w:val="nil"/>
+          <w:left w:val="nil"/>
+          <w:bottom w:val="nil"/>
+          <w:right w:val="nil"/>
+          <w:between w:val="nil"/>
+        </w:pBdr>
+        <w:ind w:left="630"/>
+        <w:rPr>
+          <w:rFonts w:ascii="Arial" w:eastAsia="Arial" w:hAnsi="Arial" w:cs="Arial"/>
+          <w:sz w:val="16"/>
+          <w:szCs w:val="16"/>
+        </w:rPr>
+      </w:pPr>
+      <w:r>
+        <w:rPr>
+          <w:rFonts w:ascii="Arial" w:eastAsia="Arial" w:hAnsi="Arial" w:cs="Arial"/>
+          <w:sz w:val="16"/>
+          <w:szCs w:val="16"/>
+        </w:rPr>
         <w:t>The project should incorporate an additional monitor so the researcher can see real-time hardware data.</w:t>
       </w:r>
     </w:p>
     <w:p>
       <w:pPr>
-        <w:rPr>
-          <w:rFonts w:ascii="Arial" w:eastAsia="Arial" w:hAnsi="Arial" w:cs="Arial"/>
-          <w:sz w:val="20"/>
-          <w:szCs w:val="20"/>
-        </w:rPr>
-      </w:pPr>
-    </w:p>
-    <w:p>
-      <w:pPr>
-        <w:rPr>
-          <w:rFonts w:ascii="Arial" w:eastAsia="Arial" w:hAnsi="Arial" w:cs="Arial"/>
-          <w:sz w:val="20"/>
-          <w:szCs w:val="20"/>
+        <w:pBdr>
+          <w:top w:val="nil"/>
+          <w:left w:val="nil"/>
+          <w:bottom w:val="nil"/>
+          <w:right w:val="nil"/>
+          <w:between w:val="nil"/>
+        </w:pBdr>
+        <w:rPr>
+          <w:rFonts w:ascii="Arial" w:eastAsia="Arial" w:hAnsi="Arial" w:cs="Arial"/>
+          <w:sz w:val="20"/>
+          <w:szCs w:val="20"/>
+        </w:rPr>
+      </w:pPr>
+      <w:r>
+        <w:rPr>
+          <w:rFonts w:ascii="Arial" w:eastAsia="Arial" w:hAnsi="Arial" w:cs="Arial"/>
+          <w:sz w:val="20"/>
+          <w:szCs w:val="20"/>
+        </w:rPr>
+        <w:t>3.6.4</w:t>
+      </w:r>
+      <w:r>
+        <w:rPr>
+          <w:rFonts w:ascii="Arial" w:eastAsia="Arial" w:hAnsi="Arial" w:cs="Arial"/>
+          <w:sz w:val="20"/>
+          <w:szCs w:val="20"/>
+        </w:rPr>
+        <w:t xml:space="preserve">    </w:t>
+      </w:r>
+      <w:r>
+        <w:rPr>
+          <w:rFonts w:ascii="Arial" w:eastAsia="Arial" w:hAnsi="Arial" w:cs="Arial"/>
+          <w:sz w:val="20"/>
+          <w:szCs w:val="20"/>
+        </w:rPr>
+        <w:t>The software shall record video of the simulator’s screens during sessions.</w:t>
+      </w:r>
+    </w:p>
+    <w:p>
+      <w:pPr>
+        <w:pBdr>
+          <w:top w:val="nil"/>
+          <w:left w:val="nil"/>
+          <w:bottom w:val="nil"/>
+          <w:right w:val="nil"/>
+          <w:between w:val="nil"/>
+        </w:pBdr>
+        <w:rPr>
+          <w:rFonts w:ascii="Arial" w:eastAsia="Arial" w:hAnsi="Arial" w:cs="Arial"/>
+          <w:sz w:val="20"/>
+          <w:szCs w:val="20"/>
+        </w:rPr>
+      </w:pPr>
+      <w:r>
+        <w:rPr>
+          <w:rFonts w:ascii="Arial" w:eastAsia="Arial" w:hAnsi="Arial" w:cs="Arial"/>
+          <w:sz w:val="20"/>
+          <w:szCs w:val="20"/>
+        </w:rPr>
+        <w:t>3.6.4.1 Video recording shall start at the beginning of the trial.</w:t>
+      </w:r>
+    </w:p>
+    <w:p>
+      <w:pPr>
+        <w:pBdr>
+          <w:top w:val="nil"/>
+          <w:left w:val="nil"/>
+          <w:bottom w:val="nil"/>
+          <w:right w:val="nil"/>
+          <w:between w:val="nil"/>
+        </w:pBdr>
+        <w:rPr>
+          <w:rFonts w:ascii="Arial" w:eastAsia="Arial" w:hAnsi="Arial" w:cs="Arial"/>
+          <w:sz w:val="20"/>
+          <w:szCs w:val="20"/>
+        </w:rPr>
+      </w:pPr>
+      <w:r>
+        <w:rPr>
+          <w:rFonts w:ascii="Arial" w:eastAsia="Arial" w:hAnsi="Arial" w:cs="Arial"/>
+          <w:sz w:val="20"/>
+          <w:szCs w:val="20"/>
+        </w:rPr>
+        <w:t>3.6.4.</w:t>
+      </w:r>
+      <w:r>
+        <w:rPr>
+          <w:rFonts w:ascii="Arial" w:eastAsia="Arial" w:hAnsi="Arial" w:cs="Arial"/>
+          <w:sz w:val="20"/>
+          <w:szCs w:val="20"/>
+        </w:rPr>
+        <w:t>2</w:t>
+      </w:r>
+      <w:r>
+        <w:rPr>
+          <w:rFonts w:ascii="Arial" w:eastAsia="Arial" w:hAnsi="Arial" w:cs="Arial"/>
+          <w:sz w:val="20"/>
+          <w:szCs w:val="20"/>
+        </w:rPr>
+        <w:t xml:space="preserve"> The video shall be recorded in .FLV format.</w:t>
+      </w:r>
+    </w:p>
+    <w:p>
+      <w:pPr>
+        <w:rPr>
+          <w:rFonts w:ascii="Arial" w:eastAsia="Arial" w:hAnsi="Arial" w:cs="Arial"/>
+          <w:sz w:val="20"/>
+          <w:szCs w:val="20"/>
+        </w:rPr>
+      </w:pPr>
+    </w:p>
+    <w:p>
+      <w:pPr>
+        <w:rPr>
+          <w:rFonts w:ascii="Arial" w:eastAsia="Arial" w:hAnsi="Arial" w:cs="Arial"/>
+          <w:sz w:val="20"/>
+          <w:szCs w:val="20"/>
+        </w:rPr>
+      </w:pPr>
+    </w:p>
+    <w:p>
+      <w:pPr>
+        <w:rPr>
+          <w:rFonts w:ascii="Arial" w:eastAsia="Arial" w:hAnsi="Arial" w:cs="Arial"/>
+          <w:b/>
+        </w:rPr>
+      </w:pPr>
+      <w:r>
+        <w:rPr>
+          <w:rFonts w:ascii="Arial" w:eastAsia="Arial" w:hAnsi="Arial" w:cs="Arial"/>
+          <w:b/>
+        </w:rPr>
+        <w:t>3.7 Experiment App</w:t>
+      </w:r>
+    </w:p>
+    <w:p>
+      <w:pPr>
+        <w:rPr>
+          <w:rFonts w:ascii="Arial" w:eastAsia="Arial" w:hAnsi="Arial" w:cs="Arial"/>
+          <w:sz w:val="20"/>
+          <w:szCs w:val="20"/>
+        </w:rPr>
+      </w:pPr>
+      <w:r>
+        <w:rPr>
+          <w:rFonts w:ascii="Arial" w:eastAsia="Arial" w:hAnsi="Arial" w:cs="Arial"/>
+          <w:sz w:val="20"/>
+          <w:szCs w:val="20"/>
+        </w:rPr>
+        <w:t xml:space="preserve">3.7.1   </w:t>
+      </w:r>
+      <w:r>
+        <w:rPr>
+          <w:rFonts w:ascii="Arial" w:eastAsia="Arial" w:hAnsi="Arial" w:cs="Arial"/>
+          <w:sz w:val="20"/>
+          <w:szCs w:val="20"/>
+        </w:rPr>
+        <w:t xml:space="preserve"> </w:t>
+      </w:r>
+      <w:r>
+        <w:rPr>
+          <w:rFonts w:ascii="Arial" w:eastAsia="Arial" w:hAnsi="Arial" w:cs="Arial"/>
+          <w:sz w:val="20"/>
+          <w:szCs w:val="20"/>
+        </w:rPr>
+        <w:t>The App shall be implemented as a web app.</w:t>
+      </w:r>
+    </w:p>
+    <w:p>
+      <w:pPr>
+        <w:ind w:left="720" w:hanging="720"/>
+        <w:rPr>
+          <w:rFonts w:ascii="Arial" w:eastAsia="Arial" w:hAnsi="Arial" w:cs="Arial"/>
+          <w:sz w:val="20"/>
+          <w:szCs w:val="20"/>
+        </w:rPr>
+      </w:pPr>
+      <w:r>
+        <w:rPr>
+          <w:rFonts w:ascii="Arial" w:eastAsia="Arial" w:hAnsi="Arial" w:cs="Arial"/>
+          <w:sz w:val="20"/>
+          <w:szCs w:val="20"/>
+        </w:rPr>
+        <w:t xml:space="preserve">3.7.2   </w:t>
+      </w:r>
+      <w:r>
+        <w:rPr>
+          <w:rFonts w:ascii="Arial" w:eastAsia="Arial" w:hAnsi="Arial" w:cs="Arial"/>
+          <w:sz w:val="20"/>
+          <w:szCs w:val="20"/>
+        </w:rPr>
+        <w:t xml:space="preserve"> </w:t>
+      </w:r>
+      <w:r>
+        <w:rPr>
+          <w:rFonts w:ascii="Arial" w:eastAsia="Arial" w:hAnsi="Arial" w:cs="Arial"/>
+          <w:sz w:val="20"/>
+          <w:szCs w:val="20"/>
+        </w:rPr>
+        <w:t xml:space="preserve">The app shall keep track of time, </w:t>
+      </w:r>
+      <w:bookmarkStart w:id="0" w:name="_Hlk802623"/>
+      <w:r>
+        <w:rPr>
+          <w:rFonts w:ascii="Arial" w:eastAsia="Arial" w:hAnsi="Arial" w:cs="Arial"/>
+          <w:sz w:val="20"/>
+          <w:szCs w:val="20"/>
+        </w:rPr>
+        <w:t>Track Violations, Traction Losses, Crashes, and Lap</w:t>
+      </w:r>
+      <w:r>
+        <w:rPr>
+          <w:rFonts w:ascii="Arial" w:eastAsia="Arial" w:hAnsi="Arial" w:cs="Arial"/>
+          <w:sz w:val="20"/>
+          <w:szCs w:val="20"/>
+        </w:rPr>
+        <w:t xml:space="preserve"> </w:t>
+      </w:r>
+      <w:bookmarkEnd w:id="0"/>
+      <w:r>
+        <w:rPr>
+          <w:rFonts w:ascii="Arial" w:eastAsia="Arial" w:hAnsi="Arial" w:cs="Arial"/>
+          <w:sz w:val="20"/>
+          <w:szCs w:val="20"/>
+        </w:rPr>
+        <w:t>Times</w:t>
+      </w:r>
+      <w:r>
+        <w:rPr>
+          <w:rFonts w:ascii="Arial" w:eastAsia="Arial" w:hAnsi="Arial" w:cs="Arial"/>
+          <w:sz w:val="20"/>
+          <w:szCs w:val="20"/>
+        </w:rPr>
+        <w:t>.</w:t>
+      </w:r>
+    </w:p>
+    <w:p>
+      <w:pPr>
+        <w:ind w:left="720" w:hanging="720"/>
+        <w:rPr>
+          <w:rFonts w:ascii="Arial" w:eastAsia="Arial" w:hAnsi="Arial" w:cs="Arial"/>
+          <w:sz w:val="20"/>
+          <w:szCs w:val="20"/>
+        </w:rPr>
+      </w:pPr>
+      <w:r>
+        <w:rPr>
+          <w:rFonts w:ascii="Arial" w:eastAsia="Arial" w:hAnsi="Arial" w:cs="Arial"/>
+          <w:sz w:val="20"/>
+          <w:szCs w:val="20"/>
+        </w:rPr>
+        <w:t>3.7.</w:t>
+      </w:r>
+      <w:r>
+        <w:rPr>
+          <w:rFonts w:ascii="Arial" w:eastAsia="Arial" w:hAnsi="Arial" w:cs="Arial"/>
+          <w:sz w:val="20"/>
+          <w:szCs w:val="20"/>
+        </w:rPr>
+        <w:t>3</w:t>
+      </w:r>
+      <w:r>
+        <w:rPr>
+          <w:rFonts w:ascii="Arial" w:eastAsia="Arial" w:hAnsi="Arial" w:cs="Arial"/>
+          <w:sz w:val="20"/>
+          <w:szCs w:val="20"/>
+        </w:rPr>
+        <w:t xml:space="preserve">   </w:t>
+      </w:r>
+      <w:r>
+        <w:rPr>
+          <w:rFonts w:ascii="Arial" w:eastAsia="Arial" w:hAnsi="Arial" w:cs="Arial"/>
+          <w:sz w:val="20"/>
+          <w:szCs w:val="20"/>
+        </w:rPr>
+        <w:t xml:space="preserve"> </w:t>
+      </w:r>
+      <w:r>
+        <w:rPr>
+          <w:rFonts w:ascii="Arial" w:eastAsia="Arial" w:hAnsi="Arial" w:cs="Arial"/>
+          <w:sz w:val="20"/>
+          <w:szCs w:val="20"/>
+        </w:rPr>
+        <w:t>Control of the App shall be via HTML buttons and keystrokes.</w:t>
+      </w:r>
+    </w:p>
+    <w:p>
+      <w:pPr>
+        <w:ind w:left="720" w:hanging="720"/>
+        <w:rPr>
+          <w:rFonts w:ascii="Arial" w:eastAsia="Arial" w:hAnsi="Arial" w:cs="Arial"/>
+          <w:sz w:val="20"/>
+          <w:szCs w:val="20"/>
+        </w:rPr>
+      </w:pPr>
+      <w:r>
+        <w:rPr>
+          <w:rFonts w:ascii="Arial" w:eastAsia="Arial" w:hAnsi="Arial" w:cs="Arial"/>
+          <w:sz w:val="20"/>
+          <w:szCs w:val="20"/>
+        </w:rPr>
+        <w:t>3.7.</w:t>
+      </w:r>
+      <w:r>
+        <w:rPr>
+          <w:rFonts w:ascii="Arial" w:eastAsia="Arial" w:hAnsi="Arial" w:cs="Arial"/>
+          <w:sz w:val="20"/>
+          <w:szCs w:val="20"/>
+        </w:rPr>
+        <w:t>3</w:t>
+      </w:r>
+      <w:r>
+        <w:rPr>
+          <w:rFonts w:ascii="Arial" w:eastAsia="Arial" w:hAnsi="Arial" w:cs="Arial"/>
+          <w:sz w:val="20"/>
+          <w:szCs w:val="20"/>
+        </w:rPr>
+        <w:t>.1</w:t>
+      </w:r>
+      <w:r>
+        <w:rPr>
+          <w:rFonts w:ascii="Arial" w:eastAsia="Arial" w:hAnsi="Arial" w:cs="Arial"/>
+          <w:sz w:val="20"/>
+          <w:szCs w:val="20"/>
+        </w:rPr>
+        <w:t xml:space="preserve"> </w:t>
+      </w:r>
+      <w:r>
+        <w:rPr>
+          <w:rFonts w:ascii="Arial" w:eastAsia="Arial" w:hAnsi="Arial" w:cs="Arial"/>
+          <w:sz w:val="20"/>
+          <w:szCs w:val="20"/>
+        </w:rPr>
+        <w:t xml:space="preserve">The App shall have </w:t>
+      </w:r>
+      <w:r>
+        <w:rPr>
+          <w:rFonts w:ascii="Arial" w:eastAsia="Arial" w:hAnsi="Arial" w:cs="Arial"/>
+          <w:sz w:val="20"/>
+          <w:szCs w:val="20"/>
+        </w:rPr>
+        <w:t>“Start Experiment</w:t>
+      </w:r>
+      <w:r>
+        <w:rPr>
+          <w:rFonts w:ascii="Arial" w:eastAsia="Arial" w:hAnsi="Arial" w:cs="Arial"/>
+          <w:sz w:val="20"/>
+          <w:szCs w:val="20"/>
+        </w:rPr>
+        <w:t>,</w:t>
+      </w:r>
+      <w:r>
+        <w:rPr>
+          <w:rFonts w:ascii="Arial" w:eastAsia="Arial" w:hAnsi="Arial" w:cs="Arial"/>
+          <w:sz w:val="20"/>
+          <w:szCs w:val="20"/>
+        </w:rPr>
+        <w:t>”</w:t>
+      </w:r>
+      <w:r>
+        <w:rPr>
+          <w:rFonts w:ascii="Arial" w:eastAsia="Arial" w:hAnsi="Arial" w:cs="Arial"/>
+          <w:sz w:val="20"/>
+          <w:szCs w:val="20"/>
+        </w:rPr>
+        <w:t xml:space="preserve"> </w:t>
+      </w:r>
+      <w:r>
+        <w:rPr>
+          <w:rFonts w:ascii="Arial" w:eastAsia="Arial" w:hAnsi="Arial" w:cs="Arial"/>
+          <w:sz w:val="20"/>
+          <w:szCs w:val="20"/>
+        </w:rPr>
+        <w:t xml:space="preserve">“Start </w:t>
+      </w:r>
+      <w:r>
+        <w:rPr>
+          <w:rFonts w:ascii="Arial" w:eastAsia="Arial" w:hAnsi="Arial" w:cs="Arial"/>
+          <w:sz w:val="20"/>
+          <w:szCs w:val="20"/>
+        </w:rPr>
+        <w:t>Trial,</w:t>
+      </w:r>
+      <w:r>
+        <w:rPr>
+          <w:rFonts w:ascii="Arial" w:eastAsia="Arial" w:hAnsi="Arial" w:cs="Arial"/>
+          <w:sz w:val="20"/>
+          <w:szCs w:val="20"/>
+        </w:rPr>
+        <w:t>”</w:t>
+      </w:r>
+      <w:r>
+        <w:rPr>
+          <w:rFonts w:ascii="Arial" w:eastAsia="Arial" w:hAnsi="Arial" w:cs="Arial"/>
+          <w:sz w:val="20"/>
+          <w:szCs w:val="20"/>
+        </w:rPr>
+        <w:t xml:space="preserve"> “Stop Experiment,” </w:t>
+      </w:r>
+      <w:r>
+        <w:rPr>
+          <w:rFonts w:ascii="Arial" w:eastAsia="Arial" w:hAnsi="Arial" w:cs="Arial"/>
+          <w:sz w:val="20"/>
+          <w:szCs w:val="20"/>
+        </w:rPr>
+        <w:t xml:space="preserve">and </w:t>
+      </w:r>
+      <w:r>
+        <w:rPr>
+          <w:rFonts w:ascii="Arial" w:eastAsia="Arial" w:hAnsi="Arial" w:cs="Arial"/>
+          <w:sz w:val="20"/>
+          <w:szCs w:val="20"/>
+        </w:rPr>
+        <w:t>“Clear Experiment” buttons.</w:t>
+      </w:r>
+    </w:p>
+    <w:p>
+      <w:pPr>
+        <w:ind w:left="720" w:hanging="720"/>
+        <w:rPr>
+          <w:rFonts w:ascii="Arial" w:eastAsia="Arial" w:hAnsi="Arial" w:cs="Arial"/>
+          <w:sz w:val="16"/>
+          <w:szCs w:val="16"/>
+        </w:rPr>
+      </w:pPr>
+      <w:r>
+        <w:rPr>
+          <w:rFonts w:ascii="Arial" w:eastAsia="Arial" w:hAnsi="Arial" w:cs="Arial"/>
+          <w:sz w:val="20"/>
+          <w:szCs w:val="20"/>
+        </w:rPr>
+        <w:tab/>
+      </w:r>
+      <w:r>
+        <w:rPr>
+          <w:rFonts w:ascii="Arial" w:eastAsia="Arial" w:hAnsi="Arial" w:cs="Arial"/>
+          <w:sz w:val="16"/>
+          <w:szCs w:val="16"/>
+        </w:rPr>
+        <w:t>The</w:t>
+      </w:r>
+      <w:r>
+        <w:rPr>
+          <w:rFonts w:ascii="Arial" w:eastAsia="Arial" w:hAnsi="Arial" w:cs="Arial"/>
+          <w:sz w:val="16"/>
+          <w:szCs w:val="16"/>
+        </w:rPr>
+        <w:t>se buttons will allow researchers to manage session metadata</w:t>
+      </w:r>
+      <w:r>
+        <w:rPr>
+          <w:rFonts w:ascii="Arial" w:eastAsia="Arial" w:hAnsi="Arial" w:cs="Arial"/>
+          <w:sz w:val="16"/>
+          <w:szCs w:val="16"/>
+        </w:rPr>
+        <w:t xml:space="preserve"> – specifically, time</w:t>
+      </w:r>
+      <w:r>
+        <w:rPr>
+          <w:rFonts w:ascii="Arial" w:eastAsia="Arial" w:hAnsi="Arial" w:cs="Arial"/>
+          <w:sz w:val="16"/>
+          <w:szCs w:val="16"/>
+        </w:rPr>
+        <w:t>.</w:t>
+      </w:r>
+    </w:p>
+    <w:p>
+      <w:pPr>
+        <w:ind w:left="720" w:hanging="720"/>
+        <w:rPr>
+          <w:rFonts w:ascii="Arial" w:eastAsia="Arial" w:hAnsi="Arial" w:cs="Arial"/>
+          <w:sz w:val="20"/>
+          <w:szCs w:val="20"/>
+        </w:rPr>
+      </w:pPr>
+      <w:proofErr w:type="gramStart"/>
+      <w:r>
+        <w:rPr>
+          <w:rFonts w:ascii="Arial" w:eastAsia="Arial" w:hAnsi="Arial" w:cs="Arial"/>
+          <w:sz w:val="20"/>
+          <w:szCs w:val="20"/>
+        </w:rPr>
+        <w:lastRenderedPageBreak/>
+        <w:t>3.7.</w:t>
+      </w:r>
+      <w:r>
+        <w:rPr>
+          <w:rFonts w:ascii="Arial" w:eastAsia="Arial" w:hAnsi="Arial" w:cs="Arial"/>
+          <w:sz w:val="20"/>
+          <w:szCs w:val="20"/>
+        </w:rPr>
+        <w:t>3</w:t>
+      </w:r>
+      <w:r>
+        <w:rPr>
+          <w:rFonts w:ascii="Arial" w:eastAsia="Arial" w:hAnsi="Arial" w:cs="Arial"/>
+          <w:sz w:val="20"/>
+          <w:szCs w:val="20"/>
+        </w:rPr>
+        <w:t xml:space="preserve">.2 </w:t>
+      </w:r>
+      <w:r>
+        <w:rPr>
+          <w:rFonts w:ascii="Arial" w:eastAsia="Arial" w:hAnsi="Arial" w:cs="Arial"/>
+          <w:sz w:val="20"/>
+          <w:szCs w:val="20"/>
+        </w:rPr>
+        <w:t xml:space="preserve"> </w:t>
+      </w:r>
+      <w:r>
+        <w:rPr>
+          <w:rFonts w:ascii="Arial" w:eastAsia="Arial" w:hAnsi="Arial" w:cs="Arial"/>
+          <w:sz w:val="20"/>
+          <w:szCs w:val="20"/>
+        </w:rPr>
+        <w:t>The</w:t>
+      </w:r>
+      <w:proofErr w:type="gramEnd"/>
+      <w:r>
+        <w:rPr>
+          <w:rFonts w:ascii="Arial" w:eastAsia="Arial" w:hAnsi="Arial" w:cs="Arial"/>
+          <w:sz w:val="20"/>
+          <w:szCs w:val="20"/>
+        </w:rPr>
+        <w:t xml:space="preserve"> App shall use event listeners for control of </w:t>
+      </w:r>
+      <w:r>
+        <w:rPr>
+          <w:rFonts w:ascii="Arial" w:eastAsia="Arial" w:hAnsi="Arial" w:cs="Arial"/>
+          <w:sz w:val="20"/>
+          <w:szCs w:val="20"/>
+        </w:rPr>
+        <w:t>Track Violations, Traction Losses, Crashes, and Laps</w:t>
+      </w:r>
+      <w:r>
+        <w:rPr>
+          <w:rFonts w:ascii="Arial" w:eastAsia="Arial" w:hAnsi="Arial" w:cs="Arial"/>
+          <w:sz w:val="20"/>
+          <w:szCs w:val="20"/>
+        </w:rPr>
+        <w:t>.</w:t>
+      </w:r>
+    </w:p>
+    <w:p>
+      <w:pPr>
+        <w:rPr>
+          <w:rFonts w:ascii="Arial" w:eastAsia="Arial" w:hAnsi="Arial" w:cs="Arial"/>
+          <w:sz w:val="20"/>
+          <w:szCs w:val="20"/>
+        </w:rPr>
+      </w:pPr>
+      <w:r>
+        <w:rPr>
+          <w:rFonts w:ascii="Arial" w:eastAsia="Arial" w:hAnsi="Arial" w:cs="Arial"/>
+          <w:sz w:val="20"/>
+          <w:szCs w:val="20"/>
+        </w:rPr>
+        <w:t>3.7.</w:t>
+      </w:r>
+      <w:r>
+        <w:rPr>
+          <w:rFonts w:ascii="Arial" w:eastAsia="Arial" w:hAnsi="Arial" w:cs="Arial"/>
+          <w:sz w:val="20"/>
+          <w:szCs w:val="20"/>
+        </w:rPr>
+        <w:t>4</w:t>
+      </w:r>
+      <w:r>
+        <w:rPr>
+          <w:rFonts w:ascii="Arial" w:eastAsia="Arial" w:hAnsi="Arial" w:cs="Arial"/>
+          <w:sz w:val="20"/>
+          <w:szCs w:val="20"/>
+        </w:rPr>
+        <w:t xml:space="preserve">   </w:t>
+      </w:r>
+      <w:r>
+        <w:rPr>
+          <w:rFonts w:ascii="Arial" w:eastAsia="Arial" w:hAnsi="Arial" w:cs="Arial"/>
+          <w:sz w:val="20"/>
+          <w:szCs w:val="20"/>
+        </w:rPr>
+        <w:t xml:space="preserve">  </w:t>
+      </w:r>
+      <w:r>
+        <w:rPr>
+          <w:rFonts w:ascii="Arial" w:eastAsia="Arial" w:hAnsi="Arial" w:cs="Arial"/>
+          <w:sz w:val="20"/>
+          <w:szCs w:val="20"/>
+        </w:rPr>
+        <w:t xml:space="preserve">The App shall </w:t>
+      </w:r>
+      <w:r>
+        <w:rPr>
+          <w:rFonts w:ascii="Arial" w:eastAsia="Arial" w:hAnsi="Arial" w:cs="Arial"/>
+          <w:sz w:val="20"/>
+          <w:szCs w:val="20"/>
+        </w:rPr>
+        <w:t>be based on a timer.</w:t>
+      </w:r>
+    </w:p>
+    <w:p>
+      <w:pPr>
+        <w:rPr>
+          <w:rFonts w:ascii="Arial" w:eastAsia="Arial" w:hAnsi="Arial" w:cs="Arial"/>
+          <w:sz w:val="20"/>
+          <w:szCs w:val="20"/>
+        </w:rPr>
+      </w:pPr>
+      <w:proofErr w:type="gramStart"/>
+      <w:r>
+        <w:rPr>
+          <w:rFonts w:ascii="Arial" w:eastAsia="Arial" w:hAnsi="Arial" w:cs="Arial"/>
+          <w:sz w:val="20"/>
+          <w:szCs w:val="20"/>
+        </w:rPr>
+        <w:t>3.7.</w:t>
+      </w:r>
+      <w:r>
+        <w:rPr>
+          <w:rFonts w:ascii="Arial" w:eastAsia="Arial" w:hAnsi="Arial" w:cs="Arial"/>
+          <w:sz w:val="20"/>
+          <w:szCs w:val="20"/>
+        </w:rPr>
+        <w:t>4</w:t>
+      </w:r>
+      <w:r>
+        <w:rPr>
+          <w:rFonts w:ascii="Arial" w:eastAsia="Arial" w:hAnsi="Arial" w:cs="Arial"/>
+          <w:sz w:val="20"/>
+          <w:szCs w:val="20"/>
+        </w:rPr>
+        <w:t xml:space="preserve">.1 </w:t>
+      </w:r>
+      <w:r>
+        <w:rPr>
+          <w:rFonts w:ascii="Arial" w:eastAsia="Arial" w:hAnsi="Arial" w:cs="Arial"/>
+          <w:sz w:val="20"/>
+          <w:szCs w:val="20"/>
+        </w:rPr>
+        <w:t xml:space="preserve"> </w:t>
+      </w:r>
+      <w:r>
+        <w:rPr>
+          <w:rFonts w:ascii="Arial" w:eastAsia="Arial" w:hAnsi="Arial" w:cs="Arial"/>
+          <w:sz w:val="20"/>
+          <w:szCs w:val="20"/>
+        </w:rPr>
+        <w:t>The</w:t>
+      </w:r>
+      <w:proofErr w:type="gramEnd"/>
+      <w:r>
+        <w:rPr>
+          <w:rFonts w:ascii="Arial" w:eastAsia="Arial" w:hAnsi="Arial" w:cs="Arial"/>
+          <w:sz w:val="20"/>
+          <w:szCs w:val="20"/>
+        </w:rPr>
+        <w:t xml:space="preserve"> timer shall sync with the video recording (refer to 3.6.4).</w:t>
+      </w:r>
+    </w:p>
+    <w:p>
+      <w:pPr>
+        <w:rPr>
+          <w:rFonts w:ascii="Arial" w:eastAsia="Arial" w:hAnsi="Arial" w:cs="Arial"/>
+          <w:sz w:val="20"/>
+          <w:szCs w:val="20"/>
+        </w:rPr>
+      </w:pPr>
+      <w:proofErr w:type="gramStart"/>
+      <w:r>
+        <w:rPr>
+          <w:rFonts w:ascii="Arial" w:eastAsia="Arial" w:hAnsi="Arial" w:cs="Arial"/>
+          <w:sz w:val="20"/>
+          <w:szCs w:val="20"/>
+        </w:rPr>
+        <w:t>3.7.</w:t>
+      </w:r>
+      <w:r>
+        <w:rPr>
+          <w:rFonts w:ascii="Arial" w:eastAsia="Arial" w:hAnsi="Arial" w:cs="Arial"/>
+          <w:sz w:val="20"/>
+          <w:szCs w:val="20"/>
+        </w:rPr>
+        <w:t>4</w:t>
+      </w:r>
+      <w:r>
+        <w:rPr>
+          <w:rFonts w:ascii="Arial" w:eastAsia="Arial" w:hAnsi="Arial" w:cs="Arial"/>
+          <w:sz w:val="20"/>
+          <w:szCs w:val="20"/>
+        </w:rPr>
+        <w:t xml:space="preserve">.2 </w:t>
+      </w:r>
+      <w:r>
+        <w:rPr>
+          <w:rFonts w:ascii="Arial" w:eastAsia="Arial" w:hAnsi="Arial" w:cs="Arial"/>
+          <w:sz w:val="20"/>
+          <w:szCs w:val="20"/>
+        </w:rPr>
+        <w:t xml:space="preserve"> </w:t>
+      </w:r>
+      <w:r>
+        <w:rPr>
+          <w:rFonts w:ascii="Arial" w:eastAsia="Arial" w:hAnsi="Arial" w:cs="Arial"/>
+          <w:sz w:val="20"/>
+          <w:szCs w:val="20"/>
+        </w:rPr>
+        <w:t>The</w:t>
+      </w:r>
+      <w:proofErr w:type="gramEnd"/>
+      <w:r>
+        <w:rPr>
+          <w:rFonts w:ascii="Arial" w:eastAsia="Arial" w:hAnsi="Arial" w:cs="Arial"/>
+          <w:sz w:val="20"/>
+          <w:szCs w:val="20"/>
+        </w:rPr>
+        <w:t xml:space="preserve"> timer shall manually sync with the video by way of the “Start Trial” button.</w:t>
+      </w:r>
+    </w:p>
+    <w:p>
+      <w:pPr>
+        <w:rPr>
+          <w:rFonts w:ascii="Arial" w:eastAsia="Arial" w:hAnsi="Arial" w:cs="Arial"/>
+          <w:sz w:val="20"/>
+          <w:szCs w:val="20"/>
+        </w:rPr>
+      </w:pPr>
+      <w:r>
+        <w:rPr>
+          <w:rFonts w:ascii="Arial" w:eastAsia="Arial" w:hAnsi="Arial" w:cs="Arial"/>
+          <w:sz w:val="20"/>
+          <w:szCs w:val="20"/>
+        </w:rPr>
+        <w:t xml:space="preserve">3.7.5   </w:t>
+      </w:r>
+      <w:r>
+        <w:rPr>
+          <w:rFonts w:ascii="Arial" w:eastAsia="Arial" w:hAnsi="Arial" w:cs="Arial"/>
+          <w:sz w:val="20"/>
+          <w:szCs w:val="20"/>
+        </w:rPr>
+        <w:t xml:space="preserve">  </w:t>
+      </w:r>
+      <w:r>
+        <w:rPr>
+          <w:rFonts w:ascii="Arial" w:eastAsia="Arial" w:hAnsi="Arial" w:cs="Arial"/>
+          <w:sz w:val="20"/>
+          <w:szCs w:val="20"/>
+        </w:rPr>
+        <w:t>The App shall export data as a .JSON file.</w:t>
+      </w:r>
+    </w:p>
+    <w:p>
+      <w:pPr>
+        <w:rPr>
+          <w:rFonts w:ascii="Arial" w:eastAsia="Arial" w:hAnsi="Arial" w:cs="Arial"/>
+          <w:sz w:val="20"/>
+          <w:szCs w:val="20"/>
+        </w:rPr>
+      </w:pPr>
+      <w:proofErr w:type="gramStart"/>
+      <w:r>
+        <w:rPr>
+          <w:rFonts w:ascii="Arial" w:eastAsia="Arial" w:hAnsi="Arial" w:cs="Arial"/>
+          <w:sz w:val="20"/>
+          <w:szCs w:val="20"/>
+        </w:rPr>
+        <w:t xml:space="preserve">3.7.5.1 </w:t>
+      </w:r>
+      <w:r>
+        <w:rPr>
+          <w:rFonts w:ascii="Arial" w:eastAsia="Arial" w:hAnsi="Arial" w:cs="Arial"/>
+          <w:sz w:val="20"/>
+          <w:szCs w:val="20"/>
+        </w:rPr>
+        <w:t xml:space="preserve"> </w:t>
+      </w:r>
+      <w:r>
+        <w:rPr>
+          <w:rFonts w:ascii="Arial" w:eastAsia="Arial" w:hAnsi="Arial" w:cs="Arial"/>
+          <w:sz w:val="20"/>
+          <w:szCs w:val="20"/>
+        </w:rPr>
+        <w:t>Data</w:t>
+      </w:r>
+      <w:proofErr w:type="gramEnd"/>
+      <w:r>
+        <w:rPr>
+          <w:rFonts w:ascii="Arial" w:eastAsia="Arial" w:hAnsi="Arial" w:cs="Arial"/>
+          <w:sz w:val="20"/>
+          <w:szCs w:val="20"/>
+        </w:rPr>
+        <w:t xml:space="preserve"> shall be saved upon clicking the “Stop Experiment” button.</w:t>
+      </w:r>
+    </w:p>
+    <w:p>
+      <w:pPr>
+        <w:rPr>
+          <w:rFonts w:ascii="Arial" w:eastAsia="Arial" w:hAnsi="Arial" w:cs="Arial"/>
+          <w:b/>
+        </w:rPr>
+      </w:pPr>
+      <w:proofErr w:type="gramStart"/>
+      <w:r>
+        <w:rPr>
+          <w:rFonts w:ascii="Arial" w:eastAsia="Arial" w:hAnsi="Arial" w:cs="Arial"/>
+          <w:sz w:val="20"/>
+          <w:szCs w:val="20"/>
+        </w:rPr>
+        <w:t xml:space="preserve">3.7.5.2 </w:t>
+      </w:r>
+      <w:r>
+        <w:rPr>
+          <w:rFonts w:ascii="Arial" w:eastAsia="Arial" w:hAnsi="Arial" w:cs="Arial"/>
+          <w:sz w:val="20"/>
+          <w:szCs w:val="20"/>
+        </w:rPr>
+        <w:t xml:space="preserve"> </w:t>
+      </w:r>
+      <w:bookmarkStart w:id="1" w:name="_GoBack"/>
+      <w:bookmarkEnd w:id="1"/>
+      <w:r>
+        <w:rPr>
+          <w:rFonts w:ascii="Arial" w:eastAsia="Arial" w:hAnsi="Arial" w:cs="Arial"/>
+          <w:sz w:val="20"/>
+          <w:szCs w:val="20"/>
+        </w:rPr>
+        <w:t>The</w:t>
+      </w:r>
+      <w:proofErr w:type="gramEnd"/>
+      <w:r>
+        <w:rPr>
+          <w:rFonts w:ascii="Arial" w:eastAsia="Arial" w:hAnsi="Arial" w:cs="Arial"/>
+          <w:sz w:val="20"/>
+          <w:szCs w:val="20"/>
+        </w:rPr>
+        <w:t xml:space="preserve"> App shall have a text field </w:t>
+      </w:r>
+      <w:r>
+        <w:rPr>
+          <w:rFonts w:ascii="Arial" w:eastAsia="Arial" w:hAnsi="Arial" w:cs="Arial"/>
+          <w:sz w:val="20"/>
+          <w:szCs w:val="20"/>
+        </w:rPr>
+        <w:t>in order to</w:t>
+      </w:r>
+      <w:r>
+        <w:rPr>
+          <w:rFonts w:ascii="Arial" w:eastAsia="Arial" w:hAnsi="Arial" w:cs="Arial"/>
+          <w:sz w:val="20"/>
+          <w:szCs w:val="20"/>
+        </w:rPr>
+        <w:t xml:space="preserve"> name the data file resulting from a session.</w:t>
+      </w:r>
+    </w:p>
+    <w:p>
+      <w:pPr>
+        <w:rPr>
+          <w:rFonts w:ascii="Arial" w:eastAsia="Arial" w:hAnsi="Arial" w:cs="Arial"/>
+          <w:b/>
+        </w:rPr>
+      </w:pPr>
+    </w:p>
+    <w:p>
+      <w:pPr>
+        <w:rPr>
+          <w:rFonts w:ascii="Arial" w:eastAsia="Arial" w:hAnsi="Arial" w:cs="Arial"/>
+          <w:b/>
         </w:rPr>
       </w:pPr>
     </w:p>
@@ -4515,6 +5820,212 @@
           <w:szCs w:val="20"/>
         </w:rPr>
         <w:t>.</w:t>
+      </w:r>
+    </w:p>
+    <w:p>
+      <w:pPr>
+        <w:pBdr>
+          <w:top w:val="nil"/>
+          <w:left w:val="nil"/>
+          <w:bottom w:val="nil"/>
+          <w:right w:val="nil"/>
+          <w:between w:val="nil"/>
+        </w:pBdr>
+        <w:ind w:left="1620" w:hanging="1620"/>
+        <w:rPr>
+          <w:rFonts w:ascii="Arial" w:eastAsia="Arial" w:hAnsi="Arial" w:cs="Arial"/>
+          <w:sz w:val="20"/>
+          <w:szCs w:val="20"/>
+        </w:rPr>
+      </w:pPr>
+    </w:p>
+    <w:p>
+      <w:pPr>
+        <w:pBdr>
+          <w:top w:val="nil"/>
+          <w:left w:val="nil"/>
+          <w:bottom w:val="nil"/>
+          <w:right w:val="nil"/>
+          <w:between w:val="nil"/>
+        </w:pBdr>
+        <w:ind w:left="1620" w:hanging="1620"/>
+        <w:rPr>
+          <w:rFonts w:ascii="Arial" w:eastAsia="Arial" w:hAnsi="Arial" w:cs="Arial"/>
+          <w:sz w:val="20"/>
+          <w:szCs w:val="20"/>
+        </w:rPr>
+      </w:pPr>
+      <w:r>
+        <w:rPr>
+          <w:rFonts w:ascii="Arial" w:eastAsia="Arial" w:hAnsi="Arial" w:cs="Arial"/>
+          <w:b/>
+          <w:sz w:val="20"/>
+          <w:szCs w:val="20"/>
+        </w:rPr>
+        <w:t>Track Violation:</w:t>
+      </w:r>
+      <w:r>
+        <w:rPr>
+          <w:rFonts w:ascii="Arial" w:eastAsia="Arial" w:hAnsi="Arial" w:cs="Arial"/>
+          <w:b/>
+          <w:sz w:val="20"/>
+          <w:szCs w:val="20"/>
+        </w:rPr>
+        <w:tab/>
+      </w:r>
+      <w:r>
+        <w:rPr>
+          <w:rFonts w:ascii="Arial" w:eastAsia="Arial" w:hAnsi="Arial" w:cs="Arial"/>
+          <w:sz w:val="20"/>
+          <w:szCs w:val="20"/>
+        </w:rPr>
+        <w:t>For purposes of experiments in the Rehabilitation Driving Simulator, an event that occurs when a subject</w:t>
+      </w:r>
+    </w:p>
+    <w:p>
+      <w:pPr>
+        <w:pBdr>
+          <w:top w:val="nil"/>
+          <w:left w:val="nil"/>
+          <w:bottom w:val="nil"/>
+          <w:right w:val="nil"/>
+          <w:between w:val="nil"/>
+        </w:pBdr>
+        <w:ind w:left="1620" w:hanging="1620"/>
+        <w:rPr>
+          <w:rFonts w:ascii="Arial" w:eastAsia="Arial" w:hAnsi="Arial" w:cs="Arial"/>
+          <w:b/>
+          <w:sz w:val="20"/>
+          <w:szCs w:val="20"/>
+        </w:rPr>
+      </w:pPr>
+    </w:p>
+    <w:p>
+      <w:pPr>
+        <w:pBdr>
+          <w:top w:val="nil"/>
+          <w:left w:val="nil"/>
+          <w:bottom w:val="nil"/>
+          <w:right w:val="nil"/>
+          <w:between w:val="nil"/>
+        </w:pBdr>
+        <w:ind w:left="1620" w:hanging="1620"/>
+        <w:rPr>
+          <w:rFonts w:ascii="Arial" w:eastAsia="Arial" w:hAnsi="Arial" w:cs="Arial"/>
+          <w:sz w:val="20"/>
+          <w:szCs w:val="20"/>
+        </w:rPr>
+      </w:pPr>
+      <w:r>
+        <w:rPr>
+          <w:rFonts w:ascii="Arial" w:eastAsia="Arial" w:hAnsi="Arial" w:cs="Arial"/>
+          <w:b/>
+          <w:sz w:val="20"/>
+          <w:szCs w:val="20"/>
+        </w:rPr>
+        <w:t>Traction Loss:</w:t>
+      </w:r>
+      <w:r>
+        <w:rPr>
+          <w:rFonts w:ascii="Arial" w:eastAsia="Arial" w:hAnsi="Arial" w:cs="Arial"/>
+          <w:sz w:val="20"/>
+          <w:szCs w:val="20"/>
+        </w:rPr>
+        <w:tab/>
+        <w:t>A</w:t>
+      </w:r>
+    </w:p>
+    <w:p>
+      <w:pPr>
+        <w:pBdr>
+          <w:top w:val="nil"/>
+          <w:left w:val="nil"/>
+          <w:bottom w:val="nil"/>
+          <w:right w:val="nil"/>
+          <w:between w:val="nil"/>
+        </w:pBdr>
+        <w:ind w:left="1620" w:hanging="1620"/>
+        <w:rPr>
+          <w:rFonts w:ascii="Arial" w:eastAsia="Arial" w:hAnsi="Arial" w:cs="Arial"/>
+          <w:sz w:val="20"/>
+          <w:szCs w:val="20"/>
+        </w:rPr>
+      </w:pPr>
+    </w:p>
+    <w:p>
+      <w:pPr>
+        <w:pBdr>
+          <w:top w:val="nil"/>
+          <w:left w:val="nil"/>
+          <w:bottom w:val="nil"/>
+          <w:right w:val="nil"/>
+          <w:between w:val="nil"/>
+        </w:pBdr>
+        <w:ind w:left="1620" w:hanging="1620"/>
+        <w:rPr>
+          <w:rFonts w:ascii="Arial" w:eastAsia="Arial" w:hAnsi="Arial" w:cs="Arial"/>
+          <w:b/>
+          <w:sz w:val="20"/>
+          <w:szCs w:val="20"/>
+        </w:rPr>
+      </w:pPr>
+      <w:r>
+        <w:rPr>
+          <w:rFonts w:ascii="Arial" w:eastAsia="Arial" w:hAnsi="Arial" w:cs="Arial"/>
+          <w:b/>
+          <w:sz w:val="20"/>
+          <w:szCs w:val="20"/>
+        </w:rPr>
+        <w:t>Event Listener:</w:t>
+      </w:r>
+      <w:r>
+        <w:rPr>
+          <w:rFonts w:ascii="Arial" w:eastAsia="Arial" w:hAnsi="Arial" w:cs="Arial"/>
+          <w:b/>
+          <w:sz w:val="20"/>
+          <w:szCs w:val="20"/>
+        </w:rPr>
+        <w:tab/>
+      </w:r>
+      <w:r>
+        <w:rPr>
+          <w:rFonts w:ascii="Arial" w:eastAsia="Arial" w:hAnsi="Arial" w:cs="Arial"/>
+          <w:sz w:val="20"/>
+          <w:szCs w:val="20"/>
+        </w:rPr>
+        <w:t>A</w:t>
+      </w:r>
+      <w:r>
+        <w:rPr>
+          <w:rFonts w:ascii="Arial" w:eastAsia="Arial" w:hAnsi="Arial" w:cs="Arial"/>
+          <w:sz w:val="20"/>
+          <w:szCs w:val="20"/>
+        </w:rPr>
+        <w:t xml:space="preserve"> </w:t>
+      </w:r>
+      <w:r>
+        <w:rPr>
+          <w:rFonts w:ascii="Arial" w:eastAsia="Arial" w:hAnsi="Arial" w:cs="Arial"/>
+          <w:sz w:val="20"/>
+          <w:szCs w:val="20"/>
+        </w:rPr>
+        <w:t xml:space="preserve">subroutine </w:t>
+      </w:r>
+      <w:r>
+        <w:rPr>
+          <w:rFonts w:ascii="Arial" w:eastAsia="Arial" w:hAnsi="Arial" w:cs="Arial"/>
+          <w:sz w:val="20"/>
+          <w:szCs w:val="20"/>
+        </w:rPr>
+        <w:t xml:space="preserve">in </w:t>
+      </w:r>
+      <w:r>
+        <w:rPr>
+          <w:rFonts w:ascii="Arial" w:eastAsia="Arial" w:hAnsi="Arial" w:cs="Arial"/>
+          <w:sz w:val="20"/>
+          <w:szCs w:val="20"/>
+        </w:rPr>
+        <w:t>the JavaScript programming language that runs in the background and performs actions when a specified event, such as a keypress, takes place.</w:t>
       </w:r>
     </w:p>
     <w:p>
@@ -4810,15 +6321,16 @@
         <w:sz w:val="16"/>
         <w:szCs w:val="16"/>
       </w:rPr>
-      <w:t>: Requirements Document (version 1.</w:t>
+      <w:t xml:space="preserve">: Requirements Document (version </w:t>
     </w:r>
     <w:r>
       <w:rPr>
         <w:rFonts w:ascii="Arial" w:eastAsia="Arial" w:hAnsi="Arial" w:cs="Arial"/>
+        <w:color w:val="000000"/>
         <w:sz w:val="16"/>
         <w:szCs w:val="16"/>
       </w:rPr>
-      <w:t>4</w:t>
+      <w:t>2.0</w:t>
     </w:r>
     <w:r>
       <w:rPr>

</xml_diff>

<commit_message>
Minor typographical tweaks, some revisions to actual requirements.
</commit_message>
<xml_diff>
--- a/5.0 Software Requirements Specification.docx
+++ b/5.0 Software Requirements Specification.docx
@@ -61,7 +61,7 @@
           <w:sz w:val="28"/>
           <w:szCs w:val="28"/>
         </w:rPr>
-        <w:t>2.0</w:t>
+        <w:t>2.</w:t>
       </w:r>
       <w:r>
         <w:rPr>
@@ -70,6 +70,15 @@
           <w:sz w:val="28"/>
           <w:szCs w:val="28"/>
         </w:rPr>
+        <w:t>1</w:t>
+      </w:r>
+      <w:r>
+        <w:rPr>
+          <w:rFonts w:ascii="Arial" w:eastAsia="Arial" w:hAnsi="Arial" w:cs="Arial"/>
+          <w:color w:val="000000"/>
+          <w:sz w:val="28"/>
+          <w:szCs w:val="28"/>
+        </w:rPr>
         <w:t>)</w:t>
       </w:r>
     </w:p>
@@ -155,7 +164,15 @@
           <w:sz w:val="20"/>
           <w:szCs w:val="20"/>
         </w:rPr>
-        <w:t>11</w:t>
+        <w:t>1</w:t>
+      </w:r>
+      <w:r>
+        <w:rPr>
+          <w:rFonts w:ascii="Arial" w:eastAsia="Arial" w:hAnsi="Arial" w:cs="Arial"/>
+          <w:sz w:val="20"/>
+          <w:szCs w:val="20"/>
+        </w:rPr>
+        <w:t>3</w:t>
       </w:r>
       <w:r>
         <w:rPr>
@@ -419,6 +436,14 @@
           <w:sz w:val="20"/>
           <w:szCs w:val="20"/>
         </w:rPr>
+        <w:t>s</w:t>
+      </w:r>
+      <w:r>
+        <w:rPr>
+          <w:rFonts w:ascii="Arial" w:eastAsia="Arial" w:hAnsi="Arial" w:cs="Arial"/>
+          <w:sz w:val="20"/>
+          <w:szCs w:val="20"/>
+        </w:rPr>
         <w:t xml:space="preserve"> </w:t>
       </w:r>
       <w:r>
@@ -443,7 +468,7 @@
           <w:sz w:val="20"/>
           <w:szCs w:val="20"/>
         </w:rPr>
-        <w:t>to drive.  An existing driving simulator will be modified.  Th</w:t>
+        <w:t>to drive. An existing driving simulator will be modified. Th</w:t>
       </w:r>
       <w:r>
         <w:rPr>
@@ -595,7 +620,7 @@
           <w:sz w:val="20"/>
           <w:szCs w:val="20"/>
         </w:rPr>
-        <w:t xml:space="preserve"> driver.  </w:t>
+        <w:t xml:space="preserve"> driver. </w:t>
       </w:r>
       <w:r>
         <w:rPr>
@@ -611,7 +636,23 @@
           <w:sz w:val="20"/>
           <w:szCs w:val="20"/>
         </w:rPr>
-        <w:t xml:space="preserve">he simulator </w:t>
+        <w:t xml:space="preserve">he </w:t>
+      </w:r>
+      <w:r>
+        <w:rPr>
+          <w:rFonts w:ascii="Arial" w:eastAsia="Arial" w:hAnsi="Arial" w:cs="Arial"/>
+          <w:sz w:val="20"/>
+          <w:szCs w:val="20"/>
+        </w:rPr>
+        <w:t>magnitude of the</w:t>
+      </w:r>
+      <w:r>
+        <w:rPr>
+          <w:rFonts w:ascii="Arial" w:eastAsia="Arial" w:hAnsi="Arial" w:cs="Arial"/>
+          <w:sz w:val="20"/>
+          <w:szCs w:val="20"/>
+        </w:rPr>
+        <w:t xml:space="preserve"> </w:t>
       </w:r>
       <w:r>
         <w:rPr>
@@ -635,7 +676,23 @@
           <w:sz w:val="20"/>
           <w:szCs w:val="20"/>
         </w:rPr>
-        <w:t xml:space="preserve"> reduced, but still </w:t>
+        <w:t xml:space="preserve"> reduced, but </w:t>
+      </w:r>
+      <w:r>
+        <w:rPr>
+          <w:rFonts w:ascii="Arial" w:eastAsia="Arial" w:hAnsi="Arial" w:cs="Arial"/>
+          <w:sz w:val="20"/>
+          <w:szCs w:val="20"/>
+        </w:rPr>
+        <w:t xml:space="preserve">they will </w:t>
+      </w:r>
+      <w:r>
+        <w:rPr>
+          <w:rFonts w:ascii="Arial" w:eastAsia="Arial" w:hAnsi="Arial" w:cs="Arial"/>
+          <w:sz w:val="20"/>
+          <w:szCs w:val="20"/>
+        </w:rPr>
+        <w:t xml:space="preserve">still </w:t>
       </w:r>
       <w:r>
         <w:rPr>
@@ -691,7 +748,7 @@
           <w:sz w:val="20"/>
           <w:szCs w:val="20"/>
         </w:rPr>
-        <w:t xml:space="preserve">, bumps, acceleration, and braking.  </w:t>
+        <w:t xml:space="preserve">, bumps, acceleration, and braking. </w:t>
       </w:r>
       <w:r>
         <w:rPr>
@@ -731,7 +788,15 @@
           <w:sz w:val="20"/>
           <w:szCs w:val="20"/>
         </w:rPr>
-        <w:t xml:space="preserve"> requires p</w:t>
+        <w:t xml:space="preserve"> will</w:t>
+      </w:r>
+      <w:r>
+        <w:rPr>
+          <w:rFonts w:ascii="Arial" w:eastAsia="Arial" w:hAnsi="Arial" w:cs="Arial"/>
+          <w:sz w:val="20"/>
+          <w:szCs w:val="20"/>
+        </w:rPr>
+        <w:t xml:space="preserve"> require p</w:t>
       </w:r>
       <w:r>
         <w:rPr>
@@ -805,7 +870,23 @@
           <w:sz w:val="20"/>
           <w:szCs w:val="20"/>
         </w:rPr>
-        <w:t>This section explains the structure of this document Section 2 gives a full description of the project itself. Section 3 discusses the requirements that the software will meet from a user and technical standpoint.</w:t>
+        <w:t>This section explains the structure of this document</w:t>
+      </w:r>
+      <w:r>
+        <w:rPr>
+          <w:rFonts w:ascii="Arial" w:eastAsia="Arial" w:hAnsi="Arial" w:cs="Arial"/>
+          <w:sz w:val="20"/>
+          <w:szCs w:val="20"/>
+        </w:rPr>
+        <w:t>.</w:t>
+      </w:r>
+      <w:r>
+        <w:rPr>
+          <w:rFonts w:ascii="Arial" w:eastAsia="Arial" w:hAnsi="Arial" w:cs="Arial"/>
+          <w:sz w:val="20"/>
+          <w:szCs w:val="20"/>
+        </w:rPr>
+        <w:t xml:space="preserve"> Section 2 gives a full description of the project itself. Section 3 discusses the requirements that the software will meet from a user and technical standpoint.</w:t>
       </w:r>
     </w:p>
     <w:p>
@@ -1125,7 +1206,23 @@
           <w:sz w:val="20"/>
           <w:szCs w:val="20"/>
         </w:rPr>
-        <w:t>be used in assisting recover</w:t>
+        <w:t xml:space="preserve">be used </w:t>
+      </w:r>
+      <w:r>
+        <w:rPr>
+          <w:rFonts w:ascii="Arial" w:eastAsia="Arial" w:hAnsi="Arial" w:cs="Arial"/>
+          <w:sz w:val="20"/>
+          <w:szCs w:val="20"/>
+        </w:rPr>
+        <w:t>to</w:t>
+      </w:r>
+      <w:r>
+        <w:rPr>
+          <w:rFonts w:ascii="Arial" w:eastAsia="Arial" w:hAnsi="Arial" w:cs="Arial"/>
+          <w:sz w:val="20"/>
+          <w:szCs w:val="20"/>
+        </w:rPr>
+        <w:t xml:space="preserve"> assist recover</w:t>
       </w:r>
       <w:r>
         <w:rPr>
@@ -1157,7 +1254,23 @@
           <w:sz w:val="20"/>
           <w:szCs w:val="20"/>
         </w:rPr>
-        <w:t xml:space="preserve">and in research to that effect. It should help compromised users regain the ability to perform complex motor coordination tasks, including relearning how to drive, and the haptic feedback should </w:t>
+        <w:t xml:space="preserve">and in research to that </w:t>
+      </w:r>
+      <w:r>
+        <w:rPr>
+          <w:rFonts w:ascii="Arial" w:eastAsia="Arial" w:hAnsi="Arial" w:cs="Arial"/>
+          <w:sz w:val="20"/>
+          <w:szCs w:val="20"/>
+        </w:rPr>
+        <w:t>end</w:t>
+      </w:r>
+      <w:r>
+        <w:rPr>
+          <w:rFonts w:ascii="Arial" w:eastAsia="Arial" w:hAnsi="Arial" w:cs="Arial"/>
+          <w:sz w:val="20"/>
+          <w:szCs w:val="20"/>
+        </w:rPr>
+        <w:t xml:space="preserve">. It should help compromised users regain the ability to perform complex motor coordination tasks, including relearning how to drive, and the haptic feedback should </w:t>
       </w:r>
       <w:r>
         <w:rPr>
@@ -1249,7 +1362,23 @@
           <w:sz w:val="20"/>
           <w:szCs w:val="20"/>
         </w:rPr>
-        <w:t xml:space="preserve">will thus </w:t>
+        <w:t xml:space="preserve">will </w:t>
+      </w:r>
+      <w:r>
+        <w:rPr>
+          <w:rFonts w:ascii="Arial" w:eastAsia="Arial" w:hAnsi="Arial" w:cs="Arial"/>
+          <w:sz w:val="20"/>
+          <w:szCs w:val="20"/>
+        </w:rPr>
+        <w:t>also</w:t>
+      </w:r>
+      <w:r>
+        <w:rPr>
+          <w:rFonts w:ascii="Arial" w:eastAsia="Arial" w:hAnsi="Arial" w:cs="Arial"/>
+          <w:sz w:val="20"/>
+          <w:szCs w:val="20"/>
+        </w:rPr>
+        <w:t xml:space="preserve"> </w:t>
       </w:r>
       <w:r>
         <w:rPr>
@@ -1377,7 +1506,7 @@
           <w:sz w:val="20"/>
           <w:szCs w:val="20"/>
         </w:rPr>
-        <w:t>a software interface for the researchers/therapists to manage session conditions and user settings</w:t>
+        <w:t>a software interface for researchers/therapists to manage session conditions and user settings</w:t>
       </w:r>
     </w:p>
     <w:p>
@@ -1469,6 +1598,35 @@
     </w:p>
     <w:p>
       <w:pPr>
+        <w:numPr>
+          <w:ilvl w:val="0"/>
+          <w:numId w:val="2"/>
+        </w:numPr>
+        <w:pBdr>
+          <w:top w:val="nil"/>
+          <w:left w:val="nil"/>
+          <w:bottom w:val="nil"/>
+          <w:right w:val="nil"/>
+          <w:between w:val="nil"/>
+        </w:pBdr>
+        <w:contextualSpacing/>
+        <w:rPr>
+          <w:rFonts w:ascii="Arial" w:eastAsia="Arial" w:hAnsi="Arial" w:cs="Arial"/>
+          <w:sz w:val="20"/>
+          <w:szCs w:val="20"/>
+        </w:rPr>
+      </w:pPr>
+      <w:r>
+        <w:rPr>
+          <w:rFonts w:ascii="Arial" w:eastAsia="Arial" w:hAnsi="Arial" w:cs="Arial"/>
+          <w:sz w:val="20"/>
+          <w:szCs w:val="20"/>
+        </w:rPr>
+        <w:t>an application to assist researchers/therapists record and collect data</w:t>
+      </w:r>
+    </w:p>
+    <w:p>
+      <w:pPr>
         <w:pBdr>
           <w:top w:val="nil"/>
           <w:left w:val="nil"/>
@@ -1999,7 +2157,23 @@
           <w:sz w:val="20"/>
           <w:szCs w:val="20"/>
         </w:rPr>
-        <w:t>aid in the recovery of stroke victims. As these medical professionals' core expertise is in the medical field rather than computer technology, the goal is to build an interface that will minimize any such obstacles that may arise so that they would not need to acquire any special skills.</w:t>
+        <w:t xml:space="preserve">aid in the recovery of stroke victims. As these medical professionals' core expertise is in the medical field rather than computer technology, the goal is to build an interface that will minimize any such obstacles that may arise so that they </w:t>
+      </w:r>
+      <w:r>
+        <w:rPr>
+          <w:rFonts w:ascii="Arial" w:eastAsia="Arial" w:hAnsi="Arial" w:cs="Arial"/>
+          <w:sz w:val="20"/>
+          <w:szCs w:val="20"/>
+        </w:rPr>
+        <w:t>do</w:t>
+      </w:r>
+      <w:r>
+        <w:rPr>
+          <w:rFonts w:ascii="Arial" w:eastAsia="Arial" w:hAnsi="Arial" w:cs="Arial"/>
+          <w:sz w:val="20"/>
+          <w:szCs w:val="20"/>
+        </w:rPr>
+        <w:t xml:space="preserve"> not need to acquire any special skills.</w:t>
       </w:r>
     </w:p>
     <w:p>
@@ -2426,7 +2600,6 @@
           <w:sz w:val="20"/>
           <w:szCs w:val="20"/>
         </w:rPr>
-        <w:lastRenderedPageBreak/>
         <w:t xml:space="preserve">The simulator itself is composed of an off-the-shelf performance car seat mounted on a platform </w:t>
       </w:r>
       <w:r>
@@ -2856,7 +3029,31 @@
           <w:sz w:val="20"/>
           <w:szCs w:val="20"/>
         </w:rPr>
-        <w:t xml:space="preserve">Trial app. These are detailed specifications describing </w:t>
+        <w:t>Trial</w:t>
+      </w:r>
+      <w:r>
+        <w:rPr>
+          <w:rFonts w:ascii="Arial" w:eastAsia="Arial" w:hAnsi="Arial" w:cs="Arial"/>
+          <w:sz w:val="20"/>
+          <w:szCs w:val="20"/>
+        </w:rPr>
+        <w:t xml:space="preserve"> app</w:t>
+      </w:r>
+      <w:r>
+        <w:rPr>
+          <w:rFonts w:ascii="Arial" w:eastAsia="Arial" w:hAnsi="Arial" w:cs="Arial"/>
+          <w:sz w:val="20"/>
+          <w:szCs w:val="20"/>
+        </w:rPr>
+        <w:t xml:space="preserve">. These are detailed specifications describing </w:t>
+      </w:r>
+      <w:r>
+        <w:rPr>
+          <w:rFonts w:ascii="Arial" w:eastAsia="Arial" w:hAnsi="Arial" w:cs="Arial"/>
+          <w:sz w:val="20"/>
+          <w:szCs w:val="20"/>
+        </w:rPr>
+        <w:t>the application researchers will employ to observe users of the system.</w:t>
       </w:r>
     </w:p>
     <w:p>
@@ -3726,15 +3923,8 @@
           <w:sz w:val="20"/>
           <w:szCs w:val="20"/>
         </w:rPr>
-        <w:t>3.2.6</w:t>
-      </w:r>
-      <w:r>
-        <w:rPr>
-          <w:rFonts w:ascii="Arial" w:eastAsia="Arial" w:hAnsi="Arial" w:cs="Arial"/>
-          <w:sz w:val="20"/>
-          <w:szCs w:val="20"/>
-        </w:rPr>
-        <w:t xml:space="preserve">    </w:t>
+        <w:lastRenderedPageBreak/>
+        <w:t xml:space="preserve">3.2.6    </w:t>
       </w:r>
       <w:r>
         <w:rPr>
@@ -3872,7 +4062,23 @@
           <w:szCs w:val="20"/>
         </w:rPr>
         <w:tab/>
-        <w:t>The experiment scheduler shall be implemented as a web app or software (TBD).</w:t>
+        <w:t xml:space="preserve">The experiment scheduler shall be implemented as a </w:t>
+      </w:r>
+      <w:r>
+        <w:rPr>
+          <w:rFonts w:ascii="Arial" w:eastAsia="Arial" w:hAnsi="Arial" w:cs="Arial"/>
+          <w:sz w:val="20"/>
+          <w:szCs w:val="20"/>
+        </w:rPr>
+        <w:t>Windows desktop application</w:t>
+      </w:r>
+      <w:r>
+        <w:rPr>
+          <w:rFonts w:ascii="Arial" w:eastAsia="Arial" w:hAnsi="Arial" w:cs="Arial"/>
+          <w:sz w:val="20"/>
+          <w:szCs w:val="20"/>
+        </w:rPr>
+        <w:t>.</w:t>
       </w:r>
     </w:p>
     <w:p>
@@ -4023,6 +4229,33 @@
         <w:ind w:left="720" w:hanging="720"/>
         <w:rPr>
           <w:rFonts w:ascii="Arial" w:eastAsia="Arial" w:hAnsi="Arial" w:cs="Arial"/>
+          <w:sz w:val="20"/>
+          <w:szCs w:val="20"/>
+        </w:rPr>
+      </w:pPr>
+      <w:r>
+        <w:rPr>
+          <w:rFonts w:ascii="Arial" w:eastAsia="Arial" w:hAnsi="Arial" w:cs="Arial"/>
+          <w:sz w:val="20"/>
+          <w:szCs w:val="20"/>
+        </w:rPr>
+        <w:t>3.3.5</w:t>
+      </w:r>
+      <w:r>
+        <w:rPr>
+          <w:rFonts w:ascii="Arial" w:eastAsia="Arial" w:hAnsi="Arial" w:cs="Arial"/>
+          <w:sz w:val="20"/>
+          <w:szCs w:val="20"/>
+        </w:rPr>
+        <w:tab/>
+        <w:t>The scheduler interface shall allow a researcher to adjust haptic feedback factors.</w:t>
+      </w:r>
+    </w:p>
+    <w:p>
+      <w:pPr>
+        <w:ind w:left="720" w:hanging="720"/>
+        <w:rPr>
+          <w:rFonts w:ascii="Arial" w:eastAsia="Arial" w:hAnsi="Arial" w:cs="Arial"/>
           <w:b/>
           <w:sz w:val="16"/>
           <w:szCs w:val="16"/>
@@ -4034,7 +4267,7 @@
           <w:sz w:val="20"/>
           <w:szCs w:val="20"/>
         </w:rPr>
-        <w:t>3.3.5</w:t>
+        <w:t>3.3.6</w:t>
       </w:r>
       <w:r>
         <w:rPr>
@@ -4043,7 +4276,33 @@
           <w:szCs w:val="20"/>
         </w:rPr>
         <w:tab/>
-        <w:t>The scheduler interface shall allow a researcher to adjust haptic feedback factors.</w:t>
+        <w:t>The scheduler interface shall save a</w:t>
+      </w:r>
+      <w:r>
+        <w:rPr>
+          <w:rFonts w:ascii="Arial" w:eastAsia="Arial" w:hAnsi="Arial" w:cs="Arial"/>
+          <w:sz w:val="20"/>
+          <w:szCs w:val="20"/>
+        </w:rPr>
+        <w:t>ll user data within his/her subject profile</w:t>
+      </w:r>
+      <w:r>
+        <w:rPr>
+          <w:rFonts w:ascii="Arial" w:eastAsia="Arial" w:hAnsi="Arial" w:cs="Arial"/>
+          <w:sz w:val="20"/>
+          <w:szCs w:val="20"/>
+        </w:rPr>
+        <w:t xml:space="preserve"> after a session</w:t>
+      </w:r>
+      <w:bookmarkStart w:id="0" w:name="_GoBack"/>
+      <w:bookmarkEnd w:id="0"/>
+      <w:r>
+        <w:rPr>
+          <w:rFonts w:ascii="Arial" w:eastAsia="Arial" w:hAnsi="Arial" w:cs="Arial"/>
+          <w:sz w:val="20"/>
+          <w:szCs w:val="20"/>
+        </w:rPr>
+        <w:t>.</w:t>
       </w:r>
     </w:p>
     <w:p>
@@ -4824,23 +5083,7 @@
           <w:sz w:val="20"/>
           <w:szCs w:val="20"/>
         </w:rPr>
-        <w:t>3.6.4.</w:t>
-      </w:r>
-      <w:r>
-        <w:rPr>
-          <w:rFonts w:ascii="Arial" w:eastAsia="Arial" w:hAnsi="Arial" w:cs="Arial"/>
-          <w:sz w:val="20"/>
-          <w:szCs w:val="20"/>
-        </w:rPr>
-        <w:t>2</w:t>
-      </w:r>
-      <w:r>
-        <w:rPr>
-          <w:rFonts w:ascii="Arial" w:eastAsia="Arial" w:hAnsi="Arial" w:cs="Arial"/>
-          <w:sz w:val="20"/>
-          <w:szCs w:val="20"/>
-        </w:rPr>
-        <w:t xml:space="preserve"> The video shall be recorded in .FLV format.</w:t>
+        <w:t>3.6.4.2 The video shall be recorded in .FLV format.</w:t>
       </w:r>
     </w:p>
     <w:p>
@@ -4920,11 +5163,96 @@
           <w:sz w:val="20"/>
           <w:szCs w:val="20"/>
         </w:rPr>
+        <w:t xml:space="preserve">   </w:t>
+      </w:r>
+      <w:r>
+        <w:rPr>
+          <w:rFonts w:ascii="Arial" w:eastAsia="Arial" w:hAnsi="Arial" w:cs="Arial"/>
+          <w:sz w:val="20"/>
+          <w:szCs w:val="20"/>
+        </w:rPr>
         <w:t>The App shall be implemented as a web app.</w:t>
       </w:r>
     </w:p>
     <w:p>
       <w:pPr>
+        <w:ind w:left="900" w:hanging="900"/>
+        <w:rPr>
+          <w:rFonts w:ascii="Arial" w:eastAsia="Arial" w:hAnsi="Arial" w:cs="Arial"/>
+          <w:sz w:val="20"/>
+          <w:szCs w:val="20"/>
+        </w:rPr>
+      </w:pPr>
+      <w:r>
+        <w:rPr>
+          <w:rFonts w:ascii="Arial" w:eastAsia="Arial" w:hAnsi="Arial" w:cs="Arial"/>
+          <w:sz w:val="20"/>
+          <w:szCs w:val="20"/>
+        </w:rPr>
+        <w:lastRenderedPageBreak/>
+        <w:t xml:space="preserve">3.7.2   </w:t>
+      </w:r>
+      <w:r>
+        <w:rPr>
+          <w:rFonts w:ascii="Arial" w:eastAsia="Arial" w:hAnsi="Arial" w:cs="Arial"/>
+          <w:sz w:val="20"/>
+          <w:szCs w:val="20"/>
+        </w:rPr>
+        <w:t xml:space="preserve"> </w:t>
+      </w:r>
+      <w:r>
+        <w:rPr>
+          <w:rFonts w:ascii="Arial" w:eastAsia="Arial" w:hAnsi="Arial" w:cs="Arial"/>
+          <w:sz w:val="20"/>
+          <w:szCs w:val="20"/>
+        </w:rPr>
+        <w:t xml:space="preserve">   </w:t>
+      </w:r>
+      <w:r>
+        <w:rPr>
+          <w:rFonts w:ascii="Arial" w:eastAsia="Arial" w:hAnsi="Arial" w:cs="Arial"/>
+          <w:sz w:val="20"/>
+          <w:szCs w:val="20"/>
+        </w:rPr>
+        <w:t xml:space="preserve">The app shall keep track of time, </w:t>
+      </w:r>
+      <w:bookmarkStart w:id="1" w:name="_Hlk802623"/>
+      <w:r>
+        <w:rPr>
+          <w:rFonts w:ascii="Arial" w:eastAsia="Arial" w:hAnsi="Arial" w:cs="Arial"/>
+          <w:sz w:val="20"/>
+          <w:szCs w:val="20"/>
+        </w:rPr>
+        <w:t>Track Violations, Traction Losses, Crashes, and Lap</w:t>
+      </w:r>
+      <w:r>
+        <w:rPr>
+          <w:rFonts w:ascii="Arial" w:eastAsia="Arial" w:hAnsi="Arial" w:cs="Arial"/>
+          <w:sz w:val="20"/>
+          <w:szCs w:val="20"/>
+        </w:rPr>
+        <w:t xml:space="preserve"> </w:t>
+      </w:r>
+      <w:bookmarkEnd w:id="1"/>
+      <w:r>
+        <w:rPr>
+          <w:rFonts w:ascii="Arial" w:eastAsia="Arial" w:hAnsi="Arial" w:cs="Arial"/>
+          <w:sz w:val="20"/>
+          <w:szCs w:val="20"/>
+        </w:rPr>
+        <w:t>Times</w:t>
+      </w:r>
+      <w:r>
+        <w:rPr>
+          <w:rFonts w:ascii="Arial" w:eastAsia="Arial" w:hAnsi="Arial" w:cs="Arial"/>
+          <w:sz w:val="20"/>
+          <w:szCs w:val="20"/>
+        </w:rPr>
+        <w:t>.</w:t>
+      </w:r>
+    </w:p>
+    <w:p>
+      <w:pPr>
         <w:ind w:left="720" w:hanging="720"/>
         <w:rPr>
           <w:rFonts w:ascii="Arial" w:eastAsia="Arial" w:hAnsi="Arial" w:cs="Arial"/>
@@ -4938,7 +5266,23 @@
           <w:sz w:val="20"/>
           <w:szCs w:val="20"/>
         </w:rPr>
-        <w:t xml:space="preserve">3.7.2   </w:t>
+        <w:t>3.7.</w:t>
+      </w:r>
+      <w:r>
+        <w:rPr>
+          <w:rFonts w:ascii="Arial" w:eastAsia="Arial" w:hAnsi="Arial" w:cs="Arial"/>
+          <w:sz w:val="20"/>
+          <w:szCs w:val="20"/>
+        </w:rPr>
+        <w:t>3</w:t>
+      </w:r>
+      <w:r>
+        <w:rPr>
+          <w:rFonts w:ascii="Arial" w:eastAsia="Arial" w:hAnsi="Arial" w:cs="Arial"/>
+          <w:sz w:val="20"/>
+          <w:szCs w:val="20"/>
+        </w:rPr>
+        <w:t xml:space="preserve">   </w:t>
       </w:r>
       <w:r>
         <w:rPr>
@@ -4954,16 +5298,49 @@
           <w:sz w:val="20"/>
           <w:szCs w:val="20"/>
         </w:rPr>
-        <w:t xml:space="preserve">The app shall keep track of time, </w:t>
-      </w:r>
-      <w:bookmarkStart w:id="0" w:name="_Hlk802623"/>
-      <w:r>
-        <w:rPr>
-          <w:rFonts w:ascii="Arial" w:eastAsia="Arial" w:hAnsi="Arial" w:cs="Arial"/>
-          <w:sz w:val="20"/>
-          <w:szCs w:val="20"/>
-        </w:rPr>
-        <w:t>Track Violations, Traction Losses, Crashes, and Lap</w:t>
+        <w:t xml:space="preserve">   </w:t>
+      </w:r>
+      <w:r>
+        <w:rPr>
+          <w:rFonts w:ascii="Arial" w:eastAsia="Arial" w:hAnsi="Arial" w:cs="Arial"/>
+          <w:sz w:val="20"/>
+          <w:szCs w:val="20"/>
+        </w:rPr>
+        <w:t>Control of the App shall be via HTML buttons and keystrokes.</w:t>
+      </w:r>
+    </w:p>
+    <w:p>
+      <w:pPr>
+        <w:ind w:left="900" w:hanging="810"/>
+        <w:rPr>
+          <w:rFonts w:ascii="Arial" w:eastAsia="Arial" w:hAnsi="Arial" w:cs="Arial"/>
+          <w:sz w:val="20"/>
+          <w:szCs w:val="20"/>
+        </w:rPr>
+      </w:pPr>
+      <w:r>
+        <w:rPr>
+          <w:rFonts w:ascii="Arial" w:eastAsia="Arial" w:hAnsi="Arial" w:cs="Arial"/>
+          <w:sz w:val="20"/>
+          <w:szCs w:val="20"/>
+        </w:rPr>
+        <w:t>3.7.</w:t>
+      </w:r>
+      <w:r>
+        <w:rPr>
+          <w:rFonts w:ascii="Arial" w:eastAsia="Arial" w:hAnsi="Arial" w:cs="Arial"/>
+          <w:sz w:val="20"/>
+          <w:szCs w:val="20"/>
+        </w:rPr>
+        <w:t>3</w:t>
+      </w:r>
+      <w:r>
+        <w:rPr>
+          <w:rFonts w:ascii="Arial" w:eastAsia="Arial" w:hAnsi="Arial" w:cs="Arial"/>
+          <w:sz w:val="20"/>
+          <w:szCs w:val="20"/>
+        </w:rPr>
+        <w:t>.1</w:t>
       </w:r>
       <w:r>
         <w:rPr>
@@ -4973,188 +5350,21 @@
         </w:rPr>
         <w:t xml:space="preserve"> </w:t>
       </w:r>
-      <w:bookmarkEnd w:id="0"/>
-      <w:r>
-        <w:rPr>
-          <w:rFonts w:ascii="Arial" w:eastAsia="Arial" w:hAnsi="Arial" w:cs="Arial"/>
-          <w:sz w:val="20"/>
-          <w:szCs w:val="20"/>
-        </w:rPr>
-        <w:t>Times</w:t>
-      </w:r>
-      <w:r>
-        <w:rPr>
-          <w:rFonts w:ascii="Arial" w:eastAsia="Arial" w:hAnsi="Arial" w:cs="Arial"/>
-          <w:sz w:val="20"/>
-          <w:szCs w:val="20"/>
-        </w:rPr>
-        <w:t>.</w:t>
-      </w:r>
-      <w:bookmarkStart w:id="1" w:name="_GoBack"/>
-      <w:bookmarkEnd w:id="1"/>
-    </w:p>
-    <w:p>
-      <w:pPr>
-        <w:ind w:left="720" w:hanging="720"/>
-        <w:rPr>
-          <w:rFonts w:ascii="Arial" w:eastAsia="Arial" w:hAnsi="Arial" w:cs="Arial"/>
-          <w:sz w:val="20"/>
-          <w:szCs w:val="20"/>
-        </w:rPr>
-      </w:pPr>
-      <w:r>
-        <w:rPr>
-          <w:rFonts w:ascii="Arial" w:eastAsia="Arial" w:hAnsi="Arial" w:cs="Arial"/>
-          <w:sz w:val="20"/>
-          <w:szCs w:val="20"/>
-        </w:rPr>
-        <w:t>3.7.</w:t>
-      </w:r>
-      <w:r>
-        <w:rPr>
-          <w:rFonts w:ascii="Arial" w:eastAsia="Arial" w:hAnsi="Arial" w:cs="Arial"/>
-          <w:sz w:val="20"/>
-          <w:szCs w:val="20"/>
-        </w:rPr>
-        <w:t>3</w:t>
-      </w:r>
-      <w:r>
-        <w:rPr>
-          <w:rFonts w:ascii="Arial" w:eastAsia="Arial" w:hAnsi="Arial" w:cs="Arial"/>
-          <w:sz w:val="20"/>
-          <w:szCs w:val="20"/>
-        </w:rPr>
-        <w:t xml:space="preserve">   </w:t>
-      </w:r>
-      <w:r>
-        <w:rPr>
-          <w:rFonts w:ascii="Arial" w:eastAsia="Arial" w:hAnsi="Arial" w:cs="Arial"/>
-          <w:sz w:val="20"/>
-          <w:szCs w:val="20"/>
-        </w:rPr>
-        <w:t xml:space="preserve"> </w:t>
-      </w:r>
-      <w:r>
-        <w:rPr>
-          <w:rFonts w:ascii="Arial" w:eastAsia="Arial" w:hAnsi="Arial" w:cs="Arial"/>
-          <w:sz w:val="20"/>
-          <w:szCs w:val="20"/>
-        </w:rPr>
-        <w:t>Control of the App shall be via HTML buttons and keystrokes.</w:t>
-      </w:r>
-    </w:p>
-    <w:p>
-      <w:pPr>
-        <w:ind w:left="720" w:hanging="720"/>
-        <w:rPr>
-          <w:rFonts w:ascii="Arial" w:eastAsia="Arial" w:hAnsi="Arial" w:cs="Arial"/>
-          <w:sz w:val="20"/>
-          <w:szCs w:val="20"/>
-        </w:rPr>
-      </w:pPr>
-      <w:r>
-        <w:rPr>
-          <w:rFonts w:ascii="Arial" w:eastAsia="Arial" w:hAnsi="Arial" w:cs="Arial"/>
-          <w:sz w:val="20"/>
-          <w:szCs w:val="20"/>
-        </w:rPr>
-        <w:t>3.7.</w:t>
-      </w:r>
-      <w:r>
-        <w:rPr>
-          <w:rFonts w:ascii="Arial" w:eastAsia="Arial" w:hAnsi="Arial" w:cs="Arial"/>
-          <w:sz w:val="20"/>
-          <w:szCs w:val="20"/>
-        </w:rPr>
-        <w:t>3</w:t>
-      </w:r>
-      <w:r>
-        <w:rPr>
-          <w:rFonts w:ascii="Arial" w:eastAsia="Arial" w:hAnsi="Arial" w:cs="Arial"/>
-          <w:sz w:val="20"/>
-          <w:szCs w:val="20"/>
-        </w:rPr>
-        <w:t>.1</w:t>
-      </w:r>
-      <w:r>
-        <w:rPr>
-          <w:rFonts w:ascii="Arial" w:eastAsia="Arial" w:hAnsi="Arial" w:cs="Arial"/>
-          <w:sz w:val="20"/>
-          <w:szCs w:val="20"/>
-        </w:rPr>
-        <w:t xml:space="preserve"> </w:t>
-      </w:r>
-      <w:r>
-        <w:rPr>
-          <w:rFonts w:ascii="Arial" w:eastAsia="Arial" w:hAnsi="Arial" w:cs="Arial"/>
-          <w:sz w:val="20"/>
-          <w:szCs w:val="20"/>
-        </w:rPr>
-        <w:t xml:space="preserve">The App shall have </w:t>
-      </w:r>
-      <w:r>
-        <w:rPr>
-          <w:rFonts w:ascii="Arial" w:eastAsia="Arial" w:hAnsi="Arial" w:cs="Arial"/>
-          <w:sz w:val="20"/>
-          <w:szCs w:val="20"/>
-        </w:rPr>
-        <w:t>“Start Experiment</w:t>
-      </w:r>
-      <w:r>
-        <w:rPr>
-          <w:rFonts w:ascii="Arial" w:eastAsia="Arial" w:hAnsi="Arial" w:cs="Arial"/>
-          <w:sz w:val="20"/>
-          <w:szCs w:val="20"/>
-        </w:rPr>
-        <w:t>,</w:t>
-      </w:r>
-      <w:r>
-        <w:rPr>
-          <w:rFonts w:ascii="Arial" w:eastAsia="Arial" w:hAnsi="Arial" w:cs="Arial"/>
-          <w:sz w:val="20"/>
-          <w:szCs w:val="20"/>
-        </w:rPr>
-        <w:t>”</w:t>
-      </w:r>
-      <w:r>
-        <w:rPr>
-          <w:rFonts w:ascii="Arial" w:eastAsia="Arial" w:hAnsi="Arial" w:cs="Arial"/>
-          <w:sz w:val="20"/>
-          <w:szCs w:val="20"/>
-        </w:rPr>
-        <w:t xml:space="preserve"> </w:t>
-      </w:r>
-      <w:r>
-        <w:rPr>
-          <w:rFonts w:ascii="Arial" w:eastAsia="Arial" w:hAnsi="Arial" w:cs="Arial"/>
-          <w:sz w:val="20"/>
-          <w:szCs w:val="20"/>
-        </w:rPr>
-        <w:t xml:space="preserve">“Start </w:t>
-      </w:r>
-      <w:r>
-        <w:rPr>
-          <w:rFonts w:ascii="Arial" w:eastAsia="Arial" w:hAnsi="Arial" w:cs="Arial"/>
-          <w:sz w:val="20"/>
-          <w:szCs w:val="20"/>
-        </w:rPr>
-        <w:t>Trial,</w:t>
-      </w:r>
-      <w:r>
-        <w:rPr>
-          <w:rFonts w:ascii="Arial" w:eastAsia="Arial" w:hAnsi="Arial" w:cs="Arial"/>
-          <w:sz w:val="20"/>
-          <w:szCs w:val="20"/>
-        </w:rPr>
-        <w:t>”</w:t>
-      </w:r>
-      <w:r>
-        <w:rPr>
-          <w:rFonts w:ascii="Arial" w:eastAsia="Arial" w:hAnsi="Arial" w:cs="Arial"/>
-          <w:sz w:val="20"/>
-          <w:szCs w:val="20"/>
-        </w:rPr>
-        <w:t xml:space="preserve"> “Stop Experiment,” </w:t>
+      <w:r>
+        <w:rPr>
+          <w:rFonts w:ascii="Arial" w:eastAsia="Arial" w:hAnsi="Arial" w:cs="Arial"/>
+          <w:sz w:val="20"/>
+          <w:szCs w:val="20"/>
+        </w:rPr>
+        <w:t xml:space="preserve">  </w:t>
+      </w:r>
+      <w:r>
+        <w:rPr>
+          <w:rFonts w:ascii="Arial" w:eastAsia="Arial" w:hAnsi="Arial" w:cs="Arial"/>
+          <w:sz w:val="20"/>
+          <w:szCs w:val="20"/>
+        </w:rPr>
+        <w:t xml:space="preserve">The App shall have “Start Experiment,” “Start Trial,” “Stop Experiment,” </w:t>
       </w:r>
       <w:r>
         <w:rPr>
@@ -5175,7 +5385,7 @@
     </w:p>
     <w:p>
       <w:pPr>
-        <w:ind w:left="720" w:hanging="720"/>
+        <w:ind w:left="900" w:hanging="900"/>
         <w:rPr>
           <w:rFonts w:ascii="Arial" w:eastAsia="Arial" w:hAnsi="Arial" w:cs="Arial"/>
           <w:sz w:val="16"/>
@@ -5225,6 +5435,96 @@
     </w:p>
     <w:p>
       <w:pPr>
+        <w:ind w:left="900" w:hanging="900"/>
+        <w:rPr>
+          <w:rFonts w:ascii="Arial" w:eastAsia="Arial" w:hAnsi="Arial" w:cs="Arial"/>
+          <w:sz w:val="20"/>
+          <w:szCs w:val="20"/>
+        </w:rPr>
+      </w:pPr>
+      <w:r>
+        <w:rPr>
+          <w:rFonts w:ascii="Arial" w:eastAsia="Arial" w:hAnsi="Arial" w:cs="Arial"/>
+          <w:sz w:val="20"/>
+          <w:szCs w:val="20"/>
+        </w:rPr>
+        <w:t>3.7.</w:t>
+      </w:r>
+      <w:r>
+        <w:rPr>
+          <w:rFonts w:ascii="Arial" w:eastAsia="Arial" w:hAnsi="Arial" w:cs="Arial"/>
+          <w:sz w:val="20"/>
+          <w:szCs w:val="20"/>
+        </w:rPr>
+        <w:t>3</w:t>
+      </w:r>
+      <w:r>
+        <w:rPr>
+          <w:rFonts w:ascii="Arial" w:eastAsia="Arial" w:hAnsi="Arial" w:cs="Arial"/>
+          <w:sz w:val="20"/>
+          <w:szCs w:val="20"/>
+        </w:rPr>
+        <w:t xml:space="preserve">.2 </w:t>
+      </w:r>
+      <w:r>
+        <w:rPr>
+          <w:rFonts w:ascii="Arial" w:eastAsia="Arial" w:hAnsi="Arial" w:cs="Arial"/>
+          <w:sz w:val="20"/>
+          <w:szCs w:val="20"/>
+        </w:rPr>
+        <w:t xml:space="preserve"> </w:t>
+      </w:r>
+      <w:r>
+        <w:rPr>
+          <w:rFonts w:ascii="Arial" w:eastAsia="Arial" w:hAnsi="Arial" w:cs="Arial"/>
+          <w:sz w:val="20"/>
+          <w:szCs w:val="20"/>
+        </w:rPr>
+        <w:t xml:space="preserve">  </w:t>
+      </w:r>
+      <w:r>
+        <w:rPr>
+          <w:rFonts w:ascii="Arial" w:eastAsia="Arial" w:hAnsi="Arial" w:cs="Arial"/>
+          <w:sz w:val="20"/>
+          <w:szCs w:val="20"/>
+        </w:rPr>
+        <w:t xml:space="preserve">The App shall use </w:t>
+      </w:r>
+      <w:r>
+        <w:rPr>
+          <w:rFonts w:ascii="Arial" w:eastAsia="Arial" w:hAnsi="Arial" w:cs="Arial"/>
+          <w:sz w:val="20"/>
+          <w:szCs w:val="20"/>
+        </w:rPr>
+        <w:t xml:space="preserve">keypress </w:t>
+      </w:r>
+      <w:r>
+        <w:rPr>
+          <w:rFonts w:ascii="Arial" w:eastAsia="Arial" w:hAnsi="Arial" w:cs="Arial"/>
+          <w:sz w:val="20"/>
+          <w:szCs w:val="20"/>
+        </w:rPr>
+        <w:t xml:space="preserve">event listeners for control of </w:t>
+      </w:r>
+      <w:r>
+        <w:rPr>
+          <w:rFonts w:ascii="Arial" w:eastAsia="Arial" w:hAnsi="Arial" w:cs="Arial"/>
+          <w:sz w:val="20"/>
+          <w:szCs w:val="20"/>
+        </w:rPr>
+        <w:t>Track Violations, Traction Losses, Crashes, and Laps</w:t>
+      </w:r>
+      <w:r>
+        <w:rPr>
+          <w:rFonts w:ascii="Arial" w:eastAsia="Arial" w:hAnsi="Arial" w:cs="Arial"/>
+          <w:sz w:val="20"/>
+          <w:szCs w:val="20"/>
+        </w:rPr>
+        <w:t>.</w:t>
+      </w:r>
+    </w:p>
+    <w:p>
+      <w:pPr>
         <w:ind w:left="720" w:hanging="720"/>
         <w:rPr>
           <w:rFonts w:ascii="Arial" w:eastAsia="Arial" w:hAnsi="Arial" w:cs="Arial"/>
@@ -5232,14 +5532,259 @@
           <w:szCs w:val="20"/>
         </w:rPr>
       </w:pPr>
-      <w:proofErr w:type="gramStart"/>
-      <w:r>
-        <w:rPr>
-          <w:rFonts w:ascii="Arial" w:eastAsia="Arial" w:hAnsi="Arial" w:cs="Arial"/>
-          <w:sz w:val="20"/>
-          <w:szCs w:val="20"/>
-        </w:rPr>
-        <w:lastRenderedPageBreak/>
+      <w:r>
+        <w:rPr>
+          <w:rFonts w:ascii="Arial" w:eastAsia="Arial" w:hAnsi="Arial" w:cs="Arial"/>
+          <w:sz w:val="20"/>
+          <w:szCs w:val="20"/>
+        </w:rPr>
+        <w:t>3.7.3.2.1 The “1” key shall increment Track Violations.</w:t>
+      </w:r>
+    </w:p>
+    <w:p>
+      <w:pPr>
+        <w:ind w:left="720" w:hanging="720"/>
+        <w:rPr>
+          <w:rFonts w:ascii="Arial" w:eastAsia="Arial" w:hAnsi="Arial" w:cs="Arial"/>
+          <w:sz w:val="20"/>
+          <w:szCs w:val="20"/>
+        </w:rPr>
+      </w:pPr>
+      <w:r>
+        <w:rPr>
+          <w:rFonts w:ascii="Arial" w:eastAsia="Arial" w:hAnsi="Arial" w:cs="Arial"/>
+          <w:sz w:val="20"/>
+          <w:szCs w:val="20"/>
+        </w:rPr>
+        <w:t>3.7.3.2.</w:t>
+      </w:r>
+      <w:r>
+        <w:rPr>
+          <w:rFonts w:ascii="Arial" w:eastAsia="Arial" w:hAnsi="Arial" w:cs="Arial"/>
+          <w:sz w:val="20"/>
+          <w:szCs w:val="20"/>
+        </w:rPr>
+        <w:t>2</w:t>
+      </w:r>
+      <w:r>
+        <w:rPr>
+          <w:rFonts w:ascii="Arial" w:eastAsia="Arial" w:hAnsi="Arial" w:cs="Arial"/>
+          <w:sz w:val="20"/>
+          <w:szCs w:val="20"/>
+        </w:rPr>
+        <w:t xml:space="preserve"> The “</w:t>
+      </w:r>
+      <w:r>
+        <w:rPr>
+          <w:rFonts w:ascii="Arial" w:eastAsia="Arial" w:hAnsi="Arial" w:cs="Arial"/>
+          <w:sz w:val="20"/>
+          <w:szCs w:val="20"/>
+        </w:rPr>
+        <w:t>2</w:t>
+      </w:r>
+      <w:r>
+        <w:rPr>
+          <w:rFonts w:ascii="Arial" w:eastAsia="Arial" w:hAnsi="Arial" w:cs="Arial"/>
+          <w:sz w:val="20"/>
+          <w:szCs w:val="20"/>
+        </w:rPr>
+        <w:t>” key shall increment</w:t>
+      </w:r>
+      <w:r>
+        <w:rPr>
+          <w:rFonts w:ascii="Arial" w:eastAsia="Arial" w:hAnsi="Arial" w:cs="Arial"/>
+          <w:sz w:val="20"/>
+          <w:szCs w:val="20"/>
+        </w:rPr>
+        <w:t xml:space="preserve"> </w:t>
+      </w:r>
+      <w:r>
+        <w:rPr>
+          <w:rFonts w:ascii="Arial" w:eastAsia="Arial" w:hAnsi="Arial" w:cs="Arial"/>
+          <w:sz w:val="20"/>
+          <w:szCs w:val="20"/>
+        </w:rPr>
+        <w:t>Trac</w:t>
+      </w:r>
+      <w:r>
+        <w:rPr>
+          <w:rFonts w:ascii="Arial" w:eastAsia="Arial" w:hAnsi="Arial" w:cs="Arial"/>
+          <w:sz w:val="20"/>
+          <w:szCs w:val="20"/>
+        </w:rPr>
+        <w:t>tion</w:t>
+      </w:r>
+      <w:r>
+        <w:rPr>
+          <w:rFonts w:ascii="Arial" w:eastAsia="Arial" w:hAnsi="Arial" w:cs="Arial"/>
+          <w:sz w:val="20"/>
+          <w:szCs w:val="20"/>
+        </w:rPr>
+        <w:t xml:space="preserve"> </w:t>
+      </w:r>
+      <w:r>
+        <w:rPr>
+          <w:rFonts w:ascii="Arial" w:eastAsia="Arial" w:hAnsi="Arial" w:cs="Arial"/>
+          <w:sz w:val="20"/>
+          <w:szCs w:val="20"/>
+        </w:rPr>
+        <w:t>Losses</w:t>
+      </w:r>
+      <w:r>
+        <w:rPr>
+          <w:rFonts w:ascii="Arial" w:eastAsia="Arial" w:hAnsi="Arial" w:cs="Arial"/>
+          <w:sz w:val="20"/>
+          <w:szCs w:val="20"/>
+        </w:rPr>
+        <w:t>.</w:t>
+      </w:r>
+    </w:p>
+    <w:p>
+      <w:pPr>
+        <w:ind w:left="720" w:hanging="720"/>
+        <w:rPr>
+          <w:rFonts w:ascii="Arial" w:eastAsia="Arial" w:hAnsi="Arial" w:cs="Arial"/>
+          <w:sz w:val="20"/>
+          <w:szCs w:val="20"/>
+        </w:rPr>
+      </w:pPr>
+      <w:r>
+        <w:rPr>
+          <w:rFonts w:ascii="Arial" w:eastAsia="Arial" w:hAnsi="Arial" w:cs="Arial"/>
+          <w:sz w:val="20"/>
+          <w:szCs w:val="20"/>
+        </w:rPr>
+        <w:t>3.7.3.2.</w:t>
+      </w:r>
+      <w:r>
+        <w:rPr>
+          <w:rFonts w:ascii="Arial" w:eastAsia="Arial" w:hAnsi="Arial" w:cs="Arial"/>
+          <w:sz w:val="20"/>
+          <w:szCs w:val="20"/>
+        </w:rPr>
+        <w:t>3</w:t>
+      </w:r>
+      <w:r>
+        <w:rPr>
+          <w:rFonts w:ascii="Arial" w:eastAsia="Arial" w:hAnsi="Arial" w:cs="Arial"/>
+          <w:sz w:val="20"/>
+          <w:szCs w:val="20"/>
+        </w:rPr>
+        <w:t xml:space="preserve"> The “</w:t>
+      </w:r>
+      <w:r>
+        <w:rPr>
+          <w:rFonts w:ascii="Arial" w:eastAsia="Arial" w:hAnsi="Arial" w:cs="Arial"/>
+          <w:sz w:val="20"/>
+          <w:szCs w:val="20"/>
+        </w:rPr>
+        <w:t>3</w:t>
+      </w:r>
+      <w:r>
+        <w:rPr>
+          <w:rFonts w:ascii="Arial" w:eastAsia="Arial" w:hAnsi="Arial" w:cs="Arial"/>
+          <w:sz w:val="20"/>
+          <w:szCs w:val="20"/>
+        </w:rPr>
+        <w:t>” key shall increment</w:t>
+      </w:r>
+      <w:r>
+        <w:rPr>
+          <w:rFonts w:ascii="Arial" w:eastAsia="Arial" w:hAnsi="Arial" w:cs="Arial"/>
+          <w:sz w:val="20"/>
+          <w:szCs w:val="20"/>
+        </w:rPr>
+        <w:t xml:space="preserve"> Crashes</w:t>
+      </w:r>
+      <w:r>
+        <w:rPr>
+          <w:rFonts w:ascii="Arial" w:eastAsia="Arial" w:hAnsi="Arial" w:cs="Arial"/>
+          <w:sz w:val="20"/>
+          <w:szCs w:val="20"/>
+        </w:rPr>
+        <w:t>.</w:t>
+      </w:r>
+    </w:p>
+    <w:p>
+      <w:pPr>
+        <w:ind w:left="720" w:hanging="720"/>
+        <w:rPr>
+          <w:rFonts w:ascii="Arial" w:eastAsia="Arial" w:hAnsi="Arial" w:cs="Arial"/>
+          <w:sz w:val="20"/>
+          <w:szCs w:val="20"/>
+        </w:rPr>
+      </w:pPr>
+      <w:r>
+        <w:rPr>
+          <w:rFonts w:ascii="Arial" w:eastAsia="Arial" w:hAnsi="Arial" w:cs="Arial"/>
+          <w:sz w:val="20"/>
+          <w:szCs w:val="20"/>
+        </w:rPr>
+        <w:t>3.7.3.2.</w:t>
+      </w:r>
+      <w:r>
+        <w:rPr>
+          <w:rFonts w:ascii="Arial" w:eastAsia="Arial" w:hAnsi="Arial" w:cs="Arial"/>
+          <w:sz w:val="20"/>
+          <w:szCs w:val="20"/>
+        </w:rPr>
+        <w:t>4</w:t>
+      </w:r>
+      <w:r>
+        <w:rPr>
+          <w:rFonts w:ascii="Arial" w:eastAsia="Arial" w:hAnsi="Arial" w:cs="Arial"/>
+          <w:sz w:val="20"/>
+          <w:szCs w:val="20"/>
+        </w:rPr>
+        <w:t xml:space="preserve"> The “</w:t>
+      </w:r>
+      <w:r>
+        <w:rPr>
+          <w:rFonts w:ascii="Arial" w:eastAsia="Arial" w:hAnsi="Arial" w:cs="Arial"/>
+          <w:sz w:val="20"/>
+          <w:szCs w:val="20"/>
+        </w:rPr>
+        <w:t>4</w:t>
+      </w:r>
+      <w:r>
+        <w:rPr>
+          <w:rFonts w:ascii="Arial" w:eastAsia="Arial" w:hAnsi="Arial" w:cs="Arial"/>
+          <w:sz w:val="20"/>
+          <w:szCs w:val="20"/>
+        </w:rPr>
+        <w:t>” key shall increment</w:t>
+      </w:r>
+      <w:r>
+        <w:rPr>
+          <w:rFonts w:ascii="Arial" w:eastAsia="Arial" w:hAnsi="Arial" w:cs="Arial"/>
+          <w:sz w:val="20"/>
+          <w:szCs w:val="20"/>
+        </w:rPr>
+        <w:t xml:space="preserve"> Laps</w:t>
+      </w:r>
+      <w:r>
+        <w:rPr>
+          <w:rFonts w:ascii="Arial" w:eastAsia="Arial" w:hAnsi="Arial" w:cs="Arial"/>
+          <w:sz w:val="20"/>
+          <w:szCs w:val="20"/>
+        </w:rPr>
+        <w:t>.</w:t>
+      </w:r>
+    </w:p>
+    <w:p>
+      <w:pPr>
+        <w:rPr>
+          <w:rFonts w:ascii="Arial" w:eastAsia="Arial" w:hAnsi="Arial" w:cs="Arial"/>
+          <w:sz w:val="20"/>
+          <w:szCs w:val="20"/>
+        </w:rPr>
+      </w:pPr>
+      <w:r>
+        <w:rPr>
+          <w:rFonts w:ascii="Arial" w:eastAsia="Arial" w:hAnsi="Arial" w:cs="Arial"/>
+          <w:sz w:val="20"/>
+          <w:szCs w:val="20"/>
+        </w:rPr>
         <w:t>3.7.</w:t>
       </w:r>
       <w:r>
@@ -5248,7 +5793,129 @@
           <w:sz w:val="20"/>
           <w:szCs w:val="20"/>
         </w:rPr>
-        <w:t>3</w:t>
+        <w:t>4</w:t>
+      </w:r>
+      <w:r>
+        <w:rPr>
+          <w:rFonts w:ascii="Arial" w:eastAsia="Arial" w:hAnsi="Arial" w:cs="Arial"/>
+          <w:sz w:val="20"/>
+          <w:szCs w:val="20"/>
+        </w:rPr>
+        <w:t xml:space="preserve">   </w:t>
+      </w:r>
+      <w:r>
+        <w:rPr>
+          <w:rFonts w:ascii="Arial" w:eastAsia="Arial" w:hAnsi="Arial" w:cs="Arial"/>
+          <w:sz w:val="20"/>
+          <w:szCs w:val="20"/>
+        </w:rPr>
+        <w:t xml:space="preserve">  </w:t>
+      </w:r>
+      <w:r>
+        <w:rPr>
+          <w:rFonts w:ascii="Arial" w:eastAsia="Arial" w:hAnsi="Arial" w:cs="Arial"/>
+          <w:sz w:val="20"/>
+          <w:szCs w:val="20"/>
+        </w:rPr>
+        <w:t xml:space="preserve">  </w:t>
+      </w:r>
+      <w:r>
+        <w:rPr>
+          <w:rFonts w:ascii="Arial" w:eastAsia="Arial" w:hAnsi="Arial" w:cs="Arial"/>
+          <w:sz w:val="20"/>
+          <w:szCs w:val="20"/>
+        </w:rPr>
+        <w:t xml:space="preserve">The App shall </w:t>
+      </w:r>
+      <w:r>
+        <w:rPr>
+          <w:rFonts w:ascii="Arial" w:eastAsia="Arial" w:hAnsi="Arial" w:cs="Arial"/>
+          <w:sz w:val="20"/>
+          <w:szCs w:val="20"/>
+        </w:rPr>
+        <w:t>be based on a timer.</w:t>
+      </w:r>
+    </w:p>
+    <w:p>
+      <w:pPr>
+        <w:rPr>
+          <w:rFonts w:ascii="Arial" w:eastAsia="Arial" w:hAnsi="Arial" w:cs="Arial"/>
+          <w:sz w:val="20"/>
+          <w:szCs w:val="20"/>
+        </w:rPr>
+      </w:pPr>
+      <w:r>
+        <w:rPr>
+          <w:rFonts w:ascii="Arial" w:eastAsia="Arial" w:hAnsi="Arial" w:cs="Arial"/>
+          <w:sz w:val="20"/>
+          <w:szCs w:val="20"/>
+        </w:rPr>
+        <w:t>3.7.</w:t>
+      </w:r>
+      <w:r>
+        <w:rPr>
+          <w:rFonts w:ascii="Arial" w:eastAsia="Arial" w:hAnsi="Arial" w:cs="Arial"/>
+          <w:sz w:val="20"/>
+          <w:szCs w:val="20"/>
+        </w:rPr>
+        <w:t>4</w:t>
+      </w:r>
+      <w:r>
+        <w:rPr>
+          <w:rFonts w:ascii="Arial" w:eastAsia="Arial" w:hAnsi="Arial" w:cs="Arial"/>
+          <w:sz w:val="20"/>
+          <w:szCs w:val="20"/>
+        </w:rPr>
+        <w:t xml:space="preserve">.1 </w:t>
+      </w:r>
+      <w:r>
+        <w:rPr>
+          <w:rFonts w:ascii="Arial" w:eastAsia="Arial" w:hAnsi="Arial" w:cs="Arial"/>
+          <w:sz w:val="20"/>
+          <w:szCs w:val="20"/>
+        </w:rPr>
+        <w:t xml:space="preserve"> </w:t>
+      </w:r>
+      <w:r>
+        <w:rPr>
+          <w:rFonts w:ascii="Arial" w:eastAsia="Arial" w:hAnsi="Arial" w:cs="Arial"/>
+          <w:sz w:val="20"/>
+          <w:szCs w:val="20"/>
+        </w:rPr>
+        <w:t xml:space="preserve">  </w:t>
+      </w:r>
+      <w:r>
+        <w:rPr>
+          <w:rFonts w:ascii="Arial" w:eastAsia="Arial" w:hAnsi="Arial" w:cs="Arial"/>
+          <w:sz w:val="20"/>
+          <w:szCs w:val="20"/>
+        </w:rPr>
+        <w:t>The timer shall sync with the video recording (refer to 3.6.4).</w:t>
+      </w:r>
+    </w:p>
+    <w:p>
+      <w:pPr>
+        <w:rPr>
+          <w:rFonts w:ascii="Arial" w:eastAsia="Arial" w:hAnsi="Arial" w:cs="Arial"/>
+          <w:sz w:val="20"/>
+          <w:szCs w:val="20"/>
+        </w:rPr>
+      </w:pPr>
+      <w:r>
+        <w:rPr>
+          <w:rFonts w:ascii="Arial" w:eastAsia="Arial" w:hAnsi="Arial" w:cs="Arial"/>
+          <w:sz w:val="20"/>
+          <w:szCs w:val="20"/>
+        </w:rPr>
+        <w:t>3.7.</w:t>
+      </w:r>
+      <w:r>
+        <w:rPr>
+          <w:rFonts w:ascii="Arial" w:eastAsia="Arial" w:hAnsi="Arial" w:cs="Arial"/>
+          <w:sz w:val="20"/>
+          <w:szCs w:val="20"/>
+        </w:rPr>
+        <w:t>4</w:t>
       </w:r>
       <w:r>
         <w:rPr>
@@ -5272,24 +5939,410 @@
           <w:sz w:val="20"/>
           <w:szCs w:val="20"/>
         </w:rPr>
-        <w:t>The</w:t>
-      </w:r>
-      <w:proofErr w:type="gramEnd"/>
-      <w:r>
-        <w:rPr>
-          <w:rFonts w:ascii="Arial" w:eastAsia="Arial" w:hAnsi="Arial" w:cs="Arial"/>
-          <w:sz w:val="20"/>
-          <w:szCs w:val="20"/>
-        </w:rPr>
-        <w:t xml:space="preserve"> App shall use event listeners for control of </w:t>
-      </w:r>
-      <w:r>
-        <w:rPr>
-          <w:rFonts w:ascii="Arial" w:eastAsia="Arial" w:hAnsi="Arial" w:cs="Arial"/>
-          <w:sz w:val="20"/>
-          <w:szCs w:val="20"/>
-        </w:rPr>
-        <w:t>Track Violations, Traction Losses, Crashes, and Laps</w:t>
+        <w:t xml:space="preserve">  </w:t>
+      </w:r>
+      <w:r>
+        <w:rPr>
+          <w:rFonts w:ascii="Arial" w:eastAsia="Arial" w:hAnsi="Arial" w:cs="Arial"/>
+          <w:sz w:val="20"/>
+          <w:szCs w:val="20"/>
+        </w:rPr>
+        <w:t>The timer shall manually sync with the video by way of the “Start Trial” button.</w:t>
+      </w:r>
+    </w:p>
+    <w:p>
+      <w:pPr>
+        <w:rPr>
+          <w:rFonts w:ascii="Arial" w:eastAsia="Arial" w:hAnsi="Arial" w:cs="Arial"/>
+          <w:sz w:val="20"/>
+          <w:szCs w:val="20"/>
+        </w:rPr>
+      </w:pPr>
+      <w:r>
+        <w:rPr>
+          <w:rFonts w:ascii="Arial" w:eastAsia="Arial" w:hAnsi="Arial" w:cs="Arial"/>
+          <w:sz w:val="20"/>
+          <w:szCs w:val="20"/>
+        </w:rPr>
+        <w:t xml:space="preserve">3.7.5   </w:t>
+      </w:r>
+      <w:r>
+        <w:rPr>
+          <w:rFonts w:ascii="Arial" w:eastAsia="Arial" w:hAnsi="Arial" w:cs="Arial"/>
+          <w:sz w:val="20"/>
+          <w:szCs w:val="20"/>
+        </w:rPr>
+        <w:t xml:space="preserve">  </w:t>
+      </w:r>
+      <w:r>
+        <w:rPr>
+          <w:rFonts w:ascii="Arial" w:eastAsia="Arial" w:hAnsi="Arial" w:cs="Arial"/>
+          <w:sz w:val="20"/>
+          <w:szCs w:val="20"/>
+        </w:rPr>
+        <w:t xml:space="preserve">  </w:t>
+      </w:r>
+      <w:r>
+        <w:rPr>
+          <w:rFonts w:ascii="Arial" w:eastAsia="Arial" w:hAnsi="Arial" w:cs="Arial"/>
+          <w:sz w:val="20"/>
+          <w:szCs w:val="20"/>
+        </w:rPr>
+        <w:t>The App shall export data as a .JSON file.</w:t>
+      </w:r>
+    </w:p>
+    <w:p>
+      <w:pPr>
+        <w:rPr>
+          <w:rFonts w:ascii="Arial" w:eastAsia="Arial" w:hAnsi="Arial" w:cs="Arial"/>
+          <w:sz w:val="20"/>
+          <w:szCs w:val="20"/>
+        </w:rPr>
+      </w:pPr>
+      <w:r>
+        <w:rPr>
+          <w:rFonts w:ascii="Arial" w:eastAsia="Arial" w:hAnsi="Arial" w:cs="Arial"/>
+          <w:sz w:val="20"/>
+          <w:szCs w:val="20"/>
+        </w:rPr>
+        <w:t xml:space="preserve">3.7.5.1 </w:t>
+      </w:r>
+      <w:r>
+        <w:rPr>
+          <w:rFonts w:ascii="Arial" w:eastAsia="Arial" w:hAnsi="Arial" w:cs="Arial"/>
+          <w:sz w:val="20"/>
+          <w:szCs w:val="20"/>
+        </w:rPr>
+        <w:t xml:space="preserve"> </w:t>
+      </w:r>
+      <w:r>
+        <w:rPr>
+          <w:rFonts w:ascii="Arial" w:eastAsia="Arial" w:hAnsi="Arial" w:cs="Arial"/>
+          <w:sz w:val="20"/>
+          <w:szCs w:val="20"/>
+        </w:rPr>
+        <w:t xml:space="preserve">  </w:t>
+      </w:r>
+      <w:r>
+        <w:rPr>
+          <w:rFonts w:ascii="Arial" w:eastAsia="Arial" w:hAnsi="Arial" w:cs="Arial"/>
+          <w:sz w:val="20"/>
+          <w:szCs w:val="20"/>
+        </w:rPr>
+        <w:t>Data shall be saved upon clicking the “Stop Experiment” button.</w:t>
+      </w:r>
+    </w:p>
+    <w:p>
+      <w:pPr>
+        <w:rPr>
+          <w:rFonts w:ascii="Arial" w:eastAsia="Arial" w:hAnsi="Arial" w:cs="Arial"/>
+          <w:b/>
+        </w:rPr>
+      </w:pPr>
+      <w:r>
+        <w:rPr>
+          <w:rFonts w:ascii="Arial" w:eastAsia="Arial" w:hAnsi="Arial" w:cs="Arial"/>
+          <w:sz w:val="20"/>
+          <w:szCs w:val="20"/>
+        </w:rPr>
+        <w:t xml:space="preserve">3.7.5.2 </w:t>
+      </w:r>
+      <w:r>
+        <w:rPr>
+          <w:rFonts w:ascii="Arial" w:eastAsia="Arial" w:hAnsi="Arial" w:cs="Arial"/>
+          <w:sz w:val="20"/>
+          <w:szCs w:val="20"/>
+        </w:rPr>
+        <w:t xml:space="preserve"> </w:t>
+      </w:r>
+      <w:r>
+        <w:rPr>
+          <w:rFonts w:ascii="Arial" w:eastAsia="Arial" w:hAnsi="Arial" w:cs="Arial"/>
+          <w:sz w:val="20"/>
+          <w:szCs w:val="20"/>
+        </w:rPr>
+        <w:t xml:space="preserve">  </w:t>
+      </w:r>
+      <w:r>
+        <w:rPr>
+          <w:rFonts w:ascii="Arial" w:eastAsia="Arial" w:hAnsi="Arial" w:cs="Arial"/>
+          <w:sz w:val="20"/>
+          <w:szCs w:val="20"/>
+        </w:rPr>
+        <w:t>The App shall have a text field in order to name the data file resulting from a session.</w:t>
+      </w:r>
+    </w:p>
+    <w:p>
+      <w:pPr>
+        <w:rPr>
+          <w:rFonts w:ascii="Arial" w:eastAsia="Arial" w:hAnsi="Arial" w:cs="Arial"/>
+          <w:b/>
+        </w:rPr>
+      </w:pPr>
+    </w:p>
+    <w:p>
+      <w:pPr>
+        <w:rPr>
+          <w:rFonts w:ascii="Arial" w:eastAsia="Arial" w:hAnsi="Arial" w:cs="Arial"/>
+          <w:b/>
+        </w:rPr>
+      </w:pPr>
+    </w:p>
+    <w:p>
+      <w:pPr>
+        <w:pBdr>
+          <w:top w:val="nil"/>
+          <w:left w:val="nil"/>
+          <w:bottom w:val="single" w:sz="4" w:space="1" w:color="000000"/>
+          <w:right w:val="nil"/>
+          <w:between w:val="nil"/>
+        </w:pBdr>
+        <w:rPr>
+          <w:rFonts w:ascii="Arial" w:eastAsia="Arial" w:hAnsi="Arial" w:cs="Arial"/>
+          <w:b/>
+          <w:sz w:val="20"/>
+          <w:szCs w:val="20"/>
+        </w:rPr>
+      </w:pPr>
+      <w:r>
+        <w:rPr>
+          <w:rFonts w:ascii="Arial" w:eastAsia="Arial" w:hAnsi="Arial" w:cs="Arial"/>
+          <w:b/>
+        </w:rPr>
+        <w:t>4</w:t>
+      </w:r>
+      <w:r>
+        <w:rPr>
+          <w:rFonts w:ascii="Arial" w:eastAsia="Arial" w:hAnsi="Arial" w:cs="Arial"/>
+          <w:b/>
+          <w:color w:val="000000"/>
+        </w:rPr>
+        <w:t>. Glossary</w:t>
+      </w:r>
+    </w:p>
+    <w:p>
+      <w:pPr>
+        <w:pBdr>
+          <w:top w:val="nil"/>
+          <w:left w:val="nil"/>
+          <w:bottom w:val="nil"/>
+          <w:right w:val="nil"/>
+          <w:between w:val="nil"/>
+        </w:pBdr>
+        <w:ind w:left="1620" w:hanging="1620"/>
+        <w:rPr>
+          <w:rFonts w:ascii="Arial" w:eastAsia="Arial" w:hAnsi="Arial" w:cs="Arial"/>
+          <w:sz w:val="20"/>
+          <w:szCs w:val="20"/>
+        </w:rPr>
+      </w:pPr>
+      <w:r>
+        <w:rPr>
+          <w:rFonts w:ascii="Arial" w:eastAsia="Arial" w:hAnsi="Arial" w:cs="Arial"/>
+          <w:b/>
+          <w:sz w:val="20"/>
+          <w:szCs w:val="20"/>
+        </w:rPr>
+        <w:t>Haptics:</w:t>
+      </w:r>
+      <w:r>
+        <w:rPr>
+          <w:rFonts w:ascii="Arial" w:eastAsia="Arial" w:hAnsi="Arial" w:cs="Arial"/>
+          <w:b/>
+          <w:sz w:val="20"/>
+          <w:szCs w:val="20"/>
+        </w:rPr>
+        <w:tab/>
+      </w:r>
+      <w:r>
+        <w:rPr>
+          <w:rFonts w:ascii="Arial" w:eastAsia="Arial" w:hAnsi="Arial" w:cs="Arial"/>
+          <w:sz w:val="20"/>
+          <w:szCs w:val="20"/>
+        </w:rPr>
+        <w:t>Relating to the sense of touch, specifically relating to the perception and manipulation of objects using the senses of touch or proprioception (the sensation of the body’s position).</w:t>
+      </w:r>
+    </w:p>
+    <w:p>
+      <w:pPr>
+        <w:pBdr>
+          <w:top w:val="nil"/>
+          <w:left w:val="nil"/>
+          <w:bottom w:val="nil"/>
+          <w:right w:val="nil"/>
+          <w:between w:val="nil"/>
+        </w:pBdr>
+        <w:ind w:left="1620" w:hanging="1620"/>
+        <w:rPr>
+          <w:rFonts w:ascii="Arial" w:eastAsia="Arial" w:hAnsi="Arial" w:cs="Arial"/>
+          <w:b/>
+          <w:sz w:val="20"/>
+          <w:szCs w:val="20"/>
+        </w:rPr>
+      </w:pPr>
+    </w:p>
+    <w:p>
+      <w:pPr>
+        <w:pBdr>
+          <w:top w:val="nil"/>
+          <w:left w:val="nil"/>
+          <w:bottom w:val="nil"/>
+          <w:right w:val="nil"/>
+          <w:between w:val="nil"/>
+        </w:pBdr>
+        <w:ind w:left="1620" w:hanging="1620"/>
+        <w:rPr>
+          <w:rFonts w:ascii="Arial" w:eastAsia="Arial" w:hAnsi="Arial" w:cs="Arial"/>
+          <w:sz w:val="20"/>
+          <w:szCs w:val="20"/>
+        </w:rPr>
+      </w:pPr>
+      <w:r>
+        <w:rPr>
+          <w:rFonts w:ascii="Arial" w:eastAsia="Arial" w:hAnsi="Arial" w:cs="Arial"/>
+          <w:b/>
+          <w:sz w:val="20"/>
+          <w:szCs w:val="20"/>
+        </w:rPr>
+        <w:t>Subject Profile</w:t>
+      </w:r>
+      <w:r>
+        <w:rPr>
+          <w:rFonts w:ascii="Arial" w:eastAsia="Arial" w:hAnsi="Arial" w:cs="Arial"/>
+          <w:sz w:val="20"/>
+          <w:szCs w:val="20"/>
+        </w:rPr>
+        <w:t xml:space="preserve">:   Individual profile which will be assigned to all </w:t>
+      </w:r>
+      <w:r>
+        <w:rPr>
+          <w:rFonts w:ascii="Arial" w:eastAsia="Arial" w:hAnsi="Arial" w:cs="Arial"/>
+          <w:sz w:val="20"/>
+          <w:szCs w:val="20"/>
+        </w:rPr>
+        <w:t>simulator users</w:t>
+      </w:r>
+      <w:r>
+        <w:rPr>
+          <w:rFonts w:ascii="Arial" w:eastAsia="Arial" w:hAnsi="Arial" w:cs="Arial"/>
+          <w:sz w:val="20"/>
+          <w:szCs w:val="20"/>
+        </w:rPr>
+        <w:t xml:space="preserve">, </w:t>
+      </w:r>
+      <w:r>
+        <w:rPr>
+          <w:rFonts w:ascii="Arial" w:eastAsia="Arial" w:hAnsi="Arial" w:cs="Arial"/>
+          <w:sz w:val="20"/>
+          <w:szCs w:val="20"/>
+        </w:rPr>
+        <w:t>within</w:t>
+      </w:r>
+      <w:r>
+        <w:rPr>
+          <w:rFonts w:ascii="Arial" w:eastAsia="Arial" w:hAnsi="Arial" w:cs="Arial"/>
+          <w:sz w:val="20"/>
+          <w:szCs w:val="20"/>
+        </w:rPr>
+        <w:t xml:space="preserve"> which</w:t>
+      </w:r>
+      <w:r>
+        <w:rPr>
+          <w:rFonts w:ascii="Arial" w:eastAsia="Arial" w:hAnsi="Arial" w:cs="Arial"/>
+          <w:sz w:val="20"/>
+          <w:szCs w:val="20"/>
+        </w:rPr>
+        <w:t xml:space="preserve"> </w:t>
+      </w:r>
+      <w:r>
+        <w:rPr>
+          <w:rFonts w:ascii="Arial" w:eastAsia="Arial" w:hAnsi="Arial" w:cs="Arial"/>
+          <w:sz w:val="20"/>
+          <w:szCs w:val="20"/>
+        </w:rPr>
+        <w:t xml:space="preserve">all of </w:t>
+      </w:r>
+      <w:r>
+        <w:rPr>
+          <w:rFonts w:ascii="Arial" w:eastAsia="Arial" w:hAnsi="Arial" w:cs="Arial"/>
+          <w:sz w:val="20"/>
+          <w:szCs w:val="20"/>
+        </w:rPr>
+        <w:t>each participant’s</w:t>
+      </w:r>
+      <w:r>
+        <w:rPr>
+          <w:rFonts w:ascii="Arial" w:eastAsia="Arial" w:hAnsi="Arial" w:cs="Arial"/>
+          <w:sz w:val="20"/>
+          <w:szCs w:val="20"/>
+        </w:rPr>
+        <w:t xml:space="preserve"> </w:t>
+      </w:r>
+      <w:r>
+        <w:rPr>
+          <w:rFonts w:ascii="Arial" w:eastAsia="Arial" w:hAnsi="Arial" w:cs="Arial"/>
+          <w:sz w:val="20"/>
+          <w:szCs w:val="20"/>
+        </w:rPr>
+        <w:t>pertinent</w:t>
+      </w:r>
+      <w:r>
+        <w:rPr>
+          <w:rFonts w:ascii="Arial" w:eastAsia="Arial" w:hAnsi="Arial" w:cs="Arial"/>
+          <w:sz w:val="20"/>
+          <w:szCs w:val="20"/>
+        </w:rPr>
+        <w:t xml:space="preserve"> data is recorded.</w:t>
+      </w:r>
+    </w:p>
+    <w:p>
+      <w:pPr>
+        <w:pBdr>
+          <w:top w:val="nil"/>
+          <w:left w:val="nil"/>
+          <w:bottom w:val="nil"/>
+          <w:right w:val="nil"/>
+          <w:between w:val="nil"/>
+        </w:pBdr>
+        <w:rPr>
+          <w:rFonts w:ascii="Arial" w:eastAsia="Arial" w:hAnsi="Arial" w:cs="Arial"/>
+          <w:sz w:val="20"/>
+          <w:szCs w:val="20"/>
+        </w:rPr>
+      </w:pPr>
+    </w:p>
+    <w:p>
+      <w:pPr>
+        <w:pBdr>
+          <w:top w:val="nil"/>
+          <w:left w:val="nil"/>
+          <w:bottom w:val="nil"/>
+          <w:right w:val="nil"/>
+          <w:between w:val="nil"/>
+        </w:pBdr>
+        <w:ind w:left="1620" w:hanging="1620"/>
+        <w:rPr>
+          <w:rFonts w:ascii="Arial" w:eastAsia="Arial" w:hAnsi="Arial" w:cs="Arial"/>
+          <w:sz w:val="20"/>
+          <w:szCs w:val="20"/>
+        </w:rPr>
+      </w:pPr>
+      <w:r>
+        <w:rPr>
+          <w:rFonts w:ascii="Arial" w:eastAsia="Arial" w:hAnsi="Arial" w:cs="Arial"/>
+          <w:b/>
+          <w:sz w:val="20"/>
+          <w:szCs w:val="20"/>
+        </w:rPr>
+        <w:t>Actuator</w:t>
+      </w:r>
+      <w:r>
+        <w:rPr>
+          <w:rFonts w:ascii="Arial" w:eastAsia="Arial" w:hAnsi="Arial" w:cs="Arial"/>
+          <w:sz w:val="20"/>
+          <w:szCs w:val="20"/>
+        </w:rPr>
+        <w:t>:             A component of a machine that is responsible for moving and controlling a mechanism or system</w:t>
       </w:r>
       <w:r>
         <w:rPr>
@@ -5302,93 +6355,62 @@
     </w:p>
     <w:p>
       <w:pPr>
-        <w:rPr>
-          <w:rFonts w:ascii="Arial" w:eastAsia="Arial" w:hAnsi="Arial" w:cs="Arial"/>
-          <w:sz w:val="20"/>
-          <w:szCs w:val="20"/>
-        </w:rPr>
-      </w:pPr>
-      <w:r>
-        <w:rPr>
-          <w:rFonts w:ascii="Arial" w:eastAsia="Arial" w:hAnsi="Arial" w:cs="Arial"/>
-          <w:sz w:val="20"/>
-          <w:szCs w:val="20"/>
-        </w:rPr>
-        <w:t>3.7.</w:t>
-      </w:r>
-      <w:r>
-        <w:rPr>
-          <w:rFonts w:ascii="Arial" w:eastAsia="Arial" w:hAnsi="Arial" w:cs="Arial"/>
-          <w:sz w:val="20"/>
-          <w:szCs w:val="20"/>
-        </w:rPr>
-        <w:t>4</w:t>
-      </w:r>
-      <w:r>
-        <w:rPr>
-          <w:rFonts w:ascii="Arial" w:eastAsia="Arial" w:hAnsi="Arial" w:cs="Arial"/>
-          <w:sz w:val="20"/>
-          <w:szCs w:val="20"/>
-        </w:rPr>
-        <w:t xml:space="preserve">   </w:t>
-      </w:r>
-      <w:r>
-        <w:rPr>
-          <w:rFonts w:ascii="Arial" w:eastAsia="Arial" w:hAnsi="Arial" w:cs="Arial"/>
-          <w:sz w:val="20"/>
-          <w:szCs w:val="20"/>
-        </w:rPr>
-        <w:t xml:space="preserve">  </w:t>
-      </w:r>
-      <w:r>
-        <w:rPr>
-          <w:rFonts w:ascii="Arial" w:eastAsia="Arial" w:hAnsi="Arial" w:cs="Arial"/>
-          <w:sz w:val="20"/>
-          <w:szCs w:val="20"/>
-        </w:rPr>
-        <w:t xml:space="preserve">The App shall </w:t>
-      </w:r>
-      <w:r>
-        <w:rPr>
-          <w:rFonts w:ascii="Arial" w:eastAsia="Arial" w:hAnsi="Arial" w:cs="Arial"/>
-          <w:sz w:val="20"/>
-          <w:szCs w:val="20"/>
-        </w:rPr>
-        <w:t>be based on a timer.</w:t>
-      </w:r>
-    </w:p>
-    <w:p>
-      <w:pPr>
-        <w:rPr>
-          <w:rFonts w:ascii="Arial" w:eastAsia="Arial" w:hAnsi="Arial" w:cs="Arial"/>
-          <w:sz w:val="20"/>
-          <w:szCs w:val="20"/>
-        </w:rPr>
-      </w:pPr>
-      <w:proofErr w:type="gramStart"/>
-      <w:r>
-        <w:rPr>
-          <w:rFonts w:ascii="Arial" w:eastAsia="Arial" w:hAnsi="Arial" w:cs="Arial"/>
-          <w:sz w:val="20"/>
-          <w:szCs w:val="20"/>
-        </w:rPr>
-        <w:t>3.7.</w:t>
-      </w:r>
-      <w:r>
-        <w:rPr>
-          <w:rFonts w:ascii="Arial" w:eastAsia="Arial" w:hAnsi="Arial" w:cs="Arial"/>
-          <w:sz w:val="20"/>
-          <w:szCs w:val="20"/>
-        </w:rPr>
-        <w:t>4</w:t>
-      </w:r>
-      <w:r>
-        <w:rPr>
-          <w:rFonts w:ascii="Arial" w:eastAsia="Arial" w:hAnsi="Arial" w:cs="Arial"/>
-          <w:sz w:val="20"/>
-          <w:szCs w:val="20"/>
-        </w:rPr>
-        <w:t xml:space="preserve">.1 </w:t>
+        <w:pBdr>
+          <w:top w:val="nil"/>
+          <w:left w:val="nil"/>
+          <w:bottom w:val="nil"/>
+          <w:right w:val="nil"/>
+          <w:between w:val="nil"/>
+        </w:pBdr>
+        <w:ind w:left="1620" w:hanging="1620"/>
+        <w:rPr>
+          <w:rFonts w:ascii="Arial" w:eastAsia="Arial" w:hAnsi="Arial" w:cs="Arial"/>
+          <w:sz w:val="20"/>
+          <w:szCs w:val="20"/>
+        </w:rPr>
+      </w:pPr>
+    </w:p>
+    <w:p>
+      <w:pPr>
+        <w:pBdr>
+          <w:top w:val="nil"/>
+          <w:left w:val="nil"/>
+          <w:bottom w:val="nil"/>
+          <w:right w:val="nil"/>
+          <w:between w:val="nil"/>
+        </w:pBdr>
+        <w:ind w:left="1620" w:hanging="1620"/>
+        <w:rPr>
+          <w:rFonts w:ascii="Arial" w:eastAsia="Arial" w:hAnsi="Arial" w:cs="Arial"/>
+          <w:sz w:val="20"/>
+          <w:szCs w:val="20"/>
+        </w:rPr>
+      </w:pPr>
+      <w:r>
+        <w:rPr>
+          <w:rFonts w:ascii="Arial" w:eastAsia="Arial" w:hAnsi="Arial" w:cs="Arial"/>
+          <w:b/>
+          <w:sz w:val="20"/>
+          <w:szCs w:val="20"/>
+        </w:rPr>
+        <w:t>Track Violation:</w:t>
+      </w:r>
+      <w:r>
+        <w:rPr>
+          <w:rFonts w:ascii="Arial" w:eastAsia="Arial" w:hAnsi="Arial" w:cs="Arial"/>
+          <w:b/>
+          <w:sz w:val="20"/>
+          <w:szCs w:val="20"/>
+        </w:rPr>
+        <w:tab/>
+      </w:r>
+      <w:r>
+        <w:rPr>
+          <w:rFonts w:ascii="Arial" w:eastAsia="Arial" w:hAnsi="Arial" w:cs="Arial"/>
+          <w:sz w:val="20"/>
+          <w:szCs w:val="20"/>
+        </w:rPr>
+        <w:t>For purposes of experiments in the Rehabilitation Driving Simulator, an event that occurs when a subject</w:t>
       </w:r>
       <w:r>
         <w:rPr>
@@ -5404,257 +6426,7 @@
           <w:sz w:val="20"/>
           <w:szCs w:val="20"/>
         </w:rPr>
-        <w:t>The</w:t>
-      </w:r>
-      <w:proofErr w:type="gramEnd"/>
-      <w:r>
-        <w:rPr>
-          <w:rFonts w:ascii="Arial" w:eastAsia="Arial" w:hAnsi="Arial" w:cs="Arial"/>
-          <w:sz w:val="20"/>
-          <w:szCs w:val="20"/>
-        </w:rPr>
-        <w:t xml:space="preserve"> timer shall sync with the video recording (refer to 3.6.4).</w:t>
-      </w:r>
-    </w:p>
-    <w:p>
-      <w:pPr>
-        <w:rPr>
-          <w:rFonts w:ascii="Arial" w:eastAsia="Arial" w:hAnsi="Arial" w:cs="Arial"/>
-          <w:sz w:val="20"/>
-          <w:szCs w:val="20"/>
-        </w:rPr>
-      </w:pPr>
-      <w:proofErr w:type="gramStart"/>
-      <w:r>
-        <w:rPr>
-          <w:rFonts w:ascii="Arial" w:eastAsia="Arial" w:hAnsi="Arial" w:cs="Arial"/>
-          <w:sz w:val="20"/>
-          <w:szCs w:val="20"/>
-        </w:rPr>
-        <w:t>3.7.</w:t>
-      </w:r>
-      <w:r>
-        <w:rPr>
-          <w:rFonts w:ascii="Arial" w:eastAsia="Arial" w:hAnsi="Arial" w:cs="Arial"/>
-          <w:sz w:val="20"/>
-          <w:szCs w:val="20"/>
-        </w:rPr>
-        <w:t>4</w:t>
-      </w:r>
-      <w:r>
-        <w:rPr>
-          <w:rFonts w:ascii="Arial" w:eastAsia="Arial" w:hAnsi="Arial" w:cs="Arial"/>
-          <w:sz w:val="20"/>
-          <w:szCs w:val="20"/>
-        </w:rPr>
-        <w:t xml:space="preserve">.2 </w:t>
-      </w:r>
-      <w:r>
-        <w:rPr>
-          <w:rFonts w:ascii="Arial" w:eastAsia="Arial" w:hAnsi="Arial" w:cs="Arial"/>
-          <w:sz w:val="20"/>
-          <w:szCs w:val="20"/>
-        </w:rPr>
-        <w:t xml:space="preserve"> </w:t>
-      </w:r>
-      <w:r>
-        <w:rPr>
-          <w:rFonts w:ascii="Arial" w:eastAsia="Arial" w:hAnsi="Arial" w:cs="Arial"/>
-          <w:sz w:val="20"/>
-          <w:szCs w:val="20"/>
-        </w:rPr>
-        <w:t>The</w:t>
-      </w:r>
-      <w:proofErr w:type="gramEnd"/>
-      <w:r>
-        <w:rPr>
-          <w:rFonts w:ascii="Arial" w:eastAsia="Arial" w:hAnsi="Arial" w:cs="Arial"/>
-          <w:sz w:val="20"/>
-          <w:szCs w:val="20"/>
-        </w:rPr>
-        <w:t xml:space="preserve"> timer shall manually sync with the video by way of the “Start Trial” button.</w:t>
-      </w:r>
-    </w:p>
-    <w:p>
-      <w:pPr>
-        <w:rPr>
-          <w:rFonts w:ascii="Arial" w:eastAsia="Arial" w:hAnsi="Arial" w:cs="Arial"/>
-          <w:sz w:val="20"/>
-          <w:szCs w:val="20"/>
-        </w:rPr>
-      </w:pPr>
-      <w:r>
-        <w:rPr>
-          <w:rFonts w:ascii="Arial" w:eastAsia="Arial" w:hAnsi="Arial" w:cs="Arial"/>
-          <w:sz w:val="20"/>
-          <w:szCs w:val="20"/>
-        </w:rPr>
-        <w:t xml:space="preserve">3.7.5   </w:t>
-      </w:r>
-      <w:r>
-        <w:rPr>
-          <w:rFonts w:ascii="Arial" w:eastAsia="Arial" w:hAnsi="Arial" w:cs="Arial"/>
-          <w:sz w:val="20"/>
-          <w:szCs w:val="20"/>
-        </w:rPr>
-        <w:t xml:space="preserve">  </w:t>
-      </w:r>
-      <w:r>
-        <w:rPr>
-          <w:rFonts w:ascii="Arial" w:eastAsia="Arial" w:hAnsi="Arial" w:cs="Arial"/>
-          <w:sz w:val="20"/>
-          <w:szCs w:val="20"/>
-        </w:rPr>
-        <w:t>The App shall export data as a .JSON file.</w:t>
-      </w:r>
-    </w:p>
-    <w:p>
-      <w:pPr>
-        <w:rPr>
-          <w:rFonts w:ascii="Arial" w:eastAsia="Arial" w:hAnsi="Arial" w:cs="Arial"/>
-          <w:sz w:val="20"/>
-          <w:szCs w:val="20"/>
-        </w:rPr>
-      </w:pPr>
-      <w:proofErr w:type="gramStart"/>
-      <w:r>
-        <w:rPr>
-          <w:rFonts w:ascii="Arial" w:eastAsia="Arial" w:hAnsi="Arial" w:cs="Arial"/>
-          <w:sz w:val="20"/>
-          <w:szCs w:val="20"/>
-        </w:rPr>
-        <w:t xml:space="preserve">3.7.5.1 </w:t>
-      </w:r>
-      <w:r>
-        <w:rPr>
-          <w:rFonts w:ascii="Arial" w:eastAsia="Arial" w:hAnsi="Arial" w:cs="Arial"/>
-          <w:sz w:val="20"/>
-          <w:szCs w:val="20"/>
-        </w:rPr>
-        <w:t xml:space="preserve"> </w:t>
-      </w:r>
-      <w:r>
-        <w:rPr>
-          <w:rFonts w:ascii="Arial" w:eastAsia="Arial" w:hAnsi="Arial" w:cs="Arial"/>
-          <w:sz w:val="20"/>
-          <w:szCs w:val="20"/>
-        </w:rPr>
-        <w:t>Data</w:t>
-      </w:r>
-      <w:proofErr w:type="gramEnd"/>
-      <w:r>
-        <w:rPr>
-          <w:rFonts w:ascii="Arial" w:eastAsia="Arial" w:hAnsi="Arial" w:cs="Arial"/>
-          <w:sz w:val="20"/>
-          <w:szCs w:val="20"/>
-        </w:rPr>
-        <w:t xml:space="preserve"> shall be saved upon clicking the “Stop Experiment” button.</w:t>
-      </w:r>
-    </w:p>
-    <w:p>
-      <w:pPr>
-        <w:rPr>
-          <w:rFonts w:ascii="Arial" w:eastAsia="Arial" w:hAnsi="Arial" w:cs="Arial"/>
-          <w:b/>
-        </w:rPr>
-      </w:pPr>
-      <w:proofErr w:type="gramStart"/>
-      <w:r>
-        <w:rPr>
-          <w:rFonts w:ascii="Arial" w:eastAsia="Arial" w:hAnsi="Arial" w:cs="Arial"/>
-          <w:sz w:val="20"/>
-          <w:szCs w:val="20"/>
-        </w:rPr>
-        <w:t xml:space="preserve">3.7.5.2 </w:t>
-      </w:r>
-      <w:r>
-        <w:rPr>
-          <w:rFonts w:ascii="Arial" w:eastAsia="Arial" w:hAnsi="Arial" w:cs="Arial"/>
-          <w:sz w:val="20"/>
-          <w:szCs w:val="20"/>
-        </w:rPr>
-        <w:t xml:space="preserve"> </w:t>
-      </w:r>
-      <w:r>
-        <w:rPr>
-          <w:rFonts w:ascii="Arial" w:eastAsia="Arial" w:hAnsi="Arial" w:cs="Arial"/>
-          <w:sz w:val="20"/>
-          <w:szCs w:val="20"/>
-        </w:rPr>
-        <w:t>The</w:t>
-      </w:r>
-      <w:proofErr w:type="gramEnd"/>
-      <w:r>
-        <w:rPr>
-          <w:rFonts w:ascii="Arial" w:eastAsia="Arial" w:hAnsi="Arial" w:cs="Arial"/>
-          <w:sz w:val="20"/>
-          <w:szCs w:val="20"/>
-        </w:rPr>
-        <w:t xml:space="preserve"> App shall have a text field </w:t>
-      </w:r>
-      <w:r>
-        <w:rPr>
-          <w:rFonts w:ascii="Arial" w:eastAsia="Arial" w:hAnsi="Arial" w:cs="Arial"/>
-          <w:sz w:val="20"/>
-          <w:szCs w:val="20"/>
-        </w:rPr>
-        <w:t>in order to</w:t>
-      </w:r>
-      <w:r>
-        <w:rPr>
-          <w:rFonts w:ascii="Arial" w:eastAsia="Arial" w:hAnsi="Arial" w:cs="Arial"/>
-          <w:sz w:val="20"/>
-          <w:szCs w:val="20"/>
-        </w:rPr>
-        <w:t xml:space="preserve"> name the data file resulting from a session.</w:t>
-      </w:r>
-    </w:p>
-    <w:p>
-      <w:pPr>
-        <w:rPr>
-          <w:rFonts w:ascii="Arial" w:eastAsia="Arial" w:hAnsi="Arial" w:cs="Arial"/>
-          <w:b/>
-        </w:rPr>
-      </w:pPr>
-    </w:p>
-    <w:p>
-      <w:pPr>
-        <w:rPr>
-          <w:rFonts w:ascii="Arial" w:eastAsia="Arial" w:hAnsi="Arial" w:cs="Arial"/>
-          <w:b/>
-        </w:rPr>
-      </w:pPr>
-    </w:p>
-    <w:p>
-      <w:pPr>
-        <w:pBdr>
-          <w:top w:val="nil"/>
-          <w:left w:val="nil"/>
-          <w:bottom w:val="single" w:sz="4" w:space="1" w:color="000000"/>
-          <w:right w:val="nil"/>
-          <w:between w:val="nil"/>
-        </w:pBdr>
-        <w:rPr>
-          <w:rFonts w:ascii="Arial" w:eastAsia="Arial" w:hAnsi="Arial" w:cs="Arial"/>
-          <w:b/>
-          <w:sz w:val="20"/>
-          <w:szCs w:val="20"/>
-        </w:rPr>
-      </w:pPr>
-      <w:r>
-        <w:rPr>
-          <w:rFonts w:ascii="Arial" w:eastAsia="Arial" w:hAnsi="Arial" w:cs="Arial"/>
-          <w:b/>
-        </w:rPr>
-        <w:t>4</w:t>
-      </w:r>
-      <w:r>
-        <w:rPr>
-          <w:rFonts w:ascii="Arial" w:eastAsia="Arial" w:hAnsi="Arial" w:cs="Arial"/>
-          <w:b/>
-          <w:color w:val="000000"/>
-        </w:rPr>
-        <w:t>. Glossary</w:t>
+        <w:t>leaves either the road surface or their lane.</w:t>
       </w:r>
     </w:p>
     <w:p>
@@ -5669,23 +6441,40 @@
         <w:ind w:left="1620" w:hanging="1620"/>
         <w:rPr>
           <w:rFonts w:ascii="Arial" w:eastAsia="Arial" w:hAnsi="Arial" w:cs="Arial"/>
-          <w:sz w:val="20"/>
-          <w:szCs w:val="20"/>
-        </w:rPr>
-      </w:pPr>
-      <w:r>
-        <w:rPr>
-          <w:rFonts w:ascii="Arial" w:eastAsia="Arial" w:hAnsi="Arial" w:cs="Arial"/>
-          <w:b/>
-          <w:sz w:val="20"/>
-          <w:szCs w:val="20"/>
-        </w:rPr>
-        <w:t>Haptics:</w:t>
-      </w:r>
-      <w:r>
-        <w:rPr>
-          <w:rFonts w:ascii="Arial" w:eastAsia="Arial" w:hAnsi="Arial" w:cs="Arial"/>
-          <w:b/>
+          <w:b/>
+          <w:sz w:val="20"/>
+          <w:szCs w:val="20"/>
+        </w:rPr>
+      </w:pPr>
+    </w:p>
+    <w:p>
+      <w:pPr>
+        <w:pBdr>
+          <w:top w:val="nil"/>
+          <w:left w:val="nil"/>
+          <w:bottom w:val="nil"/>
+          <w:right w:val="nil"/>
+          <w:between w:val="nil"/>
+        </w:pBdr>
+        <w:ind w:left="1620" w:hanging="1620"/>
+        <w:rPr>
+          <w:rFonts w:ascii="Arial" w:eastAsia="Arial" w:hAnsi="Arial" w:cs="Arial"/>
+          <w:sz w:val="20"/>
+          <w:szCs w:val="20"/>
+        </w:rPr>
+      </w:pPr>
+      <w:r>
+        <w:rPr>
+          <w:rFonts w:ascii="Arial" w:eastAsia="Arial" w:hAnsi="Arial" w:cs="Arial"/>
+          <w:b/>
+          <w:sz w:val="20"/>
+          <w:szCs w:val="20"/>
+        </w:rPr>
+        <w:t>Traction Loss:</w:t>
+      </w:r>
+      <w:r>
+        <w:rPr>
+          <w:rFonts w:ascii="Arial" w:eastAsia="Arial" w:hAnsi="Arial" w:cs="Arial"/>
           <w:sz w:val="20"/>
           <w:szCs w:val="20"/>
         </w:rPr>
@@ -5697,341 +6486,7 @@
           <w:sz w:val="20"/>
           <w:szCs w:val="20"/>
         </w:rPr>
-        <w:t>Relating to the sense of touch, specifically relating to the perception and manipulation of objects using the senses of touch or proprioception (the sensation of the body’s position).</w:t>
-      </w:r>
-    </w:p>
-    <w:p>
-      <w:pPr>
-        <w:pBdr>
-          <w:top w:val="nil"/>
-          <w:left w:val="nil"/>
-          <w:bottom w:val="nil"/>
-          <w:right w:val="nil"/>
-          <w:between w:val="nil"/>
-        </w:pBdr>
-        <w:ind w:left="1620" w:hanging="1620"/>
-        <w:rPr>
-          <w:rFonts w:ascii="Arial" w:eastAsia="Arial" w:hAnsi="Arial" w:cs="Arial"/>
-          <w:b/>
-          <w:sz w:val="20"/>
-          <w:szCs w:val="20"/>
-        </w:rPr>
-      </w:pPr>
-    </w:p>
-    <w:p>
-      <w:pPr>
-        <w:pBdr>
-          <w:top w:val="nil"/>
-          <w:left w:val="nil"/>
-          <w:bottom w:val="nil"/>
-          <w:right w:val="nil"/>
-          <w:between w:val="nil"/>
-        </w:pBdr>
-        <w:ind w:left="1620" w:hanging="1620"/>
-        <w:rPr>
-          <w:rFonts w:ascii="Arial" w:eastAsia="Arial" w:hAnsi="Arial" w:cs="Arial"/>
-          <w:sz w:val="20"/>
-          <w:szCs w:val="20"/>
-        </w:rPr>
-      </w:pPr>
-      <w:r>
-        <w:rPr>
-          <w:rFonts w:ascii="Arial" w:eastAsia="Arial" w:hAnsi="Arial" w:cs="Arial"/>
-          <w:b/>
-          <w:sz w:val="20"/>
-          <w:szCs w:val="20"/>
-        </w:rPr>
-        <w:t>Subject Profile</w:t>
-      </w:r>
-      <w:r>
-        <w:rPr>
-          <w:rFonts w:ascii="Arial" w:eastAsia="Arial" w:hAnsi="Arial" w:cs="Arial"/>
-          <w:sz w:val="20"/>
-          <w:szCs w:val="20"/>
-        </w:rPr>
-        <w:t xml:space="preserve">:   Individual profile which will be assigned to all </w:t>
-      </w:r>
-      <w:r>
-        <w:rPr>
-          <w:rFonts w:ascii="Arial" w:eastAsia="Arial" w:hAnsi="Arial" w:cs="Arial"/>
-          <w:sz w:val="20"/>
-          <w:szCs w:val="20"/>
-        </w:rPr>
-        <w:t>simulator users</w:t>
-      </w:r>
-      <w:r>
-        <w:rPr>
-          <w:rFonts w:ascii="Arial" w:eastAsia="Arial" w:hAnsi="Arial" w:cs="Arial"/>
-          <w:sz w:val="20"/>
-          <w:szCs w:val="20"/>
-        </w:rPr>
-        <w:t xml:space="preserve">, </w:t>
-      </w:r>
-      <w:r>
-        <w:rPr>
-          <w:rFonts w:ascii="Arial" w:eastAsia="Arial" w:hAnsi="Arial" w:cs="Arial"/>
-          <w:sz w:val="20"/>
-          <w:szCs w:val="20"/>
-        </w:rPr>
-        <w:t>within</w:t>
-      </w:r>
-      <w:r>
-        <w:rPr>
-          <w:rFonts w:ascii="Arial" w:eastAsia="Arial" w:hAnsi="Arial" w:cs="Arial"/>
-          <w:sz w:val="20"/>
-          <w:szCs w:val="20"/>
-        </w:rPr>
-        <w:t xml:space="preserve"> which</w:t>
-      </w:r>
-      <w:r>
-        <w:rPr>
-          <w:rFonts w:ascii="Arial" w:eastAsia="Arial" w:hAnsi="Arial" w:cs="Arial"/>
-          <w:sz w:val="20"/>
-          <w:szCs w:val="20"/>
-        </w:rPr>
-        <w:t xml:space="preserve"> </w:t>
-      </w:r>
-      <w:r>
-        <w:rPr>
-          <w:rFonts w:ascii="Arial" w:eastAsia="Arial" w:hAnsi="Arial" w:cs="Arial"/>
-          <w:sz w:val="20"/>
-          <w:szCs w:val="20"/>
-        </w:rPr>
-        <w:t xml:space="preserve">all of </w:t>
-      </w:r>
-      <w:r>
-        <w:rPr>
-          <w:rFonts w:ascii="Arial" w:eastAsia="Arial" w:hAnsi="Arial" w:cs="Arial"/>
-          <w:sz w:val="20"/>
-          <w:szCs w:val="20"/>
-        </w:rPr>
-        <w:t>each participant’s</w:t>
-      </w:r>
-      <w:r>
-        <w:rPr>
-          <w:rFonts w:ascii="Arial" w:eastAsia="Arial" w:hAnsi="Arial" w:cs="Arial"/>
-          <w:sz w:val="20"/>
-          <w:szCs w:val="20"/>
-        </w:rPr>
-        <w:t xml:space="preserve"> </w:t>
-      </w:r>
-      <w:r>
-        <w:rPr>
-          <w:rFonts w:ascii="Arial" w:eastAsia="Arial" w:hAnsi="Arial" w:cs="Arial"/>
-          <w:sz w:val="20"/>
-          <w:szCs w:val="20"/>
-        </w:rPr>
-        <w:t>pertinent</w:t>
-      </w:r>
-      <w:r>
-        <w:rPr>
-          <w:rFonts w:ascii="Arial" w:eastAsia="Arial" w:hAnsi="Arial" w:cs="Arial"/>
-          <w:sz w:val="20"/>
-          <w:szCs w:val="20"/>
-        </w:rPr>
-        <w:t xml:space="preserve"> data is recorded.</w:t>
-      </w:r>
-    </w:p>
-    <w:p>
-      <w:pPr>
-        <w:pBdr>
-          <w:top w:val="nil"/>
-          <w:left w:val="nil"/>
-          <w:bottom w:val="nil"/>
-          <w:right w:val="nil"/>
-          <w:between w:val="nil"/>
-        </w:pBdr>
-        <w:rPr>
-          <w:rFonts w:ascii="Arial" w:eastAsia="Arial" w:hAnsi="Arial" w:cs="Arial"/>
-          <w:sz w:val="20"/>
-          <w:szCs w:val="20"/>
-        </w:rPr>
-      </w:pPr>
-    </w:p>
-    <w:p>
-      <w:pPr>
-        <w:pBdr>
-          <w:top w:val="nil"/>
-          <w:left w:val="nil"/>
-          <w:bottom w:val="nil"/>
-          <w:right w:val="nil"/>
-          <w:between w:val="nil"/>
-        </w:pBdr>
-        <w:ind w:left="1620" w:hanging="1620"/>
-        <w:rPr>
-          <w:rFonts w:ascii="Arial" w:eastAsia="Arial" w:hAnsi="Arial" w:cs="Arial"/>
-          <w:sz w:val="20"/>
-          <w:szCs w:val="20"/>
-        </w:rPr>
-      </w:pPr>
-      <w:r>
-        <w:rPr>
-          <w:rFonts w:ascii="Arial" w:eastAsia="Arial" w:hAnsi="Arial" w:cs="Arial"/>
-          <w:b/>
-          <w:sz w:val="20"/>
-          <w:szCs w:val="20"/>
-        </w:rPr>
-        <w:t>Actuator</w:t>
-      </w:r>
-      <w:r>
-        <w:rPr>
-          <w:rFonts w:ascii="Arial" w:eastAsia="Arial" w:hAnsi="Arial" w:cs="Arial"/>
-          <w:sz w:val="20"/>
-          <w:szCs w:val="20"/>
-        </w:rPr>
-        <w:t>:             A component of a machine that is responsible for moving and controlling a mechanism or system</w:t>
-      </w:r>
-      <w:r>
-        <w:rPr>
-          <w:rFonts w:ascii="Arial" w:eastAsia="Arial" w:hAnsi="Arial" w:cs="Arial"/>
-          <w:sz w:val="20"/>
-          <w:szCs w:val="20"/>
-        </w:rPr>
-        <w:t>.</w:t>
-      </w:r>
-    </w:p>
-    <w:p>
-      <w:pPr>
-        <w:pBdr>
-          <w:top w:val="nil"/>
-          <w:left w:val="nil"/>
-          <w:bottom w:val="nil"/>
-          <w:right w:val="nil"/>
-          <w:between w:val="nil"/>
-        </w:pBdr>
-        <w:ind w:left="1620" w:hanging="1620"/>
-        <w:rPr>
-          <w:rFonts w:ascii="Arial" w:eastAsia="Arial" w:hAnsi="Arial" w:cs="Arial"/>
-          <w:sz w:val="20"/>
-          <w:szCs w:val="20"/>
-        </w:rPr>
-      </w:pPr>
-    </w:p>
-    <w:p>
-      <w:pPr>
-        <w:pBdr>
-          <w:top w:val="nil"/>
-          <w:left w:val="nil"/>
-          <w:bottom w:val="nil"/>
-          <w:right w:val="nil"/>
-          <w:between w:val="nil"/>
-        </w:pBdr>
-        <w:ind w:left="1620" w:hanging="1620"/>
-        <w:rPr>
-          <w:rFonts w:ascii="Arial" w:eastAsia="Arial" w:hAnsi="Arial" w:cs="Arial"/>
-          <w:sz w:val="20"/>
-          <w:szCs w:val="20"/>
-        </w:rPr>
-      </w:pPr>
-      <w:r>
-        <w:rPr>
-          <w:rFonts w:ascii="Arial" w:eastAsia="Arial" w:hAnsi="Arial" w:cs="Arial"/>
-          <w:b/>
-          <w:sz w:val="20"/>
-          <w:szCs w:val="20"/>
-        </w:rPr>
-        <w:t>Track Violation:</w:t>
-      </w:r>
-      <w:r>
-        <w:rPr>
-          <w:rFonts w:ascii="Arial" w:eastAsia="Arial" w:hAnsi="Arial" w:cs="Arial"/>
-          <w:b/>
-          <w:sz w:val="20"/>
-          <w:szCs w:val="20"/>
-        </w:rPr>
-        <w:tab/>
-      </w:r>
-      <w:r>
-        <w:rPr>
-          <w:rFonts w:ascii="Arial" w:eastAsia="Arial" w:hAnsi="Arial" w:cs="Arial"/>
-          <w:sz w:val="20"/>
-          <w:szCs w:val="20"/>
-        </w:rPr>
-        <w:t>For purposes of experiments in the Rehabilitation Driving Simulator, an event that occurs when a subject</w:t>
-      </w:r>
-      <w:r>
-        <w:rPr>
-          <w:rFonts w:ascii="Arial" w:eastAsia="Arial" w:hAnsi="Arial" w:cs="Arial"/>
-          <w:sz w:val="20"/>
-          <w:szCs w:val="20"/>
-        </w:rPr>
-        <w:t xml:space="preserve"> </w:t>
-      </w:r>
-      <w:r>
-        <w:rPr>
-          <w:rFonts w:ascii="Arial" w:eastAsia="Arial" w:hAnsi="Arial" w:cs="Arial"/>
-          <w:sz w:val="20"/>
-          <w:szCs w:val="20"/>
-        </w:rPr>
-        <w:t>leaves either the road surface or their lane.</w:t>
-      </w:r>
-    </w:p>
-    <w:p>
-      <w:pPr>
-        <w:pBdr>
-          <w:top w:val="nil"/>
-          <w:left w:val="nil"/>
-          <w:bottom w:val="nil"/>
-          <w:right w:val="nil"/>
-          <w:between w:val="nil"/>
-        </w:pBdr>
-        <w:ind w:left="1620" w:hanging="1620"/>
-        <w:rPr>
-          <w:rFonts w:ascii="Arial" w:eastAsia="Arial" w:hAnsi="Arial" w:cs="Arial"/>
-          <w:b/>
-          <w:sz w:val="20"/>
-          <w:szCs w:val="20"/>
-        </w:rPr>
-      </w:pPr>
-    </w:p>
-    <w:p>
-      <w:pPr>
-        <w:pBdr>
-          <w:top w:val="nil"/>
-          <w:left w:val="nil"/>
-          <w:bottom w:val="nil"/>
-          <w:right w:val="nil"/>
-          <w:between w:val="nil"/>
-        </w:pBdr>
-        <w:ind w:left="1620" w:hanging="1620"/>
-        <w:rPr>
-          <w:rFonts w:ascii="Arial" w:eastAsia="Arial" w:hAnsi="Arial" w:cs="Arial"/>
-          <w:sz w:val="20"/>
-          <w:szCs w:val="20"/>
-        </w:rPr>
-      </w:pPr>
-      <w:r>
-        <w:rPr>
-          <w:rFonts w:ascii="Arial" w:eastAsia="Arial" w:hAnsi="Arial" w:cs="Arial"/>
-          <w:b/>
-          <w:sz w:val="20"/>
-          <w:szCs w:val="20"/>
-        </w:rPr>
-        <w:t>Traction Loss:</w:t>
-      </w:r>
-      <w:r>
-        <w:rPr>
-          <w:rFonts w:ascii="Arial" w:eastAsia="Arial" w:hAnsi="Arial" w:cs="Arial"/>
-          <w:sz w:val="20"/>
-          <w:szCs w:val="20"/>
-        </w:rPr>
-        <w:tab/>
-      </w:r>
-      <w:r>
-        <w:rPr>
-          <w:rFonts w:ascii="Arial" w:eastAsia="Arial" w:hAnsi="Arial" w:cs="Arial"/>
-          <w:sz w:val="20"/>
-          <w:szCs w:val="20"/>
-        </w:rPr>
-        <w:t>For purposes of experiments in the Rehabilitation Driving Simulator, an event that occurs when a subject</w:t>
-      </w:r>
-      <w:r>
-        <w:rPr>
-          <w:rFonts w:ascii="Arial" w:eastAsia="Arial" w:hAnsi="Arial" w:cs="Arial"/>
-          <w:sz w:val="20"/>
-          <w:szCs w:val="20"/>
-        </w:rPr>
-        <w:t xml:space="preserve"> takes a turn too sharply for their speed, causing 2 or more of the vehicle’s tires to overcome their coefficient of static friction.</w:t>
+        <w:t>For purposes of experiments in the Rehabilitation Driving Simulator, an event that occurs when a subject takes a turn too sharply for their speed, causing 2 or more of the vehicle’s tires to overcome their coefficient of static friction.</w:t>
       </w:r>
     </w:p>
     <w:p>
@@ -6429,7 +6884,16 @@
         <w:sz w:val="16"/>
         <w:szCs w:val="16"/>
       </w:rPr>
-      <w:t>2.0</w:t>
+      <w:t>2.</w:t>
+    </w:r>
+    <w:r>
+      <w:rPr>
+        <w:rFonts w:ascii="Arial" w:eastAsia="Arial" w:hAnsi="Arial" w:cs="Arial"/>
+        <w:color w:val="000000"/>
+        <w:sz w:val="16"/>
+        <w:szCs w:val="16"/>
+      </w:rPr>
+      <w:t>1</w:t>
     </w:r>
     <w:r>
       <w:rPr>

</xml_diff>